<commit_message>
Update to mocap model issues doc
git-svn-id: http://forge.anyscript.org/svn/anymocap/trunk@9 8aefef3a-2eae-45d8-ad4b-f50e3cc9fc4b
</commit_message>
<xml_diff>
--- a/Mocap model issues.docx
+++ b/Mocap model issues.docx
@@ -6,668 +6,1131 @@
       <w:pPr>
         <w:pStyle w:val="Heading1"/>
       </w:pPr>
+      <w:r>
+        <w:t>List from meeting</w:t>
+      </w:r>
+    </w:p>
+    <w:p>
+      <w:pPr>
+        <w:pStyle w:val="ListParagraph"/>
+        <w:numPr>
+          <w:ilvl w:val="0"/>
+          <w:numId w:val="2"/>
+        </w:numPr>
+      </w:pPr>
+      <w:r>
+        <w:t>Exclude marker</w:t>
+      </w:r>
+    </w:p>
+    <w:p>
+      <w:pPr>
+        <w:pStyle w:val="ListParagraph"/>
+        <w:numPr>
+          <w:ilvl w:val="0"/>
+          <w:numId w:val="2"/>
+        </w:numPr>
+        <w:rPr>
+          <w:strike/>
+        </w:rPr>
+      </w:pPr>
+      <w:r>
+        <w:rPr>
+          <w:strike/>
+        </w:rPr>
+        <w:t>Initial position of model (calculated using markers)</w:t>
+      </w:r>
+    </w:p>
+    <w:p>
+      <w:pPr>
+        <w:pStyle w:val="ListParagraph"/>
+        <w:numPr>
+          <w:ilvl w:val="0"/>
+          <w:numId w:val="2"/>
+        </w:numPr>
+        <w:rPr>
+          <w:strike/>
+        </w:rPr>
+      </w:pPr>
+      <w:r>
+        <w:rPr>
+          <w:strike/>
+        </w:rPr>
+        <w:t>Initial segment scaling (calculated using markers)</w:t>
+      </w:r>
+    </w:p>
+    <w:p>
+      <w:pPr>
+        <w:pStyle w:val="ListParagraph"/>
+        <w:numPr>
+          <w:ilvl w:val="0"/>
+          <w:numId w:val="2"/>
+        </w:numPr>
+        <w:rPr>
+          <w:strike/>
+        </w:rPr>
+      </w:pPr>
+      <w:r>
+        <w:rPr>
+          <w:strike/>
+        </w:rPr>
+        <w:t>Range of motion for joints (to assist kinematics)</w:t>
+      </w:r>
+    </w:p>
+    <w:p>
+      <w:pPr>
+        <w:pStyle w:val="ListParagraph"/>
+        <w:numPr>
+          <w:ilvl w:val="0"/>
+          <w:numId w:val="2"/>
+        </w:numPr>
+        <w:rPr>
+          <w:strike/>
+        </w:rPr>
+      </w:pPr>
+      <w:r>
+        <w:rPr>
+          <w:strike/>
+        </w:rPr>
+        <w:t xml:space="preserve">GRF prediction </w:t>
+      </w:r>
+    </w:p>
+    <w:p>
+      <w:pPr>
+        <w:pStyle w:val="ListParagraph"/>
+        <w:numPr>
+          <w:ilvl w:val="0"/>
+          <w:numId w:val="2"/>
+        </w:numPr>
+        <w:rPr>
+          <w:strike/>
+        </w:rPr>
+      </w:pPr>
+      <w:r>
+        <w:rPr>
+          <w:strike/>
+        </w:rPr>
+        <w:t>Model independent of windows folder structure</w:t>
+      </w:r>
+    </w:p>
+    <w:p>
+      <w:pPr>
+        <w:pStyle w:val="ListParagraph"/>
+        <w:numPr>
+          <w:ilvl w:val="0"/>
+          <w:numId w:val="2"/>
+        </w:numPr>
+        <w:rPr>
+          <w:strike/>
+        </w:rPr>
+      </w:pPr>
+      <w:r>
+        <w:rPr>
+          <w:strike/>
+        </w:rPr>
+        <w:t xml:space="preserve">Model independent of AnyScript folder structure (position of </w:t>
+      </w:r>
+      <w:proofErr w:type="spellStart"/>
+      <w:r>
+        <w:rPr>
+          <w:strike/>
+        </w:rPr>
+        <w:t>HumanModel</w:t>
+      </w:r>
+      <w:proofErr w:type="spellEnd"/>
+      <w:r>
+        <w:rPr>
+          <w:strike/>
+        </w:rPr>
+        <w:t xml:space="preserve"> and </w:t>
+      </w:r>
+      <w:proofErr w:type="spellStart"/>
+      <w:r>
+        <w:rPr>
+          <w:strike/>
+        </w:rPr>
+        <w:t>EnvironmentModel</w:t>
+      </w:r>
+      <w:proofErr w:type="spellEnd"/>
+      <w:r>
+        <w:rPr>
+          <w:strike/>
+        </w:rPr>
+        <w:t xml:space="preserve">, C3DFileData </w:t>
+      </w:r>
+      <w:proofErr w:type="spellStart"/>
+      <w:r>
+        <w:rPr>
+          <w:strike/>
+        </w:rPr>
+        <w:t>etc</w:t>
+      </w:r>
+      <w:proofErr w:type="spellEnd"/>
+      <w:r>
+        <w:rPr>
+          <w:strike/>
+        </w:rPr>
+        <w:t>)</w:t>
+      </w:r>
+    </w:p>
+    <w:p>
+      <w:pPr>
+        <w:pStyle w:val="ListParagraph"/>
+        <w:numPr>
+          <w:ilvl w:val="0"/>
+          <w:numId w:val="2"/>
+        </w:numPr>
+        <w:rPr>
+          <w:strike/>
+        </w:rPr>
+      </w:pPr>
+      <w:proofErr w:type="spellStart"/>
+      <w:r>
+        <w:rPr>
+          <w:strike/>
+        </w:rPr>
+        <w:t>tStart</w:t>
+      </w:r>
+      <w:proofErr w:type="spellEnd"/>
+      <w:r>
+        <w:rPr>
+          <w:strike/>
+        </w:rPr>
+        <w:t>/</w:t>
+      </w:r>
+      <w:proofErr w:type="spellStart"/>
+      <w:r>
+        <w:rPr>
+          <w:strike/>
+        </w:rPr>
+        <w:t>tEnd</w:t>
+      </w:r>
+      <w:proofErr w:type="spellEnd"/>
+      <w:r>
+        <w:rPr>
+          <w:strike/>
+        </w:rPr>
+        <w:t xml:space="preserve"> perturbation to allow </w:t>
+      </w:r>
+      <w:proofErr w:type="spellStart"/>
+      <w:r>
+        <w:rPr>
+          <w:strike/>
+        </w:rPr>
+        <w:t>calc</w:t>
+      </w:r>
+      <w:proofErr w:type="spellEnd"/>
+      <w:r>
+        <w:rPr>
+          <w:strike/>
+        </w:rPr>
+        <w:t xml:space="preserve"> of </w:t>
+      </w:r>
+      <w:proofErr w:type="spellStart"/>
+      <w:r>
+        <w:rPr>
+          <w:strike/>
+        </w:rPr>
+        <w:t>Vel</w:t>
+      </w:r>
+      <w:proofErr w:type="spellEnd"/>
+      <w:r>
+        <w:rPr>
+          <w:strike/>
+        </w:rPr>
+        <w:t xml:space="preserve"> and </w:t>
+      </w:r>
+      <w:proofErr w:type="spellStart"/>
+      <w:r>
+        <w:rPr>
+          <w:strike/>
+        </w:rPr>
+        <w:t>Acc</w:t>
+      </w:r>
+      <w:proofErr w:type="spellEnd"/>
+      <w:r>
+        <w:rPr>
+          <w:strike/>
+        </w:rPr>
+        <w:t xml:space="preserve"> in the inverse dynamic model</w:t>
+      </w:r>
+    </w:p>
+    <w:p>
+      <w:pPr>
+        <w:pStyle w:val="ListParagraph"/>
+        <w:numPr>
+          <w:ilvl w:val="0"/>
+          <w:numId w:val="2"/>
+        </w:numPr>
+      </w:pPr>
+      <w:r>
+        <w:t>Parameters of #</w:t>
+      </w:r>
+      <w:proofErr w:type="gramStart"/>
+      <w:r>
+        <w:t>define ?????</w:t>
+      </w:r>
+      <w:proofErr w:type="gramEnd"/>
+    </w:p>
+    <w:p>
+      <w:pPr>
+        <w:pStyle w:val="ListParagraph"/>
+        <w:numPr>
+          <w:ilvl w:val="0"/>
+          <w:numId w:val="2"/>
+        </w:numPr>
+      </w:pPr>
+      <w:r>
+        <w:t xml:space="preserve">Marker </w:t>
+      </w:r>
+      <w:proofErr w:type="spellStart"/>
+      <w:r>
+        <w:t>drup</w:t>
+      </w:r>
+      <w:proofErr w:type="spellEnd"/>
+      <w:r>
+        <w:t>-up handling</w:t>
+      </w:r>
+      <w:proofErr w:type="gramStart"/>
+      <w:r>
+        <w:t>?????</w:t>
+      </w:r>
+      <w:proofErr w:type="gramEnd"/>
+    </w:p>
+    <w:p>
+      <w:pPr>
+        <w:pStyle w:val="ListParagraph"/>
+        <w:numPr>
+          <w:ilvl w:val="0"/>
+          <w:numId w:val="2"/>
+        </w:numPr>
+        <w:rPr>
+          <w:strike/>
+        </w:rPr>
+      </w:pPr>
+      <w:r>
+        <w:rPr>
+          <w:strike/>
+        </w:rPr>
+        <w:t xml:space="preserve">Marker renaming vs. standard protocols </w:t>
+      </w:r>
+    </w:p>
+    <w:p>
+      <w:pPr>
+        <w:pStyle w:val="ListParagraph"/>
+        <w:numPr>
+          <w:ilvl w:val="0"/>
+          <w:numId w:val="2"/>
+        </w:numPr>
+        <w:rPr>
+          <w:strike/>
+        </w:rPr>
+      </w:pPr>
+      <w:r>
+        <w:rPr>
+          <w:strike/>
+        </w:rPr>
+        <w:t>Single Model-load-step</w:t>
+      </w:r>
+    </w:p>
+    <w:p>
+      <w:pPr>
+        <w:pStyle w:val="ListParagraph"/>
+        <w:numPr>
+          <w:ilvl w:val="0"/>
+          <w:numId w:val="2"/>
+        </w:numPr>
+        <w:rPr>
+          <w:strike/>
+        </w:rPr>
+      </w:pPr>
+      <w:r>
+        <w:rPr>
+          <w:strike/>
+        </w:rPr>
+        <w:t xml:space="preserve">Separation of Trial/subject/lab specific data. </w:t>
+      </w:r>
+    </w:p>
+    <w:p>
+      <w:pPr>
+        <w:pStyle w:val="ListParagraph"/>
+        <w:numPr>
+          <w:ilvl w:val="0"/>
+          <w:numId w:val="2"/>
+        </w:numPr>
+        <w:rPr>
+          <w:strike/>
+        </w:rPr>
+      </w:pPr>
+      <w:r>
+        <w:rPr>
+          <w:strike/>
+        </w:rPr>
+        <w:t xml:space="preserve">Fusion of </w:t>
+      </w:r>
+      <w:proofErr w:type="spellStart"/>
+      <w:r>
+        <w:rPr>
+          <w:strike/>
+        </w:rPr>
+        <w:t>AnyGait</w:t>
+      </w:r>
+      <w:proofErr w:type="spellEnd"/>
+      <w:r>
+        <w:rPr>
+          <w:strike/>
+        </w:rPr>
+        <w:t>/</w:t>
+      </w:r>
+      <w:proofErr w:type="spellStart"/>
+      <w:r>
+        <w:rPr>
+          <w:strike/>
+        </w:rPr>
+        <w:t>Mocap</w:t>
+      </w:r>
+      <w:proofErr w:type="spellEnd"/>
+    </w:p>
+    <w:p>
+      <w:pPr>
+        <w:pStyle w:val="ListParagraph"/>
+        <w:numPr>
+          <w:ilvl w:val="0"/>
+          <w:numId w:val="2"/>
+        </w:numPr>
+      </w:pPr>
+      <w:r>
+        <w:t xml:space="preserve">Optimization of </w:t>
+      </w:r>
+      <w:proofErr w:type="spellStart"/>
+      <w:r>
+        <w:t>bodypart</w:t>
+      </w:r>
+      <w:proofErr w:type="spellEnd"/>
+      <w:r>
+        <w:t xml:space="preserve"> without </w:t>
+      </w:r>
+      <w:proofErr w:type="gramStart"/>
+      <w:r>
+        <w:t>marker ??????</w:t>
+      </w:r>
+      <w:proofErr w:type="gramEnd"/>
+      <w:r>
+        <w:t xml:space="preserve"> (ST)</w:t>
+      </w:r>
+    </w:p>
+    <w:p>
+      <w:pPr>
+        <w:pStyle w:val="ListParagraph"/>
+        <w:numPr>
+          <w:ilvl w:val="0"/>
+          <w:numId w:val="2"/>
+        </w:numPr>
+        <w:rPr>
+          <w:strike/>
+        </w:rPr>
+      </w:pPr>
+      <w:r>
+        <w:rPr>
+          <w:strike/>
+        </w:rPr>
+        <w:t>Multiple calibration trials ( standing, dynamic reference)</w:t>
+      </w:r>
+    </w:p>
+    <w:p>
+      <w:pPr>
+        <w:pStyle w:val="ListParagraph"/>
+        <w:numPr>
+          <w:ilvl w:val="0"/>
+          <w:numId w:val="2"/>
+        </w:numPr>
+        <w:rPr>
+          <w:strike/>
+        </w:rPr>
+      </w:pPr>
+      <w:r>
+        <w:rPr>
+          <w:strike/>
+        </w:rPr>
+        <w:t>Study to just visualize the C3D data</w:t>
+      </w:r>
+    </w:p>
+    <w:p>
+      <w:pPr>
+        <w:pStyle w:val="ListParagraph"/>
+        <w:numPr>
+          <w:ilvl w:val="0"/>
+          <w:numId w:val="2"/>
+        </w:numPr>
+      </w:pPr>
+      <w:r>
+        <w:t xml:space="preserve">Comparing </w:t>
+      </w:r>
+      <w:proofErr w:type="gramStart"/>
+      <w:r>
+        <w:t>trials ??????</w:t>
+      </w:r>
+      <w:proofErr w:type="gramEnd"/>
+    </w:p>
+    <w:p>
+      <w:pPr>
+        <w:pStyle w:val="ListParagraph"/>
+        <w:numPr>
+          <w:ilvl w:val="0"/>
+          <w:numId w:val="2"/>
+        </w:numPr>
+        <w:rPr>
+          <w:strike/>
+        </w:rPr>
+      </w:pPr>
+      <w:r>
+        <w:rPr>
+          <w:strike/>
+        </w:rPr>
+        <w:t>Easy to read and understand model ( hiding vs. showing the complexity of model)</w:t>
+      </w:r>
+    </w:p>
+    <w:p>
+      <w:pPr>
+        <w:pStyle w:val="ListParagraph"/>
+        <w:numPr>
+          <w:ilvl w:val="0"/>
+          <w:numId w:val="2"/>
+        </w:numPr>
+        <w:rPr>
+          <w:strike/>
+        </w:rPr>
+      </w:pPr>
+      <w:r>
+        <w:rPr>
+          <w:strike/>
+        </w:rPr>
+        <w:t xml:space="preserve">Residual reduction algorithm to segment parameters (mass/inertia) </w:t>
+      </w:r>
+    </w:p>
+    <w:p>
+      <w:pPr>
+        <w:pStyle w:val="ListParagraph"/>
+        <w:numPr>
+          <w:ilvl w:val="0"/>
+          <w:numId w:val="2"/>
+        </w:numPr>
+        <w:rPr>
+          <w:strike/>
+        </w:rPr>
+      </w:pPr>
+      <w:r>
+        <w:rPr>
+          <w:strike/>
+        </w:rPr>
+        <w:t xml:space="preserve">More environment directly </w:t>
+      </w:r>
+      <w:r>
+        <w:rPr>
+          <w:strike/>
+        </w:rPr>
+        <w:t xml:space="preserve">created </w:t>
+      </w:r>
+      <w:r>
+        <w:rPr>
+          <w:strike/>
+        </w:rPr>
+        <w:t xml:space="preserve">from the c3d files. </w:t>
+      </w:r>
+    </w:p>
+    <w:p>
+      <w:pPr>
+        <w:pStyle w:val="Heading1"/>
+      </w:pPr>
+      <w:r>
+        <w:t>========================================================</w:t>
+      </w:r>
+      <w:r>
+        <w:br/>
+        <w:t>Structured in groups</w:t>
+      </w:r>
+    </w:p>
+    <w:p>
+      <w:pPr>
+        <w:rPr>
+          <w:b/>
+        </w:rPr>
+      </w:pPr>
+      <w:r>
+        <w:rPr>
+          <w:b/>
+        </w:rPr>
+        <w:t xml:space="preserve">New model features (in </w:t>
+      </w:r>
+      <w:proofErr w:type="spellStart"/>
+      <w:r>
+        <w:rPr>
+          <w:b/>
+        </w:rPr>
+        <w:t>anyscript</w:t>
+      </w:r>
+      <w:proofErr w:type="spellEnd"/>
+      <w:r>
+        <w:rPr>
+          <w:b/>
+        </w:rPr>
+        <w:t>)</w:t>
+      </w:r>
+    </w:p>
+    <w:p>
+      <w:pPr>
+        <w:pStyle w:val="ListParagraph"/>
+        <w:numPr>
+          <w:ilvl w:val="0"/>
+          <w:numId w:val="3"/>
+        </w:numPr>
+      </w:pPr>
+      <w:r>
+        <w:t>GRF prediction</w:t>
+      </w:r>
+    </w:p>
+    <w:p>
+      <w:pPr>
+        <w:pStyle w:val="ListParagraph"/>
+        <w:numPr>
+          <w:ilvl w:val="0"/>
+          <w:numId w:val="3"/>
+        </w:numPr>
+      </w:pPr>
+      <w:r>
+        <w:t>Study to visualize markers</w:t>
+      </w:r>
+    </w:p>
+    <w:p>
+      <w:pPr>
+        <w:pStyle w:val="ListParagraph"/>
+        <w:numPr>
+          <w:ilvl w:val="0"/>
+          <w:numId w:val="3"/>
+        </w:numPr>
+      </w:pPr>
+      <w:r>
+        <w:t>Range of motion for joints</w:t>
+      </w:r>
+    </w:p>
+    <w:p>
+      <w:pPr>
+        <w:pStyle w:val="ListParagraph"/>
+        <w:numPr>
+          <w:ilvl w:val="0"/>
+          <w:numId w:val="3"/>
+        </w:numPr>
+      </w:pPr>
+      <w:r>
+        <w:t>Initial segment scaling</w:t>
+      </w:r>
+      <w:r>
+        <w:t xml:space="preserve"> / position</w:t>
+      </w:r>
+      <w:r>
+        <w:t xml:space="preserve"> from markers</w:t>
+      </w:r>
+    </w:p>
+    <w:p>
+      <w:pPr>
+        <w:pStyle w:val="ListParagraph"/>
+        <w:numPr>
+          <w:ilvl w:val="0"/>
+          <w:numId w:val="3"/>
+        </w:numPr>
+      </w:pPr>
+      <w:r>
+        <w:t xml:space="preserve">Residual reduction algorithm for segment parameters. </w:t>
+      </w:r>
+    </w:p>
+    <w:p>
+      <w:pPr>
+        <w:pStyle w:val="ListParagraph"/>
+        <w:numPr>
+          <w:ilvl w:val="0"/>
+          <w:numId w:val="3"/>
+        </w:numPr>
+      </w:pPr>
+      <w:r>
+        <w:t xml:space="preserve">Use default arguments in </w:t>
+      </w:r>
+      <w:proofErr w:type="spellStart"/>
+      <w:r>
+        <w:t>ClassTemplates</w:t>
+      </w:r>
+      <w:proofErr w:type="spellEnd"/>
+    </w:p>
+    <w:p>
+      <w:pPr>
+        <w:pStyle w:val="ListParagraph"/>
+        <w:numPr>
+          <w:ilvl w:val="0"/>
+          <w:numId w:val="3"/>
+        </w:numPr>
+      </w:pPr>
+      <w:r>
+        <w:t xml:space="preserve">Overwrite </w:t>
+      </w:r>
+      <w:proofErr w:type="spellStart"/>
+      <w:r>
+        <w:t>lowpass</w:t>
+      </w:r>
+      <w:proofErr w:type="spellEnd"/>
+      <w:r>
+        <w:t xml:space="preserve"> filter for individual markers</w:t>
+      </w:r>
+    </w:p>
+    <w:p>
+      <w:pPr>
+        <w:pStyle w:val="ListParagraph"/>
+        <w:numPr>
+          <w:ilvl w:val="0"/>
+          <w:numId w:val="3"/>
+        </w:numPr>
+      </w:pPr>
+      <w:r>
+        <w:t>Create environments from C3D files</w:t>
+      </w:r>
+    </w:p>
+    <w:p>
+      <w:pPr>
+        <w:rPr>
+          <w:b/>
+        </w:rPr>
+      </w:pPr>
+      <w:r>
+        <w:rPr>
+          <w:b/>
+        </w:rPr>
+        <w:t xml:space="preserve">New </w:t>
+      </w:r>
+      <w:proofErr w:type="spellStart"/>
+      <w:r>
+        <w:rPr>
+          <w:b/>
+        </w:rPr>
+        <w:t>Featrures</w:t>
+      </w:r>
+      <w:proofErr w:type="spellEnd"/>
+      <w:r>
+        <w:rPr>
+          <w:b/>
+        </w:rPr>
+        <w:t xml:space="preserve"> in AnyBody</w:t>
+      </w:r>
+    </w:p>
+    <w:p>
+      <w:pPr>
+        <w:pStyle w:val="ListParagraph"/>
+        <w:numPr>
+          <w:ilvl w:val="0"/>
+          <w:numId w:val="7"/>
+        </w:numPr>
+        <w:rPr>
+          <w:rFonts w:cs="Courier"/>
+          <w:color w:val="000000"/>
+        </w:rPr>
+      </w:pPr>
+      <w:r>
+        <w:t xml:space="preserve">Make it unnecessary to consider  </w:t>
+      </w:r>
+      <w:proofErr w:type="spellStart"/>
+      <w:r>
+        <w:rPr>
+          <w:rFonts w:ascii="Courier" w:hAnsi="Courier" w:cs="Courier"/>
+          <w:color w:val="000000"/>
+        </w:rPr>
+        <w:t>ApproxVelAccPerturb</w:t>
+      </w:r>
+      <w:proofErr w:type="spellEnd"/>
+      <w:r>
+        <w:rPr>
+          <w:rFonts w:cs="Courier"/>
+          <w:color w:val="000000"/>
+        </w:rPr>
+        <w:t xml:space="preserve"> when setting </w:t>
+      </w:r>
+      <w:proofErr w:type="spellStart"/>
+      <w:r>
+        <w:rPr>
+          <w:rFonts w:cs="Courier"/>
+          <w:color w:val="000000"/>
+        </w:rPr>
+        <w:t>tStart</w:t>
+      </w:r>
+      <w:proofErr w:type="spellEnd"/>
+      <w:r>
+        <w:rPr>
+          <w:rFonts w:cs="Courier"/>
+          <w:color w:val="000000"/>
+        </w:rPr>
+        <w:t>/</w:t>
+      </w:r>
+      <w:proofErr w:type="spellStart"/>
+      <w:r>
+        <w:rPr>
+          <w:rFonts w:cs="Courier"/>
+          <w:color w:val="000000"/>
+        </w:rPr>
+        <w:t>tEnd</w:t>
+      </w:r>
+      <w:proofErr w:type="spellEnd"/>
+    </w:p>
+    <w:p>
+      <w:pPr>
+        <w:pStyle w:val="ListParagraph"/>
+        <w:numPr>
+          <w:ilvl w:val="0"/>
+          <w:numId w:val="7"/>
+        </w:numPr>
+      </w:pPr>
+      <w:r>
+        <w:rPr>
+          <w:rFonts w:cs="Courier"/>
+          <w:color w:val="000000"/>
+        </w:rPr>
+        <w:t xml:space="preserve">Delay reading joint angles from files until it should be used. </w:t>
+      </w:r>
+    </w:p>
+    <w:p>
+      <w:pPr>
+        <w:pStyle w:val="ListParagraph"/>
+        <w:numPr>
+          <w:ilvl w:val="0"/>
+          <w:numId w:val="7"/>
+        </w:numPr>
+      </w:pPr>
+      <w:r>
+        <w:rPr>
+          <w:rFonts w:cs="Courier"/>
+          <w:color w:val="000000"/>
+        </w:rPr>
+        <w:lastRenderedPageBreak/>
+        <w:t xml:space="preserve">New way of transferring kinematics from the kinematics model to the inverse dynamic model </w:t>
+      </w:r>
+    </w:p>
+    <w:p>
+      <w:pPr>
+        <w:pStyle w:val="ListParagraph"/>
+        <w:numPr>
+          <w:ilvl w:val="0"/>
+          <w:numId w:val="7"/>
+        </w:numPr>
+      </w:pPr>
+      <w:r>
+        <w:rPr>
+          <w:rFonts w:cs="Courier"/>
+          <w:color w:val="000000"/>
+        </w:rPr>
+        <w:t>Fix bug in</w:t>
+      </w:r>
+    </w:p>
+    <w:p>
+      <w:pPr>
+        <w:rPr>
+          <w:b/>
+        </w:rPr>
+      </w:pPr>
+      <w:proofErr w:type="spellStart"/>
+      <w:r>
+        <w:rPr>
+          <w:b/>
+        </w:rPr>
+        <w:t>Mocap</w:t>
+      </w:r>
+      <w:proofErr w:type="spellEnd"/>
+      <w:r>
+        <w:rPr>
+          <w:b/>
+        </w:rPr>
+        <w:t xml:space="preserve"> model customization to specific </w:t>
+      </w:r>
+      <w:proofErr w:type="spellStart"/>
+      <w:r>
+        <w:rPr>
+          <w:b/>
+        </w:rPr>
+        <w:t>usecases</w:t>
+      </w:r>
+      <w:proofErr w:type="spellEnd"/>
+    </w:p>
+    <w:p>
+      <w:pPr>
+        <w:pStyle w:val="ListParagraph"/>
+        <w:numPr>
+          <w:ilvl w:val="0"/>
+          <w:numId w:val="4"/>
+        </w:numPr>
+      </w:pPr>
+      <w:r>
+        <w:t>Marker definition for many marker protocols.</w:t>
+      </w:r>
+    </w:p>
+    <w:p>
+      <w:pPr>
+        <w:pStyle w:val="ListParagraph"/>
+        <w:numPr>
+          <w:ilvl w:val="0"/>
+          <w:numId w:val="4"/>
+        </w:numPr>
+      </w:pPr>
+      <w:r>
+        <w:t xml:space="preserve">Fusion with </w:t>
+      </w:r>
+      <w:proofErr w:type="spellStart"/>
+      <w:r>
+        <w:t>AnyGait</w:t>
+      </w:r>
+      <w:proofErr w:type="spellEnd"/>
+    </w:p>
+    <w:p>
+      <w:pPr>
+        <w:pStyle w:val="ListParagraph"/>
+        <w:numPr>
+          <w:ilvl w:val="0"/>
+          <w:numId w:val="4"/>
+        </w:numPr>
+      </w:pPr>
+      <w:r>
+        <w:t>Multiple calibrations trials (standing and dynamic reference)</w:t>
+      </w:r>
+    </w:p>
+    <w:p>
+      <w:pPr>
+        <w:ind w:left="360"/>
+      </w:pPr>
+    </w:p>
+    <w:p>
+      <w:pPr>
+        <w:rPr>
+          <w:b/>
+        </w:rPr>
+      </w:pPr>
+      <w:r>
+        <w:rPr>
+          <w:b/>
+        </w:rPr>
+        <w:t>General structure/appearance of the model</w:t>
+      </w:r>
+    </w:p>
+    <w:p>
+      <w:pPr>
+        <w:pStyle w:val="ListParagraph"/>
+        <w:numPr>
+          <w:ilvl w:val="0"/>
+          <w:numId w:val="3"/>
+        </w:numPr>
+      </w:pPr>
+      <w:r>
+        <w:t>Make it easier to understand the model ( especially for beginners)</w:t>
+      </w:r>
+    </w:p>
+    <w:p>
+      <w:pPr>
+        <w:pStyle w:val="ListParagraph"/>
+        <w:numPr>
+          <w:ilvl w:val="0"/>
+          <w:numId w:val="3"/>
+        </w:numPr>
+      </w:pPr>
+      <w:r>
+        <w:t>Model independent of windows folder structure</w:t>
+      </w:r>
+    </w:p>
+    <w:p>
+      <w:pPr>
+        <w:pStyle w:val="ListParagraph"/>
+        <w:numPr>
+          <w:ilvl w:val="0"/>
+          <w:numId w:val="3"/>
+        </w:numPr>
+      </w:pPr>
+      <w:r>
+        <w:t xml:space="preserve">Model independent of </w:t>
+      </w:r>
+      <w:proofErr w:type="spellStart"/>
+      <w:r>
+        <w:t>HumanModel</w:t>
+      </w:r>
+      <w:proofErr w:type="spellEnd"/>
+      <w:r>
+        <w:t>/Environment model</w:t>
+      </w:r>
+    </w:p>
+    <w:p>
+      <w:pPr>
+        <w:pStyle w:val="ListParagraph"/>
+        <w:numPr>
+          <w:ilvl w:val="0"/>
+          <w:numId w:val="3"/>
+        </w:numPr>
+      </w:pPr>
+      <w:r>
+        <w:t>Separate Trial/subject/ lab specific data</w:t>
+      </w:r>
+    </w:p>
+    <w:p>
+      <w:pPr>
+        <w:pStyle w:val="ListParagraph"/>
+        <w:numPr>
+          <w:ilvl w:val="0"/>
+          <w:numId w:val="3"/>
+        </w:numPr>
+      </w:pPr>
+      <w:r>
+        <w:t xml:space="preserve">Fusion with </w:t>
+      </w:r>
+      <w:proofErr w:type="spellStart"/>
+      <w:r>
+        <w:t>AnyGait</w:t>
+      </w:r>
+      <w:proofErr w:type="spellEnd"/>
+    </w:p>
+    <w:p>
+      <w:pPr>
+        <w:pStyle w:val="ListParagraph"/>
+        <w:numPr>
+          <w:ilvl w:val="0"/>
+          <w:numId w:val="3"/>
+        </w:numPr>
+      </w:pPr>
+    </w:p>
+    <w:p>
+      <w:pPr>
+        <w:ind w:left="360"/>
+      </w:pPr>
+    </w:p>
+    <w:p>
+      <w:pPr>
+        <w:pStyle w:val="Heading1"/>
+      </w:pPr>
+      <w:proofErr w:type="spellStart"/>
+      <w:r>
+        <w:t>Mocap</w:t>
+      </w:r>
+      <w:proofErr w:type="spellEnd"/>
+      <w:r>
+        <w:t xml:space="preserve"> model issues:</w:t>
+      </w:r>
+    </w:p>
+    <w:p>
+      <w:pPr>
+        <w:pStyle w:val="Heading2"/>
+      </w:pPr>
+      <w:r>
+        <w:t>Transferring joint angles:</w:t>
+      </w:r>
+    </w:p>
+    <w:p>
+      <w:r>
+        <w:t xml:space="preserve">Files: </w:t>
+      </w:r>
+      <w:proofErr w:type="spellStart"/>
+      <w:r>
+        <w:t>JointAngleOutputs.any</w:t>
+      </w:r>
+      <w:proofErr w:type="spellEnd"/>
+      <w:r>
+        <w:t xml:space="preserve">, </w:t>
+      </w:r>
+      <w:proofErr w:type="spellStart"/>
+      <w:r>
+        <w:t>JointsAndDriversOptimized.any</w:t>
+      </w:r>
+      <w:proofErr w:type="spellEnd"/>
+    </w:p>
+    <w:p>
+      <w:r>
+        <w:t>Problems:</w:t>
+      </w:r>
+    </w:p>
+    <w:p>
+      <w:pPr>
+        <w:pStyle w:val="ListParagraph"/>
+        <w:numPr>
+          <w:ilvl w:val="0"/>
+          <w:numId w:val="1"/>
+        </w:numPr>
+      </w:pPr>
+      <w:r>
+        <w:t xml:space="preserve">Model </w:t>
+      </w:r>
+      <w:r>
+        <w:t>does not</w:t>
+      </w:r>
+      <w:r>
+        <w:t xml:space="preserve"> load unless the files exist. This is a real problem with the combined model where both kinematics and inverse dynamics are in one model.</w:t>
+      </w:r>
+    </w:p>
+    <w:p>
+      <w:pPr>
+        <w:pStyle w:val="ListParagraph"/>
+        <w:numPr>
+          <w:ilvl w:val="0"/>
+          <w:numId w:val="1"/>
+        </w:numPr>
+      </w:pPr>
+      <w:r>
+        <w:t xml:space="preserve">Model has to be reloaded after joint angles are save to the file </w:t>
+      </w:r>
+    </w:p>
+    <w:p>
+      <w:pPr>
+        <w:pStyle w:val="ListParagraph"/>
+        <w:numPr>
+          <w:ilvl w:val="0"/>
+          <w:numId w:val="1"/>
+        </w:numPr>
+      </w:pPr>
+      <w:r>
+        <w:t>Adding new body parts or other things to the model is a pain.</w:t>
+      </w:r>
+    </w:p>
+    <w:p>
+      <w:pPr>
+        <w:pStyle w:val="Heading2"/>
+      </w:pPr>
+    </w:p>
+    <w:p>
+      <w:pPr>
+        <w:pStyle w:val="Heading2"/>
+      </w:pPr>
+      <w:r>
+        <w:t>Making class templates independent of hard-coded model structure.</w:t>
+      </w:r>
+    </w:p>
+    <w:p>
+      <w:r>
+        <w:t xml:space="preserve">Files: </w:t>
+      </w:r>
+      <w:proofErr w:type="spellStart"/>
+      <w:r>
+        <w:t>CreateMarkerDriverClassNew.any</w:t>
+      </w:r>
+      <w:proofErr w:type="spellEnd"/>
+      <w:r>
+        <w:t xml:space="preserve">, </w:t>
+      </w:r>
+      <w:proofErr w:type="spellStart"/>
+      <w:r>
+        <w:rPr>
+          <w:rFonts w:ascii="Courier" w:hAnsi="Courier" w:cs="Courier"/>
+          <w:color w:val="000000"/>
+        </w:rPr>
+        <w:t>OptimizeAnthropometricsOnOff</w:t>
+      </w:r>
+      <w:r>
+        <w:rPr>
+          <w:rFonts w:ascii="Courier" w:hAnsi="Courier" w:cs="Courier"/>
+          <w:color w:val="000000"/>
+        </w:rPr>
+        <w:t>.any</w:t>
+      </w:r>
+      <w:proofErr w:type="spellEnd"/>
+    </w:p>
+    <w:p>
       <w:bookmarkStart w:id="0" w:name="_GoBack"/>
       <w:bookmarkEnd w:id="0"/>
-      <w:r>
-        <w:t>List from meeting</w:t>
-      </w:r>
-    </w:p>
-    <w:p>
-      <w:pPr>
-        <w:pStyle w:val="ListParagraph"/>
-        <w:numPr>
-          <w:ilvl w:val="0"/>
-          <w:numId w:val="2"/>
-        </w:numPr>
-      </w:pPr>
-      <w:r>
-        <w:t>Exclude marker</w:t>
-      </w:r>
-    </w:p>
-    <w:p>
-      <w:pPr>
-        <w:pStyle w:val="ListParagraph"/>
-        <w:numPr>
-          <w:ilvl w:val="0"/>
-          <w:numId w:val="2"/>
-        </w:numPr>
-      </w:pPr>
-      <w:r>
-        <w:t>Initial position of model (calculated using markers)</w:t>
-      </w:r>
-    </w:p>
-    <w:p>
-      <w:pPr>
-        <w:pStyle w:val="ListParagraph"/>
-        <w:numPr>
-          <w:ilvl w:val="0"/>
-          <w:numId w:val="2"/>
-        </w:numPr>
-      </w:pPr>
-      <w:r>
-        <w:t>Initial segment scaling (calculated using markers)</w:t>
-      </w:r>
-    </w:p>
-    <w:p>
-      <w:pPr>
-        <w:pStyle w:val="ListParagraph"/>
-        <w:numPr>
-          <w:ilvl w:val="0"/>
-          <w:numId w:val="2"/>
-        </w:numPr>
-      </w:pPr>
-      <w:r>
-        <w:t>Range of motion for joints (to assist kinematics)</w:t>
-      </w:r>
-    </w:p>
-    <w:p>
-      <w:pPr>
-        <w:pStyle w:val="ListParagraph"/>
-        <w:numPr>
-          <w:ilvl w:val="0"/>
-          <w:numId w:val="2"/>
-        </w:numPr>
-      </w:pPr>
-      <w:r>
-        <w:t xml:space="preserve">GRF prediction </w:t>
-      </w:r>
-    </w:p>
-    <w:p>
-      <w:pPr>
-        <w:pStyle w:val="ListParagraph"/>
-        <w:numPr>
-          <w:ilvl w:val="0"/>
-          <w:numId w:val="2"/>
-        </w:numPr>
-      </w:pPr>
-      <w:r>
-        <w:t>Model independent of windows folder structure</w:t>
-      </w:r>
-    </w:p>
-    <w:p>
-      <w:pPr>
-        <w:pStyle w:val="ListParagraph"/>
-        <w:numPr>
-          <w:ilvl w:val="0"/>
-          <w:numId w:val="2"/>
-        </w:numPr>
-      </w:pPr>
-      <w:r>
-        <w:t xml:space="preserve">Model independent of AnyScript folder structure (position of </w:t>
-      </w:r>
-      <w:proofErr w:type="spellStart"/>
-      <w:r>
-        <w:t>HumanModel</w:t>
-      </w:r>
-      <w:proofErr w:type="spellEnd"/>
-      <w:r>
-        <w:t xml:space="preserve"> and </w:t>
-      </w:r>
-      <w:proofErr w:type="spellStart"/>
-      <w:r>
-        <w:t>EnvironmentModel</w:t>
-      </w:r>
-      <w:proofErr w:type="spellEnd"/>
-      <w:r>
-        <w:t xml:space="preserve">, C3DFileData </w:t>
-      </w:r>
-      <w:proofErr w:type="spellStart"/>
-      <w:r>
-        <w:t>etc</w:t>
-      </w:r>
-      <w:proofErr w:type="spellEnd"/>
-      <w:r>
-        <w:t>)</w:t>
-      </w:r>
-    </w:p>
-    <w:p>
-      <w:pPr>
-        <w:pStyle w:val="ListParagraph"/>
-        <w:numPr>
-          <w:ilvl w:val="0"/>
-          <w:numId w:val="2"/>
-        </w:numPr>
-      </w:pPr>
-      <w:proofErr w:type="spellStart"/>
-      <w:r>
-        <w:t>tStart</w:t>
-      </w:r>
-      <w:proofErr w:type="spellEnd"/>
-      <w:r>
-        <w:t>/</w:t>
-      </w:r>
-      <w:proofErr w:type="spellStart"/>
-      <w:r>
-        <w:t>tEnd</w:t>
-      </w:r>
-      <w:proofErr w:type="spellEnd"/>
-      <w:r>
-        <w:t xml:space="preserve"> perturbation to allow </w:t>
-      </w:r>
-      <w:proofErr w:type="spellStart"/>
-      <w:r>
-        <w:t>calc</w:t>
-      </w:r>
-      <w:proofErr w:type="spellEnd"/>
-      <w:r>
-        <w:t xml:space="preserve"> of </w:t>
-      </w:r>
-      <w:proofErr w:type="spellStart"/>
-      <w:r>
-        <w:t>Vel</w:t>
-      </w:r>
-      <w:proofErr w:type="spellEnd"/>
-      <w:r>
-        <w:t xml:space="preserve"> and </w:t>
-      </w:r>
-      <w:proofErr w:type="spellStart"/>
-      <w:r>
-        <w:t>Acc</w:t>
-      </w:r>
-      <w:proofErr w:type="spellEnd"/>
-      <w:r>
-        <w:t xml:space="preserve"> in the inverse dynamic model</w:t>
-      </w:r>
-    </w:p>
-    <w:p>
-      <w:pPr>
-        <w:pStyle w:val="ListParagraph"/>
-        <w:numPr>
-          <w:ilvl w:val="0"/>
-          <w:numId w:val="2"/>
-        </w:numPr>
-      </w:pPr>
-      <w:r>
-        <w:t>Parameters of #</w:t>
-      </w:r>
-      <w:proofErr w:type="gramStart"/>
-      <w:r>
-        <w:t>define ?????</w:t>
-      </w:r>
-      <w:proofErr w:type="gramEnd"/>
-    </w:p>
-    <w:p>
-      <w:pPr>
-        <w:pStyle w:val="ListParagraph"/>
-        <w:numPr>
-          <w:ilvl w:val="0"/>
-          <w:numId w:val="2"/>
-        </w:numPr>
-      </w:pPr>
-      <w:r>
-        <w:t xml:space="preserve">Marker </w:t>
-      </w:r>
-      <w:proofErr w:type="spellStart"/>
-      <w:r>
-        <w:t>drup</w:t>
-      </w:r>
-      <w:proofErr w:type="spellEnd"/>
-      <w:r>
-        <w:t>-up handling</w:t>
-      </w:r>
-      <w:proofErr w:type="gramStart"/>
-      <w:r>
-        <w:t>?????</w:t>
-      </w:r>
-      <w:proofErr w:type="gramEnd"/>
-    </w:p>
-    <w:p>
-      <w:pPr>
-        <w:pStyle w:val="ListParagraph"/>
-        <w:numPr>
-          <w:ilvl w:val="0"/>
-          <w:numId w:val="2"/>
-        </w:numPr>
-      </w:pPr>
-      <w:r>
-        <w:t xml:space="preserve">Marker renaming vs. standard protocols </w:t>
-      </w:r>
-    </w:p>
-    <w:p>
-      <w:pPr>
-        <w:pStyle w:val="ListParagraph"/>
-        <w:numPr>
-          <w:ilvl w:val="0"/>
-          <w:numId w:val="2"/>
-        </w:numPr>
-      </w:pPr>
-      <w:r>
-        <w:t>Single Model-load-step</w:t>
-      </w:r>
-    </w:p>
-    <w:p>
-      <w:pPr>
-        <w:pStyle w:val="ListParagraph"/>
-        <w:numPr>
-          <w:ilvl w:val="0"/>
-          <w:numId w:val="2"/>
-        </w:numPr>
-      </w:pPr>
-      <w:r>
-        <w:t xml:space="preserve">Separation of Trial/subject/lab specific data. </w:t>
-      </w:r>
-    </w:p>
-    <w:p>
-      <w:pPr>
-        <w:pStyle w:val="ListParagraph"/>
-        <w:numPr>
-          <w:ilvl w:val="0"/>
-          <w:numId w:val="2"/>
-        </w:numPr>
-      </w:pPr>
-      <w:r>
-        <w:t xml:space="preserve">Fusion of </w:t>
-      </w:r>
-      <w:proofErr w:type="spellStart"/>
-      <w:r>
-        <w:t>AnyGait</w:t>
-      </w:r>
-      <w:proofErr w:type="spellEnd"/>
-      <w:r>
-        <w:t>/</w:t>
-      </w:r>
-      <w:proofErr w:type="spellStart"/>
-      <w:r>
-        <w:t>Mocap</w:t>
-      </w:r>
-      <w:proofErr w:type="spellEnd"/>
-    </w:p>
-    <w:p>
-      <w:pPr>
-        <w:pStyle w:val="ListParagraph"/>
-        <w:numPr>
-          <w:ilvl w:val="0"/>
-          <w:numId w:val="2"/>
-        </w:numPr>
-      </w:pPr>
-      <w:r>
-        <w:t xml:space="preserve">Optimization of </w:t>
-      </w:r>
-      <w:proofErr w:type="spellStart"/>
-      <w:r>
-        <w:t>bodypart</w:t>
-      </w:r>
-      <w:proofErr w:type="spellEnd"/>
-      <w:r>
-        <w:t xml:space="preserve"> without </w:t>
-      </w:r>
-      <w:proofErr w:type="gramStart"/>
-      <w:r>
-        <w:t>marker ??????</w:t>
-      </w:r>
-      <w:proofErr w:type="gramEnd"/>
-      <w:r>
-        <w:t xml:space="preserve"> (ST)</w:t>
-      </w:r>
-    </w:p>
-    <w:p>
-      <w:pPr>
-        <w:pStyle w:val="ListParagraph"/>
-        <w:numPr>
-          <w:ilvl w:val="0"/>
-          <w:numId w:val="2"/>
-        </w:numPr>
-      </w:pPr>
-      <w:r>
-        <w:t>Multiple calibration trials ( standing, dynamic reference)</w:t>
-      </w:r>
-    </w:p>
-    <w:p>
-      <w:pPr>
-        <w:pStyle w:val="ListParagraph"/>
-        <w:numPr>
-          <w:ilvl w:val="0"/>
-          <w:numId w:val="2"/>
-        </w:numPr>
-      </w:pPr>
-      <w:r>
-        <w:t>Study to just visualize the C3D data</w:t>
-      </w:r>
-    </w:p>
-    <w:p>
-      <w:pPr>
-        <w:pStyle w:val="ListParagraph"/>
-        <w:numPr>
-          <w:ilvl w:val="0"/>
-          <w:numId w:val="2"/>
-        </w:numPr>
-      </w:pPr>
-      <w:r>
-        <w:t xml:space="preserve">Comparing </w:t>
-      </w:r>
-      <w:proofErr w:type="gramStart"/>
-      <w:r>
-        <w:t>trials ??????</w:t>
-      </w:r>
-      <w:proofErr w:type="gramEnd"/>
-    </w:p>
-    <w:p>
-      <w:pPr>
-        <w:pStyle w:val="ListParagraph"/>
-        <w:numPr>
-          <w:ilvl w:val="0"/>
-          <w:numId w:val="2"/>
-        </w:numPr>
-      </w:pPr>
-      <w:r>
-        <w:t>Easy to read and understand model ( hiding vs. showing the complexity of model)</w:t>
-      </w:r>
-    </w:p>
-    <w:p>
-      <w:pPr>
-        <w:pStyle w:val="ListParagraph"/>
-        <w:numPr>
-          <w:ilvl w:val="0"/>
-          <w:numId w:val="2"/>
-        </w:numPr>
-      </w:pPr>
-      <w:r>
-        <w:t xml:space="preserve">Residual reduction algorithm to segment parameters (mass/inertia) </w:t>
-      </w:r>
-    </w:p>
-    <w:p>
-      <w:pPr>
-        <w:pStyle w:val="ListParagraph"/>
-        <w:numPr>
-          <w:ilvl w:val="0"/>
-          <w:numId w:val="2"/>
-        </w:numPr>
-      </w:pPr>
-      <w:r>
-        <w:t xml:space="preserve">More environment directly </w:t>
-      </w:r>
-      <w:r>
-        <w:t xml:space="preserve">created </w:t>
-      </w:r>
-      <w:r>
-        <w:t xml:space="preserve">from the c3d files. </w:t>
-      </w:r>
-    </w:p>
-    <w:p>
-      <w:pPr>
-        <w:pStyle w:val="Heading1"/>
-      </w:pPr>
-      <w:r>
-        <w:t>========================================================</w:t>
-      </w:r>
-      <w:r>
-        <w:br/>
-        <w:t>Structured in groups</w:t>
-      </w:r>
-    </w:p>
-    <w:p>
-      <w:r>
-        <w:t xml:space="preserve">New model features (in </w:t>
-      </w:r>
-      <w:proofErr w:type="spellStart"/>
-      <w:r>
-        <w:t>anyscript</w:t>
-      </w:r>
-      <w:proofErr w:type="spellEnd"/>
-      <w:r>
-        <w:t>)</w:t>
-      </w:r>
-    </w:p>
-    <w:p>
-      <w:pPr>
-        <w:pStyle w:val="ListParagraph"/>
-        <w:numPr>
-          <w:ilvl w:val="0"/>
-          <w:numId w:val="3"/>
-        </w:numPr>
-      </w:pPr>
-      <w:r>
-        <w:t>GRF prediction</w:t>
-      </w:r>
-    </w:p>
-    <w:p>
-      <w:pPr>
-        <w:pStyle w:val="ListParagraph"/>
-        <w:numPr>
-          <w:ilvl w:val="0"/>
-          <w:numId w:val="3"/>
-        </w:numPr>
-      </w:pPr>
-      <w:r>
-        <w:t>Study to visualize markers</w:t>
-      </w:r>
-    </w:p>
-    <w:p>
-      <w:pPr>
-        <w:pStyle w:val="ListParagraph"/>
-        <w:numPr>
-          <w:ilvl w:val="0"/>
-          <w:numId w:val="3"/>
-        </w:numPr>
-      </w:pPr>
-      <w:r>
-        <w:t>Range of motion for joints</w:t>
-      </w:r>
-    </w:p>
-    <w:p>
-      <w:pPr>
-        <w:pStyle w:val="ListParagraph"/>
-        <w:numPr>
-          <w:ilvl w:val="0"/>
-          <w:numId w:val="3"/>
-        </w:numPr>
-      </w:pPr>
-      <w:r>
-        <w:t>Initial segment scaling from markers</w:t>
-      </w:r>
-    </w:p>
-    <w:p>
-      <w:pPr>
-        <w:pStyle w:val="ListParagraph"/>
-        <w:numPr>
-          <w:ilvl w:val="0"/>
-          <w:numId w:val="3"/>
-        </w:numPr>
-      </w:pPr>
-      <w:r>
-        <w:t xml:space="preserve">Residual reduction algorithm for segment parameters. </w:t>
-      </w:r>
-    </w:p>
-    <w:p>
-      <w:pPr>
-        <w:pStyle w:val="ListParagraph"/>
-      </w:pPr>
-    </w:p>
-    <w:p>
-      <w:proofErr w:type="spellStart"/>
-      <w:r>
-        <w:t>Mocap</w:t>
-      </w:r>
-      <w:proofErr w:type="spellEnd"/>
-      <w:r>
-        <w:t xml:space="preserve"> model customization to specific </w:t>
-      </w:r>
-      <w:proofErr w:type="spellStart"/>
-      <w:r>
-        <w:t>usecases</w:t>
-      </w:r>
-      <w:proofErr w:type="spellEnd"/>
-    </w:p>
-    <w:p>
-      <w:pPr>
-        <w:pStyle w:val="ListParagraph"/>
-        <w:numPr>
-          <w:ilvl w:val="0"/>
-          <w:numId w:val="4"/>
-        </w:numPr>
-      </w:pPr>
-      <w:r>
-        <w:t>Marker definition for many marker protocols.</w:t>
-      </w:r>
-    </w:p>
-    <w:p>
-      <w:pPr>
-        <w:pStyle w:val="ListParagraph"/>
-        <w:numPr>
-          <w:ilvl w:val="0"/>
-          <w:numId w:val="4"/>
-        </w:numPr>
-      </w:pPr>
-      <w:r>
-        <w:t xml:space="preserve">Fusion with </w:t>
-      </w:r>
-      <w:proofErr w:type="spellStart"/>
-      <w:r>
-        <w:t>AnyGait</w:t>
-      </w:r>
-      <w:proofErr w:type="spellEnd"/>
-    </w:p>
-    <w:p>
-      <w:pPr>
-        <w:pStyle w:val="ListParagraph"/>
-        <w:numPr>
-          <w:ilvl w:val="0"/>
-          <w:numId w:val="4"/>
-        </w:numPr>
-      </w:pPr>
-      <w:r>
-        <w:t>Multiple calibrations trials (standing and dynamic reference)</w:t>
-      </w:r>
-    </w:p>
-    <w:p>
-      <w:pPr>
-        <w:ind w:left="360"/>
-      </w:pPr>
-      <w:r>
-        <w:lastRenderedPageBreak/>
-        <w:t>General structure/appearance of the model</w:t>
-      </w:r>
-    </w:p>
-    <w:p>
-      <w:pPr>
-        <w:pStyle w:val="ListParagraph"/>
-        <w:numPr>
-          <w:ilvl w:val="0"/>
-          <w:numId w:val="5"/>
-        </w:numPr>
-      </w:pPr>
-      <w:r>
-        <w:t>Make it easier to understand the model ( especially for beginners)</w:t>
-      </w:r>
-    </w:p>
-    <w:p>
-      <w:pPr>
-        <w:ind w:left="360"/>
-      </w:pPr>
-    </w:p>
-    <w:p>
-      <w:pPr>
-        <w:pStyle w:val="Heading1"/>
-      </w:pPr>
-      <w:proofErr w:type="spellStart"/>
-      <w:r>
-        <w:t>Mocap</w:t>
-      </w:r>
-      <w:proofErr w:type="spellEnd"/>
-      <w:r>
-        <w:t xml:space="preserve"> model issues:</w:t>
-      </w:r>
-    </w:p>
-    <w:p>
-      <w:pPr>
-        <w:pStyle w:val="Heading2"/>
-      </w:pPr>
-      <w:r>
-        <w:t>Transferring joint angles:</w:t>
-      </w:r>
-    </w:p>
-    <w:p>
-      <w:r>
-        <w:t xml:space="preserve">Files: </w:t>
-      </w:r>
-      <w:proofErr w:type="spellStart"/>
-      <w:r>
-        <w:t>JointAngleOutputs.any</w:t>
-      </w:r>
-      <w:proofErr w:type="spellEnd"/>
-      <w:r>
-        <w:t xml:space="preserve">, </w:t>
-      </w:r>
-      <w:proofErr w:type="spellStart"/>
-      <w:r>
-        <w:t>JointsAndDriversOptimized.any</w:t>
-      </w:r>
-      <w:proofErr w:type="spellEnd"/>
-    </w:p>
-    <w:p>
-      <w:r>
-        <w:t>Problems:</w:t>
-      </w:r>
-    </w:p>
-    <w:p>
-      <w:pPr>
-        <w:pStyle w:val="ListParagraph"/>
-        <w:numPr>
-          <w:ilvl w:val="0"/>
-          <w:numId w:val="1"/>
-        </w:numPr>
-      </w:pPr>
-      <w:r>
-        <w:t xml:space="preserve">Model </w:t>
-      </w:r>
-      <w:r>
-        <w:t>does not</w:t>
-      </w:r>
-      <w:r>
-        <w:t xml:space="preserve"> load unless the files exist. This is a real problem with the combined model where both kinematics and inverse dynamics are in one model.</w:t>
-      </w:r>
-    </w:p>
-    <w:p>
-      <w:pPr>
-        <w:pStyle w:val="ListParagraph"/>
-        <w:numPr>
-          <w:ilvl w:val="0"/>
-          <w:numId w:val="1"/>
-        </w:numPr>
-      </w:pPr>
-      <w:r>
-        <w:t xml:space="preserve">Model has to be reloaded after joint angles are save to the file </w:t>
-      </w:r>
-    </w:p>
-    <w:p>
-      <w:pPr>
-        <w:pStyle w:val="ListParagraph"/>
-        <w:numPr>
-          <w:ilvl w:val="0"/>
-          <w:numId w:val="1"/>
-        </w:numPr>
-      </w:pPr>
-      <w:r>
-        <w:t>Adding new body parts or other things to the model is a pain.</w:t>
-      </w:r>
-    </w:p>
-    <w:p>
-      <w:pPr>
-        <w:pStyle w:val="Heading2"/>
-      </w:pPr>
-    </w:p>
-    <w:p>
-      <w:pPr>
-        <w:pStyle w:val="Heading2"/>
-      </w:pPr>
-      <w:r>
-        <w:t>Making class templates independent of hard-coded model structure.</w:t>
-      </w:r>
-    </w:p>
-    <w:p>
-      <w:r>
-        <w:t xml:space="preserve">Files: </w:t>
-      </w:r>
-      <w:proofErr w:type="spellStart"/>
-      <w:r>
-        <w:t>CreateMarkerDriverClassNew.any</w:t>
-      </w:r>
-      <w:proofErr w:type="spellEnd"/>
-      <w:r>
-        <w:t>, Create</w:t>
-      </w:r>
-    </w:p>
-    <w:p/>
+    </w:p>
     <w:sectPr>
       <w:pgSz w:w="12240" w:h="15840"/>
       <w:pgMar w:top="1701" w:right="1134" w:bottom="1701" w:left="1134" w:header="708" w:footer="708" w:gutter="0"/>
@@ -916,103 +1379,103 @@
       <w:lvlText w:val=""/>
       <w:lvlJc w:val="left"/>
       <w:pPr>
+        <w:ind w:left="360" w:hanging="360"/>
+      </w:pPr>
+      <w:rPr>
+        <w:rFonts w:ascii="Symbol" w:hAnsi="Symbol" w:hint="default"/>
+      </w:rPr>
+    </w:lvl>
+    <w:lvl w:ilvl="1" w:tplc="04090003" w:tentative="1">
+      <w:start w:val="1"/>
+      <w:numFmt w:val="bullet"/>
+      <w:lvlText w:val="o"/>
+      <w:lvlJc w:val="left"/>
+      <w:pPr>
         <w:ind w:left="1080" w:hanging="360"/>
       </w:pPr>
       <w:rPr>
+        <w:rFonts w:ascii="Courier New" w:hAnsi="Courier New" w:cs="Courier New" w:hint="default"/>
+      </w:rPr>
+    </w:lvl>
+    <w:lvl w:ilvl="2" w:tplc="04090005" w:tentative="1">
+      <w:start w:val="1"/>
+      <w:numFmt w:val="bullet"/>
+      <w:lvlText w:val=""/>
+      <w:lvlJc w:val="left"/>
+      <w:pPr>
+        <w:ind w:left="1800" w:hanging="360"/>
+      </w:pPr>
+      <w:rPr>
+        <w:rFonts w:ascii="Wingdings" w:hAnsi="Wingdings" w:hint="default"/>
+      </w:rPr>
+    </w:lvl>
+    <w:lvl w:ilvl="3" w:tplc="04090001" w:tentative="1">
+      <w:start w:val="1"/>
+      <w:numFmt w:val="bullet"/>
+      <w:lvlText w:val=""/>
+      <w:lvlJc w:val="left"/>
+      <w:pPr>
+        <w:ind w:left="2520" w:hanging="360"/>
+      </w:pPr>
+      <w:rPr>
         <w:rFonts w:ascii="Symbol" w:hAnsi="Symbol" w:hint="default"/>
       </w:rPr>
     </w:lvl>
-    <w:lvl w:ilvl="1" w:tplc="04090003" w:tentative="1">
+    <w:lvl w:ilvl="4" w:tplc="04090003" w:tentative="1">
       <w:start w:val="1"/>
       <w:numFmt w:val="bullet"/>
       <w:lvlText w:val="o"/>
       <w:lvlJc w:val="left"/>
       <w:pPr>
-        <w:ind w:left="1800" w:hanging="360"/>
+        <w:ind w:left="3240" w:hanging="360"/>
       </w:pPr>
       <w:rPr>
         <w:rFonts w:ascii="Courier New" w:hAnsi="Courier New" w:cs="Courier New" w:hint="default"/>
       </w:rPr>
     </w:lvl>
-    <w:lvl w:ilvl="2" w:tplc="04090005" w:tentative="1">
+    <w:lvl w:ilvl="5" w:tplc="04090005" w:tentative="1">
       <w:start w:val="1"/>
       <w:numFmt w:val="bullet"/>
       <w:lvlText w:val=""/>
       <w:lvlJc w:val="left"/>
       <w:pPr>
-        <w:ind w:left="2520" w:hanging="360"/>
+        <w:ind w:left="3960" w:hanging="360"/>
       </w:pPr>
       <w:rPr>
         <w:rFonts w:ascii="Wingdings" w:hAnsi="Wingdings" w:hint="default"/>
       </w:rPr>
     </w:lvl>
-    <w:lvl w:ilvl="3" w:tplc="04090001" w:tentative="1">
+    <w:lvl w:ilvl="6" w:tplc="04090001" w:tentative="1">
       <w:start w:val="1"/>
       <w:numFmt w:val="bullet"/>
       <w:lvlText w:val=""/>
       <w:lvlJc w:val="left"/>
       <w:pPr>
-        <w:ind w:left="3240" w:hanging="360"/>
+        <w:ind w:left="4680" w:hanging="360"/>
       </w:pPr>
       <w:rPr>
         <w:rFonts w:ascii="Symbol" w:hAnsi="Symbol" w:hint="default"/>
       </w:rPr>
     </w:lvl>
-    <w:lvl w:ilvl="4" w:tplc="04090003" w:tentative="1">
+    <w:lvl w:ilvl="7" w:tplc="04090003" w:tentative="1">
       <w:start w:val="1"/>
       <w:numFmt w:val="bullet"/>
       <w:lvlText w:val="o"/>
       <w:lvlJc w:val="left"/>
       <w:pPr>
-        <w:ind w:left="3960" w:hanging="360"/>
+        <w:ind w:left="5400" w:hanging="360"/>
       </w:pPr>
       <w:rPr>
         <w:rFonts w:ascii="Courier New" w:hAnsi="Courier New" w:cs="Courier New" w:hint="default"/>
       </w:rPr>
     </w:lvl>
-    <w:lvl w:ilvl="5" w:tplc="04090005" w:tentative="1">
+    <w:lvl w:ilvl="8" w:tplc="04090005" w:tentative="1">
       <w:start w:val="1"/>
       <w:numFmt w:val="bullet"/>
       <w:lvlText w:val=""/>
       <w:lvlJc w:val="left"/>
       <w:pPr>
-        <w:ind w:left="4680" w:hanging="360"/>
-      </w:pPr>
-      <w:rPr>
-        <w:rFonts w:ascii="Wingdings" w:hAnsi="Wingdings" w:hint="default"/>
-      </w:rPr>
-    </w:lvl>
-    <w:lvl w:ilvl="6" w:tplc="04090001" w:tentative="1">
-      <w:start w:val="1"/>
-      <w:numFmt w:val="bullet"/>
-      <w:lvlText w:val=""/>
-      <w:lvlJc w:val="left"/>
-      <w:pPr>
-        <w:ind w:left="5400" w:hanging="360"/>
-      </w:pPr>
-      <w:rPr>
-        <w:rFonts w:ascii="Symbol" w:hAnsi="Symbol" w:hint="default"/>
-      </w:rPr>
-    </w:lvl>
-    <w:lvl w:ilvl="7" w:tplc="04090003" w:tentative="1">
-      <w:start w:val="1"/>
-      <w:numFmt w:val="bullet"/>
-      <w:lvlText w:val="o"/>
-      <w:lvlJc w:val="left"/>
-      <w:pPr>
         <w:ind w:left="6120" w:hanging="360"/>
-      </w:pPr>
-      <w:rPr>
-        <w:rFonts w:ascii="Courier New" w:hAnsi="Courier New" w:cs="Courier New" w:hint="default"/>
-      </w:rPr>
-    </w:lvl>
-    <w:lvl w:ilvl="8" w:tplc="04090005" w:tentative="1">
-      <w:start w:val="1"/>
-      <w:numFmt w:val="bullet"/>
-      <w:lvlText w:val=""/>
-      <w:lvlJc w:val="left"/>
-      <w:pPr>
-        <w:ind w:left="6840" w:hanging="360"/>
       </w:pPr>
       <w:rPr>
         <w:rFonts w:ascii="Wingdings" w:hAnsi="Wingdings" w:hint="default"/>
@@ -1239,6 +1702,458 @@
       <w:lvlJc w:val="left"/>
       <w:pPr>
         <w:ind w:left="6525" w:hanging="360"/>
+      </w:pPr>
+      <w:rPr>
+        <w:rFonts w:ascii="Wingdings" w:hAnsi="Wingdings" w:hint="default"/>
+      </w:rPr>
+    </w:lvl>
+  </w:abstractNum>
+  <w:abstractNum w:abstractNumId="5">
+    <w:nsid w:val="33E63891"/>
+    <w:multiLevelType w:val="hybridMultilevel"/>
+    <w:tmpl w:val="AA46DD28"/>
+    <w:lvl w:ilvl="0" w:tplc="04090001">
+      <w:start w:val="1"/>
+      <w:numFmt w:val="bullet"/>
+      <w:lvlText w:val=""/>
+      <w:lvlJc w:val="left"/>
+      <w:pPr>
+        <w:ind w:left="360" w:hanging="360"/>
+      </w:pPr>
+      <w:rPr>
+        <w:rFonts w:ascii="Symbol" w:hAnsi="Symbol" w:hint="default"/>
+      </w:rPr>
+    </w:lvl>
+    <w:lvl w:ilvl="1" w:tplc="04090003" w:tentative="1">
+      <w:start w:val="1"/>
+      <w:numFmt w:val="bullet"/>
+      <w:lvlText w:val="o"/>
+      <w:lvlJc w:val="left"/>
+      <w:pPr>
+        <w:ind w:left="1080" w:hanging="360"/>
+      </w:pPr>
+      <w:rPr>
+        <w:rFonts w:ascii="Courier New" w:hAnsi="Courier New" w:cs="Courier New" w:hint="default"/>
+      </w:rPr>
+    </w:lvl>
+    <w:lvl w:ilvl="2" w:tplc="04090005" w:tentative="1">
+      <w:start w:val="1"/>
+      <w:numFmt w:val="bullet"/>
+      <w:lvlText w:val=""/>
+      <w:lvlJc w:val="left"/>
+      <w:pPr>
+        <w:ind w:left="1800" w:hanging="360"/>
+      </w:pPr>
+      <w:rPr>
+        <w:rFonts w:ascii="Wingdings" w:hAnsi="Wingdings" w:hint="default"/>
+      </w:rPr>
+    </w:lvl>
+    <w:lvl w:ilvl="3" w:tplc="04090001" w:tentative="1">
+      <w:start w:val="1"/>
+      <w:numFmt w:val="bullet"/>
+      <w:lvlText w:val=""/>
+      <w:lvlJc w:val="left"/>
+      <w:pPr>
+        <w:ind w:left="2520" w:hanging="360"/>
+      </w:pPr>
+      <w:rPr>
+        <w:rFonts w:ascii="Symbol" w:hAnsi="Symbol" w:hint="default"/>
+      </w:rPr>
+    </w:lvl>
+    <w:lvl w:ilvl="4" w:tplc="04090003" w:tentative="1">
+      <w:start w:val="1"/>
+      <w:numFmt w:val="bullet"/>
+      <w:lvlText w:val="o"/>
+      <w:lvlJc w:val="left"/>
+      <w:pPr>
+        <w:ind w:left="3240" w:hanging="360"/>
+      </w:pPr>
+      <w:rPr>
+        <w:rFonts w:ascii="Courier New" w:hAnsi="Courier New" w:cs="Courier New" w:hint="default"/>
+      </w:rPr>
+    </w:lvl>
+    <w:lvl w:ilvl="5" w:tplc="04090005" w:tentative="1">
+      <w:start w:val="1"/>
+      <w:numFmt w:val="bullet"/>
+      <w:lvlText w:val=""/>
+      <w:lvlJc w:val="left"/>
+      <w:pPr>
+        <w:ind w:left="3960" w:hanging="360"/>
+      </w:pPr>
+      <w:rPr>
+        <w:rFonts w:ascii="Wingdings" w:hAnsi="Wingdings" w:hint="default"/>
+      </w:rPr>
+    </w:lvl>
+    <w:lvl w:ilvl="6" w:tplc="04090001" w:tentative="1">
+      <w:start w:val="1"/>
+      <w:numFmt w:val="bullet"/>
+      <w:lvlText w:val=""/>
+      <w:lvlJc w:val="left"/>
+      <w:pPr>
+        <w:ind w:left="4680" w:hanging="360"/>
+      </w:pPr>
+      <w:rPr>
+        <w:rFonts w:ascii="Symbol" w:hAnsi="Symbol" w:hint="default"/>
+      </w:rPr>
+    </w:lvl>
+    <w:lvl w:ilvl="7" w:tplc="04090003" w:tentative="1">
+      <w:start w:val="1"/>
+      <w:numFmt w:val="bullet"/>
+      <w:lvlText w:val="o"/>
+      <w:lvlJc w:val="left"/>
+      <w:pPr>
+        <w:ind w:left="5400" w:hanging="360"/>
+      </w:pPr>
+      <w:rPr>
+        <w:rFonts w:ascii="Courier New" w:hAnsi="Courier New" w:cs="Courier New" w:hint="default"/>
+      </w:rPr>
+    </w:lvl>
+    <w:lvl w:ilvl="8" w:tplc="04090005" w:tentative="1">
+      <w:start w:val="1"/>
+      <w:numFmt w:val="bullet"/>
+      <w:lvlText w:val=""/>
+      <w:lvlJc w:val="left"/>
+      <w:pPr>
+        <w:ind w:left="6120" w:hanging="360"/>
+      </w:pPr>
+      <w:rPr>
+        <w:rFonts w:ascii="Wingdings" w:hAnsi="Wingdings" w:hint="default"/>
+      </w:rPr>
+    </w:lvl>
+  </w:abstractNum>
+  <w:abstractNum w:abstractNumId="6">
+    <w:nsid w:val="569D0EDC"/>
+    <w:multiLevelType w:val="hybridMultilevel"/>
+    <w:tmpl w:val="A000A5CE"/>
+    <w:lvl w:ilvl="0" w:tplc="0409000F">
+      <w:start w:val="1"/>
+      <w:numFmt w:val="decimal"/>
+      <w:lvlText w:val="%1."/>
+      <w:lvlJc w:val="left"/>
+      <w:pPr>
+        <w:ind w:left="360" w:hanging="360"/>
+      </w:pPr>
+      <w:rPr>
+        <w:rFonts w:hint="default"/>
+      </w:rPr>
+    </w:lvl>
+    <w:lvl w:ilvl="1" w:tplc="04090003" w:tentative="1">
+      <w:start w:val="1"/>
+      <w:numFmt w:val="bullet"/>
+      <w:lvlText w:val="o"/>
+      <w:lvlJc w:val="left"/>
+      <w:pPr>
+        <w:ind w:left="1080" w:hanging="360"/>
+      </w:pPr>
+      <w:rPr>
+        <w:rFonts w:ascii="Courier New" w:hAnsi="Courier New" w:cs="Courier New" w:hint="default"/>
+      </w:rPr>
+    </w:lvl>
+    <w:lvl w:ilvl="2" w:tplc="04090005" w:tentative="1">
+      <w:start w:val="1"/>
+      <w:numFmt w:val="bullet"/>
+      <w:lvlText w:val=""/>
+      <w:lvlJc w:val="left"/>
+      <w:pPr>
+        <w:ind w:left="1800" w:hanging="360"/>
+      </w:pPr>
+      <w:rPr>
+        <w:rFonts w:ascii="Wingdings" w:hAnsi="Wingdings" w:hint="default"/>
+      </w:rPr>
+    </w:lvl>
+    <w:lvl w:ilvl="3" w:tplc="04090001" w:tentative="1">
+      <w:start w:val="1"/>
+      <w:numFmt w:val="bullet"/>
+      <w:lvlText w:val=""/>
+      <w:lvlJc w:val="left"/>
+      <w:pPr>
+        <w:ind w:left="2520" w:hanging="360"/>
+      </w:pPr>
+      <w:rPr>
+        <w:rFonts w:ascii="Symbol" w:hAnsi="Symbol" w:hint="default"/>
+      </w:rPr>
+    </w:lvl>
+    <w:lvl w:ilvl="4" w:tplc="04090003" w:tentative="1">
+      <w:start w:val="1"/>
+      <w:numFmt w:val="bullet"/>
+      <w:lvlText w:val="o"/>
+      <w:lvlJc w:val="left"/>
+      <w:pPr>
+        <w:ind w:left="3240" w:hanging="360"/>
+      </w:pPr>
+      <w:rPr>
+        <w:rFonts w:ascii="Courier New" w:hAnsi="Courier New" w:cs="Courier New" w:hint="default"/>
+      </w:rPr>
+    </w:lvl>
+    <w:lvl w:ilvl="5" w:tplc="04090005" w:tentative="1">
+      <w:start w:val="1"/>
+      <w:numFmt w:val="bullet"/>
+      <w:lvlText w:val=""/>
+      <w:lvlJc w:val="left"/>
+      <w:pPr>
+        <w:ind w:left="3960" w:hanging="360"/>
+      </w:pPr>
+      <w:rPr>
+        <w:rFonts w:ascii="Wingdings" w:hAnsi="Wingdings" w:hint="default"/>
+      </w:rPr>
+    </w:lvl>
+    <w:lvl w:ilvl="6" w:tplc="04090001" w:tentative="1">
+      <w:start w:val="1"/>
+      <w:numFmt w:val="bullet"/>
+      <w:lvlText w:val=""/>
+      <w:lvlJc w:val="left"/>
+      <w:pPr>
+        <w:ind w:left="4680" w:hanging="360"/>
+      </w:pPr>
+      <w:rPr>
+        <w:rFonts w:ascii="Symbol" w:hAnsi="Symbol" w:hint="default"/>
+      </w:rPr>
+    </w:lvl>
+    <w:lvl w:ilvl="7" w:tplc="04090003" w:tentative="1">
+      <w:start w:val="1"/>
+      <w:numFmt w:val="bullet"/>
+      <w:lvlText w:val="o"/>
+      <w:lvlJc w:val="left"/>
+      <w:pPr>
+        <w:ind w:left="5400" w:hanging="360"/>
+      </w:pPr>
+      <w:rPr>
+        <w:rFonts w:ascii="Courier New" w:hAnsi="Courier New" w:cs="Courier New" w:hint="default"/>
+      </w:rPr>
+    </w:lvl>
+    <w:lvl w:ilvl="8" w:tplc="04090005" w:tentative="1">
+      <w:start w:val="1"/>
+      <w:numFmt w:val="bullet"/>
+      <w:lvlText w:val=""/>
+      <w:lvlJc w:val="left"/>
+      <w:pPr>
+        <w:ind w:left="6120" w:hanging="360"/>
+      </w:pPr>
+      <w:rPr>
+        <w:rFonts w:ascii="Wingdings" w:hAnsi="Wingdings" w:hint="default"/>
+      </w:rPr>
+    </w:lvl>
+  </w:abstractNum>
+  <w:abstractNum w:abstractNumId="7">
+    <w:nsid w:val="5DDB60F2"/>
+    <w:multiLevelType w:val="hybridMultilevel"/>
+    <w:tmpl w:val="D6FE711A"/>
+    <w:lvl w:ilvl="0" w:tplc="04090001">
+      <w:start w:val="1"/>
+      <w:numFmt w:val="bullet"/>
+      <w:lvlText w:val=""/>
+      <w:lvlJc w:val="left"/>
+      <w:pPr>
+        <w:ind w:left="720" w:hanging="360"/>
+      </w:pPr>
+      <w:rPr>
+        <w:rFonts w:ascii="Symbol" w:hAnsi="Symbol" w:hint="default"/>
+      </w:rPr>
+    </w:lvl>
+    <w:lvl w:ilvl="1" w:tplc="04090003" w:tentative="1">
+      <w:start w:val="1"/>
+      <w:numFmt w:val="bullet"/>
+      <w:lvlText w:val="o"/>
+      <w:lvlJc w:val="left"/>
+      <w:pPr>
+        <w:ind w:left="1440" w:hanging="360"/>
+      </w:pPr>
+      <w:rPr>
+        <w:rFonts w:ascii="Courier New" w:hAnsi="Courier New" w:cs="Courier New" w:hint="default"/>
+      </w:rPr>
+    </w:lvl>
+    <w:lvl w:ilvl="2" w:tplc="04090005" w:tentative="1">
+      <w:start w:val="1"/>
+      <w:numFmt w:val="bullet"/>
+      <w:lvlText w:val=""/>
+      <w:lvlJc w:val="left"/>
+      <w:pPr>
+        <w:ind w:left="2160" w:hanging="360"/>
+      </w:pPr>
+      <w:rPr>
+        <w:rFonts w:ascii="Wingdings" w:hAnsi="Wingdings" w:hint="default"/>
+      </w:rPr>
+    </w:lvl>
+    <w:lvl w:ilvl="3" w:tplc="04090001" w:tentative="1">
+      <w:start w:val="1"/>
+      <w:numFmt w:val="bullet"/>
+      <w:lvlText w:val=""/>
+      <w:lvlJc w:val="left"/>
+      <w:pPr>
+        <w:ind w:left="2880" w:hanging="360"/>
+      </w:pPr>
+      <w:rPr>
+        <w:rFonts w:ascii="Symbol" w:hAnsi="Symbol" w:hint="default"/>
+      </w:rPr>
+    </w:lvl>
+    <w:lvl w:ilvl="4" w:tplc="04090003" w:tentative="1">
+      <w:start w:val="1"/>
+      <w:numFmt w:val="bullet"/>
+      <w:lvlText w:val="o"/>
+      <w:lvlJc w:val="left"/>
+      <w:pPr>
+        <w:ind w:left="3600" w:hanging="360"/>
+      </w:pPr>
+      <w:rPr>
+        <w:rFonts w:ascii="Courier New" w:hAnsi="Courier New" w:cs="Courier New" w:hint="default"/>
+      </w:rPr>
+    </w:lvl>
+    <w:lvl w:ilvl="5" w:tplc="04090005" w:tentative="1">
+      <w:start w:val="1"/>
+      <w:numFmt w:val="bullet"/>
+      <w:lvlText w:val=""/>
+      <w:lvlJc w:val="left"/>
+      <w:pPr>
+        <w:ind w:left="4320" w:hanging="360"/>
+      </w:pPr>
+      <w:rPr>
+        <w:rFonts w:ascii="Wingdings" w:hAnsi="Wingdings" w:hint="default"/>
+      </w:rPr>
+    </w:lvl>
+    <w:lvl w:ilvl="6" w:tplc="04090001" w:tentative="1">
+      <w:start w:val="1"/>
+      <w:numFmt w:val="bullet"/>
+      <w:lvlText w:val=""/>
+      <w:lvlJc w:val="left"/>
+      <w:pPr>
+        <w:ind w:left="5040" w:hanging="360"/>
+      </w:pPr>
+      <w:rPr>
+        <w:rFonts w:ascii="Symbol" w:hAnsi="Symbol" w:hint="default"/>
+      </w:rPr>
+    </w:lvl>
+    <w:lvl w:ilvl="7" w:tplc="04090003" w:tentative="1">
+      <w:start w:val="1"/>
+      <w:numFmt w:val="bullet"/>
+      <w:lvlText w:val="o"/>
+      <w:lvlJc w:val="left"/>
+      <w:pPr>
+        <w:ind w:left="5760" w:hanging="360"/>
+      </w:pPr>
+      <w:rPr>
+        <w:rFonts w:ascii="Courier New" w:hAnsi="Courier New" w:cs="Courier New" w:hint="default"/>
+      </w:rPr>
+    </w:lvl>
+    <w:lvl w:ilvl="8" w:tplc="04090005" w:tentative="1">
+      <w:start w:val="1"/>
+      <w:numFmt w:val="bullet"/>
+      <w:lvlText w:val=""/>
+      <w:lvlJc w:val="left"/>
+      <w:pPr>
+        <w:ind w:left="6480" w:hanging="360"/>
+      </w:pPr>
+      <w:rPr>
+        <w:rFonts w:ascii="Wingdings" w:hAnsi="Wingdings" w:hint="default"/>
+      </w:rPr>
+    </w:lvl>
+  </w:abstractNum>
+  <w:abstractNum w:abstractNumId="8">
+    <w:nsid w:val="7CB20FDF"/>
+    <w:multiLevelType w:val="hybridMultilevel"/>
+    <w:tmpl w:val="300A6A32"/>
+    <w:lvl w:ilvl="0" w:tplc="04090001">
+      <w:start w:val="1"/>
+      <w:numFmt w:val="bullet"/>
+      <w:lvlText w:val=""/>
+      <w:lvlJc w:val="left"/>
+      <w:pPr>
+        <w:ind w:left="720" w:hanging="360"/>
+      </w:pPr>
+      <w:rPr>
+        <w:rFonts w:ascii="Symbol" w:hAnsi="Symbol" w:hint="default"/>
+      </w:rPr>
+    </w:lvl>
+    <w:lvl w:ilvl="1" w:tplc="04090003" w:tentative="1">
+      <w:start w:val="1"/>
+      <w:numFmt w:val="bullet"/>
+      <w:lvlText w:val="o"/>
+      <w:lvlJc w:val="left"/>
+      <w:pPr>
+        <w:ind w:left="1440" w:hanging="360"/>
+      </w:pPr>
+      <w:rPr>
+        <w:rFonts w:ascii="Courier New" w:hAnsi="Courier New" w:cs="Courier New" w:hint="default"/>
+      </w:rPr>
+    </w:lvl>
+    <w:lvl w:ilvl="2" w:tplc="04090005" w:tentative="1">
+      <w:start w:val="1"/>
+      <w:numFmt w:val="bullet"/>
+      <w:lvlText w:val=""/>
+      <w:lvlJc w:val="left"/>
+      <w:pPr>
+        <w:ind w:left="2160" w:hanging="360"/>
+      </w:pPr>
+      <w:rPr>
+        <w:rFonts w:ascii="Wingdings" w:hAnsi="Wingdings" w:hint="default"/>
+      </w:rPr>
+    </w:lvl>
+    <w:lvl w:ilvl="3" w:tplc="04090001" w:tentative="1">
+      <w:start w:val="1"/>
+      <w:numFmt w:val="bullet"/>
+      <w:lvlText w:val=""/>
+      <w:lvlJc w:val="left"/>
+      <w:pPr>
+        <w:ind w:left="2880" w:hanging="360"/>
+      </w:pPr>
+      <w:rPr>
+        <w:rFonts w:ascii="Symbol" w:hAnsi="Symbol" w:hint="default"/>
+      </w:rPr>
+    </w:lvl>
+    <w:lvl w:ilvl="4" w:tplc="04090003" w:tentative="1">
+      <w:start w:val="1"/>
+      <w:numFmt w:val="bullet"/>
+      <w:lvlText w:val="o"/>
+      <w:lvlJc w:val="left"/>
+      <w:pPr>
+        <w:ind w:left="3600" w:hanging="360"/>
+      </w:pPr>
+      <w:rPr>
+        <w:rFonts w:ascii="Courier New" w:hAnsi="Courier New" w:cs="Courier New" w:hint="default"/>
+      </w:rPr>
+    </w:lvl>
+    <w:lvl w:ilvl="5" w:tplc="04090005" w:tentative="1">
+      <w:start w:val="1"/>
+      <w:numFmt w:val="bullet"/>
+      <w:lvlText w:val=""/>
+      <w:lvlJc w:val="left"/>
+      <w:pPr>
+        <w:ind w:left="4320" w:hanging="360"/>
+      </w:pPr>
+      <w:rPr>
+        <w:rFonts w:ascii="Wingdings" w:hAnsi="Wingdings" w:hint="default"/>
+      </w:rPr>
+    </w:lvl>
+    <w:lvl w:ilvl="6" w:tplc="04090001" w:tentative="1">
+      <w:start w:val="1"/>
+      <w:numFmt w:val="bullet"/>
+      <w:lvlText w:val=""/>
+      <w:lvlJc w:val="left"/>
+      <w:pPr>
+        <w:ind w:left="5040" w:hanging="360"/>
+      </w:pPr>
+      <w:rPr>
+        <w:rFonts w:ascii="Symbol" w:hAnsi="Symbol" w:hint="default"/>
+      </w:rPr>
+    </w:lvl>
+    <w:lvl w:ilvl="7" w:tplc="04090003" w:tentative="1">
+      <w:start w:val="1"/>
+      <w:numFmt w:val="bullet"/>
+      <w:lvlText w:val="o"/>
+      <w:lvlJc w:val="left"/>
+      <w:pPr>
+        <w:ind w:left="5760" w:hanging="360"/>
+      </w:pPr>
+      <w:rPr>
+        <w:rFonts w:ascii="Courier New" w:hAnsi="Courier New" w:cs="Courier New" w:hint="default"/>
+      </w:rPr>
+    </w:lvl>
+    <w:lvl w:ilvl="8" w:tplc="04090005" w:tentative="1">
+      <w:start w:val="1"/>
+      <w:numFmt w:val="bullet"/>
+      <w:lvlText w:val=""/>
+      <w:lvlJc w:val="left"/>
+      <w:pPr>
+        <w:ind w:left="6480" w:hanging="360"/>
       </w:pPr>
       <w:rPr>
         <w:rFonts w:ascii="Wingdings" w:hAnsi="Wingdings" w:hint="default"/>
@@ -1259,6 +2174,18 @@
   </w:num>
   <w:num w:numId="5">
     <w:abstractNumId w:val="2"/>
+  </w:num>
+  <w:num w:numId="6">
+    <w:abstractNumId w:val="8"/>
+  </w:num>
+  <w:num w:numId="7">
+    <w:abstractNumId w:val="7"/>
+  </w:num>
+  <w:num w:numId="8">
+    <w:abstractNumId w:val="6"/>
+  </w:num>
+  <w:num w:numId="9">
+    <w:abstractNumId w:val="5"/>
   </w:num>
 </w:numbering>
 </file>

</xml_diff>

<commit_message>
Updates to issue file
git-svn-id: http://forge.anyscript.org/svn/anymocap/trunk@24 8aefef3a-2eae-45d8-ad4b-f50e3cc9fc4b
</commit_message>
<xml_diff>
--- a/Mocap model issues.docx
+++ b/Mocap model issues.docx
@@ -823,325 +823,359 @@
         </w:rPr>
         <w:t>Fix bug in</w:t>
       </w:r>
-    </w:p>
-    <w:p>
-      <w:pPr>
-        <w:rPr>
-          <w:b/>
-        </w:rPr>
-      </w:pPr>
-      <w:proofErr w:type="spellStart"/>
-      <w:r>
-        <w:rPr>
-          <w:b/>
-        </w:rPr>
-        <w:t>Mocap</w:t>
-      </w:r>
-      <w:proofErr w:type="spellEnd"/>
-      <w:r>
-        <w:rPr>
-          <w:b/>
-        </w:rPr>
-        <w:t xml:space="preserve"> model customization to specific </w:t>
-      </w:r>
-      <w:proofErr w:type="spellStart"/>
-      <w:r>
-        <w:rPr>
-          <w:b/>
-        </w:rPr>
-        <w:t>usecases</w:t>
-      </w:r>
-      <w:proofErr w:type="spellEnd"/>
-    </w:p>
-    <w:p>
-      <w:pPr>
-        <w:pStyle w:val="ListParagraph"/>
-        <w:numPr>
-          <w:ilvl w:val="0"/>
-          <w:numId w:val="4"/>
-        </w:numPr>
-      </w:pPr>
-      <w:r>
-        <w:t>Marker definition for many marker protocols.</w:t>
-      </w:r>
-    </w:p>
-    <w:p>
-      <w:pPr>
-        <w:pStyle w:val="ListParagraph"/>
-        <w:numPr>
-          <w:ilvl w:val="0"/>
-          <w:numId w:val="4"/>
-        </w:numPr>
-      </w:pPr>
-      <w:r>
-        <w:t xml:space="preserve">Fusion with </w:t>
-      </w:r>
-      <w:proofErr w:type="spellStart"/>
-      <w:r>
-        <w:t>AnyGait</w:t>
-      </w:r>
-      <w:proofErr w:type="spellEnd"/>
-    </w:p>
-    <w:p>
-      <w:pPr>
-        <w:pStyle w:val="ListParagraph"/>
-        <w:numPr>
-          <w:ilvl w:val="0"/>
-          <w:numId w:val="4"/>
-        </w:numPr>
-      </w:pPr>
-      <w:r>
-        <w:t>Multiple calibrations trials (standing and dynamic reference)</w:t>
-      </w:r>
-    </w:p>
-    <w:p>
-      <w:pPr>
-        <w:ind w:left="360"/>
-      </w:pPr>
-    </w:p>
-    <w:p>
-      <w:pPr>
-        <w:rPr>
-          <w:b/>
-        </w:rPr>
-      </w:pPr>
-      <w:r>
-        <w:rPr>
-          <w:b/>
-        </w:rPr>
-        <w:t>General structure/appearance of the model</w:t>
-      </w:r>
-    </w:p>
-    <w:p>
-      <w:pPr>
-        <w:pStyle w:val="ListParagraph"/>
-        <w:numPr>
-          <w:ilvl w:val="0"/>
-          <w:numId w:val="3"/>
-        </w:numPr>
-      </w:pPr>
-      <w:r>
-        <w:t>Make it easier to understand the model ( especially for beginners)</w:t>
-      </w:r>
-    </w:p>
-    <w:p>
-      <w:pPr>
-        <w:pStyle w:val="ListParagraph"/>
-        <w:numPr>
-          <w:ilvl w:val="0"/>
-          <w:numId w:val="3"/>
-        </w:numPr>
-      </w:pPr>
-      <w:r>
-        <w:t>Model independent of windows folder structure</w:t>
-      </w:r>
-    </w:p>
-    <w:p>
-      <w:pPr>
-        <w:pStyle w:val="ListParagraph"/>
-        <w:numPr>
-          <w:ilvl w:val="0"/>
-          <w:numId w:val="3"/>
-        </w:numPr>
-      </w:pPr>
-      <w:r>
-        <w:t xml:space="preserve">Model independent of </w:t>
-      </w:r>
-      <w:proofErr w:type="spellStart"/>
-      <w:r>
-        <w:t>HumanModel</w:t>
-      </w:r>
-      <w:proofErr w:type="spellEnd"/>
-      <w:r>
-        <w:t>/Environment model</w:t>
-      </w:r>
-    </w:p>
-    <w:p>
-      <w:pPr>
-        <w:pStyle w:val="ListParagraph"/>
-        <w:numPr>
-          <w:ilvl w:val="0"/>
-          <w:numId w:val="3"/>
-        </w:numPr>
-      </w:pPr>
-      <w:r>
-        <w:t>Separate Trial/subject/ lab specific data</w:t>
-      </w:r>
-    </w:p>
-    <w:p>
-      <w:pPr>
-        <w:pStyle w:val="ListParagraph"/>
-        <w:numPr>
-          <w:ilvl w:val="0"/>
-          <w:numId w:val="3"/>
-        </w:numPr>
-      </w:pPr>
-      <w:r>
-        <w:t xml:space="preserve">Fusion with </w:t>
-      </w:r>
-      <w:proofErr w:type="spellStart"/>
-      <w:r>
-        <w:t>AnyGait</w:t>
-      </w:r>
-      <w:proofErr w:type="spellEnd"/>
-    </w:p>
-    <w:p>
-      <w:pPr>
-        <w:pStyle w:val="ListParagraph"/>
-      </w:pPr>
-    </w:p>
-    <w:p>
-      <w:pPr>
-        <w:ind w:left="360"/>
-      </w:pPr>
-    </w:p>
-    <w:p>
-      <w:pPr>
-        <w:pStyle w:val="Heading1"/>
-      </w:pPr>
-      <w:proofErr w:type="spellStart"/>
-      <w:r>
-        <w:t>Mocap</w:t>
-      </w:r>
-      <w:proofErr w:type="spellEnd"/>
-      <w:r>
-        <w:t xml:space="preserve"> model issues:</w:t>
-      </w:r>
-    </w:p>
-    <w:p>
-      <w:pPr>
-        <w:pStyle w:val="Heading2"/>
-      </w:pPr>
-      <w:r>
-        <w:t>Transferring joint angles:</w:t>
-      </w:r>
-    </w:p>
-    <w:p>
-      <w:r>
-        <w:t xml:space="preserve">Files: </w:t>
-      </w:r>
-      <w:proofErr w:type="spellStart"/>
-      <w:r>
-        <w:t>JointAngleOutputs.any</w:t>
-      </w:r>
-      <w:proofErr w:type="spellEnd"/>
-      <w:r>
-        <w:t xml:space="preserve">, </w:t>
-      </w:r>
-      <w:proofErr w:type="spellStart"/>
-      <w:r>
-        <w:t>JointsAndDriversOptimized.any</w:t>
-      </w:r>
-      <w:proofErr w:type="spellEnd"/>
-    </w:p>
-    <w:p>
-      <w:r>
-        <w:t>Problems:</w:t>
-      </w:r>
-    </w:p>
-    <w:p>
-      <w:pPr>
-        <w:pStyle w:val="ListParagraph"/>
-        <w:numPr>
-          <w:ilvl w:val="0"/>
-          <w:numId w:val="1"/>
-        </w:numPr>
-      </w:pPr>
-      <w:r>
-        <w:t xml:space="preserve">Model </w:t>
-      </w:r>
-      <w:r>
-        <w:t>does not</w:t>
-      </w:r>
-      <w:r>
-        <w:t xml:space="preserve"> load unless the files exist. This is a real problem with the combined model where both kinematics and inverse dynamics are in one model.</w:t>
-      </w:r>
-    </w:p>
-    <w:p>
-      <w:pPr>
-        <w:pStyle w:val="ListParagraph"/>
-        <w:numPr>
-          <w:ilvl w:val="0"/>
-          <w:numId w:val="1"/>
-        </w:numPr>
-      </w:pPr>
-      <w:r>
-        <w:t xml:space="preserve">Model has to be reloaded after joint angles are save to the file </w:t>
-      </w:r>
-    </w:p>
-    <w:p>
-      <w:pPr>
-        <w:pStyle w:val="ListParagraph"/>
-        <w:numPr>
-          <w:ilvl w:val="0"/>
-          <w:numId w:val="1"/>
-        </w:numPr>
-      </w:pPr>
-      <w:r>
-        <w:t>Adding new body parts or other things to the model is a pain.</w:t>
-      </w:r>
-    </w:p>
-    <w:p>
-      <w:pPr>
-        <w:pStyle w:val="Heading2"/>
-      </w:pPr>
-    </w:p>
-    <w:p>
-      <w:pPr>
-        <w:pStyle w:val="Heading2"/>
-      </w:pPr>
-      <w:r>
-        <w:t xml:space="preserve">Model should work without specifying a special </w:t>
-      </w:r>
-      <w:proofErr w:type="spellStart"/>
-      <w:r>
-        <w:t>AnyMan.any</w:t>
-      </w:r>
-      <w:proofErr w:type="spellEnd"/>
-      <w:r>
-        <w:t xml:space="preserve"> file</w:t>
-      </w:r>
-      <w:r>
-        <w:t xml:space="preserve"> in the model </w:t>
-      </w:r>
-      <w:proofErr w:type="spellStart"/>
-      <w:r>
-        <w:t>model</w:t>
-      </w:r>
-      <w:proofErr w:type="spellEnd"/>
-      <w:r>
+      <w:r>
+        <w:rPr>
+          <w:rFonts w:cs="Courier"/>
+          <w:color w:val="000000"/>
+        </w:rPr>
         <w:t xml:space="preserve"> </w:t>
       </w:r>
       <w:proofErr w:type="spellStart"/>
       <w:r>
-        <w:t>config</w:t>
-      </w:r>
-      <w:proofErr w:type="spellEnd"/>
-    </w:p>
-    <w:p/>
-    <w:p>
-      <w:pPr>
-        <w:pStyle w:val="Heading2"/>
-      </w:pPr>
-      <w:proofErr w:type="spellStart"/>
-      <w:r>
-        <w:t>BodyModel_no_muscles_hack.any</w:t>
-      </w:r>
-      <w:proofErr w:type="spellEnd"/>
-      <w:r>
-        <w:t xml:space="preserve"> should handle if body parts are excluded. </w:t>
-      </w:r>
-    </w:p>
-    <w:p/>
-    <w:p>
+        <w:rPr>
+          <w:rFonts w:cs="Courier"/>
+          <w:color w:val="000000"/>
+        </w:rPr>
+        <w:t>ClassTemplate</w:t>
+      </w:r>
+      <w:proofErr w:type="spellEnd"/>
+      <w:r>
+        <w:rPr>
+          <w:rFonts w:cs="Courier"/>
+          <w:color w:val="000000"/>
+        </w:rPr>
+        <w:t xml:space="preserve"> that prevents default values to contain ‘.’ (dots) </w:t>
+      </w:r>
+    </w:p>
+    <w:p>
+      <w:pPr>
+        <w:pStyle w:val="ListParagraph"/>
+        <w:numPr>
+          <w:ilvl w:val="0"/>
+          <w:numId w:val="7"/>
+        </w:numPr>
+      </w:pPr>
       <w:bookmarkStart w:id="0" w:name="_GoBack"/>
       <w:bookmarkEnd w:id="0"/>
     </w:p>
+    <w:p>
+      <w:pPr>
+        <w:rPr>
+          <w:b/>
+        </w:rPr>
+      </w:pPr>
+      <w:proofErr w:type="spellStart"/>
+      <w:r>
+        <w:rPr>
+          <w:b/>
+        </w:rPr>
+        <w:t>Mocap</w:t>
+      </w:r>
+      <w:proofErr w:type="spellEnd"/>
+      <w:r>
+        <w:rPr>
+          <w:b/>
+        </w:rPr>
+        <w:t xml:space="preserve"> model customization to specific </w:t>
+      </w:r>
+      <w:proofErr w:type="spellStart"/>
+      <w:r>
+        <w:rPr>
+          <w:b/>
+        </w:rPr>
+        <w:t>usecases</w:t>
+      </w:r>
+      <w:proofErr w:type="spellEnd"/>
+    </w:p>
+    <w:p>
+      <w:pPr>
+        <w:pStyle w:val="ListParagraph"/>
+        <w:numPr>
+          <w:ilvl w:val="0"/>
+          <w:numId w:val="4"/>
+        </w:numPr>
+      </w:pPr>
+      <w:r>
+        <w:t>Marker definition for many marker protocols.</w:t>
+      </w:r>
+    </w:p>
+    <w:p>
+      <w:pPr>
+        <w:pStyle w:val="ListParagraph"/>
+        <w:numPr>
+          <w:ilvl w:val="0"/>
+          <w:numId w:val="4"/>
+        </w:numPr>
+      </w:pPr>
+      <w:r>
+        <w:t xml:space="preserve">Fusion with </w:t>
+      </w:r>
+      <w:proofErr w:type="spellStart"/>
+      <w:r>
+        <w:t>AnyGait</w:t>
+      </w:r>
+      <w:proofErr w:type="spellEnd"/>
+    </w:p>
+    <w:p>
+      <w:pPr>
+        <w:pStyle w:val="ListParagraph"/>
+        <w:numPr>
+          <w:ilvl w:val="0"/>
+          <w:numId w:val="4"/>
+        </w:numPr>
+      </w:pPr>
+      <w:r>
+        <w:t>Multiple calibrations trials (standing and dynamic reference)</w:t>
+      </w:r>
+    </w:p>
+    <w:p>
+      <w:pPr>
+        <w:ind w:left="360"/>
+      </w:pPr>
+    </w:p>
+    <w:p>
+      <w:pPr>
+        <w:rPr>
+          <w:b/>
+        </w:rPr>
+      </w:pPr>
+      <w:r>
+        <w:rPr>
+          <w:b/>
+        </w:rPr>
+        <w:t>General structure/appearance of the model</w:t>
+      </w:r>
+    </w:p>
+    <w:p>
+      <w:pPr>
+        <w:pStyle w:val="ListParagraph"/>
+        <w:numPr>
+          <w:ilvl w:val="0"/>
+          <w:numId w:val="3"/>
+        </w:numPr>
+      </w:pPr>
+      <w:r>
+        <w:t>Make it easier to understand the model ( especially for beginners)</w:t>
+      </w:r>
+    </w:p>
+    <w:p>
+      <w:pPr>
+        <w:pStyle w:val="ListParagraph"/>
+        <w:numPr>
+          <w:ilvl w:val="0"/>
+          <w:numId w:val="3"/>
+        </w:numPr>
+      </w:pPr>
+      <w:r>
+        <w:t>Model independent of windows folder structure</w:t>
+      </w:r>
+    </w:p>
+    <w:p>
+      <w:pPr>
+        <w:pStyle w:val="ListParagraph"/>
+        <w:numPr>
+          <w:ilvl w:val="0"/>
+          <w:numId w:val="3"/>
+        </w:numPr>
+      </w:pPr>
+      <w:r>
+        <w:t xml:space="preserve">Model independent of </w:t>
+      </w:r>
+      <w:proofErr w:type="spellStart"/>
+      <w:r>
+        <w:t>HumanModel</w:t>
+      </w:r>
+      <w:proofErr w:type="spellEnd"/>
+      <w:r>
+        <w:t>/Environment model</w:t>
+      </w:r>
+    </w:p>
+    <w:p>
+      <w:pPr>
+        <w:pStyle w:val="ListParagraph"/>
+        <w:numPr>
+          <w:ilvl w:val="0"/>
+          <w:numId w:val="3"/>
+        </w:numPr>
+      </w:pPr>
+      <w:r>
+        <w:t>Separate Trial/subject/ lab specific data</w:t>
+      </w:r>
+    </w:p>
+    <w:p>
+      <w:pPr>
+        <w:pStyle w:val="ListParagraph"/>
+        <w:numPr>
+          <w:ilvl w:val="0"/>
+          <w:numId w:val="3"/>
+        </w:numPr>
+      </w:pPr>
+      <w:r>
+        <w:t xml:space="preserve">Fusion with </w:t>
+      </w:r>
+      <w:proofErr w:type="spellStart"/>
+      <w:r>
+        <w:t>AnyGait</w:t>
+      </w:r>
+      <w:proofErr w:type="spellEnd"/>
+    </w:p>
+    <w:p>
+      <w:pPr>
+        <w:pStyle w:val="ListParagraph"/>
+      </w:pPr>
+    </w:p>
+    <w:p>
+      <w:pPr>
+        <w:ind w:left="360"/>
+      </w:pPr>
+    </w:p>
+    <w:p>
+      <w:pPr>
+        <w:pStyle w:val="Heading1"/>
+      </w:pPr>
+      <w:proofErr w:type="spellStart"/>
+      <w:r>
+        <w:t>Mocap</w:t>
+      </w:r>
+      <w:proofErr w:type="spellEnd"/>
+      <w:r>
+        <w:t xml:space="preserve"> model issues:</w:t>
+      </w:r>
+    </w:p>
+    <w:p>
+      <w:pPr>
+        <w:pStyle w:val="Heading2"/>
+      </w:pPr>
+      <w:r>
+        <w:t>Transferring joint angles:</w:t>
+      </w:r>
+    </w:p>
+    <w:p>
+      <w:r>
+        <w:t xml:space="preserve">Files: </w:t>
+      </w:r>
+      <w:proofErr w:type="spellStart"/>
+      <w:r>
+        <w:t>JointAngleOutputs.any</w:t>
+      </w:r>
+      <w:proofErr w:type="spellEnd"/>
+      <w:r>
+        <w:t xml:space="preserve">, </w:t>
+      </w:r>
+      <w:proofErr w:type="spellStart"/>
+      <w:r>
+        <w:t>JointsAndDriversOptimized.any</w:t>
+      </w:r>
+      <w:proofErr w:type="spellEnd"/>
+    </w:p>
+    <w:p>
+      <w:r>
+        <w:t>Problems:</w:t>
+      </w:r>
+    </w:p>
+    <w:p>
+      <w:pPr>
+        <w:pStyle w:val="ListParagraph"/>
+        <w:numPr>
+          <w:ilvl w:val="0"/>
+          <w:numId w:val="1"/>
+        </w:numPr>
+      </w:pPr>
+      <w:r>
+        <w:t xml:space="preserve">Model </w:t>
+      </w:r>
+      <w:r>
+        <w:t>does not</w:t>
+      </w:r>
+      <w:r>
+        <w:t xml:space="preserve"> load unless the files exist. This is a real problem with the combined model where both kinematics and inverse dynamics are in one model.</w:t>
+      </w:r>
+    </w:p>
+    <w:p>
+      <w:pPr>
+        <w:pStyle w:val="ListParagraph"/>
+        <w:numPr>
+          <w:ilvl w:val="0"/>
+          <w:numId w:val="1"/>
+        </w:numPr>
+      </w:pPr>
+      <w:r>
+        <w:t xml:space="preserve">Model has to be reloaded after joint angles are save to the file </w:t>
+      </w:r>
+    </w:p>
+    <w:p>
+      <w:pPr>
+        <w:pStyle w:val="ListParagraph"/>
+        <w:numPr>
+          <w:ilvl w:val="0"/>
+          <w:numId w:val="1"/>
+        </w:numPr>
+      </w:pPr>
+      <w:r>
+        <w:t>Adding new body parts or other things to the model is a pain.</w:t>
+      </w:r>
+    </w:p>
+    <w:p>
+      <w:pPr>
+        <w:pStyle w:val="Heading2"/>
+      </w:pPr>
+    </w:p>
+    <w:p>
+      <w:pPr>
+        <w:pStyle w:val="Heading2"/>
+      </w:pPr>
+      <w:r>
+        <w:t xml:space="preserve">Model should work without specifying a special </w:t>
+      </w:r>
+      <w:proofErr w:type="spellStart"/>
+      <w:r>
+        <w:t>AnyMan.any</w:t>
+      </w:r>
+      <w:proofErr w:type="spellEnd"/>
+      <w:r>
+        <w:t xml:space="preserve"> file</w:t>
+      </w:r>
+      <w:r>
+        <w:t xml:space="preserve"> in the model </w:t>
+      </w:r>
+      <w:proofErr w:type="spellStart"/>
+      <w:r>
+        <w:t>model</w:t>
+      </w:r>
+      <w:proofErr w:type="spellEnd"/>
+      <w:r>
+        <w:t xml:space="preserve"> </w:t>
+      </w:r>
+      <w:proofErr w:type="spellStart"/>
+      <w:r>
+        <w:t>config</w:t>
+      </w:r>
+      <w:proofErr w:type="spellEnd"/>
+    </w:p>
     <w:p/>
+    <w:p/>
+    <w:p/>
+    <w:p/>
     <w:p>
       <w:pPr>
         <w:pStyle w:val="Heading2"/>
       </w:pPr>
+      <w:proofErr w:type="spellStart"/>
+      <w:r>
+        <w:t>BodyModel_no_muscles_hack.any</w:t>
+      </w:r>
+      <w:proofErr w:type="spellEnd"/>
+      <w:r>
+        <w:t xml:space="preserve"> should handle if body parts are excluded. </w:t>
+      </w:r>
+    </w:p>
+    <w:p/>
+    <w:p/>
+    <w:p/>
+    <w:p>
+      <w:pPr>
+        <w:pStyle w:val="Heading2"/>
+      </w:pPr>
       <w:r>
         <w:t>Making class templates independent of hard-coded model structure.</w:t>
       </w:r>
@@ -1186,25 +1220,301 @@
           <w:rFonts w:cs="Courier"/>
           <w:color w:val="000000"/>
         </w:rPr>
-        <w:lastRenderedPageBreak/>
-        <w:t>Bug/feature in anybody can be used to accomplish this the following is a valid</w:t>
-      </w:r>
-    </w:p>
-    <w:p>
-      <w:pPr>
-        <w:rPr>
-          <w:rFonts w:ascii="Courier" w:hAnsi="Courier" w:cs="Courier"/>
-          <w:color w:val="000000"/>
-        </w:rPr>
-      </w:pPr>
-      <w:proofErr w:type="spellStart"/>
+        <w:t xml:space="preserve">It should be </w:t>
+      </w:r>
+      <w:proofErr w:type="spellStart"/>
+      <w:r>
+        <w:rPr>
+          <w:rFonts w:cs="Courier"/>
+          <w:color w:val="000000"/>
+        </w:rPr>
+        <w:t>possilble</w:t>
+      </w:r>
+      <w:proofErr w:type="spellEnd"/>
+      <w:r>
+        <w:rPr>
+          <w:rFonts w:cs="Courier"/>
+          <w:color w:val="000000"/>
+        </w:rPr>
+        <w:t xml:space="preserve"> to write the following in </w:t>
+      </w:r>
+    </w:p>
+    <w:p>
+      <w:pPr>
+        <w:autoSpaceDE w:val="0"/>
+        <w:autoSpaceDN w:val="0"/>
+        <w:adjustRightInd w:val="0"/>
+        <w:spacing w:after="0" w:line="240" w:lineRule="auto"/>
+        <w:rPr>
+          <w:rFonts w:ascii="Courier" w:hAnsi="Courier" w:cs="Courier"/>
+        </w:rPr>
+      </w:pPr>
+      <w:r>
+        <w:rPr>
+          <w:rFonts w:ascii="Courier" w:hAnsi="Courier" w:cs="Courier"/>
+          <w:color w:val="0000FF"/>
+        </w:rPr>
+        <w:t>#</w:t>
+      </w:r>
+      <w:proofErr w:type="spellStart"/>
+      <w:r>
+        <w:rPr>
+          <w:rFonts w:ascii="Courier" w:hAnsi="Courier" w:cs="Courier"/>
+          <w:color w:val="0000FF"/>
+        </w:rPr>
+        <w:t>class_template</w:t>
+      </w:r>
+      <w:proofErr w:type="spellEnd"/>
+      <w:r>
+        <w:rPr>
+          <w:rFonts w:ascii="Courier" w:hAnsi="Courier" w:cs="Courier"/>
+        </w:rPr>
+        <w:t xml:space="preserve"> </w:t>
+      </w:r>
+      <w:r>
+        <w:rPr>
+          <w:rFonts w:ascii="Courier" w:hAnsi="Courier" w:cs="Courier"/>
+          <w:color w:val="000000"/>
+        </w:rPr>
+        <w:t>Cr…</w:t>
+      </w:r>
+      <w:proofErr w:type="spellStart"/>
+      <w:r>
+        <w:rPr>
+          <w:rFonts w:ascii="Courier" w:hAnsi="Courier" w:cs="Courier"/>
+          <w:color w:val="000000"/>
+        </w:rPr>
+        <w:t>iver</w:t>
+      </w:r>
+      <w:proofErr w:type="spellEnd"/>
+      <w:r>
+        <w:rPr>
+          <w:rFonts w:ascii="Courier" w:hAnsi="Courier" w:cs="Courier"/>
+        </w:rPr>
+        <w:t xml:space="preserve"> </w:t>
+      </w:r>
+      <w:r>
+        <w:rPr>
+          <w:rFonts w:ascii="Courier" w:hAnsi="Courier" w:cs="Courier"/>
+          <w:color w:val="000000"/>
+        </w:rPr>
+        <w:t>(</w:t>
+      </w:r>
+      <w:proofErr w:type="spellStart"/>
+      <w:r>
+        <w:rPr>
+          <w:rFonts w:ascii="Courier" w:hAnsi="Courier" w:cs="Courier"/>
+          <w:color w:val="000000"/>
+        </w:rPr>
+        <w:t>MarkerName</w:t>
+      </w:r>
+      <w:proofErr w:type="spellEnd"/>
+      <w:r>
+        <w:rPr>
+          <w:rFonts w:ascii="Courier" w:hAnsi="Courier" w:cs="Courier"/>
+          <w:color w:val="000000"/>
+        </w:rPr>
+        <w:t>,</w:t>
+      </w:r>
+    </w:p>
+    <w:p>
+      <w:pPr>
+        <w:autoSpaceDE w:val="0"/>
+        <w:autoSpaceDN w:val="0"/>
+        <w:adjustRightInd w:val="0"/>
+        <w:spacing w:after="0" w:line="240" w:lineRule="auto"/>
+        <w:rPr>
+          <w:rFonts w:ascii="Courier" w:hAnsi="Courier" w:cs="Courier"/>
+        </w:rPr>
+      </w:pPr>
+      <w:r>
+        <w:rPr>
+          <w:rFonts w:ascii="Courier" w:hAnsi="Courier" w:cs="Courier"/>
+        </w:rPr>
+        <w:t xml:space="preserve">                         </w:t>
+      </w:r>
+      <w:proofErr w:type="spellStart"/>
+      <w:r>
+        <w:rPr>
+          <w:rFonts w:ascii="Courier" w:hAnsi="Courier" w:cs="Courier"/>
+          <w:color w:val="000000"/>
+        </w:rPr>
+        <w:t>MarkerPlacement</w:t>
+      </w:r>
+      <w:proofErr w:type="spellEnd"/>
+      <w:r>
+        <w:rPr>
+          <w:rFonts w:ascii="Courier" w:hAnsi="Courier" w:cs="Courier"/>
+          <w:color w:val="000000"/>
+        </w:rPr>
+        <w:t>,</w:t>
+      </w:r>
+    </w:p>
+    <w:p>
+      <w:pPr>
+        <w:autoSpaceDE w:val="0"/>
+        <w:autoSpaceDN w:val="0"/>
+        <w:adjustRightInd w:val="0"/>
+        <w:spacing w:after="0" w:line="240" w:lineRule="auto"/>
+        <w:rPr>
+          <w:rFonts w:ascii="Courier" w:hAnsi="Courier" w:cs="Courier"/>
+        </w:rPr>
+      </w:pPr>
+      <w:r>
+        <w:rPr>
+          <w:rFonts w:ascii="Courier" w:hAnsi="Courier" w:cs="Courier"/>
+        </w:rPr>
+        <w:t xml:space="preserve">                         </w:t>
+      </w:r>
+      <w:proofErr w:type="spellStart"/>
+      <w:r>
+        <w:rPr>
+          <w:rFonts w:ascii="Courier" w:hAnsi="Courier" w:cs="Courier"/>
+          <w:color w:val="000000"/>
+        </w:rPr>
+        <w:t>WeightX</w:t>
+      </w:r>
+      <w:proofErr w:type="spellEnd"/>
+      <w:r>
+        <w:rPr>
+          <w:rFonts w:ascii="Courier" w:hAnsi="Courier" w:cs="Courier"/>
+          <w:color w:val="000000"/>
+        </w:rPr>
+        <w:t>=1,</w:t>
+      </w:r>
+      <w:r>
+        <w:rPr>
+          <w:rFonts w:ascii="Courier" w:hAnsi="Courier" w:cs="Courier"/>
+        </w:rPr>
+        <w:t xml:space="preserve"> </w:t>
+      </w:r>
+      <w:proofErr w:type="spellStart"/>
+      <w:r>
+        <w:rPr>
+          <w:rFonts w:ascii="Courier" w:hAnsi="Courier" w:cs="Courier"/>
+          <w:color w:val="000000"/>
+        </w:rPr>
+        <w:t>WeightY</w:t>
+      </w:r>
+      <w:proofErr w:type="spellEnd"/>
+      <w:r>
+        <w:rPr>
+          <w:rFonts w:ascii="Courier" w:hAnsi="Courier" w:cs="Courier"/>
+          <w:color w:val="000000"/>
+        </w:rPr>
+        <w:t>=1,</w:t>
+      </w:r>
+      <w:r>
+        <w:rPr>
+          <w:rFonts w:ascii="Courier" w:hAnsi="Courier" w:cs="Courier"/>
+        </w:rPr>
+        <w:t xml:space="preserve"> </w:t>
+      </w:r>
+      <w:proofErr w:type="spellStart"/>
+      <w:r>
+        <w:rPr>
+          <w:rFonts w:ascii="Courier" w:hAnsi="Courier" w:cs="Courier"/>
+          <w:color w:val="000000"/>
+        </w:rPr>
+        <w:t>WeightZ</w:t>
+      </w:r>
+      <w:proofErr w:type="spellEnd"/>
+      <w:r>
+        <w:rPr>
+          <w:rFonts w:ascii="Courier" w:hAnsi="Courier" w:cs="Courier"/>
+          <w:color w:val="000000"/>
+        </w:rPr>
+        <w:t>=1,</w:t>
+      </w:r>
+    </w:p>
+    <w:p>
+      <w:pPr>
+        <w:autoSpaceDE w:val="0"/>
+        <w:autoSpaceDN w:val="0"/>
+        <w:adjustRightInd w:val="0"/>
+        <w:spacing w:after="0" w:line="240" w:lineRule="auto"/>
+        <w:rPr>
+          <w:rFonts w:ascii="Courier" w:hAnsi="Courier" w:cs="Courier"/>
+        </w:rPr>
+      </w:pPr>
+      <w:r>
+        <w:rPr>
+          <w:rFonts w:ascii="Courier" w:hAnsi="Courier" w:cs="Courier"/>
+        </w:rPr>
+        <w:t xml:space="preserve">                         </w:t>
+      </w:r>
+      <w:proofErr w:type="spellStart"/>
+      <w:r>
+        <w:rPr>
+          <w:rFonts w:ascii="Courier" w:hAnsi="Courier" w:cs="Courier"/>
+          <w:color w:val="000000"/>
+        </w:rPr>
+        <w:t>OptX</w:t>
+      </w:r>
+      <w:proofErr w:type="spellEnd"/>
+      <w:r>
+        <w:rPr>
+          <w:rFonts w:ascii="Courier" w:hAnsi="Courier" w:cs="Courier"/>
+          <w:color w:val="000000"/>
+        </w:rPr>
+        <w:t>="Off",</w:t>
+      </w:r>
+      <w:r>
+        <w:rPr>
+          <w:rFonts w:ascii="Courier" w:hAnsi="Courier" w:cs="Courier"/>
+        </w:rPr>
+        <w:t xml:space="preserve"> </w:t>
+      </w:r>
+      <w:proofErr w:type="spellStart"/>
+      <w:r>
+        <w:rPr>
+          <w:rFonts w:ascii="Courier" w:hAnsi="Courier" w:cs="Courier"/>
+          <w:color w:val="000000"/>
+        </w:rPr>
+        <w:t>OptY</w:t>
+      </w:r>
+      <w:proofErr w:type="spellEnd"/>
+      <w:r>
+        <w:rPr>
+          <w:rFonts w:ascii="Courier" w:hAnsi="Courier" w:cs="Courier"/>
+        </w:rPr>
+        <w:t xml:space="preserve"> </w:t>
+      </w:r>
+      <w:r>
+        <w:rPr>
+          <w:rFonts w:ascii="Courier" w:hAnsi="Courier" w:cs="Courier"/>
+          <w:color w:val="000000"/>
+        </w:rPr>
+        <w:t>=</w:t>
+      </w:r>
+      <w:r>
+        <w:rPr>
+          <w:rFonts w:ascii="Courier" w:hAnsi="Courier" w:cs="Courier"/>
+        </w:rPr>
+        <w:t xml:space="preserve"> </w:t>
+      </w:r>
+      <w:r>
+        <w:rPr>
+          <w:rFonts w:ascii="Courier" w:hAnsi="Courier" w:cs="Courier"/>
+          <w:color w:val="000000"/>
+        </w:rPr>
+        <w:t>"Off"</w:t>
+      </w:r>
       <w:proofErr w:type="gramStart"/>
       <w:r>
         <w:rPr>
           <w:rFonts w:ascii="Courier" w:hAnsi="Courier" w:cs="Courier"/>
           <w:color w:val="000000"/>
         </w:rPr>
-        <w:t>nStep</w:t>
+        <w:t>,</w:t>
+      </w:r>
+      <w:proofErr w:type="spellStart"/>
+      <w:r>
+        <w:rPr>
+          <w:rFonts w:ascii="Courier" w:hAnsi="Courier" w:cs="Courier"/>
+          <w:color w:val="000000"/>
+        </w:rPr>
+        <w:t>OptZ</w:t>
       </w:r>
       <w:proofErr w:type="spellEnd"/>
       <w:proofErr w:type="gramEnd"/>
@@ -1213,6 +1523,47 @@
           <w:rFonts w:ascii="Courier" w:hAnsi="Courier" w:cs="Courier"/>
           <w:color w:val="000000"/>
         </w:rPr>
+        <w:t>="Off",</w:t>
+      </w:r>
+    </w:p>
+    <w:p>
+      <w:pPr>
+        <w:autoSpaceDE w:val="0"/>
+        <w:autoSpaceDN w:val="0"/>
+        <w:adjustRightInd w:val="0"/>
+        <w:spacing w:after="0" w:line="240" w:lineRule="auto"/>
+        <w:rPr>
+          <w:rFonts w:ascii="Courier" w:hAnsi="Courier" w:cs="Courier"/>
+        </w:rPr>
+      </w:pPr>
+      <w:r>
+        <w:rPr>
+          <w:rFonts w:ascii="Courier" w:hAnsi="Courier" w:cs="Courier"/>
+        </w:rPr>
+        <w:t xml:space="preserve">                         </w:t>
+      </w:r>
+      <w:proofErr w:type="spellStart"/>
+      <w:proofErr w:type="gramStart"/>
+      <w:r>
+        <w:rPr>
+          <w:rFonts w:ascii="Courier" w:hAnsi="Courier" w:cs="Courier"/>
+          <w:color w:val="000000"/>
+        </w:rPr>
+        <w:t>sRelOptScalingOnOff</w:t>
+      </w:r>
+      <w:proofErr w:type="spellEnd"/>
+      <w:proofErr w:type="gramEnd"/>
+      <w:r>
+        <w:rPr>
+          <w:rFonts w:ascii="Courier" w:hAnsi="Courier" w:cs="Courier"/>
+        </w:rPr>
+        <w:t xml:space="preserve"> </w:t>
+      </w:r>
+      <w:r>
+        <w:rPr>
+          <w:rFonts w:ascii="Courier" w:hAnsi="Courier" w:cs="Courier"/>
+          <w:color w:val="000000"/>
+        </w:rPr>
         <w:t>=</w:t>
       </w:r>
       <w:r>
@@ -1221,62 +1572,213 @@
         </w:rPr>
         <w:t xml:space="preserve"> </w:t>
       </w:r>
-      <w:proofErr w:type="spellStart"/>
-      <w:r>
-        <w:rPr>
-          <w:rFonts w:ascii="Courier" w:hAnsi="Courier" w:cs="Courier"/>
-          <w:color w:val="000000"/>
-        </w:rPr>
-        <w:t>Main.ModelSetup.nStep.Main.ModelSetup.nStep</w:t>
-      </w:r>
-      <w:proofErr w:type="spellEnd"/>
-    </w:p>
-    <w:p>
-      <w:pPr>
-        <w:rPr>
-          <w:rFonts w:cs="Courier"/>
-          <w:color w:val="000000"/>
-        </w:rPr>
-      </w:pPr>
-      <w:r>
-        <w:rPr>
-          <w:rFonts w:cs="Courier"/>
-          <w:color w:val="000000"/>
-        </w:rPr>
-        <w:t xml:space="preserve">The parser restarts if it meets </w:t>
+      <w:r>
+        <w:rPr>
+          <w:rFonts w:ascii="Courier" w:hAnsi="Courier" w:cs="Courier"/>
+          <w:color w:val="000000"/>
+        </w:rPr>
+        <w:t>"On",</w:t>
+      </w:r>
+    </w:p>
+    <w:p>
+      <w:pPr>
+        <w:autoSpaceDE w:val="0"/>
+        <w:autoSpaceDN w:val="0"/>
+        <w:adjustRightInd w:val="0"/>
+        <w:spacing w:after="0" w:line="240" w:lineRule="auto"/>
+        <w:rPr>
+          <w:rFonts w:ascii="Courier" w:hAnsi="Courier" w:cs="Courier"/>
+        </w:rPr>
+      </w:pPr>
+      <w:r>
+        <w:rPr>
+          <w:rFonts w:ascii="Courier" w:hAnsi="Courier" w:cs="Courier"/>
+        </w:rPr>
+        <w:t xml:space="preserve">                         </w:t>
+      </w:r>
+      <w:r>
+        <w:rPr>
+          <w:rFonts w:ascii="Courier" w:hAnsi="Courier" w:cs="Courier"/>
+          <w:color w:val="000000"/>
+        </w:rPr>
+        <w:t>PARAMETER_OPT_STUDY</w:t>
+      </w:r>
+      <w:r>
+        <w:rPr>
+          <w:rFonts w:ascii="Courier" w:hAnsi="Courier" w:cs="Courier"/>
+        </w:rPr>
+        <w:t xml:space="preserve"> = </w:t>
+      </w:r>
+      <w:proofErr w:type="spellStart"/>
+      <w:r>
+        <w:rPr>
+          <w:rFonts w:ascii="Courier" w:hAnsi="Courier" w:cs="Courier"/>
+          <w:color w:val="000000"/>
+        </w:rPr>
+        <w:t>ParameterIdentification</w:t>
+      </w:r>
+      <w:proofErr w:type="spellEnd"/>
+      <w:r>
+        <w:rPr>
+          <w:rFonts w:ascii="Courier" w:hAnsi="Courier" w:cs="Courier"/>
+          <w:color w:val="000000"/>
+        </w:rPr>
+        <w:t>,</w:t>
+      </w:r>
+    </w:p>
+    <w:p>
+      <w:pPr>
+        <w:autoSpaceDE w:val="0"/>
+        <w:autoSpaceDN w:val="0"/>
+        <w:adjustRightInd w:val="0"/>
+        <w:spacing w:after="0" w:line="240" w:lineRule="auto"/>
+        <w:rPr>
+          <w:rFonts w:ascii="Courier" w:hAnsi="Courier" w:cs="Courier"/>
+        </w:rPr>
+      </w:pPr>
+      <w:r>
+        <w:rPr>
+          <w:rFonts w:ascii="Courier" w:hAnsi="Courier" w:cs="Courier"/>
+        </w:rPr>
+        <w:t xml:space="preserve">                         </w:t>
+      </w:r>
+      <w:r>
+        <w:rPr>
+          <w:rFonts w:ascii="Courier" w:hAnsi="Courier" w:cs="Courier"/>
+          <w:color w:val="000000"/>
+        </w:rPr>
+        <w:t>C3D_OBJECT</w:t>
+      </w:r>
+      <w:r>
+        <w:rPr>
+          <w:rFonts w:ascii="Courier" w:hAnsi="Courier" w:cs="Courier"/>
+        </w:rPr>
+        <w:t xml:space="preserve"> </w:t>
+      </w:r>
+      <w:r>
+        <w:rPr>
+          <w:rFonts w:ascii="Courier" w:hAnsi="Courier" w:cs="Courier"/>
+          <w:color w:val="000000"/>
+        </w:rPr>
+        <w:t>=</w:t>
+      </w:r>
+      <w:r>
+        <w:rPr>
+          <w:rFonts w:ascii="Courier" w:hAnsi="Courier" w:cs="Courier"/>
+        </w:rPr>
+        <w:t xml:space="preserve"> </w:t>
+      </w:r>
+      <w:r>
+        <w:rPr>
+          <w:rFonts w:ascii="Courier" w:hAnsi="Courier" w:cs="Courier"/>
+          <w:color w:val="000000"/>
+        </w:rPr>
+        <w:t>Main.AlternativeC3DFile,</w:t>
+      </w:r>
+    </w:p>
+    <w:p>
+      <w:pPr>
+        <w:autoSpaceDE w:val="0"/>
+        <w:autoSpaceDN w:val="0"/>
+        <w:adjustRightInd w:val="0"/>
+        <w:spacing w:after="0" w:line="240" w:lineRule="auto"/>
+        <w:rPr>
+          <w:rFonts w:ascii="Courier" w:hAnsi="Courier" w:cs="Courier"/>
+        </w:rPr>
+      </w:pPr>
+      <w:r>
+        <w:rPr>
+          <w:rFonts w:ascii="Courier" w:hAnsi="Courier" w:cs="Courier"/>
+        </w:rPr>
+        <w:t xml:space="preserve">                         </w:t>
+      </w:r>
+      <w:r>
+        <w:rPr>
+          <w:rFonts w:ascii="Courier" w:hAnsi="Courier" w:cs="Courier"/>
+          <w:color w:val="000000"/>
+        </w:rPr>
+        <w:t>BODY_MODEL_FOLDER</w:t>
+      </w:r>
+      <w:r>
+        <w:rPr>
+          <w:rFonts w:ascii="Courier" w:hAnsi="Courier" w:cs="Courier"/>
+        </w:rPr>
+        <w:t xml:space="preserve"> </w:t>
+      </w:r>
+      <w:r>
+        <w:rPr>
+          <w:rFonts w:ascii="Courier" w:hAnsi="Courier" w:cs="Courier"/>
+          <w:color w:val="000000"/>
+        </w:rPr>
+        <w:t>=</w:t>
+      </w:r>
+      <w:r>
+        <w:rPr>
+          <w:rFonts w:ascii="Courier" w:hAnsi="Courier" w:cs="Courier"/>
+        </w:rPr>
+        <w:t xml:space="preserve"> </w:t>
+      </w:r>
+      <w:proofErr w:type="spellStart"/>
+      <w:r>
+        <w:rPr>
+          <w:rFonts w:ascii="Courier" w:hAnsi="Courier" w:cs="Courier"/>
+          <w:color w:val="000000"/>
+        </w:rPr>
+        <w:t>BodyModel</w:t>
+      </w:r>
+      <w:proofErr w:type="spellEnd"/>
+    </w:p>
+    <w:p>
+      <w:pPr>
+        <w:rPr>
+          <w:rFonts w:ascii="Courier" w:hAnsi="Courier" w:cs="Courier"/>
+          <w:color w:val="000000"/>
+        </w:rPr>
+      </w:pPr>
+      <w:r>
+        <w:rPr>
+          <w:rFonts w:ascii="Courier" w:hAnsi="Courier" w:cs="Courier"/>
+        </w:rPr>
+        <w:t xml:space="preserve">                          </w:t>
+      </w:r>
+      <w:r>
+        <w:rPr>
+          <w:rFonts w:ascii="Courier" w:hAnsi="Courier" w:cs="Courier"/>
+          <w:color w:val="000000"/>
+        </w:rPr>
+        <w:t>){</w:t>
+      </w:r>
+    </w:p>
+    <w:p>
+      <w:pPr>
+        <w:rPr>
+          <w:rFonts w:ascii="Courier" w:hAnsi="Courier" w:cs="Courier"/>
+          <w:color w:val="000000"/>
+        </w:rPr>
+      </w:pPr>
+      <w:r>
+        <w:rPr>
+          <w:rFonts w:ascii="Courier" w:hAnsi="Courier" w:cs="Courier"/>
+          <w:color w:val="000000"/>
+        </w:rPr>
+        <w:t xml:space="preserve">Dot “.” In </w:t>
       </w:r>
       <w:proofErr w:type="gramStart"/>
       <w:r>
         <w:rPr>
-          <w:rFonts w:cs="Courier"/>
-          <w:color w:val="000000"/>
-        </w:rPr>
-        <w:t>an</w:t>
+          <w:rFonts w:ascii="Courier" w:hAnsi="Courier" w:cs="Courier"/>
+          <w:color w:val="000000"/>
+        </w:rPr>
+        <w:t>default</w:t>
       </w:r>
       <w:proofErr w:type="gramEnd"/>
       <w:r>
         <w:rPr>
-          <w:rFonts w:cs="Courier"/>
-          <w:color w:val="000000"/>
-        </w:rPr>
-        <w:t xml:space="preserve"> Main keyword</w:t>
-      </w:r>
-    </w:p>
-    <w:p>
-      <w:pPr>
-        <w:rPr>
-          <w:rFonts w:ascii="Courier" w:hAnsi="Courier" w:cs="Courier"/>
-          <w:color w:val="000000"/>
-        </w:rPr>
-      </w:pPr>
-    </w:p>
-    <w:p>
-      <w:pPr>
-        <w:rPr>
-          <w:rFonts w:ascii="Courier" w:hAnsi="Courier" w:cs="Courier"/>
-          <w:color w:val="000000"/>
-        </w:rPr>
-      </w:pPr>
+          <w:rFonts w:ascii="Courier" w:hAnsi="Courier" w:cs="Courier"/>
+          <w:color w:val="000000"/>
+        </w:rPr>
+        <w:t xml:space="preserve"> values are not allowed</w:t>
+      </w:r>
     </w:p>
     <w:p/>
     <w:p/>

</xml_diff>

<commit_message>
Update to model issues file
git-svn-id: http://forge.anyscript.org/svn/anymocap/trunk@39 8aefef3a-2eae-45d8-ad4b-f50e3cc9fc4b
</commit_message>
<xml_diff>
--- a/Mocap model issues.docx
+++ b/Mocap model issues.docx
@@ -683,6 +683,34 @@
       <w:pPr>
         <w:pStyle w:val="ListParagraph"/>
         <w:numPr>
+          <w:ilvl w:val="1"/>
+          <w:numId w:val="3"/>
+        </w:numPr>
+      </w:pPr>
+      <w:r>
+        <w:t xml:space="preserve">Could be added to existing </w:t>
+      </w:r>
+      <w:proofErr w:type="spellStart"/>
+      <w:r>
+        <w:t>CreateMarkerClassTemplates</w:t>
+      </w:r>
+      <w:proofErr w:type="spellEnd"/>
+      <w:r>
+        <w:t xml:space="preserve"> and with default argument </w:t>
+      </w:r>
+      <w:proofErr w:type="gramStart"/>
+      <w:r>
+        <w:t>to not be used</w:t>
+      </w:r>
+      <w:proofErr w:type="gramEnd"/>
+      <w:r>
+        <w:t xml:space="preserve">. </w:t>
+      </w:r>
+    </w:p>
+    <w:p>
+      <w:pPr>
+        <w:pStyle w:val="ListParagraph"/>
+        <w:numPr>
           <w:ilvl w:val="0"/>
           <w:numId w:val="3"/>
         </w:numPr>
@@ -731,6 +759,7 @@
         </w:rPr>
       </w:pPr>
       <w:r>
+        <w:lastRenderedPageBreak/>
         <w:t xml:space="preserve">Make it unnecessary to consider  </w:t>
       </w:r>
       <w:proofErr w:type="spellStart"/>
@@ -804,8 +833,55 @@
           <w:rFonts w:cs="Courier"/>
           <w:color w:val="000000"/>
         </w:rPr>
-        <w:lastRenderedPageBreak/>
         <w:t xml:space="preserve">New way of transferring kinematics from the kinematics model to the inverse dynamic model </w:t>
+      </w:r>
+    </w:p>
+    <w:p>
+      <w:pPr>
+        <w:pStyle w:val="ListParagraph"/>
+        <w:numPr>
+          <w:ilvl w:val="1"/>
+          <w:numId w:val="7"/>
+        </w:numPr>
+      </w:pPr>
+      <w:r>
+        <w:rPr>
+          <w:rFonts w:cs="Courier"/>
+          <w:color w:val="000000"/>
+        </w:rPr>
+        <w:t xml:space="preserve">I have tried the </w:t>
+      </w:r>
+      <w:proofErr w:type="spellStart"/>
+      <w:r>
+        <w:rPr>
+          <w:rFonts w:cs="Courier"/>
+          <w:color w:val="000000"/>
+        </w:rPr>
+        <w:t>OperationSetValue</w:t>
+      </w:r>
+      <w:proofErr w:type="spellEnd"/>
+      <w:r>
+        <w:rPr>
+          <w:rFonts w:cs="Courier"/>
+          <w:color w:val="000000"/>
+        </w:rPr>
+        <w:t xml:space="preserve"> but it </w:t>
+      </w:r>
+      <w:proofErr w:type="gramStart"/>
+      <w:r>
+        <w:rPr>
+          <w:rFonts w:cs="Courier"/>
+          <w:color w:val="000000"/>
+        </w:rPr>
+        <w:t>can’t</w:t>
+      </w:r>
+      <w:proofErr w:type="gramEnd"/>
+      <w:r>
+        <w:rPr>
+          <w:rFonts w:cs="Courier"/>
+          <w:color w:val="000000"/>
+        </w:rPr>
+        <w:t xml:space="preserve"> point to output folders. </w:t>
       </w:r>
     </w:p>
     <w:p>
@@ -855,8 +931,13 @@
           <w:numId w:val="7"/>
         </w:numPr>
       </w:pPr>
-      <w:bookmarkStart w:id="0" w:name="_GoBack"/>
-      <w:bookmarkEnd w:id="0"/>
+      <w:r>
+        <w:rPr>
+          <w:rFonts w:cs="Courier"/>
+          <w:color w:val="000000"/>
+        </w:rPr>
+        <w:t xml:space="preserve">Fix bug that prevent template arguments to start with minus ‘-‘  </w:t>
+      </w:r>
     </w:p>
     <w:p>
       <w:pPr>
@@ -1119,11 +1200,8 @@
       <w:pPr>
         <w:pStyle w:val="Heading2"/>
       </w:pPr>
-    </w:p>
-    <w:p>
-      <w:pPr>
-        <w:pStyle w:val="Heading2"/>
-      </w:pPr>
+      <w:bookmarkStart w:id="0" w:name="_GoBack"/>
+      <w:bookmarkEnd w:id="0"/>
       <w:r>
         <w:t xml:space="preserve">Model should work without specifying a special </w:t>
       </w:r>
@@ -1151,93 +1229,6 @@
         <w:t>config</w:t>
       </w:r>
       <w:proofErr w:type="spellEnd"/>
-    </w:p>
-    <w:p/>
-    <w:p/>
-    <w:p/>
-    <w:p/>
-    <w:p>
-      <w:pPr>
-        <w:pStyle w:val="Heading2"/>
-      </w:pPr>
-      <w:proofErr w:type="spellStart"/>
-      <w:r>
-        <w:t>BodyModel_no_muscles_hack.any</w:t>
-      </w:r>
-      <w:proofErr w:type="spellEnd"/>
-      <w:r>
-        <w:t xml:space="preserve"> should handle if body parts are excluded. </w:t>
-      </w:r>
-    </w:p>
-    <w:p/>
-    <w:p/>
-    <w:p/>
-    <w:p>
-      <w:pPr>
-        <w:pStyle w:val="Heading2"/>
-      </w:pPr>
-      <w:r>
-        <w:t>Making class templates independent of hard-coded model structure.</w:t>
-      </w:r>
-    </w:p>
-    <w:p>
-      <w:pPr>
-        <w:rPr>
-          <w:rFonts w:ascii="Courier" w:hAnsi="Courier" w:cs="Courier"/>
-          <w:color w:val="000000"/>
-        </w:rPr>
-      </w:pPr>
-      <w:r>
-        <w:t xml:space="preserve">Files: </w:t>
-      </w:r>
-      <w:proofErr w:type="spellStart"/>
-      <w:r>
-        <w:t>CreateMarkerDriverClassNew.any</w:t>
-      </w:r>
-      <w:proofErr w:type="spellEnd"/>
-      <w:r>
-        <w:t xml:space="preserve">, </w:t>
-      </w:r>
-      <w:proofErr w:type="spellStart"/>
-      <w:r>
-        <w:rPr>
-          <w:rFonts w:ascii="Courier" w:hAnsi="Courier" w:cs="Courier"/>
-          <w:color w:val="000000"/>
-        </w:rPr>
-        <w:t>OptimizeAnthropometricsOnOff.any</w:t>
-      </w:r>
-      <w:proofErr w:type="spellEnd"/>
-    </w:p>
-    <w:p>
-      <w:pPr>
-        <w:rPr>
-          <w:rFonts w:cs="Courier"/>
-          <w:color w:val="000000"/>
-        </w:rPr>
-      </w:pPr>
-      <w:r>
-        <w:rPr>
-          <w:rFonts w:cs="Courier"/>
-          <w:color w:val="000000"/>
-        </w:rPr>
-        <w:t xml:space="preserve">It should be </w:t>
-      </w:r>
-      <w:proofErr w:type="spellStart"/>
-      <w:r>
-        <w:rPr>
-          <w:rFonts w:cs="Courier"/>
-          <w:color w:val="000000"/>
-        </w:rPr>
-        <w:t>possilble</w:t>
-      </w:r>
-      <w:proofErr w:type="spellEnd"/>
-      <w:r>
-        <w:rPr>
-          <w:rFonts w:cs="Courier"/>
-          <w:color w:val="000000"/>
-        </w:rPr>
-        <w:t xml:space="preserve"> to write the following in </w:t>
-      </w:r>
     </w:p>
     <w:p>
       <w:pPr>
@@ -1246,76 +1237,13 @@
         <w:adjustRightInd w:val="0"/>
         <w:spacing w:after="0" w:line="240" w:lineRule="auto"/>
         <w:rPr>
-          <w:rFonts w:ascii="Courier" w:hAnsi="Courier" w:cs="Courier"/>
-        </w:rPr>
-      </w:pPr>
-      <w:r>
-        <w:rPr>
-          <w:rFonts w:ascii="Courier" w:hAnsi="Courier" w:cs="Courier"/>
-          <w:color w:val="0000FF"/>
-        </w:rPr>
-        <w:t>#</w:t>
-      </w:r>
-      <w:proofErr w:type="spellStart"/>
-      <w:r>
-        <w:rPr>
-          <w:rFonts w:ascii="Courier" w:hAnsi="Courier" w:cs="Courier"/>
-          <w:color w:val="0000FF"/>
-        </w:rPr>
-        <w:t>class_template</w:t>
-      </w:r>
-      <w:proofErr w:type="spellEnd"/>
-      <w:r>
-        <w:rPr>
-          <w:rFonts w:ascii="Courier" w:hAnsi="Courier" w:cs="Courier"/>
-        </w:rPr>
-        <w:t xml:space="preserve"> </w:t>
-      </w:r>
-      <w:r>
-        <w:rPr>
-          <w:rFonts w:ascii="Courier" w:hAnsi="Courier" w:cs="Courier"/>
-          <w:color w:val="000000"/>
-        </w:rPr>
-        <w:t>Cr…</w:t>
-      </w:r>
-      <w:proofErr w:type="spellStart"/>
-      <w:r>
-        <w:rPr>
-          <w:rFonts w:ascii="Courier" w:hAnsi="Courier" w:cs="Courier"/>
-          <w:color w:val="000000"/>
-        </w:rPr>
-        <w:t>iver</w:t>
-      </w:r>
-      <w:proofErr w:type="spellEnd"/>
-      <w:r>
-        <w:rPr>
-          <w:rFonts w:ascii="Courier" w:hAnsi="Courier" w:cs="Courier"/>
-        </w:rPr>
-        <w:t xml:space="preserve"> </w:t>
-      </w:r>
-      <w:r>
-        <w:rPr>
-          <w:rFonts w:ascii="Courier" w:hAnsi="Courier" w:cs="Courier"/>
-          <w:color w:val="000000"/>
-        </w:rPr>
-        <w:t>(</w:t>
-      </w:r>
-      <w:proofErr w:type="spellStart"/>
-      <w:r>
-        <w:rPr>
-          <w:rFonts w:ascii="Courier" w:hAnsi="Courier" w:cs="Courier"/>
-          <w:color w:val="000000"/>
-        </w:rPr>
-        <w:t>MarkerName</w:t>
-      </w:r>
-      <w:proofErr w:type="spellEnd"/>
-      <w:r>
-        <w:rPr>
-          <w:rFonts w:ascii="Courier" w:hAnsi="Courier" w:cs="Courier"/>
-          <w:color w:val="000000"/>
-        </w:rPr>
-        <w:t>,</w:t>
-      </w:r>
+          <w:rFonts w:ascii="Segoe UI" w:hAnsi="Segoe UI" w:cs="Segoe UI"/>
+          <w:color w:val="0000FF"/>
+          <w:sz w:val="18"/>
+          <w:szCs w:val="18"/>
+          <w:u w:val="single"/>
+        </w:rPr>
+      </w:pPr>
     </w:p>
     <w:p>
       <w:pPr>
@@ -1324,30 +1252,378 @@
         <w:adjustRightInd w:val="0"/>
         <w:spacing w:after="0" w:line="240" w:lineRule="auto"/>
         <w:rPr>
-          <w:rFonts w:ascii="Courier" w:hAnsi="Courier" w:cs="Courier"/>
-        </w:rPr>
-      </w:pPr>
-      <w:r>
-        <w:rPr>
-          <w:rFonts w:ascii="Courier" w:hAnsi="Courier" w:cs="Courier"/>
-        </w:rPr>
-        <w:t xml:space="preserve">                         </w:t>
-      </w:r>
-      <w:proofErr w:type="spellStart"/>
-      <w:r>
-        <w:rPr>
-          <w:rFonts w:ascii="Courier" w:hAnsi="Courier" w:cs="Courier"/>
-          <w:color w:val="000000"/>
-        </w:rPr>
-        <w:t>MarkerPlacement</w:t>
-      </w:r>
-      <w:proofErr w:type="spellEnd"/>
-      <w:r>
-        <w:rPr>
-          <w:rFonts w:ascii="Courier" w:hAnsi="Courier" w:cs="Courier"/>
-          <w:color w:val="000000"/>
-        </w:rPr>
-        <w:t>,</w:t>
+          <w:rFonts w:ascii="Segoe UI" w:hAnsi="Segoe UI" w:cs="Segoe UI"/>
+          <w:color w:val="000000"/>
+          <w:sz w:val="18"/>
+          <w:szCs w:val="18"/>
+        </w:rPr>
+      </w:pPr>
+      <w:proofErr w:type="gramStart"/>
+      <w:r>
+        <w:rPr>
+          <w:rFonts w:ascii="Segoe UI" w:hAnsi="Segoe UI" w:cs="Segoe UI"/>
+          <w:color w:val="0000FF"/>
+          <w:sz w:val="18"/>
+          <w:szCs w:val="18"/>
+          <w:u w:val="single"/>
+        </w:rPr>
+        <w:t>ERROR(</w:t>
+      </w:r>
+      <w:proofErr w:type="gramEnd"/>
+      <w:r>
+        <w:rPr>
+          <w:rFonts w:ascii="Segoe UI" w:hAnsi="Segoe UI" w:cs="Segoe UI"/>
+          <w:color w:val="0000FF"/>
+          <w:sz w:val="18"/>
+          <w:szCs w:val="18"/>
+          <w:u w:val="single"/>
+        </w:rPr>
+        <w:t>SCR.PRS9)</w:t>
+      </w:r>
+      <w:r>
+        <w:rPr>
+          <w:rFonts w:ascii="Segoe UI" w:hAnsi="Segoe UI" w:cs="Segoe UI"/>
+          <w:color w:val="000000"/>
+          <w:sz w:val="18"/>
+          <w:szCs w:val="18"/>
+        </w:rPr>
+        <w:t xml:space="preserve"> :   </w:t>
+      </w:r>
+      <w:r>
+        <w:rPr>
+          <w:rFonts w:ascii="Segoe UI" w:hAnsi="Segoe UI" w:cs="Segoe UI"/>
+          <w:color w:val="0000FF"/>
+          <w:sz w:val="18"/>
+          <w:szCs w:val="18"/>
+          <w:u w:val="single"/>
+        </w:rPr>
+        <w:t>C:/U..</w:t>
+      </w:r>
+      <w:proofErr w:type="gramStart"/>
+      <w:r>
+        <w:rPr>
+          <w:rFonts w:ascii="Segoe UI" w:hAnsi="Segoe UI" w:cs="Segoe UI"/>
+          <w:color w:val="0000FF"/>
+          <w:sz w:val="18"/>
+          <w:szCs w:val="18"/>
+          <w:u w:val="single"/>
+        </w:rPr>
+        <w:t>s/M</w:t>
+      </w:r>
+      <w:proofErr w:type="gramEnd"/>
+      <w:r>
+        <w:rPr>
+          <w:rFonts w:ascii="Segoe UI" w:hAnsi="Segoe UI" w:cs="Segoe UI"/>
+          <w:color w:val="0000FF"/>
+          <w:sz w:val="18"/>
+          <w:szCs w:val="18"/>
+          <w:u w:val="single"/>
+        </w:rPr>
+        <w:t>..</w:t>
+      </w:r>
+      <w:proofErr w:type="gramStart"/>
+      <w:r>
+        <w:rPr>
+          <w:rFonts w:ascii="Segoe UI" w:hAnsi="Segoe UI" w:cs="Segoe UI"/>
+          <w:color w:val="0000FF"/>
+          <w:sz w:val="18"/>
+          <w:szCs w:val="18"/>
+          <w:u w:val="single"/>
+        </w:rPr>
+        <w:t>n/D</w:t>
+      </w:r>
+      <w:proofErr w:type="gramEnd"/>
+      <w:r>
+        <w:rPr>
+          <w:rFonts w:ascii="Segoe UI" w:hAnsi="Segoe UI" w:cs="Segoe UI"/>
+          <w:color w:val="0000FF"/>
+          <w:sz w:val="18"/>
+          <w:szCs w:val="18"/>
+          <w:u w:val="single"/>
+        </w:rPr>
+        <w:t>..</w:t>
+      </w:r>
+      <w:proofErr w:type="gramStart"/>
+      <w:r>
+        <w:rPr>
+          <w:rFonts w:ascii="Segoe UI" w:hAnsi="Segoe UI" w:cs="Segoe UI"/>
+          <w:color w:val="0000FF"/>
+          <w:sz w:val="18"/>
+          <w:szCs w:val="18"/>
+          <w:u w:val="single"/>
+        </w:rPr>
+        <w:t>s/G</w:t>
+      </w:r>
+      <w:proofErr w:type="gramEnd"/>
+      <w:r>
+        <w:rPr>
+          <w:rFonts w:ascii="Segoe UI" w:hAnsi="Segoe UI" w:cs="Segoe UI"/>
+          <w:color w:val="0000FF"/>
+          <w:sz w:val="18"/>
+          <w:szCs w:val="18"/>
+          <w:u w:val="single"/>
+        </w:rPr>
+        <w:t>..</w:t>
+      </w:r>
+      <w:proofErr w:type="gramStart"/>
+      <w:r>
+        <w:rPr>
+          <w:rFonts w:ascii="Segoe UI" w:hAnsi="Segoe UI" w:cs="Segoe UI"/>
+          <w:color w:val="0000FF"/>
+          <w:sz w:val="18"/>
+          <w:szCs w:val="18"/>
+          <w:u w:val="single"/>
+        </w:rPr>
+        <w:t>b/</w:t>
+      </w:r>
+      <w:proofErr w:type="gramEnd"/>
+      <w:r>
+        <w:rPr>
+          <w:rFonts w:ascii="Segoe UI" w:hAnsi="Segoe UI" w:cs="Segoe UI"/>
+          <w:color w:val="0000FF"/>
+          <w:sz w:val="18"/>
+          <w:szCs w:val="18"/>
+          <w:u w:val="single"/>
+        </w:rPr>
+        <w:t>a..p/E</w:t>
+      </w:r>
+      <w:proofErr w:type="gramStart"/>
+      <w:r>
+        <w:rPr>
+          <w:rFonts w:ascii="Segoe UI" w:hAnsi="Segoe UI" w:cs="Segoe UI"/>
+          <w:color w:val="0000FF"/>
+          <w:sz w:val="18"/>
+          <w:szCs w:val="18"/>
+          <w:u w:val="single"/>
+        </w:rPr>
+        <w:t>..</w:t>
+      </w:r>
+      <w:proofErr w:type="gramEnd"/>
+      <w:r>
+        <w:rPr>
+          <w:rFonts w:ascii="Segoe UI" w:hAnsi="Segoe UI" w:cs="Segoe UI"/>
+          <w:color w:val="0000FF"/>
+          <w:sz w:val="18"/>
+          <w:szCs w:val="18"/>
+          <w:u w:val="single"/>
+        </w:rPr>
+        <w:t>s/LTHT/LabSpecificData_</w:t>
+      </w:r>
+      <w:proofErr w:type="gramStart"/>
+      <w:r>
+        <w:rPr>
+          <w:rFonts w:ascii="Segoe UI" w:hAnsi="Segoe UI" w:cs="Segoe UI"/>
+          <w:color w:val="0000FF"/>
+          <w:sz w:val="18"/>
+          <w:szCs w:val="18"/>
+          <w:u w:val="single"/>
+        </w:rPr>
+        <w:t>LTHT.any(</w:t>
+      </w:r>
+      <w:proofErr w:type="gramEnd"/>
+      <w:r>
+        <w:rPr>
+          <w:rFonts w:ascii="Segoe UI" w:hAnsi="Segoe UI" w:cs="Segoe UI"/>
+          <w:color w:val="0000FF"/>
+          <w:sz w:val="18"/>
+          <w:szCs w:val="18"/>
+          <w:u w:val="single"/>
+        </w:rPr>
+        <w:t>24)</w:t>
+      </w:r>
+      <w:r>
+        <w:rPr>
+          <w:rFonts w:ascii="Segoe UI" w:hAnsi="Segoe UI" w:cs="Segoe UI"/>
+          <w:color w:val="000000"/>
+          <w:sz w:val="18"/>
+          <w:szCs w:val="18"/>
+        </w:rPr>
+        <w:t xml:space="preserve">  :     Defined at :   </w:t>
+      </w:r>
+      <w:r>
+        <w:rPr>
+          <w:rFonts w:ascii="Segoe UI" w:hAnsi="Segoe UI" w:cs="Segoe UI"/>
+          <w:color w:val="0000FF"/>
+          <w:sz w:val="18"/>
+          <w:szCs w:val="18"/>
+          <w:u w:val="single"/>
+        </w:rPr>
+        <w:t>C:/U..</w:t>
+      </w:r>
+      <w:proofErr w:type="gramStart"/>
+      <w:r>
+        <w:rPr>
+          <w:rFonts w:ascii="Segoe UI" w:hAnsi="Segoe UI" w:cs="Segoe UI"/>
+          <w:color w:val="0000FF"/>
+          <w:sz w:val="18"/>
+          <w:szCs w:val="18"/>
+          <w:u w:val="single"/>
+        </w:rPr>
+        <w:t>s/M</w:t>
+      </w:r>
+      <w:proofErr w:type="gramEnd"/>
+      <w:r>
+        <w:rPr>
+          <w:rFonts w:ascii="Segoe UI" w:hAnsi="Segoe UI" w:cs="Segoe UI"/>
+          <w:color w:val="0000FF"/>
+          <w:sz w:val="18"/>
+          <w:szCs w:val="18"/>
+          <w:u w:val="single"/>
+        </w:rPr>
+        <w:t>..</w:t>
+      </w:r>
+      <w:proofErr w:type="gramStart"/>
+      <w:r>
+        <w:rPr>
+          <w:rFonts w:ascii="Segoe UI" w:hAnsi="Segoe UI" w:cs="Segoe UI"/>
+          <w:color w:val="0000FF"/>
+          <w:sz w:val="18"/>
+          <w:szCs w:val="18"/>
+          <w:u w:val="single"/>
+        </w:rPr>
+        <w:t>n/D</w:t>
+      </w:r>
+      <w:proofErr w:type="gramEnd"/>
+      <w:r>
+        <w:rPr>
+          <w:rFonts w:ascii="Segoe UI" w:hAnsi="Segoe UI" w:cs="Segoe UI"/>
+          <w:color w:val="0000FF"/>
+          <w:sz w:val="18"/>
+          <w:szCs w:val="18"/>
+          <w:u w:val="single"/>
+        </w:rPr>
+        <w:t>..</w:t>
+      </w:r>
+      <w:proofErr w:type="gramStart"/>
+      <w:r>
+        <w:rPr>
+          <w:rFonts w:ascii="Segoe UI" w:hAnsi="Segoe UI" w:cs="Segoe UI"/>
+          <w:color w:val="0000FF"/>
+          <w:sz w:val="18"/>
+          <w:szCs w:val="18"/>
+          <w:u w:val="single"/>
+        </w:rPr>
+        <w:t>s/G</w:t>
+      </w:r>
+      <w:proofErr w:type="gramEnd"/>
+      <w:r>
+        <w:rPr>
+          <w:rFonts w:ascii="Segoe UI" w:hAnsi="Segoe UI" w:cs="Segoe UI"/>
+          <w:color w:val="0000FF"/>
+          <w:sz w:val="18"/>
+          <w:szCs w:val="18"/>
+          <w:u w:val="single"/>
+        </w:rPr>
+        <w:t>..</w:t>
+      </w:r>
+      <w:proofErr w:type="gramStart"/>
+      <w:r>
+        <w:rPr>
+          <w:rFonts w:ascii="Segoe UI" w:hAnsi="Segoe UI" w:cs="Segoe UI"/>
+          <w:color w:val="0000FF"/>
+          <w:sz w:val="18"/>
+          <w:szCs w:val="18"/>
+          <w:u w:val="single"/>
+        </w:rPr>
+        <w:t>b/</w:t>
+      </w:r>
+      <w:proofErr w:type="gramEnd"/>
+      <w:r>
+        <w:rPr>
+          <w:rFonts w:ascii="Segoe UI" w:hAnsi="Segoe UI" w:cs="Segoe UI"/>
+          <w:color w:val="0000FF"/>
+          <w:sz w:val="18"/>
+          <w:szCs w:val="18"/>
+          <w:u w:val="single"/>
+        </w:rPr>
+        <w:t>a..</w:t>
+      </w:r>
+      <w:proofErr w:type="gramStart"/>
+      <w:r>
+        <w:rPr>
+          <w:rFonts w:ascii="Segoe UI" w:hAnsi="Segoe UI" w:cs="Segoe UI"/>
+          <w:color w:val="0000FF"/>
+          <w:sz w:val="18"/>
+          <w:szCs w:val="18"/>
+          <w:u w:val="single"/>
+        </w:rPr>
+        <w:t>p/M</w:t>
+      </w:r>
+      <w:proofErr w:type="gramEnd"/>
+      <w:r>
+        <w:rPr>
+          <w:rFonts w:ascii="Segoe UI" w:hAnsi="Segoe UI" w:cs="Segoe UI"/>
+          <w:color w:val="0000FF"/>
+          <w:sz w:val="18"/>
+          <w:szCs w:val="18"/>
+          <w:u w:val="single"/>
+        </w:rPr>
+        <w:t>..l/</w:t>
+      </w:r>
+      <w:proofErr w:type="gramStart"/>
+      <w:r>
+        <w:rPr>
+          <w:rFonts w:ascii="Segoe UI" w:hAnsi="Segoe UI" w:cs="Segoe UI"/>
+          <w:color w:val="0000FF"/>
+          <w:sz w:val="18"/>
+          <w:szCs w:val="18"/>
+          <w:u w:val="single"/>
+        </w:rPr>
+        <w:t>OptimizeAnthropometricsOnOffNew.any(</w:t>
+      </w:r>
+      <w:proofErr w:type="gramEnd"/>
+      <w:r>
+        <w:rPr>
+          <w:rFonts w:ascii="Segoe UI" w:hAnsi="Segoe UI" w:cs="Segoe UI"/>
+          <w:color w:val="0000FF"/>
+          <w:sz w:val="18"/>
+          <w:szCs w:val="18"/>
+          <w:u w:val="single"/>
+        </w:rPr>
+        <w:t>21)</w:t>
+      </w:r>
+      <w:r>
+        <w:rPr>
+          <w:rFonts w:ascii="Segoe UI" w:hAnsi="Segoe UI" w:cs="Segoe UI"/>
+          <w:color w:val="000000"/>
+          <w:sz w:val="18"/>
+          <w:szCs w:val="18"/>
+        </w:rPr>
+        <w:t xml:space="preserve">  :   '</w:t>
+      </w:r>
+      <w:proofErr w:type="spellStart"/>
+      <w:r>
+        <w:rPr>
+          <w:rFonts w:ascii="Segoe UI" w:hAnsi="Segoe UI" w:cs="Segoe UI"/>
+          <w:color w:val="000000"/>
+          <w:sz w:val="18"/>
+          <w:szCs w:val="18"/>
+        </w:rPr>
+        <w:t>AnthroSegmentLengths</w:t>
+      </w:r>
+      <w:proofErr w:type="spellEnd"/>
+      <w:r>
+        <w:rPr>
+          <w:rFonts w:ascii="Segoe UI" w:hAnsi="Segoe UI" w:cs="Segoe UI"/>
+          <w:color w:val="000000"/>
+          <w:sz w:val="18"/>
+          <w:szCs w:val="18"/>
+        </w:rPr>
+        <w:t>'  :  Unresolved object</w:t>
+      </w:r>
+    </w:p>
+    <w:p/>
+    <w:p>
+      <w:pPr>
+        <w:pStyle w:val="Heading2"/>
+      </w:pPr>
+      <w:r>
+        <w:t>Model fails when using the BM_MANNEQUIN_DRIVER_DEFAULT ON</w:t>
+      </w:r>
+    </w:p>
+    <w:p>
+      <w:r>
+        <w:t xml:space="preserve">Might be because the muscles are include </w:t>
       </w:r>
     </w:p>
     <w:p>
@@ -1357,74 +1633,21 @@
         <w:adjustRightInd w:val="0"/>
         <w:spacing w:after="0" w:line="240" w:lineRule="auto"/>
         <w:rPr>
-          <w:rFonts w:ascii="Courier" w:hAnsi="Courier" w:cs="Courier"/>
-        </w:rPr>
-      </w:pPr>
-      <w:r>
-        <w:rPr>
-          <w:rFonts w:ascii="Courier" w:hAnsi="Courier" w:cs="Courier"/>
-        </w:rPr>
-        <w:t xml:space="preserve">                         </w:t>
-      </w:r>
-      <w:proofErr w:type="spellStart"/>
-      <w:r>
-        <w:rPr>
-          <w:rFonts w:ascii="Courier" w:hAnsi="Courier" w:cs="Courier"/>
-          <w:color w:val="000000"/>
-        </w:rPr>
-        <w:t>WeightX</w:t>
-      </w:r>
-      <w:proofErr w:type="spellEnd"/>
-      <w:r>
-        <w:rPr>
-          <w:rFonts w:ascii="Courier" w:hAnsi="Courier" w:cs="Courier"/>
-          <w:color w:val="000000"/>
-        </w:rPr>
-        <w:t>=1,</w:t>
-      </w:r>
-      <w:r>
-        <w:rPr>
-          <w:rFonts w:ascii="Courier" w:hAnsi="Courier" w:cs="Courier"/>
-        </w:rPr>
-        <w:t xml:space="preserve"> </w:t>
-      </w:r>
-      <w:proofErr w:type="spellStart"/>
-      <w:r>
-        <w:rPr>
-          <w:rFonts w:ascii="Courier" w:hAnsi="Courier" w:cs="Courier"/>
-          <w:color w:val="000000"/>
-        </w:rPr>
-        <w:t>WeightY</w:t>
-      </w:r>
-      <w:proofErr w:type="spellEnd"/>
-      <w:r>
-        <w:rPr>
-          <w:rFonts w:ascii="Courier" w:hAnsi="Courier" w:cs="Courier"/>
-          <w:color w:val="000000"/>
-        </w:rPr>
-        <w:t>=1,</w:t>
-      </w:r>
-      <w:r>
-        <w:rPr>
-          <w:rFonts w:ascii="Courier" w:hAnsi="Courier" w:cs="Courier"/>
-        </w:rPr>
-        <w:t xml:space="preserve"> </w:t>
-      </w:r>
-      <w:proofErr w:type="spellStart"/>
-      <w:r>
-        <w:rPr>
-          <w:rFonts w:ascii="Courier" w:hAnsi="Courier" w:cs="Courier"/>
-          <w:color w:val="000000"/>
-        </w:rPr>
-        <w:t>WeightZ</w:t>
-      </w:r>
-      <w:proofErr w:type="spellEnd"/>
-      <w:r>
-        <w:rPr>
-          <w:rFonts w:ascii="Courier" w:hAnsi="Courier" w:cs="Courier"/>
-          <w:color w:val="000000"/>
-        </w:rPr>
-        <w:t>=1,</w:t>
+          <w:rFonts w:ascii="Segoe UI" w:hAnsi="Segoe UI" w:cs="Segoe UI"/>
+          <w:color w:val="000000"/>
+          <w:sz w:val="18"/>
+          <w:szCs w:val="18"/>
+        </w:rPr>
+      </w:pPr>
+      <w:r>
+        <w:rPr>
+          <w:rFonts w:ascii="Segoe UI" w:hAnsi="Segoe UI" w:cs="Segoe UI"/>
+          <w:color w:val="000000"/>
+          <w:sz w:val="18"/>
+          <w:szCs w:val="18"/>
+        </w:rPr>
+        <w:lastRenderedPageBreak/>
+        <w:t>Unexpected error in computational kernel</w:t>
       </w:r>
     </w:p>
     <w:p>
@@ -1434,96 +1657,20 @@
         <w:adjustRightInd w:val="0"/>
         <w:spacing w:after="0" w:line="240" w:lineRule="auto"/>
         <w:rPr>
-          <w:rFonts w:ascii="Courier" w:hAnsi="Courier" w:cs="Courier"/>
-        </w:rPr>
-      </w:pPr>
-      <w:r>
-        <w:rPr>
-          <w:rFonts w:ascii="Courier" w:hAnsi="Courier" w:cs="Courier"/>
-        </w:rPr>
-        <w:t xml:space="preserve">                         </w:t>
-      </w:r>
-      <w:proofErr w:type="spellStart"/>
-      <w:r>
-        <w:rPr>
-          <w:rFonts w:ascii="Courier" w:hAnsi="Courier" w:cs="Courier"/>
-          <w:color w:val="000000"/>
-        </w:rPr>
-        <w:t>OptX</w:t>
-      </w:r>
-      <w:proofErr w:type="spellEnd"/>
-      <w:r>
-        <w:rPr>
-          <w:rFonts w:ascii="Courier" w:hAnsi="Courier" w:cs="Courier"/>
-          <w:color w:val="000000"/>
-        </w:rPr>
-        <w:t>="Off",</w:t>
-      </w:r>
-      <w:r>
-        <w:rPr>
-          <w:rFonts w:ascii="Courier" w:hAnsi="Courier" w:cs="Courier"/>
-        </w:rPr>
-        <w:t xml:space="preserve"> </w:t>
-      </w:r>
-      <w:proofErr w:type="spellStart"/>
-      <w:r>
-        <w:rPr>
-          <w:rFonts w:ascii="Courier" w:hAnsi="Courier" w:cs="Courier"/>
-          <w:color w:val="000000"/>
-        </w:rPr>
-        <w:t>OptY</w:t>
-      </w:r>
-      <w:proofErr w:type="spellEnd"/>
-      <w:r>
-        <w:rPr>
-          <w:rFonts w:ascii="Courier" w:hAnsi="Courier" w:cs="Courier"/>
-        </w:rPr>
-        <w:t xml:space="preserve"> </w:t>
-      </w:r>
-      <w:r>
-        <w:rPr>
-          <w:rFonts w:ascii="Courier" w:hAnsi="Courier" w:cs="Courier"/>
-          <w:color w:val="000000"/>
-        </w:rPr>
-        <w:t>=</w:t>
-      </w:r>
-      <w:r>
-        <w:rPr>
-          <w:rFonts w:ascii="Courier" w:hAnsi="Courier" w:cs="Courier"/>
-        </w:rPr>
-        <w:t xml:space="preserve"> </w:t>
-      </w:r>
-      <w:r>
-        <w:rPr>
-          <w:rFonts w:ascii="Courier" w:hAnsi="Courier" w:cs="Courier"/>
-          <w:color w:val="000000"/>
-        </w:rPr>
-        <w:t>"Off"</w:t>
-      </w:r>
-      <w:proofErr w:type="gramStart"/>
-      <w:r>
-        <w:rPr>
-          <w:rFonts w:ascii="Courier" w:hAnsi="Courier" w:cs="Courier"/>
-          <w:color w:val="000000"/>
-        </w:rPr>
-        <w:t>,</w:t>
-      </w:r>
-      <w:proofErr w:type="spellStart"/>
-      <w:r>
-        <w:rPr>
-          <w:rFonts w:ascii="Courier" w:hAnsi="Courier" w:cs="Courier"/>
-          <w:color w:val="000000"/>
-        </w:rPr>
-        <w:t>OptZ</w:t>
-      </w:r>
-      <w:proofErr w:type="spellEnd"/>
-      <w:proofErr w:type="gramEnd"/>
-      <w:r>
-        <w:rPr>
-          <w:rFonts w:ascii="Courier" w:hAnsi="Courier" w:cs="Courier"/>
-          <w:color w:val="000000"/>
-        </w:rPr>
-        <w:t>="Off",</w:t>
+          <w:rFonts w:ascii="Segoe UI" w:hAnsi="Segoe UI" w:cs="Segoe UI"/>
+          <w:color w:val="000000"/>
+          <w:sz w:val="18"/>
+          <w:szCs w:val="18"/>
+        </w:rPr>
+      </w:pPr>
+      <w:r>
+        <w:rPr>
+          <w:rFonts w:ascii="Segoe UI" w:hAnsi="Segoe UI" w:cs="Segoe UI"/>
+          <w:color w:val="000000"/>
+          <w:sz w:val="18"/>
+          <w:szCs w:val="18"/>
+        </w:rPr>
+        <w:t>Constraint no. #0 in 'Main.HumanModel.BodyModel.Right.ShoulderArm.Mus.ArtificialRake.LinCom2Drv' above error tolerance 0.001000, error = 0.100000.</w:t>
       </w:r>
     </w:p>
     <w:p>
@@ -1533,51 +1680,20 @@
         <w:adjustRightInd w:val="0"/>
         <w:spacing w:after="0" w:line="240" w:lineRule="auto"/>
         <w:rPr>
-          <w:rFonts w:ascii="Courier" w:hAnsi="Courier" w:cs="Courier"/>
-        </w:rPr>
-      </w:pPr>
-      <w:r>
-        <w:rPr>
-          <w:rFonts w:ascii="Courier" w:hAnsi="Courier" w:cs="Courier"/>
-        </w:rPr>
-        <w:t xml:space="preserve">                         </w:t>
-      </w:r>
-      <w:proofErr w:type="spellStart"/>
-      <w:proofErr w:type="gramStart"/>
-      <w:r>
-        <w:rPr>
-          <w:rFonts w:ascii="Courier" w:hAnsi="Courier" w:cs="Courier"/>
-          <w:color w:val="000000"/>
-        </w:rPr>
-        <w:t>sRelOptScalingOnOff</w:t>
-      </w:r>
-      <w:proofErr w:type="spellEnd"/>
-      <w:proofErr w:type="gramEnd"/>
-      <w:r>
-        <w:rPr>
-          <w:rFonts w:ascii="Courier" w:hAnsi="Courier" w:cs="Courier"/>
-        </w:rPr>
-        <w:t xml:space="preserve"> </w:t>
-      </w:r>
-      <w:r>
-        <w:rPr>
-          <w:rFonts w:ascii="Courier" w:hAnsi="Courier" w:cs="Courier"/>
-          <w:color w:val="000000"/>
-        </w:rPr>
-        <w:t>=</w:t>
-      </w:r>
-      <w:r>
-        <w:rPr>
-          <w:rFonts w:ascii="Courier" w:hAnsi="Courier" w:cs="Courier"/>
-        </w:rPr>
-        <w:t xml:space="preserve"> </w:t>
-      </w:r>
-      <w:r>
-        <w:rPr>
-          <w:rFonts w:ascii="Courier" w:hAnsi="Courier" w:cs="Courier"/>
-          <w:color w:val="000000"/>
-        </w:rPr>
-        <w:t>"On",</w:t>
+          <w:rFonts w:ascii="Segoe UI" w:hAnsi="Segoe UI" w:cs="Segoe UI"/>
+          <w:color w:val="000000"/>
+          <w:sz w:val="18"/>
+          <w:szCs w:val="18"/>
+        </w:rPr>
+      </w:pPr>
+      <w:r>
+        <w:rPr>
+          <w:rFonts w:ascii="Segoe UI" w:hAnsi="Segoe UI" w:cs="Segoe UI"/>
+          <w:color w:val="000000"/>
+          <w:sz w:val="18"/>
+          <w:szCs w:val="18"/>
+        </w:rPr>
+        <w:t>Constraint no. #0 in 'Main.HumanModel.BodyModel.Left.ShoulderArm.Mus.ArtificialRake.LinCom2Drv' above error tolerance 0.001000, error = 0.100000.</w:t>
       </w:r>
     </w:p>
     <w:p>
@@ -1587,43 +1703,284 @@
         <w:adjustRightInd w:val="0"/>
         <w:spacing w:after="0" w:line="240" w:lineRule="auto"/>
         <w:rPr>
-          <w:rFonts w:ascii="Courier" w:hAnsi="Courier" w:cs="Courier"/>
-        </w:rPr>
-      </w:pPr>
-      <w:r>
-        <w:rPr>
-          <w:rFonts w:ascii="Courier" w:hAnsi="Courier" w:cs="Courier"/>
-        </w:rPr>
-        <w:t xml:space="preserve">                         </w:t>
-      </w:r>
-      <w:r>
-        <w:rPr>
-          <w:rFonts w:ascii="Courier" w:hAnsi="Courier" w:cs="Courier"/>
-          <w:color w:val="000000"/>
-        </w:rPr>
-        <w:t>PARAMETER_OPT_STUDY</w:t>
-      </w:r>
-      <w:r>
-        <w:rPr>
-          <w:rFonts w:ascii="Courier" w:hAnsi="Courier" w:cs="Courier"/>
-        </w:rPr>
-        <w:t xml:space="preserve"> = </w:t>
-      </w:r>
-      <w:proofErr w:type="spellStart"/>
-      <w:r>
-        <w:rPr>
-          <w:rFonts w:ascii="Courier" w:hAnsi="Courier" w:cs="Courier"/>
-          <w:color w:val="000000"/>
-        </w:rPr>
-        <w:t>ParameterIdentification</w:t>
-      </w:r>
-      <w:proofErr w:type="spellEnd"/>
-      <w:r>
-        <w:rPr>
-          <w:rFonts w:ascii="Courier" w:hAnsi="Courier" w:cs="Courier"/>
-          <w:color w:val="000000"/>
-        </w:rPr>
-        <w:t>,</w:t>
+          <w:rFonts w:ascii="Segoe UI" w:hAnsi="Segoe UI" w:cs="Segoe UI"/>
+          <w:color w:val="000000"/>
+          <w:sz w:val="18"/>
+          <w:szCs w:val="18"/>
+        </w:rPr>
+      </w:pPr>
+      <w:proofErr w:type="gramStart"/>
+      <w:r>
+        <w:rPr>
+          <w:rFonts w:ascii="Segoe UI" w:hAnsi="Segoe UI" w:cs="Segoe UI"/>
+          <w:color w:val="0000FF"/>
+          <w:sz w:val="18"/>
+          <w:szCs w:val="18"/>
+          <w:u w:val="single"/>
+        </w:rPr>
+        <w:t>ERROR(</w:t>
+      </w:r>
+      <w:proofErr w:type="gramEnd"/>
+      <w:r>
+        <w:rPr>
+          <w:rFonts w:ascii="Segoe UI" w:hAnsi="Segoe UI" w:cs="Segoe UI"/>
+          <w:color w:val="0000FF"/>
+          <w:sz w:val="18"/>
+          <w:szCs w:val="18"/>
+          <w:u w:val="single"/>
+        </w:rPr>
+        <w:t>OBJ.MCH.KIN3)</w:t>
+      </w:r>
+      <w:r>
+        <w:rPr>
+          <w:rFonts w:ascii="Segoe UI" w:hAnsi="Segoe UI" w:cs="Segoe UI"/>
+          <w:color w:val="000000"/>
+          <w:sz w:val="18"/>
+          <w:szCs w:val="18"/>
+        </w:rPr>
+        <w:t xml:space="preserve"> :   </w:t>
+      </w:r>
+      <w:r>
+        <w:rPr>
+          <w:rFonts w:ascii="Segoe UI" w:hAnsi="Segoe UI" w:cs="Segoe UI"/>
+          <w:color w:val="0000FF"/>
+          <w:sz w:val="18"/>
+          <w:szCs w:val="18"/>
+          <w:u w:val="single"/>
+        </w:rPr>
+        <w:t>C:/Users/M..</w:t>
+      </w:r>
+      <w:proofErr w:type="gramStart"/>
+      <w:r>
+        <w:rPr>
+          <w:rFonts w:ascii="Segoe UI" w:hAnsi="Segoe UI" w:cs="Segoe UI"/>
+          <w:color w:val="0000FF"/>
+          <w:sz w:val="18"/>
+          <w:szCs w:val="18"/>
+          <w:u w:val="single"/>
+        </w:rPr>
+        <w:t>n/D</w:t>
+      </w:r>
+      <w:proofErr w:type="gramEnd"/>
+      <w:r>
+        <w:rPr>
+          <w:rFonts w:ascii="Segoe UI" w:hAnsi="Segoe UI" w:cs="Segoe UI"/>
+          <w:color w:val="0000FF"/>
+          <w:sz w:val="18"/>
+          <w:szCs w:val="18"/>
+          <w:u w:val="single"/>
+        </w:rPr>
+        <w:t>..</w:t>
+      </w:r>
+      <w:proofErr w:type="gramStart"/>
+      <w:r>
+        <w:rPr>
+          <w:rFonts w:ascii="Segoe UI" w:hAnsi="Segoe UI" w:cs="Segoe UI"/>
+          <w:color w:val="0000FF"/>
+          <w:sz w:val="18"/>
+          <w:szCs w:val="18"/>
+          <w:u w:val="single"/>
+        </w:rPr>
+        <w:t>s/G</w:t>
+      </w:r>
+      <w:proofErr w:type="gramEnd"/>
+      <w:r>
+        <w:rPr>
+          <w:rFonts w:ascii="Segoe UI" w:hAnsi="Segoe UI" w:cs="Segoe UI"/>
+          <w:color w:val="0000FF"/>
+          <w:sz w:val="18"/>
+          <w:szCs w:val="18"/>
+          <w:u w:val="single"/>
+        </w:rPr>
+        <w:t>..</w:t>
+      </w:r>
+      <w:proofErr w:type="gramStart"/>
+      <w:r>
+        <w:rPr>
+          <w:rFonts w:ascii="Segoe UI" w:hAnsi="Segoe UI" w:cs="Segoe UI"/>
+          <w:color w:val="0000FF"/>
+          <w:sz w:val="18"/>
+          <w:szCs w:val="18"/>
+          <w:u w:val="single"/>
+        </w:rPr>
+        <w:t>b/</w:t>
+      </w:r>
+      <w:proofErr w:type="gramEnd"/>
+      <w:r>
+        <w:rPr>
+          <w:rFonts w:ascii="Segoe UI" w:hAnsi="Segoe UI" w:cs="Segoe UI"/>
+          <w:color w:val="0000FF"/>
+          <w:sz w:val="18"/>
+          <w:szCs w:val="18"/>
+          <w:u w:val="single"/>
+        </w:rPr>
+        <w:t>a..</w:t>
+      </w:r>
+      <w:proofErr w:type="gramStart"/>
+      <w:r>
+        <w:rPr>
+          <w:rFonts w:ascii="Segoe UI" w:hAnsi="Segoe UI" w:cs="Segoe UI"/>
+          <w:color w:val="0000FF"/>
+          <w:sz w:val="18"/>
+          <w:szCs w:val="18"/>
+          <w:u w:val="single"/>
+        </w:rPr>
+        <w:t>p/M</w:t>
+      </w:r>
+      <w:proofErr w:type="gramEnd"/>
+      <w:r>
+        <w:rPr>
+          <w:rFonts w:ascii="Segoe UI" w:hAnsi="Segoe UI" w:cs="Segoe UI"/>
+          <w:color w:val="0000FF"/>
+          <w:sz w:val="18"/>
+          <w:szCs w:val="18"/>
+          <w:u w:val="single"/>
+        </w:rPr>
+        <w:t>..l/</w:t>
+      </w:r>
+      <w:proofErr w:type="gramStart"/>
+      <w:r>
+        <w:rPr>
+          <w:rFonts w:ascii="Segoe UI" w:hAnsi="Segoe UI" w:cs="Segoe UI"/>
+          <w:color w:val="0000FF"/>
+          <w:sz w:val="18"/>
+          <w:szCs w:val="18"/>
+          <w:u w:val="single"/>
+        </w:rPr>
+        <w:t>BaseModel.any(</w:t>
+      </w:r>
+      <w:proofErr w:type="gramEnd"/>
+      <w:r>
+        <w:rPr>
+          <w:rFonts w:ascii="Segoe UI" w:hAnsi="Segoe UI" w:cs="Segoe UI"/>
+          <w:color w:val="0000FF"/>
+          <w:sz w:val="18"/>
+          <w:szCs w:val="18"/>
+          <w:u w:val="single"/>
+        </w:rPr>
+        <w:t>34)</w:t>
+      </w:r>
+      <w:r>
+        <w:rPr>
+          <w:rFonts w:ascii="Segoe UI" w:hAnsi="Segoe UI" w:cs="Segoe UI"/>
+          <w:color w:val="000000"/>
+          <w:sz w:val="18"/>
+          <w:szCs w:val="18"/>
+        </w:rPr>
+        <w:t xml:space="preserve">  :   </w:t>
+      </w:r>
+      <w:proofErr w:type="spellStart"/>
+      <w:r>
+        <w:rPr>
+          <w:rFonts w:ascii="Segoe UI" w:hAnsi="Segoe UI" w:cs="Segoe UI"/>
+          <w:color w:val="0000FF"/>
+          <w:sz w:val="18"/>
+          <w:szCs w:val="18"/>
+          <w:u w:val="single"/>
+        </w:rPr>
+        <w:t>KinematicStudy.InitialConditions</w:t>
+      </w:r>
+      <w:proofErr w:type="spellEnd"/>
+      <w:r>
+        <w:rPr>
+          <w:rFonts w:ascii="Segoe UI" w:hAnsi="Segoe UI" w:cs="Segoe UI"/>
+          <w:color w:val="000000"/>
+          <w:sz w:val="18"/>
+          <w:szCs w:val="18"/>
+        </w:rPr>
+        <w:t xml:space="preserve">  :  Kinematic analysis failed in time step 0</w:t>
+      </w:r>
+    </w:p>
+    <w:p/>
+    <w:p/>
+    <w:p/>
+    <w:p>
+      <w:pPr>
+        <w:pStyle w:val="Heading2"/>
+      </w:pPr>
+      <w:proofErr w:type="spellStart"/>
+      <w:r>
+        <w:t>BodyModel_no_muscles_hack.any</w:t>
+      </w:r>
+      <w:proofErr w:type="spellEnd"/>
+      <w:r>
+        <w:t xml:space="preserve"> </w:t>
+      </w:r>
+      <w:r>
+        <w:t xml:space="preserve">should not be used. It should be possible to exclude the muscles in a different way. </w:t>
+      </w:r>
+      <w:r>
+        <w:t xml:space="preserve"> </w:t>
+      </w:r>
+    </w:p>
+    <w:p/>
+    <w:p/>
+    <w:p/>
+    <w:p>
+      <w:pPr>
+        <w:pStyle w:val="Heading2"/>
+      </w:pPr>
+      <w:r>
+        <w:t>Making class templates independent of hard-coded model structure.</w:t>
+      </w:r>
+    </w:p>
+    <w:p>
+      <w:pPr>
+        <w:rPr>
+          <w:rFonts w:ascii="Courier" w:hAnsi="Courier" w:cs="Courier"/>
+          <w:color w:val="000000"/>
+        </w:rPr>
+      </w:pPr>
+      <w:r>
+        <w:t xml:space="preserve">Files: </w:t>
+      </w:r>
+      <w:proofErr w:type="spellStart"/>
+      <w:r>
+        <w:t>CreateMarkerDriverClassNew.any</w:t>
+      </w:r>
+      <w:proofErr w:type="spellEnd"/>
+      <w:r>
+        <w:t xml:space="preserve">, </w:t>
+      </w:r>
+      <w:proofErr w:type="spellStart"/>
+      <w:r>
+        <w:rPr>
+          <w:rFonts w:ascii="Courier" w:hAnsi="Courier" w:cs="Courier"/>
+          <w:color w:val="000000"/>
+        </w:rPr>
+        <w:t>OptimizeAnthropometricsOnOff.any</w:t>
+      </w:r>
+      <w:proofErr w:type="spellEnd"/>
+    </w:p>
+    <w:p>
+      <w:pPr>
+        <w:rPr>
+          <w:rFonts w:cs="Courier"/>
+          <w:color w:val="000000"/>
+        </w:rPr>
+      </w:pPr>
+      <w:r>
+        <w:rPr>
+          <w:rFonts w:cs="Courier"/>
+          <w:color w:val="000000"/>
+        </w:rPr>
+        <w:t xml:space="preserve">It should be </w:t>
+      </w:r>
+      <w:proofErr w:type="spellStart"/>
+      <w:r>
+        <w:rPr>
+          <w:rFonts w:cs="Courier"/>
+          <w:color w:val="000000"/>
+        </w:rPr>
+        <w:t>possilble</w:t>
+      </w:r>
+      <w:proofErr w:type="spellEnd"/>
+      <w:r>
+        <w:rPr>
+          <w:rFonts w:cs="Courier"/>
+          <w:color w:val="000000"/>
+        </w:rPr>
+        <w:t xml:space="preserve"> to write the following in </w:t>
       </w:r>
     </w:p>
     <w:p>
@@ -1639,16 +1996,19 @@
       <w:r>
         <w:rPr>
           <w:rFonts w:ascii="Courier" w:hAnsi="Courier" w:cs="Courier"/>
-        </w:rPr>
-        <w:t xml:space="preserve">                         </w:t>
-      </w:r>
-      <w:r>
-        <w:rPr>
-          <w:rFonts w:ascii="Courier" w:hAnsi="Courier" w:cs="Courier"/>
-          <w:color w:val="000000"/>
-        </w:rPr>
-        <w:t>C3D_OBJECT</w:t>
-      </w:r>
+          <w:color w:val="0000FF"/>
+        </w:rPr>
+        <w:t>#</w:t>
+      </w:r>
+      <w:proofErr w:type="spellStart"/>
+      <w:r>
+        <w:rPr>
+          <w:rFonts w:ascii="Courier" w:hAnsi="Courier" w:cs="Courier"/>
+          <w:color w:val="0000FF"/>
+        </w:rPr>
+        <w:t>class_template</w:t>
+      </w:r>
+      <w:proofErr w:type="spellEnd"/>
       <w:r>
         <w:rPr>
           <w:rFonts w:ascii="Courier" w:hAnsi="Courier" w:cs="Courier"/>
@@ -1660,8 +2020,17 @@
           <w:rFonts w:ascii="Courier" w:hAnsi="Courier" w:cs="Courier"/>
           <w:color w:val="000000"/>
         </w:rPr>
-        <w:t>=</w:t>
-      </w:r>
+        <w:t>Cr…</w:t>
+      </w:r>
+      <w:proofErr w:type="spellStart"/>
+      <w:r>
+        <w:rPr>
+          <w:rFonts w:ascii="Courier" w:hAnsi="Courier" w:cs="Courier"/>
+          <w:color w:val="000000"/>
+        </w:rPr>
+        <w:t>iver</w:t>
+      </w:r>
+      <w:proofErr w:type="spellEnd"/>
       <w:r>
         <w:rPr>
           <w:rFonts w:ascii="Courier" w:hAnsi="Courier" w:cs="Courier"/>
@@ -1673,7 +2042,23 @@
           <w:rFonts w:ascii="Courier" w:hAnsi="Courier" w:cs="Courier"/>
           <w:color w:val="000000"/>
         </w:rPr>
-        <w:t>Main.AlternativeC3DFile,</w:t>
+        <w:t>(</w:t>
+      </w:r>
+      <w:proofErr w:type="spellStart"/>
+      <w:r>
+        <w:rPr>
+          <w:rFonts w:ascii="Courier" w:hAnsi="Courier" w:cs="Courier"/>
+          <w:color w:val="000000"/>
+        </w:rPr>
+        <w:t>MarkerName</w:t>
+      </w:r>
+      <w:proofErr w:type="spellEnd"/>
+      <w:r>
+        <w:rPr>
+          <w:rFonts w:ascii="Courier" w:hAnsi="Courier" w:cs="Courier"/>
+          <w:color w:val="000000"/>
+        </w:rPr>
+        <w:t>,</w:t>
       </w:r>
     </w:p>
     <w:p>
@@ -1692,105 +2077,23 @@
         </w:rPr>
         <w:t xml:space="preserve">                         </w:t>
       </w:r>
-      <w:r>
-        <w:rPr>
-          <w:rFonts w:ascii="Courier" w:hAnsi="Courier" w:cs="Courier"/>
-          <w:color w:val="000000"/>
-        </w:rPr>
-        <w:t>BODY_MODEL_FOLDER</w:t>
-      </w:r>
-      <w:r>
-        <w:rPr>
-          <w:rFonts w:ascii="Courier" w:hAnsi="Courier" w:cs="Courier"/>
-        </w:rPr>
-        <w:t xml:space="preserve"> </w:t>
-      </w:r>
-      <w:r>
-        <w:rPr>
-          <w:rFonts w:ascii="Courier" w:hAnsi="Courier" w:cs="Courier"/>
-          <w:color w:val="000000"/>
-        </w:rPr>
-        <w:t>=</w:t>
-      </w:r>
-      <w:r>
-        <w:rPr>
-          <w:rFonts w:ascii="Courier" w:hAnsi="Courier" w:cs="Courier"/>
-        </w:rPr>
-        <w:t xml:space="preserve"> </w:t>
-      </w:r>
-      <w:proofErr w:type="spellStart"/>
-      <w:r>
-        <w:rPr>
-          <w:rFonts w:ascii="Courier" w:hAnsi="Courier" w:cs="Courier"/>
-          <w:color w:val="000000"/>
-        </w:rPr>
-        <w:t>BodyModel</w:t>
-      </w:r>
-      <w:proofErr w:type="spellEnd"/>
-    </w:p>
-    <w:p>
-      <w:pPr>
-        <w:rPr>
-          <w:rFonts w:ascii="Courier" w:hAnsi="Courier" w:cs="Courier"/>
-          <w:color w:val="000000"/>
-        </w:rPr>
-      </w:pPr>
-      <w:r>
-        <w:rPr>
-          <w:rFonts w:ascii="Courier" w:hAnsi="Courier" w:cs="Courier"/>
-        </w:rPr>
-        <w:t xml:space="preserve">                          </w:t>
-      </w:r>
-      <w:r>
-        <w:rPr>
-          <w:rFonts w:ascii="Courier" w:hAnsi="Courier" w:cs="Courier"/>
-          <w:color w:val="000000"/>
-        </w:rPr>
-        <w:t>){</w:t>
-      </w:r>
-    </w:p>
-    <w:p>
-      <w:pPr>
-        <w:rPr>
-          <w:rFonts w:ascii="Courier" w:hAnsi="Courier" w:cs="Courier"/>
-          <w:color w:val="000000"/>
-        </w:rPr>
-      </w:pPr>
-      <w:r>
-        <w:rPr>
-          <w:rFonts w:ascii="Courier" w:hAnsi="Courier" w:cs="Courier"/>
-          <w:color w:val="000000"/>
-        </w:rPr>
-        <w:t xml:space="preserve">Dot “.” In </w:t>
-      </w:r>
-      <w:proofErr w:type="gramStart"/>
-      <w:r>
-        <w:rPr>
-          <w:rFonts w:ascii="Courier" w:hAnsi="Courier" w:cs="Courier"/>
-          <w:color w:val="000000"/>
-        </w:rPr>
-        <w:t>default</w:t>
-      </w:r>
-      <w:proofErr w:type="gramEnd"/>
-      <w:r>
-        <w:rPr>
-          <w:rFonts w:ascii="Courier" w:hAnsi="Courier" w:cs="Courier"/>
-          <w:color w:val="000000"/>
-        </w:rPr>
-        <w:t xml:space="preserve"> values are not allowed</w:t>
-      </w:r>
-    </w:p>
-    <w:p/>
-    <w:p/>
-    <w:p>
-      <w:pPr>
-        <w:pStyle w:val="Heading2"/>
-      </w:pPr>
-      <w:r>
-        <w:t>Filter specification should work when no analog data is included in the model</w:t>
-      </w:r>
-    </w:p>
-    <w:p/>
+      <w:proofErr w:type="spellStart"/>
+      <w:r>
+        <w:rPr>
+          <w:rFonts w:ascii="Courier" w:hAnsi="Courier" w:cs="Courier"/>
+          <w:color w:val="000000"/>
+        </w:rPr>
+        <w:t>MarkerPlacement</w:t>
+      </w:r>
+      <w:proofErr w:type="spellEnd"/>
+      <w:r>
+        <w:rPr>
+          <w:rFonts w:ascii="Courier" w:hAnsi="Courier" w:cs="Courier"/>
+          <w:color w:val="000000"/>
+        </w:rPr>
+        <w:t>,</w:t>
+      </w:r>
+    </w:p>
     <w:p>
       <w:pPr>
         <w:autoSpaceDE w:val="0"/>
@@ -1798,13 +2101,457 @@
         <w:adjustRightInd w:val="0"/>
         <w:spacing w:after="0" w:line="240" w:lineRule="auto"/>
         <w:rPr>
-          <w:rFonts w:ascii="Segoe UI" w:hAnsi="Segoe UI" w:cs="Segoe UI"/>
-          <w:color w:val="000000"/>
-          <w:sz w:val="18"/>
-          <w:szCs w:val="18"/>
-        </w:rPr>
-      </w:pPr>
-      <w:r>
+          <w:rFonts w:ascii="Courier" w:hAnsi="Courier" w:cs="Courier"/>
+        </w:rPr>
+      </w:pPr>
+      <w:r>
+        <w:rPr>
+          <w:rFonts w:ascii="Courier" w:hAnsi="Courier" w:cs="Courier"/>
+        </w:rPr>
+        <w:t xml:space="preserve">                         </w:t>
+      </w:r>
+      <w:proofErr w:type="spellStart"/>
+      <w:r>
+        <w:rPr>
+          <w:rFonts w:ascii="Courier" w:hAnsi="Courier" w:cs="Courier"/>
+          <w:color w:val="000000"/>
+        </w:rPr>
+        <w:t>WeightX</w:t>
+      </w:r>
+      <w:proofErr w:type="spellEnd"/>
+      <w:r>
+        <w:rPr>
+          <w:rFonts w:ascii="Courier" w:hAnsi="Courier" w:cs="Courier"/>
+          <w:color w:val="000000"/>
+        </w:rPr>
+        <w:t>=1,</w:t>
+      </w:r>
+      <w:r>
+        <w:rPr>
+          <w:rFonts w:ascii="Courier" w:hAnsi="Courier" w:cs="Courier"/>
+        </w:rPr>
+        <w:t xml:space="preserve"> </w:t>
+      </w:r>
+      <w:proofErr w:type="spellStart"/>
+      <w:r>
+        <w:rPr>
+          <w:rFonts w:ascii="Courier" w:hAnsi="Courier" w:cs="Courier"/>
+          <w:color w:val="000000"/>
+        </w:rPr>
+        <w:t>WeightY</w:t>
+      </w:r>
+      <w:proofErr w:type="spellEnd"/>
+      <w:r>
+        <w:rPr>
+          <w:rFonts w:ascii="Courier" w:hAnsi="Courier" w:cs="Courier"/>
+          <w:color w:val="000000"/>
+        </w:rPr>
+        <w:t>=1,</w:t>
+      </w:r>
+      <w:r>
+        <w:rPr>
+          <w:rFonts w:ascii="Courier" w:hAnsi="Courier" w:cs="Courier"/>
+        </w:rPr>
+        <w:t xml:space="preserve"> </w:t>
+      </w:r>
+      <w:proofErr w:type="spellStart"/>
+      <w:r>
+        <w:rPr>
+          <w:rFonts w:ascii="Courier" w:hAnsi="Courier" w:cs="Courier"/>
+          <w:color w:val="000000"/>
+        </w:rPr>
+        <w:t>WeightZ</w:t>
+      </w:r>
+      <w:proofErr w:type="spellEnd"/>
+      <w:r>
+        <w:rPr>
+          <w:rFonts w:ascii="Courier" w:hAnsi="Courier" w:cs="Courier"/>
+          <w:color w:val="000000"/>
+        </w:rPr>
+        <w:t>=1,</w:t>
+      </w:r>
+    </w:p>
+    <w:p>
+      <w:pPr>
+        <w:autoSpaceDE w:val="0"/>
+        <w:autoSpaceDN w:val="0"/>
+        <w:adjustRightInd w:val="0"/>
+        <w:spacing w:after="0" w:line="240" w:lineRule="auto"/>
+        <w:rPr>
+          <w:rFonts w:ascii="Courier" w:hAnsi="Courier" w:cs="Courier"/>
+        </w:rPr>
+      </w:pPr>
+      <w:r>
+        <w:rPr>
+          <w:rFonts w:ascii="Courier" w:hAnsi="Courier" w:cs="Courier"/>
+        </w:rPr>
+        <w:t xml:space="preserve">                         </w:t>
+      </w:r>
+      <w:proofErr w:type="spellStart"/>
+      <w:r>
+        <w:rPr>
+          <w:rFonts w:ascii="Courier" w:hAnsi="Courier" w:cs="Courier"/>
+          <w:color w:val="000000"/>
+        </w:rPr>
+        <w:t>OptX</w:t>
+      </w:r>
+      <w:proofErr w:type="spellEnd"/>
+      <w:r>
+        <w:rPr>
+          <w:rFonts w:ascii="Courier" w:hAnsi="Courier" w:cs="Courier"/>
+          <w:color w:val="000000"/>
+        </w:rPr>
+        <w:t>="Off",</w:t>
+      </w:r>
+      <w:r>
+        <w:rPr>
+          <w:rFonts w:ascii="Courier" w:hAnsi="Courier" w:cs="Courier"/>
+        </w:rPr>
+        <w:t xml:space="preserve"> </w:t>
+      </w:r>
+      <w:proofErr w:type="spellStart"/>
+      <w:r>
+        <w:rPr>
+          <w:rFonts w:ascii="Courier" w:hAnsi="Courier" w:cs="Courier"/>
+          <w:color w:val="000000"/>
+        </w:rPr>
+        <w:t>OptY</w:t>
+      </w:r>
+      <w:proofErr w:type="spellEnd"/>
+      <w:r>
+        <w:rPr>
+          <w:rFonts w:ascii="Courier" w:hAnsi="Courier" w:cs="Courier"/>
+        </w:rPr>
+        <w:t xml:space="preserve"> </w:t>
+      </w:r>
+      <w:r>
+        <w:rPr>
+          <w:rFonts w:ascii="Courier" w:hAnsi="Courier" w:cs="Courier"/>
+          <w:color w:val="000000"/>
+        </w:rPr>
+        <w:t>=</w:t>
+      </w:r>
+      <w:r>
+        <w:rPr>
+          <w:rFonts w:ascii="Courier" w:hAnsi="Courier" w:cs="Courier"/>
+        </w:rPr>
+        <w:t xml:space="preserve"> </w:t>
+      </w:r>
+      <w:r>
+        <w:rPr>
+          <w:rFonts w:ascii="Courier" w:hAnsi="Courier" w:cs="Courier"/>
+          <w:color w:val="000000"/>
+        </w:rPr>
+        <w:t>"Off"</w:t>
+      </w:r>
+      <w:proofErr w:type="gramStart"/>
+      <w:r>
+        <w:rPr>
+          <w:rFonts w:ascii="Courier" w:hAnsi="Courier" w:cs="Courier"/>
+          <w:color w:val="000000"/>
+        </w:rPr>
+        <w:t>,</w:t>
+      </w:r>
+      <w:proofErr w:type="spellStart"/>
+      <w:r>
+        <w:rPr>
+          <w:rFonts w:ascii="Courier" w:hAnsi="Courier" w:cs="Courier"/>
+          <w:color w:val="000000"/>
+        </w:rPr>
+        <w:t>OptZ</w:t>
+      </w:r>
+      <w:proofErr w:type="spellEnd"/>
+      <w:proofErr w:type="gramEnd"/>
+      <w:r>
+        <w:rPr>
+          <w:rFonts w:ascii="Courier" w:hAnsi="Courier" w:cs="Courier"/>
+          <w:color w:val="000000"/>
+        </w:rPr>
+        <w:t>="Off",</w:t>
+      </w:r>
+    </w:p>
+    <w:p>
+      <w:pPr>
+        <w:autoSpaceDE w:val="0"/>
+        <w:autoSpaceDN w:val="0"/>
+        <w:adjustRightInd w:val="0"/>
+        <w:spacing w:after="0" w:line="240" w:lineRule="auto"/>
+        <w:rPr>
+          <w:rFonts w:ascii="Courier" w:hAnsi="Courier" w:cs="Courier"/>
+        </w:rPr>
+      </w:pPr>
+      <w:r>
+        <w:rPr>
+          <w:rFonts w:ascii="Courier" w:hAnsi="Courier" w:cs="Courier"/>
+        </w:rPr>
+        <w:t xml:space="preserve">                         </w:t>
+      </w:r>
+      <w:proofErr w:type="spellStart"/>
+      <w:proofErr w:type="gramStart"/>
+      <w:r>
+        <w:rPr>
+          <w:rFonts w:ascii="Courier" w:hAnsi="Courier" w:cs="Courier"/>
+          <w:color w:val="000000"/>
+        </w:rPr>
+        <w:t>sRelOptScalingOnOff</w:t>
+      </w:r>
+      <w:proofErr w:type="spellEnd"/>
+      <w:proofErr w:type="gramEnd"/>
+      <w:r>
+        <w:rPr>
+          <w:rFonts w:ascii="Courier" w:hAnsi="Courier" w:cs="Courier"/>
+        </w:rPr>
+        <w:t xml:space="preserve"> </w:t>
+      </w:r>
+      <w:r>
+        <w:rPr>
+          <w:rFonts w:ascii="Courier" w:hAnsi="Courier" w:cs="Courier"/>
+          <w:color w:val="000000"/>
+        </w:rPr>
+        <w:t>=</w:t>
+      </w:r>
+      <w:r>
+        <w:rPr>
+          <w:rFonts w:ascii="Courier" w:hAnsi="Courier" w:cs="Courier"/>
+        </w:rPr>
+        <w:t xml:space="preserve"> </w:t>
+      </w:r>
+      <w:r>
+        <w:rPr>
+          <w:rFonts w:ascii="Courier" w:hAnsi="Courier" w:cs="Courier"/>
+          <w:color w:val="000000"/>
+        </w:rPr>
+        <w:t>"On",</w:t>
+      </w:r>
+    </w:p>
+    <w:p>
+      <w:pPr>
+        <w:autoSpaceDE w:val="0"/>
+        <w:autoSpaceDN w:val="0"/>
+        <w:adjustRightInd w:val="0"/>
+        <w:spacing w:after="0" w:line="240" w:lineRule="auto"/>
+        <w:rPr>
+          <w:rFonts w:ascii="Courier" w:hAnsi="Courier" w:cs="Courier"/>
+        </w:rPr>
+      </w:pPr>
+      <w:r>
+        <w:rPr>
+          <w:rFonts w:ascii="Courier" w:hAnsi="Courier" w:cs="Courier"/>
+        </w:rPr>
+        <w:t xml:space="preserve">                         </w:t>
+      </w:r>
+      <w:r>
+        <w:rPr>
+          <w:rFonts w:ascii="Courier" w:hAnsi="Courier" w:cs="Courier"/>
+          <w:color w:val="000000"/>
+        </w:rPr>
+        <w:t>PARAMETER_OPT_STUDY</w:t>
+      </w:r>
+      <w:r>
+        <w:rPr>
+          <w:rFonts w:ascii="Courier" w:hAnsi="Courier" w:cs="Courier"/>
+        </w:rPr>
+        <w:t xml:space="preserve"> = </w:t>
+      </w:r>
+      <w:proofErr w:type="spellStart"/>
+      <w:r>
+        <w:rPr>
+          <w:rFonts w:ascii="Courier" w:hAnsi="Courier" w:cs="Courier"/>
+          <w:color w:val="000000"/>
+        </w:rPr>
+        <w:t>ParameterIdentification</w:t>
+      </w:r>
+      <w:proofErr w:type="spellEnd"/>
+      <w:r>
+        <w:rPr>
+          <w:rFonts w:ascii="Courier" w:hAnsi="Courier" w:cs="Courier"/>
+          <w:color w:val="000000"/>
+        </w:rPr>
+        <w:t>,</w:t>
+      </w:r>
+    </w:p>
+    <w:p>
+      <w:pPr>
+        <w:autoSpaceDE w:val="0"/>
+        <w:autoSpaceDN w:val="0"/>
+        <w:adjustRightInd w:val="0"/>
+        <w:spacing w:after="0" w:line="240" w:lineRule="auto"/>
+        <w:rPr>
+          <w:rFonts w:ascii="Courier" w:hAnsi="Courier" w:cs="Courier"/>
+        </w:rPr>
+      </w:pPr>
+      <w:r>
+        <w:rPr>
+          <w:rFonts w:ascii="Courier" w:hAnsi="Courier" w:cs="Courier"/>
+        </w:rPr>
+        <w:t xml:space="preserve">                         </w:t>
+      </w:r>
+      <w:r>
+        <w:rPr>
+          <w:rFonts w:ascii="Courier" w:hAnsi="Courier" w:cs="Courier"/>
+          <w:color w:val="000000"/>
+        </w:rPr>
+        <w:t>C3D_OBJECT</w:t>
+      </w:r>
+      <w:r>
+        <w:rPr>
+          <w:rFonts w:ascii="Courier" w:hAnsi="Courier" w:cs="Courier"/>
+        </w:rPr>
+        <w:t xml:space="preserve"> </w:t>
+      </w:r>
+      <w:r>
+        <w:rPr>
+          <w:rFonts w:ascii="Courier" w:hAnsi="Courier" w:cs="Courier"/>
+          <w:color w:val="000000"/>
+        </w:rPr>
+        <w:t>=</w:t>
+      </w:r>
+      <w:r>
+        <w:rPr>
+          <w:rFonts w:ascii="Courier" w:hAnsi="Courier" w:cs="Courier"/>
+        </w:rPr>
+        <w:t xml:space="preserve"> </w:t>
+      </w:r>
+      <w:r>
+        <w:rPr>
+          <w:rFonts w:ascii="Courier" w:hAnsi="Courier" w:cs="Courier"/>
+          <w:color w:val="000000"/>
+        </w:rPr>
+        <w:t>Main.AlternativeC3DFile,</w:t>
+      </w:r>
+    </w:p>
+    <w:p>
+      <w:pPr>
+        <w:autoSpaceDE w:val="0"/>
+        <w:autoSpaceDN w:val="0"/>
+        <w:adjustRightInd w:val="0"/>
+        <w:spacing w:after="0" w:line="240" w:lineRule="auto"/>
+        <w:rPr>
+          <w:rFonts w:ascii="Courier" w:hAnsi="Courier" w:cs="Courier"/>
+        </w:rPr>
+      </w:pPr>
+      <w:r>
+        <w:rPr>
+          <w:rFonts w:ascii="Courier" w:hAnsi="Courier" w:cs="Courier"/>
+        </w:rPr>
+        <w:t xml:space="preserve">                         </w:t>
+      </w:r>
+      <w:r>
+        <w:rPr>
+          <w:rFonts w:ascii="Courier" w:hAnsi="Courier" w:cs="Courier"/>
+          <w:color w:val="000000"/>
+        </w:rPr>
+        <w:t>BODY_MODEL_FOLDER</w:t>
+      </w:r>
+      <w:r>
+        <w:rPr>
+          <w:rFonts w:ascii="Courier" w:hAnsi="Courier" w:cs="Courier"/>
+        </w:rPr>
+        <w:t xml:space="preserve"> </w:t>
+      </w:r>
+      <w:r>
+        <w:rPr>
+          <w:rFonts w:ascii="Courier" w:hAnsi="Courier" w:cs="Courier"/>
+          <w:color w:val="000000"/>
+        </w:rPr>
+        <w:t>=</w:t>
+      </w:r>
+      <w:r>
+        <w:rPr>
+          <w:rFonts w:ascii="Courier" w:hAnsi="Courier" w:cs="Courier"/>
+        </w:rPr>
+        <w:t xml:space="preserve"> </w:t>
+      </w:r>
+      <w:proofErr w:type="spellStart"/>
+      <w:r>
+        <w:rPr>
+          <w:rFonts w:ascii="Courier" w:hAnsi="Courier" w:cs="Courier"/>
+          <w:color w:val="000000"/>
+        </w:rPr>
+        <w:t>BodyModel</w:t>
+      </w:r>
+      <w:proofErr w:type="spellEnd"/>
+    </w:p>
+    <w:p>
+      <w:pPr>
+        <w:rPr>
+          <w:rFonts w:ascii="Courier" w:hAnsi="Courier" w:cs="Courier"/>
+          <w:color w:val="000000"/>
+        </w:rPr>
+      </w:pPr>
+      <w:r>
+        <w:rPr>
+          <w:rFonts w:ascii="Courier" w:hAnsi="Courier" w:cs="Courier"/>
+        </w:rPr>
+        <w:t xml:space="preserve">                          </w:t>
+      </w:r>
+      <w:r>
+        <w:rPr>
+          <w:rFonts w:ascii="Courier" w:hAnsi="Courier" w:cs="Courier"/>
+          <w:color w:val="000000"/>
+        </w:rPr>
+        <w:t>){</w:t>
+      </w:r>
+    </w:p>
+    <w:p>
+      <w:pPr>
+        <w:rPr>
+          <w:rFonts w:ascii="Courier" w:hAnsi="Courier" w:cs="Courier"/>
+          <w:color w:val="000000"/>
+        </w:rPr>
+      </w:pPr>
+      <w:r>
+        <w:rPr>
+          <w:rFonts w:ascii="Courier" w:hAnsi="Courier" w:cs="Courier"/>
+          <w:color w:val="000000"/>
+        </w:rPr>
+        <w:t xml:space="preserve">Dot “.” In </w:t>
+      </w:r>
+      <w:proofErr w:type="gramStart"/>
+      <w:r>
+        <w:rPr>
+          <w:rFonts w:ascii="Courier" w:hAnsi="Courier" w:cs="Courier"/>
+          <w:color w:val="000000"/>
+        </w:rPr>
+        <w:t>default</w:t>
+      </w:r>
+      <w:proofErr w:type="gramEnd"/>
+      <w:r>
+        <w:rPr>
+          <w:rFonts w:ascii="Courier" w:hAnsi="Courier" w:cs="Courier"/>
+          <w:color w:val="000000"/>
+        </w:rPr>
+        <w:t xml:space="preserve"> values are not allowed</w:t>
+      </w:r>
+    </w:p>
+    <w:p/>
+    <w:p/>
+    <w:p>
+      <w:pPr>
+        <w:pStyle w:val="Heading2"/>
+      </w:pPr>
+      <w:r>
+        <w:t>Filter specification should work when no analog data is included in the model</w:t>
+      </w:r>
+    </w:p>
+    <w:p/>
+    <w:p>
+      <w:pPr>
+        <w:autoSpaceDE w:val="0"/>
+        <w:autoSpaceDN w:val="0"/>
+        <w:adjustRightInd w:val="0"/>
+        <w:spacing w:after="0" w:line="240" w:lineRule="auto"/>
+        <w:rPr>
+          <w:rFonts w:asciiTheme="majorHAnsi" w:eastAsiaTheme="majorEastAsia" w:hAnsiTheme="majorHAnsi" w:cstheme="majorBidi"/>
+          <w:color w:val="2E74B5" w:themeColor="accent1" w:themeShade="BF"/>
+          <w:sz w:val="26"/>
+          <w:szCs w:val="26"/>
+        </w:rPr>
+      </w:pPr>
+      <w:r>
+        <w:rPr>
+          <w:rStyle w:val="Heading2Char"/>
+        </w:rPr>
         <w:t>Model should load even if no markers are included and no segments are optimized.</w:t>
       </w:r>
       <w:r>
@@ -2458,7 +3205,7 @@
         <w:rFonts w:ascii="Symbol" w:hAnsi="Symbol" w:hint="default"/>
       </w:rPr>
     </w:lvl>
-    <w:lvl w:ilvl="1" w:tplc="04090003" w:tentative="1">
+    <w:lvl w:ilvl="1" w:tplc="04090003">
       <w:start w:val="1"/>
       <w:numFmt w:val="bullet"/>
       <w:lvlText w:val="o"/>
@@ -2470,7 +3217,7 @@
         <w:rFonts w:ascii="Courier New" w:hAnsi="Courier New" w:cs="Courier New" w:hint="default"/>
       </w:rPr>
     </w:lvl>
-    <w:lvl w:ilvl="2" w:tplc="04090005" w:tentative="1">
+    <w:lvl w:ilvl="2" w:tplc="04090005">
       <w:start w:val="1"/>
       <w:numFmt w:val="bullet"/>
       <w:lvlText w:val=""/>
@@ -2910,7 +3657,7 @@
         <w:rFonts w:ascii="Symbol" w:hAnsi="Symbol" w:hint="default"/>
       </w:rPr>
     </w:lvl>
-    <w:lvl w:ilvl="1" w:tplc="04090003" w:tentative="1">
+    <w:lvl w:ilvl="1" w:tplc="04090003">
       <w:start w:val="1"/>
       <w:numFmt w:val="bullet"/>
       <w:lvlText w:val="o"/>

</xml_diff>

<commit_message>
Added first draft for version plan
git-svn-id: http://forge.anyscript.org/svn/anymocap/trunk@43 8aefef3a-2eae-45d8-ad4b-f50e3cc9fc4b
</commit_message>
<xml_diff>
--- a/Mocap model issues.docx
+++ b/Mocap model issues.docx
@@ -1,13 +1,1397 @@
 
 <file path=word/document.xml><?xml version="1.0" encoding="utf-8"?>
-<w:document xmlns:wpc="http://schemas.microsoft.com/office/word/2010/wordprocessingCanvas" xmlns:mc="http://schemas.openxmlformats.org/markup-compatibility/2006" xmlns:o="urn:schemas-microsoft-com:office:office" xmlns:r="http://schemas.openxmlformats.org/officeDocument/2006/relationships" xmlns:m="http://schemas.openxmlformats.org/officeDocument/2006/math" xmlns:v="urn:schemas-microsoft-com:vml" xmlns:wp14="http://schemas.microsoft.com/office/word/2010/wordprocessingDrawing" xmlns:wp="http://schemas.openxmlformats.org/drawingml/2006/wordprocessingDrawing" xmlns:w10="urn:schemas-microsoft-com:office:word" xmlns:w="http://schemas.openxmlformats.org/wordprocessingml/2006/main" xmlns:w14="http://schemas.microsoft.com/office/word/2010/wordml" xmlns:w15="http://schemas.microsoft.com/office/word/2012/wordml" xmlns:wpg="http://schemas.microsoft.com/office/word/2010/wordprocessingGroup" xmlns:wpi="http://schemas.microsoft.com/office/word/2010/wordprocessingInk" xmlns:wne="http://schemas.microsoft.com/office/word/2006/wordml" xmlns:wps="http://schemas.microsoft.com/office/word/2010/wordprocessingShape" mc:Ignorable="w14 w15 wp14">
+<w:document xmlns:wpc="http://schemas.microsoft.com/office/word/2010/wordprocessingCanvas" xmlns:mc="http://schemas.openxmlformats.org/markup-compatibility/2006" xmlns:o="urn:schemas-microsoft-com:office:office" xmlns:r="http://schemas.openxmlformats.org/officeDocument/2006/relationships" xmlns:m="http://schemas.openxmlformats.org/officeDocument/2006/math" xmlns:v="urn:schemas-microsoft-com:vml" xmlns:wp14="http://schemas.microsoft.com/office/word/2010/wordprocessingDrawing" xmlns:wp="http://schemas.openxmlformats.org/drawingml/2006/wordprocessingDrawing" xmlns:w10="urn:schemas-microsoft-com:office:word" xmlns:w="http://schemas.openxmlformats.org/wordprocessingml/2006/main" xmlns:w14="http://schemas.microsoft.com/office/word/2010/wordml" xmlns:wpg="http://schemas.microsoft.com/office/word/2010/wordprocessingGroup" xmlns:wpi="http://schemas.microsoft.com/office/word/2010/wordprocessingInk" xmlns:wne="http://schemas.microsoft.com/office/word/2006/wordml" xmlns:wps="http://schemas.microsoft.com/office/word/2010/wordprocessingShape" mc:Ignorable="w14 wp14">
   <w:body>
     <w:p>
       <w:pPr>
         <w:pStyle w:val="Heading1"/>
       </w:pPr>
+    </w:p>
+    <w:p>
+      <w:pPr>
+        <w:pStyle w:val="Heading1"/>
+      </w:pPr>
+    </w:p>
+    <w:p>
+      <w:pPr>
+        <w:keepNext/>
+        <w:keepLines/>
+        <w:spacing w:before="240" w:after="0"/>
+        <w:outlineLvl w:val="0"/>
+        <w:rPr>
+          <w:rFonts w:ascii="Calibri Light" w:eastAsia="Times New Roman" w:hAnsi="Calibri Light" w:cs="Times New Roman"/>
+          <w:color w:val="2E74B5"/>
+          <w:sz w:val="32"/>
+          <w:szCs w:val="32"/>
+        </w:rPr>
+      </w:pPr>
+      <w:r>
+        <w:rPr>
+          <w:rFonts w:ascii="Calibri Light" w:eastAsia="Times New Roman" w:hAnsi="Calibri Light" w:cs="Times New Roman"/>
+          <w:color w:val="2E74B5"/>
+          <w:sz w:val="32"/>
+          <w:szCs w:val="32"/>
+        </w:rPr>
+        <w:t>Version plan</w:t>
+      </w:r>
+    </w:p>
+    <w:p>
+      <w:pPr>
+        <w:rPr>
+          <w:rFonts w:ascii="Calibri" w:eastAsia="Calibri" w:hAnsi="Calibri" w:cs="Times New Roman"/>
+        </w:rPr>
+      </w:pPr>
+    </w:p>
+    <w:p>
+      <w:pPr>
+        <w:numPr>
+          <w:ilvl w:val="0"/>
+          <w:numId w:val="10"/>
+        </w:numPr>
+        <w:spacing w:after="0"/>
+        <w:rPr>
+          <w:rFonts w:ascii="Calibri" w:eastAsia="Calibri" w:hAnsi="Calibri" w:cs="Times New Roman"/>
+        </w:rPr>
+      </w:pPr>
+      <w:r>
+        <w:rPr>
+          <w:rFonts w:ascii="Calibri" w:eastAsia="Calibri" w:hAnsi="Calibri" w:cs="Times New Roman"/>
+        </w:rPr>
+        <w:t>Version 0.1: Running with AMS 6.0.4 implying that overall structure is fixed</w:t>
+      </w:r>
+    </w:p>
+    <w:p>
+      <w:pPr>
+        <w:numPr>
+          <w:ilvl w:val="1"/>
+          <w:numId w:val="10"/>
+        </w:numPr>
+        <w:spacing w:after="0"/>
+        <w:rPr>
+          <w:rFonts w:ascii="Calibri" w:eastAsia="Calibri" w:hAnsi="Calibri" w:cs="Times New Roman"/>
+        </w:rPr>
+      </w:pPr>
+      <w:r>
+        <w:rPr>
+          <w:rFonts w:ascii="Calibri" w:eastAsia="Calibri" w:hAnsi="Calibri" w:cs="Times New Roman"/>
+        </w:rPr>
+        <w:t xml:space="preserve">AMS 6.0.4 </w:t>
+      </w:r>
+    </w:p>
+    <w:p>
+      <w:pPr>
+        <w:numPr>
+          <w:ilvl w:val="2"/>
+          <w:numId w:val="10"/>
+        </w:numPr>
+        <w:spacing w:after="0"/>
+        <w:rPr>
+          <w:rFonts w:ascii="Calibri" w:eastAsia="Calibri" w:hAnsi="Calibri" w:cs="Times New Roman"/>
+        </w:rPr>
+      </w:pPr>
+      <w:r>
+        <w:rPr>
+          <w:rFonts w:ascii="Calibri" w:eastAsia="Calibri" w:hAnsi="Calibri" w:cs="Times New Roman"/>
+        </w:rPr>
+        <w:t>fix no-files handling (MD)</w:t>
+      </w:r>
+    </w:p>
+    <w:p>
+      <w:pPr>
+        <w:numPr>
+          <w:ilvl w:val="2"/>
+          <w:numId w:val="10"/>
+        </w:numPr>
+        <w:spacing w:after="0"/>
+        <w:rPr>
+          <w:rFonts w:ascii="Calibri" w:eastAsia="Calibri" w:hAnsi="Calibri" w:cs="Times New Roman"/>
+        </w:rPr>
+      </w:pPr>
+      <w:r>
+        <w:rPr>
+          <w:rFonts w:ascii="Calibri" w:eastAsia="Calibri" w:hAnsi="Calibri" w:cs="Times New Roman"/>
+        </w:rPr>
+        <w:t xml:space="preserve">Fix reference bug (MEL </w:t>
+      </w:r>
+      <w:proofErr w:type="spellStart"/>
+      <w:r>
+        <w:rPr>
+          <w:rFonts w:ascii="Calibri" w:eastAsia="Calibri" w:hAnsi="Calibri" w:cs="Times New Roman"/>
+        </w:rPr>
+        <w:t>bugreport</w:t>
+      </w:r>
+      <w:proofErr w:type="spellEnd"/>
+      <w:r>
+        <w:rPr>
+          <w:rFonts w:ascii="Calibri" w:eastAsia="Calibri" w:hAnsi="Calibri" w:cs="Times New Roman"/>
+        </w:rPr>
+        <w:t>) (MD/JDT)</w:t>
+      </w:r>
+    </w:p>
+    <w:p>
+      <w:pPr>
+        <w:numPr>
+          <w:ilvl w:val="2"/>
+          <w:numId w:val="10"/>
+        </w:numPr>
+        <w:spacing w:after="0"/>
+        <w:rPr>
+          <w:rFonts w:ascii="Calibri" w:eastAsia="Calibri" w:hAnsi="Calibri" w:cs="Times New Roman"/>
+        </w:rPr>
+      </w:pPr>
+      <w:proofErr w:type="spellStart"/>
+      <w:r>
+        <w:rPr>
+          <w:rFonts w:ascii="Calibri" w:eastAsia="Calibri" w:hAnsi="Calibri" w:cs="Times New Roman"/>
+        </w:rPr>
+        <w:t>SetView</w:t>
+      </w:r>
+      <w:proofErr w:type="spellEnd"/>
+      <w:r>
+        <w:rPr>
+          <w:rFonts w:ascii="Calibri" w:eastAsia="Calibri" w:hAnsi="Calibri" w:cs="Times New Roman"/>
+        </w:rPr>
+        <w:t xml:space="preserve"> </w:t>
+      </w:r>
+      <w:proofErr w:type="spellStart"/>
+      <w:r>
+        <w:rPr>
+          <w:rFonts w:ascii="Calibri" w:eastAsia="Calibri" w:hAnsi="Calibri" w:cs="Times New Roman"/>
+        </w:rPr>
+        <w:t>ClassOperation</w:t>
+      </w:r>
+      <w:proofErr w:type="spellEnd"/>
+      <w:r>
+        <w:rPr>
+          <w:rFonts w:ascii="Calibri" w:eastAsia="Calibri" w:hAnsi="Calibri" w:cs="Times New Roman"/>
+        </w:rPr>
+        <w:t xml:space="preserve"> (JDT)</w:t>
+      </w:r>
+    </w:p>
+    <w:p>
+      <w:pPr>
+        <w:numPr>
+          <w:ilvl w:val="2"/>
+          <w:numId w:val="10"/>
+        </w:numPr>
+        <w:spacing w:after="0"/>
+        <w:rPr>
+          <w:rFonts w:ascii="Calibri" w:eastAsia="Calibri" w:hAnsi="Calibri" w:cs="Times New Roman"/>
+        </w:rPr>
+      </w:pPr>
+      <w:proofErr w:type="spellStart"/>
+      <w:r>
+        <w:rPr>
+          <w:rFonts w:ascii="Calibri" w:eastAsia="Calibri" w:hAnsi="Calibri" w:cs="Times New Roman"/>
+        </w:rPr>
+        <w:t>OptStudy</w:t>
+      </w:r>
+      <w:proofErr w:type="spellEnd"/>
+      <w:r>
+        <w:rPr>
+          <w:rFonts w:ascii="Calibri" w:eastAsia="Calibri" w:hAnsi="Calibri" w:cs="Times New Roman"/>
+        </w:rPr>
+        <w:t>: (MD)</w:t>
+      </w:r>
+    </w:p>
+    <w:p>
+      <w:pPr>
+        <w:numPr>
+          <w:ilvl w:val="3"/>
+          <w:numId w:val="10"/>
+        </w:numPr>
+        <w:spacing w:after="0"/>
+        <w:rPr>
+          <w:rFonts w:ascii="Calibri" w:eastAsia="Calibri" w:hAnsi="Calibri" w:cs="Times New Roman"/>
+        </w:rPr>
+      </w:pPr>
+      <w:r>
+        <w:rPr>
+          <w:rFonts w:ascii="Calibri" w:eastAsia="Calibri" w:hAnsi="Calibri" w:cs="Times New Roman"/>
+        </w:rPr>
+        <w:t xml:space="preserve">No </w:t>
+      </w:r>
+      <w:proofErr w:type="spellStart"/>
+      <w:r>
+        <w:rPr>
+          <w:rFonts w:ascii="Calibri" w:eastAsia="Calibri" w:hAnsi="Calibri" w:cs="Times New Roman"/>
+        </w:rPr>
+        <w:t>DesVar</w:t>
+      </w:r>
+      <w:proofErr w:type="spellEnd"/>
+      <w:r>
+        <w:rPr>
+          <w:rFonts w:ascii="Calibri" w:eastAsia="Calibri" w:hAnsi="Calibri" w:cs="Times New Roman"/>
+        </w:rPr>
+        <w:t xml:space="preserve"> handling</w:t>
+      </w:r>
+    </w:p>
+    <w:p>
+      <w:pPr>
+        <w:numPr>
+          <w:ilvl w:val="3"/>
+          <w:numId w:val="10"/>
+        </w:numPr>
+        <w:spacing w:after="0"/>
+        <w:rPr>
+          <w:rFonts w:ascii="Calibri" w:eastAsia="Calibri" w:hAnsi="Calibri" w:cs="Times New Roman"/>
+          <w:lang w:val="da-DK"/>
+        </w:rPr>
+      </w:pPr>
+      <w:r>
+        <w:rPr>
+          <w:rFonts w:ascii="Calibri" w:eastAsia="Calibri" w:hAnsi="Calibri" w:cs="Times New Roman"/>
+          <w:lang w:val="da-DK"/>
+        </w:rPr>
+        <w:t>Better DesVar linkage (pointer, PickDown)</w:t>
+      </w:r>
+    </w:p>
+    <w:p>
+      <w:pPr>
+        <w:numPr>
+          <w:ilvl w:val="3"/>
+          <w:numId w:val="10"/>
+        </w:numPr>
+        <w:spacing w:after="0"/>
+        <w:rPr>
+          <w:rFonts w:ascii="Calibri" w:eastAsia="Calibri" w:hAnsi="Calibri" w:cs="Times New Roman"/>
+        </w:rPr>
+      </w:pPr>
+      <w:proofErr w:type="spellStart"/>
+      <w:r>
+        <w:rPr>
+          <w:rFonts w:ascii="Calibri" w:eastAsia="Calibri" w:hAnsi="Calibri" w:cs="Times New Roman"/>
+        </w:rPr>
+        <w:t>DesVar</w:t>
+      </w:r>
+      <w:proofErr w:type="spellEnd"/>
+      <w:r>
+        <w:rPr>
+          <w:rFonts w:ascii="Calibri" w:eastAsia="Calibri" w:hAnsi="Calibri" w:cs="Times New Roman"/>
+        </w:rPr>
+        <w:t xml:space="preserve"> reference does not save/load properly (MEL </w:t>
+      </w:r>
+      <w:proofErr w:type="spellStart"/>
+      <w:r>
+        <w:rPr>
+          <w:rFonts w:ascii="Calibri" w:eastAsia="Calibri" w:hAnsi="Calibri" w:cs="Times New Roman"/>
+        </w:rPr>
+        <w:t>bugreport</w:t>
+      </w:r>
+      <w:proofErr w:type="spellEnd"/>
+      <w:r>
+        <w:rPr>
+          <w:rFonts w:ascii="Calibri" w:eastAsia="Calibri" w:hAnsi="Calibri" w:cs="Times New Roman"/>
+        </w:rPr>
+        <w:t>)</w:t>
+      </w:r>
+    </w:p>
+    <w:p>
+      <w:pPr>
+        <w:numPr>
+          <w:ilvl w:val="3"/>
+          <w:numId w:val="10"/>
+        </w:numPr>
+        <w:spacing w:after="0"/>
+        <w:rPr>
+          <w:rFonts w:ascii="Calibri" w:eastAsia="Calibri" w:hAnsi="Calibri" w:cs="Times New Roman"/>
+        </w:rPr>
+      </w:pPr>
+      <w:r>
+        <w:rPr>
+          <w:rFonts w:ascii="Calibri" w:eastAsia="Calibri" w:hAnsi="Calibri" w:cs="Times New Roman"/>
+        </w:rPr>
+        <w:t xml:space="preserve">Save as </w:t>
+      </w:r>
+      <w:proofErr w:type="spellStart"/>
+      <w:r>
+        <w:rPr>
+          <w:rFonts w:ascii="Calibri" w:eastAsia="Calibri" w:hAnsi="Calibri" w:cs="Times New Roman"/>
+        </w:rPr>
+        <w:t>anyset</w:t>
+      </w:r>
+      <w:proofErr w:type="spellEnd"/>
+    </w:p>
+    <w:p>
+      <w:pPr>
+        <w:numPr>
+          <w:ilvl w:val="3"/>
+          <w:numId w:val="10"/>
+        </w:numPr>
+        <w:spacing w:after="0"/>
+        <w:rPr>
+          <w:rFonts w:ascii="Calibri" w:eastAsia="Calibri" w:hAnsi="Calibri" w:cs="Times New Roman"/>
+        </w:rPr>
+      </w:pPr>
+      <w:proofErr w:type="spellStart"/>
+      <w:r>
+        <w:rPr>
+          <w:rFonts w:ascii="Calibri" w:eastAsia="Calibri" w:hAnsi="Calibri" w:cs="Times New Roman"/>
+        </w:rPr>
+        <w:t>DesVar</w:t>
+      </w:r>
+      <w:proofErr w:type="spellEnd"/>
+      <w:r>
+        <w:rPr>
+          <w:rFonts w:ascii="Calibri" w:eastAsia="Calibri" w:hAnsi="Calibri" w:cs="Times New Roman"/>
+        </w:rPr>
+        <w:t xml:space="preserve"> (marker) visualization (e.g. via </w:t>
+      </w:r>
+      <w:proofErr w:type="spellStart"/>
+      <w:r>
+        <w:rPr>
+          <w:rFonts w:ascii="Calibri" w:eastAsia="Calibri" w:hAnsi="Calibri" w:cs="Times New Roman"/>
+        </w:rPr>
+        <w:t>DesVar</w:t>
+      </w:r>
+      <w:proofErr w:type="spellEnd"/>
+      <w:r>
+        <w:rPr>
+          <w:rFonts w:ascii="Calibri" w:eastAsia="Calibri" w:hAnsi="Calibri" w:cs="Times New Roman"/>
+        </w:rPr>
+        <w:t xml:space="preserve">::Active or </w:t>
+      </w:r>
+      <w:proofErr w:type="spellStart"/>
+      <w:r>
+        <w:rPr>
+          <w:rFonts w:ascii="Calibri" w:eastAsia="Calibri" w:hAnsi="Calibri" w:cs="Times New Roman"/>
+        </w:rPr>
+        <w:t>DesStudyPtrArr</w:t>
+      </w:r>
+      <w:proofErr w:type="spellEnd"/>
+      <w:r>
+        <w:rPr>
+          <w:rFonts w:ascii="Calibri" w:eastAsia="Calibri" w:hAnsi="Calibri" w:cs="Times New Roman"/>
+        </w:rPr>
+        <w:t xml:space="preserve"> set by studies)</w:t>
+      </w:r>
+    </w:p>
+    <w:p>
+      <w:pPr>
+        <w:numPr>
+          <w:ilvl w:val="3"/>
+          <w:numId w:val="10"/>
+        </w:numPr>
+        <w:spacing w:after="0"/>
+        <w:rPr>
+          <w:rFonts w:ascii="Calibri" w:eastAsia="Calibri" w:hAnsi="Calibri" w:cs="Times New Roman"/>
+        </w:rPr>
+      </w:pPr>
+    </w:p>
+    <w:p>
+      <w:pPr>
+        <w:numPr>
+          <w:ilvl w:val="2"/>
+          <w:numId w:val="10"/>
+        </w:numPr>
+        <w:spacing w:after="0"/>
+        <w:rPr>
+          <w:rFonts w:ascii="Calibri" w:eastAsia="Calibri" w:hAnsi="Calibri" w:cs="Times New Roman"/>
+        </w:rPr>
+      </w:pPr>
+      <w:r>
+        <w:rPr>
+          <w:rFonts w:ascii="Calibri" w:eastAsia="Calibri" w:hAnsi="Calibri" w:cs="Times New Roman"/>
+        </w:rPr>
+        <w:t>Class Templates parser issues (JDT)</w:t>
+      </w:r>
+    </w:p>
+    <w:p>
+      <w:pPr>
+        <w:numPr>
+          <w:ilvl w:val="3"/>
+          <w:numId w:val="10"/>
+        </w:numPr>
+        <w:spacing w:after="0"/>
+        <w:rPr>
+          <w:rFonts w:ascii="Calibri" w:eastAsia="Calibri" w:hAnsi="Calibri" w:cs="Times New Roman"/>
+        </w:rPr>
+      </w:pPr>
+      <w:r>
+        <w:rPr>
+          <w:rFonts w:ascii="Calibri" w:eastAsia="Calibri" w:hAnsi="Calibri" w:cs="Times New Roman"/>
+        </w:rPr>
+        <w:t>Dots in default argument values</w:t>
+      </w:r>
+    </w:p>
+    <w:p>
+      <w:pPr>
+        <w:numPr>
+          <w:ilvl w:val="3"/>
+          <w:numId w:val="10"/>
+        </w:numPr>
+        <w:spacing w:after="0"/>
+        <w:rPr>
+          <w:rFonts w:ascii="Calibri" w:eastAsia="Calibri" w:hAnsi="Calibri" w:cs="Times New Roman"/>
+        </w:rPr>
+      </w:pPr>
+      <w:r>
+        <w:rPr>
+          <w:rFonts w:ascii="Calibri" w:eastAsia="Calibri" w:hAnsi="Calibri" w:cs="Times New Roman"/>
+        </w:rPr>
+        <w:t xml:space="preserve">Minus in (front </w:t>
+      </w:r>
+      <w:proofErr w:type="spellStart"/>
+      <w:r>
+        <w:rPr>
+          <w:rFonts w:ascii="Calibri" w:eastAsia="Calibri" w:hAnsi="Calibri" w:cs="Times New Roman"/>
+        </w:rPr>
+        <w:t>off</w:t>
+      </w:r>
+      <w:proofErr w:type="spellEnd"/>
+      <w:r>
+        <w:rPr>
+          <w:rFonts w:ascii="Calibri" w:eastAsia="Calibri" w:hAnsi="Calibri" w:cs="Times New Roman"/>
+        </w:rPr>
+        <w:t>)template argument values</w:t>
+      </w:r>
+    </w:p>
+    <w:p>
+      <w:pPr>
+        <w:numPr>
+          <w:ilvl w:val="2"/>
+          <w:numId w:val="10"/>
+        </w:numPr>
+        <w:spacing w:after="0"/>
+        <w:rPr>
+          <w:rFonts w:ascii="Calibri" w:eastAsia="Calibri" w:hAnsi="Calibri" w:cs="Times New Roman"/>
+        </w:rPr>
+      </w:pPr>
+      <w:r>
+        <w:rPr>
+          <w:rFonts w:ascii="Calibri" w:eastAsia="Calibri" w:hAnsi="Calibri" w:cs="Times New Roman"/>
+        </w:rPr>
+        <w:t>C3Dreader (MD)</w:t>
+      </w:r>
+    </w:p>
+    <w:p>
+      <w:pPr>
+        <w:numPr>
+          <w:ilvl w:val="3"/>
+          <w:numId w:val="10"/>
+        </w:numPr>
+        <w:spacing w:after="0"/>
+        <w:rPr>
+          <w:rFonts w:ascii="Calibri" w:eastAsia="Calibri" w:hAnsi="Calibri" w:cs="Times New Roman"/>
+        </w:rPr>
+      </w:pPr>
+      <w:r>
+        <w:rPr>
+          <w:rFonts w:ascii="Calibri" w:eastAsia="Calibri" w:hAnsi="Calibri" w:cs="Times New Roman"/>
+        </w:rPr>
+        <w:t>Bug: Filters do not work when no analog data</w:t>
+      </w:r>
+    </w:p>
+    <w:p>
+      <w:pPr>
+        <w:numPr>
+          <w:ilvl w:val="3"/>
+          <w:numId w:val="10"/>
+        </w:numPr>
+        <w:spacing w:after="0"/>
+        <w:rPr>
+          <w:rFonts w:ascii="Calibri" w:eastAsia="Calibri" w:hAnsi="Calibri" w:cs="Times New Roman"/>
+        </w:rPr>
+      </w:pPr>
+      <w:r>
+        <w:rPr>
+          <w:rFonts w:ascii="Calibri" w:eastAsia="Calibri" w:hAnsi="Calibri" w:cs="Times New Roman"/>
+        </w:rPr>
+        <w:t>Disable filters (+ warning) when single/too few samples (BUG)</w:t>
+      </w:r>
+    </w:p>
+    <w:p>
+      <w:pPr>
+        <w:numPr>
+          <w:ilvl w:val="1"/>
+          <w:numId w:val="10"/>
+        </w:numPr>
+        <w:spacing w:after="0"/>
+        <w:rPr>
+          <w:rFonts w:ascii="Calibri" w:eastAsia="Calibri" w:hAnsi="Calibri" w:cs="Times New Roman"/>
+        </w:rPr>
+      </w:pPr>
+      <w:proofErr w:type="spellStart"/>
+      <w:r>
+        <w:rPr>
+          <w:rFonts w:ascii="Calibri" w:eastAsia="Calibri" w:hAnsi="Calibri" w:cs="Times New Roman"/>
+        </w:rPr>
+        <w:t>AnyMoCap</w:t>
+      </w:r>
+      <w:proofErr w:type="spellEnd"/>
+    </w:p>
+    <w:p>
+      <w:pPr>
+        <w:numPr>
+          <w:ilvl w:val="2"/>
+          <w:numId w:val="10"/>
+        </w:numPr>
+        <w:spacing w:after="0"/>
+        <w:rPr>
+          <w:rFonts w:ascii="Calibri" w:eastAsia="Calibri" w:hAnsi="Calibri" w:cs="Times New Roman"/>
+          <w:strike/>
+        </w:rPr>
+      </w:pPr>
+      <w:r>
+        <w:rPr>
+          <w:rFonts w:ascii="Calibri" w:eastAsia="Calibri" w:hAnsi="Calibri" w:cs="Times New Roman"/>
+          <w:strike/>
+        </w:rPr>
+        <w:t xml:space="preserve">Restructured model for readability and easy access </w:t>
+      </w:r>
+    </w:p>
+    <w:p>
+      <w:pPr>
+        <w:numPr>
+          <w:ilvl w:val="2"/>
+          <w:numId w:val="10"/>
+        </w:numPr>
+        <w:spacing w:after="0"/>
+        <w:rPr>
+          <w:rFonts w:ascii="Calibri" w:eastAsia="Calibri" w:hAnsi="Calibri" w:cs="Times New Roman"/>
+          <w:strike/>
+        </w:rPr>
+      </w:pPr>
+      <w:r>
+        <w:rPr>
+          <w:strike/>
+        </w:rPr>
+        <w:t>Separation of Trial/subject/lab specific data</w:t>
+      </w:r>
+      <w:r>
+        <w:rPr>
+          <w:rFonts w:ascii="Calibri" w:eastAsia="Calibri" w:hAnsi="Calibri" w:cs="Times New Roman"/>
+          <w:strike/>
+        </w:rPr>
+        <w:t xml:space="preserve"> </w:t>
+      </w:r>
+      <w:r>
+        <w:rPr>
+          <w:rFonts w:ascii="Calibri" w:eastAsia="Calibri" w:hAnsi="Calibri" w:cs="Times New Roman"/>
+          <w:strike/>
+        </w:rPr>
+        <w:t>(MEL)</w:t>
+      </w:r>
+    </w:p>
+    <w:p>
+      <w:pPr>
+        <w:numPr>
+          <w:ilvl w:val="2"/>
+          <w:numId w:val="10"/>
+        </w:numPr>
+        <w:spacing w:after="0"/>
+        <w:rPr>
+          <w:rFonts w:ascii="Calibri" w:eastAsia="Calibri" w:hAnsi="Calibri" w:cs="Times New Roman"/>
+        </w:rPr>
+      </w:pPr>
+      <w:r>
+        <w:rPr>
+          <w:rFonts w:ascii="Calibri" w:eastAsia="Calibri" w:hAnsi="Calibri" w:cs="Times New Roman"/>
+        </w:rPr>
+        <w:t>2-step analysis with file-based data transfer</w:t>
+      </w:r>
+    </w:p>
+    <w:p>
+      <w:pPr>
+        <w:numPr>
+          <w:ilvl w:val="3"/>
+          <w:numId w:val="10"/>
+        </w:numPr>
+        <w:spacing w:after="0"/>
+        <w:rPr>
+          <w:rFonts w:ascii="Calibri" w:eastAsia="Calibri" w:hAnsi="Calibri" w:cs="Times New Roman"/>
+        </w:rPr>
+      </w:pPr>
+      <w:r>
+        <w:rPr>
+          <w:rFonts w:ascii="Calibri" w:eastAsia="Calibri" w:hAnsi="Calibri" w:cs="Times New Roman"/>
+        </w:rPr>
+        <w:t>Remove muscles for faster kinematics (using double-load procedure) (MEL)</w:t>
+      </w:r>
+    </w:p>
+    <w:p>
+      <w:pPr>
+        <w:numPr>
+          <w:ilvl w:val="2"/>
+          <w:numId w:val="10"/>
+        </w:numPr>
+        <w:spacing w:after="0"/>
+        <w:rPr>
+          <w:rFonts w:ascii="Calibri" w:eastAsia="Calibri" w:hAnsi="Calibri" w:cs="Times New Roman"/>
+        </w:rPr>
+      </w:pPr>
+      <w:proofErr w:type="spellStart"/>
+      <w:r>
+        <w:rPr>
+          <w:rFonts w:ascii="Calibri" w:eastAsia="Calibri" w:hAnsi="Calibri" w:cs="Times New Roman"/>
+        </w:rPr>
+        <w:t>ExtraDrivers</w:t>
+      </w:r>
+      <w:proofErr w:type="spellEnd"/>
+      <w:r>
+        <w:rPr>
+          <w:rFonts w:ascii="Calibri" w:eastAsia="Calibri" w:hAnsi="Calibri" w:cs="Times New Roman"/>
+        </w:rPr>
+        <w:t xml:space="preserve"> included properly (depends on reference bug) (MEL)</w:t>
+      </w:r>
+    </w:p>
+    <w:p>
+      <w:pPr>
+        <w:numPr>
+          <w:ilvl w:val="2"/>
+          <w:numId w:val="10"/>
+        </w:numPr>
+        <w:spacing w:after="0"/>
+        <w:rPr>
+          <w:rFonts w:ascii="Calibri" w:eastAsia="Calibri" w:hAnsi="Calibri" w:cs="Times New Roman"/>
+        </w:rPr>
+      </w:pPr>
+      <w:proofErr w:type="spellStart"/>
+      <w:r>
+        <w:rPr>
+          <w:rFonts w:ascii="Calibri" w:eastAsia="Calibri" w:hAnsi="Calibri" w:cs="Times New Roman"/>
+        </w:rPr>
+        <w:t>StandingReference</w:t>
+      </w:r>
+      <w:proofErr w:type="spellEnd"/>
+      <w:r>
+        <w:rPr>
+          <w:rFonts w:ascii="Calibri" w:eastAsia="Calibri" w:hAnsi="Calibri" w:cs="Times New Roman"/>
+        </w:rPr>
+        <w:t xml:space="preserve"> -&gt; multiple linked trials (MEL)</w:t>
+      </w:r>
+    </w:p>
+    <w:p>
+      <w:pPr>
+        <w:numPr>
+          <w:ilvl w:val="3"/>
+          <w:numId w:val="10"/>
+        </w:numPr>
+        <w:spacing w:after="0"/>
+        <w:rPr>
+          <w:rFonts w:ascii="Calibri" w:eastAsia="Calibri" w:hAnsi="Calibri" w:cs="Times New Roman"/>
+        </w:rPr>
+      </w:pPr>
+      <w:r>
+        <w:rPr>
+          <w:rFonts w:ascii="Calibri" w:eastAsia="Calibri" w:hAnsi="Calibri" w:cs="Times New Roman"/>
+        </w:rPr>
+        <w:t>Multiple marker protocols</w:t>
+      </w:r>
+    </w:p>
+    <w:p>
+      <w:pPr>
+        <w:numPr>
+          <w:ilvl w:val="3"/>
+          <w:numId w:val="10"/>
+        </w:numPr>
+        <w:spacing w:after="0"/>
+        <w:rPr>
+          <w:rFonts w:ascii="Calibri" w:eastAsia="Calibri" w:hAnsi="Calibri" w:cs="Times New Roman"/>
+        </w:rPr>
+      </w:pPr>
+      <w:r>
+        <w:rPr>
+          <w:rFonts w:ascii="Calibri" w:eastAsia="Calibri" w:hAnsi="Calibri" w:cs="Times New Roman"/>
+        </w:rPr>
+        <w:t xml:space="preserve">Saving design </w:t>
+      </w:r>
+      <w:proofErr w:type="spellStart"/>
+      <w:r>
+        <w:rPr>
+          <w:rFonts w:ascii="Calibri" w:eastAsia="Calibri" w:hAnsi="Calibri" w:cs="Times New Roman"/>
+        </w:rPr>
+        <w:t>vars</w:t>
+      </w:r>
+      <w:proofErr w:type="spellEnd"/>
+      <w:r>
+        <w:rPr>
+          <w:rFonts w:ascii="Calibri" w:eastAsia="Calibri" w:hAnsi="Calibri" w:cs="Times New Roman"/>
+        </w:rPr>
+        <w:t xml:space="preserve"> when </w:t>
+      </w:r>
+      <w:proofErr w:type="spellStart"/>
+      <w:r>
+        <w:rPr>
+          <w:rFonts w:ascii="Calibri" w:eastAsia="Calibri" w:hAnsi="Calibri" w:cs="Times New Roman"/>
+        </w:rPr>
+        <w:t>ParameterOpt</w:t>
+      </w:r>
+      <w:proofErr w:type="spellEnd"/>
+      <w:r>
+        <w:rPr>
+          <w:rFonts w:ascii="Calibri" w:eastAsia="Calibri" w:hAnsi="Calibri" w:cs="Times New Roman"/>
+        </w:rPr>
+        <w:t xml:space="preserve"> exists</w:t>
+      </w:r>
+    </w:p>
+    <w:p>
+      <w:pPr>
+        <w:numPr>
+          <w:ilvl w:val="3"/>
+          <w:numId w:val="10"/>
+        </w:numPr>
+        <w:spacing w:after="0"/>
+        <w:rPr>
+          <w:rFonts w:ascii="Calibri" w:eastAsia="Calibri" w:hAnsi="Calibri" w:cs="Times New Roman"/>
+        </w:rPr>
+      </w:pPr>
+      <w:r>
+        <w:rPr>
+          <w:rFonts w:ascii="Calibri" w:eastAsia="Calibri" w:hAnsi="Calibri" w:cs="Times New Roman"/>
+        </w:rPr>
+        <w:t xml:space="preserve">Loading Design from previous </w:t>
+      </w:r>
+      <w:proofErr w:type="gramStart"/>
+      <w:r>
+        <w:rPr>
+          <w:rFonts w:ascii="Calibri" w:eastAsia="Calibri" w:hAnsi="Calibri" w:cs="Times New Roman"/>
+        </w:rPr>
+        <w:t>trial ????</w:t>
+      </w:r>
+      <w:proofErr w:type="gramEnd"/>
+    </w:p>
+    <w:p>
+      <w:pPr>
+        <w:numPr>
+          <w:ilvl w:val="2"/>
+          <w:numId w:val="10"/>
+        </w:numPr>
+        <w:spacing w:after="0"/>
+        <w:rPr>
+          <w:rFonts w:ascii="Calibri" w:eastAsia="Calibri" w:hAnsi="Calibri" w:cs="Times New Roman"/>
+        </w:rPr>
+      </w:pPr>
+      <w:r>
+        <w:rPr>
+          <w:rFonts w:ascii="Calibri" w:eastAsia="Calibri" w:hAnsi="Calibri" w:cs="Times New Roman"/>
+        </w:rPr>
+        <w:t xml:space="preserve">Exclude markers in </w:t>
+      </w:r>
+      <w:r>
+        <w:rPr>
+          <w:rFonts w:ascii="Calibri" w:eastAsia="Calibri" w:hAnsi="Calibri" w:cs="Times New Roman"/>
+        </w:rPr>
+        <w:t xml:space="preserve">specific trials (weight, </w:t>
+      </w:r>
+      <w:proofErr w:type="spellStart"/>
+      <w:r>
+        <w:rPr>
+          <w:rFonts w:ascii="Calibri" w:eastAsia="Calibri" w:hAnsi="Calibri" w:cs="Times New Roman"/>
+        </w:rPr>
+        <w:t>MechObjectExclude</w:t>
+      </w:r>
+      <w:proofErr w:type="spellEnd"/>
+      <w:proofErr w:type="gramStart"/>
+      <w:r>
+        <w:rPr>
+          <w:rFonts w:ascii="Calibri" w:eastAsia="Calibri" w:hAnsi="Calibri" w:cs="Times New Roman"/>
+        </w:rPr>
+        <w:t>, ..</w:t>
+      </w:r>
+      <w:proofErr w:type="gramEnd"/>
+      <w:r>
+        <w:rPr>
+          <w:rFonts w:ascii="Calibri" w:eastAsia="Calibri" w:hAnsi="Calibri" w:cs="Times New Roman"/>
+        </w:rPr>
+        <w:t>) (MEL/MD)</w:t>
+      </w:r>
+    </w:p>
+    <w:p>
+      <w:pPr>
+        <w:numPr>
+          <w:ilvl w:val="1"/>
+          <w:numId w:val="10"/>
+        </w:numPr>
+        <w:spacing w:after="0"/>
+        <w:rPr>
+          <w:rFonts w:ascii="Calibri" w:eastAsia="Calibri" w:hAnsi="Calibri" w:cs="Times New Roman"/>
+        </w:rPr>
+      </w:pPr>
+    </w:p>
+    <w:p>
+      <w:pPr>
+        <w:numPr>
+          <w:ilvl w:val="0"/>
+          <w:numId w:val="10"/>
+        </w:numPr>
+        <w:spacing w:after="0"/>
+        <w:rPr>
+          <w:rFonts w:ascii="Calibri" w:eastAsia="Calibri" w:hAnsi="Calibri" w:cs="Times New Roman"/>
+        </w:rPr>
+      </w:pPr>
+      <w:r>
+        <w:rPr>
+          <w:rFonts w:ascii="Calibri" w:eastAsia="Calibri" w:hAnsi="Calibri" w:cs="Times New Roman"/>
+        </w:rPr>
+        <w:t>Version 0.2: (more ready to users without special introduction)</w:t>
+      </w:r>
+    </w:p>
+    <w:p>
+      <w:pPr>
+        <w:numPr>
+          <w:ilvl w:val="1"/>
+          <w:numId w:val="10"/>
+        </w:numPr>
+        <w:spacing w:after="0"/>
+        <w:rPr>
+          <w:rFonts w:ascii="Calibri" w:eastAsia="Calibri" w:hAnsi="Calibri" w:cs="Times New Roman"/>
+        </w:rPr>
+      </w:pPr>
+    </w:p>
+    <w:p>
+      <w:pPr>
+        <w:numPr>
+          <w:ilvl w:val="1"/>
+          <w:numId w:val="10"/>
+        </w:numPr>
+        <w:spacing w:after="0"/>
+        <w:rPr>
+          <w:rFonts w:ascii="Calibri" w:eastAsia="Calibri" w:hAnsi="Calibri" w:cs="Times New Roman"/>
+        </w:rPr>
+      </w:pPr>
+      <w:r>
+        <w:rPr>
+          <w:rFonts w:ascii="Calibri" w:eastAsia="Calibri" w:hAnsi="Calibri" w:cs="Times New Roman"/>
+        </w:rPr>
+        <w:lastRenderedPageBreak/>
+        <w:t xml:space="preserve">Documentation </w:t>
+      </w:r>
+    </w:p>
+    <w:p>
+      <w:pPr>
+        <w:numPr>
+          <w:ilvl w:val="2"/>
+          <w:numId w:val="10"/>
+        </w:numPr>
+        <w:spacing w:after="0"/>
+        <w:rPr>
+          <w:rFonts w:ascii="Calibri" w:eastAsia="Calibri" w:hAnsi="Calibri" w:cs="Times New Roman"/>
+        </w:rPr>
+      </w:pPr>
+      <w:r>
+        <w:rPr>
+          <w:rFonts w:ascii="Calibri" w:eastAsia="Calibri" w:hAnsi="Calibri" w:cs="Times New Roman"/>
+        </w:rPr>
+        <w:t>General document/slides</w:t>
+      </w:r>
+    </w:p>
+    <w:p>
+      <w:pPr>
+        <w:numPr>
+          <w:ilvl w:val="3"/>
+          <w:numId w:val="10"/>
+        </w:numPr>
+        <w:spacing w:after="0"/>
+        <w:rPr>
+          <w:rFonts w:ascii="Calibri" w:eastAsia="Calibri" w:hAnsi="Calibri" w:cs="Times New Roman"/>
+        </w:rPr>
+      </w:pPr>
+      <w:r>
+        <w:rPr>
+          <w:rFonts w:ascii="Calibri" w:eastAsia="Calibri" w:hAnsi="Calibri" w:cs="Times New Roman"/>
+        </w:rPr>
+        <w:t>Parameter descriptions (systematic way)</w:t>
+      </w:r>
+    </w:p>
+    <w:p>
+      <w:pPr>
+        <w:numPr>
+          <w:ilvl w:val="2"/>
+          <w:numId w:val="10"/>
+        </w:numPr>
+        <w:spacing w:after="0"/>
+        <w:rPr>
+          <w:rFonts w:ascii="Calibri" w:eastAsia="Calibri" w:hAnsi="Calibri" w:cs="Times New Roman"/>
+        </w:rPr>
+      </w:pPr>
+      <w:proofErr w:type="spellStart"/>
+      <w:r>
+        <w:rPr>
+          <w:rFonts w:ascii="Calibri" w:eastAsia="Calibri" w:hAnsi="Calibri" w:cs="Times New Roman"/>
+        </w:rPr>
+        <w:t>DocComments</w:t>
+      </w:r>
+      <w:proofErr w:type="spellEnd"/>
+      <w:r>
+        <w:rPr>
+          <w:rFonts w:ascii="Calibri" w:eastAsia="Calibri" w:hAnsi="Calibri" w:cs="Times New Roman"/>
+        </w:rPr>
+        <w:t xml:space="preserve"> in code</w:t>
+      </w:r>
+    </w:p>
+    <w:p>
+      <w:pPr>
+        <w:numPr>
+          <w:ilvl w:val="1"/>
+          <w:numId w:val="10"/>
+        </w:numPr>
+        <w:spacing w:after="0"/>
+        <w:rPr>
+          <w:rFonts w:ascii="Calibri" w:eastAsia="Calibri" w:hAnsi="Calibri" w:cs="Times New Roman"/>
+        </w:rPr>
+      </w:pPr>
+      <w:r>
+        <w:rPr>
+          <w:rFonts w:ascii="Calibri" w:eastAsia="Calibri" w:hAnsi="Calibri" w:cs="Times New Roman"/>
+        </w:rPr>
+        <w:t>Example</w:t>
+      </w:r>
+    </w:p>
+    <w:p>
+      <w:pPr>
+        <w:numPr>
+          <w:ilvl w:val="1"/>
+          <w:numId w:val="10"/>
+        </w:numPr>
+        <w:spacing w:after="0"/>
+        <w:rPr>
+          <w:rFonts w:ascii="Calibri" w:eastAsia="Calibri" w:hAnsi="Calibri" w:cs="Times New Roman"/>
+        </w:rPr>
+      </w:pPr>
+      <w:r>
+        <w:rPr>
+          <w:rFonts w:ascii="Calibri" w:eastAsia="Calibri" w:hAnsi="Calibri" w:cs="Times New Roman"/>
+        </w:rPr>
+        <w:t>Test</w:t>
+      </w:r>
+    </w:p>
+    <w:p>
+      <w:pPr>
+        <w:numPr>
+          <w:ilvl w:val="2"/>
+          <w:numId w:val="10"/>
+        </w:numPr>
+        <w:spacing w:after="0"/>
+        <w:rPr>
+          <w:rFonts w:ascii="Calibri" w:eastAsia="Calibri" w:hAnsi="Calibri" w:cs="Times New Roman"/>
+        </w:rPr>
+      </w:pPr>
+      <w:r>
+        <w:rPr>
+          <w:rFonts w:ascii="Calibri" w:eastAsia="Calibri" w:hAnsi="Calibri" w:cs="Times New Roman"/>
+        </w:rPr>
+        <w:t>LTHT</w:t>
+      </w:r>
+    </w:p>
+    <w:p>
+      <w:pPr>
+        <w:numPr>
+          <w:ilvl w:val="2"/>
+          <w:numId w:val="10"/>
+        </w:numPr>
+        <w:spacing w:after="0"/>
+        <w:rPr>
+          <w:rFonts w:ascii="Calibri" w:eastAsia="Calibri" w:hAnsi="Calibri" w:cs="Times New Roman"/>
+        </w:rPr>
+      </w:pPr>
+      <w:r>
+        <w:rPr>
+          <w:rFonts w:ascii="Calibri" w:eastAsia="Calibri" w:hAnsi="Calibri" w:cs="Times New Roman"/>
+        </w:rPr>
+        <w:t>ETH</w:t>
+      </w:r>
+    </w:p>
+    <w:p>
+      <w:pPr>
+        <w:numPr>
+          <w:ilvl w:val="2"/>
+          <w:numId w:val="10"/>
+        </w:numPr>
+        <w:spacing w:after="0"/>
+        <w:rPr>
+          <w:rFonts w:ascii="Calibri" w:eastAsia="Calibri" w:hAnsi="Calibri" w:cs="Times New Roman"/>
+        </w:rPr>
+      </w:pPr>
+      <w:proofErr w:type="spellStart"/>
+      <w:r>
+        <w:rPr>
+          <w:rFonts w:ascii="Calibri" w:eastAsia="Calibri" w:hAnsi="Calibri" w:cs="Times New Roman"/>
+        </w:rPr>
+        <w:t>Hammel</w:t>
+      </w:r>
+      <w:proofErr w:type="spellEnd"/>
+    </w:p>
+    <w:p>
+      <w:pPr>
+        <w:numPr>
+          <w:ilvl w:val="2"/>
+          <w:numId w:val="10"/>
+        </w:numPr>
+        <w:spacing w:after="0"/>
+        <w:rPr>
+          <w:rFonts w:ascii="Calibri" w:eastAsia="Calibri" w:hAnsi="Calibri" w:cs="Times New Roman"/>
+        </w:rPr>
+      </w:pPr>
+      <w:r>
+        <w:rPr>
+          <w:rFonts w:ascii="Calibri" w:eastAsia="Calibri" w:hAnsi="Calibri" w:cs="Times New Roman"/>
+        </w:rPr>
+        <w:t>TLEMsafe</w:t>
+      </w:r>
+    </w:p>
+    <w:p>
+      <w:pPr>
+        <w:numPr>
+          <w:ilvl w:val="2"/>
+          <w:numId w:val="10"/>
+        </w:numPr>
+        <w:spacing w:after="0"/>
+        <w:rPr>
+          <w:rFonts w:ascii="Calibri" w:eastAsia="Calibri" w:hAnsi="Calibri" w:cs="Times New Roman"/>
+        </w:rPr>
+      </w:pPr>
+      <w:r>
+        <w:rPr>
+          <w:rFonts w:ascii="Calibri" w:eastAsia="Calibri" w:hAnsi="Calibri" w:cs="Times New Roman"/>
+        </w:rPr>
+        <w:t>Vicon plugin</w:t>
+      </w:r>
+    </w:p>
+    <w:p>
+      <w:pPr>
+        <w:numPr>
+          <w:ilvl w:val="0"/>
+          <w:numId w:val="10"/>
+        </w:numPr>
+        <w:spacing w:after="0"/>
+        <w:rPr>
+          <w:rFonts w:ascii="Calibri" w:eastAsia="Calibri" w:hAnsi="Calibri" w:cs="Times New Roman"/>
+        </w:rPr>
+      </w:pPr>
+      <w:r>
+        <w:rPr>
+          <w:rFonts w:ascii="Calibri" w:eastAsia="Calibri" w:hAnsi="Calibri" w:cs="Times New Roman"/>
+        </w:rPr>
+        <w:t>Version 0.3: AMS 6.1 features</w:t>
+      </w:r>
+    </w:p>
+    <w:p>
+      <w:pPr>
+        <w:numPr>
+          <w:ilvl w:val="1"/>
+          <w:numId w:val="10"/>
+        </w:numPr>
+        <w:spacing w:after="0"/>
+        <w:rPr>
+          <w:rFonts w:ascii="Calibri" w:eastAsia="Calibri" w:hAnsi="Calibri" w:cs="Times New Roman"/>
+        </w:rPr>
+      </w:pPr>
+      <w:r>
+        <w:rPr>
+          <w:rFonts w:ascii="Calibri" w:eastAsia="Calibri" w:hAnsi="Calibri" w:cs="Times New Roman"/>
+        </w:rPr>
+        <w:t xml:space="preserve">Make it unnecessary to consider </w:t>
+      </w:r>
+      <w:proofErr w:type="spellStart"/>
+      <w:r>
+        <w:rPr>
+          <w:rFonts w:ascii="Calibri" w:eastAsia="Calibri" w:hAnsi="Calibri" w:cs="Times New Roman"/>
+        </w:rPr>
+        <w:t>ApproxVelAccPertubation</w:t>
+      </w:r>
+      <w:proofErr w:type="spellEnd"/>
+      <w:r>
+        <w:rPr>
+          <w:rFonts w:ascii="Calibri" w:eastAsia="Calibri" w:hAnsi="Calibri" w:cs="Times New Roman"/>
+        </w:rPr>
+        <w:t xml:space="preserve"> in </w:t>
+      </w:r>
+      <w:proofErr w:type="spellStart"/>
+      <w:r>
+        <w:rPr>
+          <w:rFonts w:ascii="Calibri" w:eastAsia="Calibri" w:hAnsi="Calibri" w:cs="Times New Roman"/>
+        </w:rPr>
+        <w:t>tStart</w:t>
+      </w:r>
+      <w:proofErr w:type="spellEnd"/>
+      <w:r>
+        <w:rPr>
+          <w:rFonts w:ascii="Calibri" w:eastAsia="Calibri" w:hAnsi="Calibri" w:cs="Times New Roman"/>
+        </w:rPr>
+        <w:t xml:space="preserve"> and </w:t>
+      </w:r>
+      <w:proofErr w:type="spellStart"/>
+      <w:r>
+        <w:rPr>
+          <w:rFonts w:ascii="Calibri" w:eastAsia="Calibri" w:hAnsi="Calibri" w:cs="Times New Roman"/>
+        </w:rPr>
+        <w:t>tEnd</w:t>
+      </w:r>
+      <w:proofErr w:type="spellEnd"/>
+    </w:p>
+    <w:p>
+      <w:pPr>
+        <w:numPr>
+          <w:ilvl w:val="2"/>
+          <w:numId w:val="10"/>
+        </w:numPr>
+        <w:spacing w:after="0"/>
+        <w:rPr>
+          <w:rFonts w:ascii="Calibri" w:eastAsia="Calibri" w:hAnsi="Calibri" w:cs="Times New Roman"/>
+        </w:rPr>
+      </w:pPr>
+      <w:r>
+        <w:rPr>
+          <w:rFonts w:ascii="Calibri" w:eastAsia="Calibri" w:hAnsi="Calibri" w:cs="Times New Roman"/>
+        </w:rPr>
+        <w:t xml:space="preserve">Make </w:t>
+      </w:r>
+      <w:proofErr w:type="spellStart"/>
+      <w:r>
+        <w:rPr>
+          <w:rFonts w:ascii="Calibri" w:eastAsia="Calibri" w:hAnsi="Calibri" w:cs="Times New Roman"/>
+        </w:rPr>
+        <w:t>ApproxVelAccPertubation</w:t>
+      </w:r>
+      <w:proofErr w:type="spellEnd"/>
+      <w:r>
+        <w:rPr>
+          <w:rFonts w:ascii="Calibri" w:eastAsia="Calibri" w:hAnsi="Calibri" w:cs="Times New Roman"/>
+        </w:rPr>
+        <w:t xml:space="preserve"> perturb only inside the interval</w:t>
+      </w:r>
+    </w:p>
+    <w:p>
+      <w:pPr>
+        <w:numPr>
+          <w:ilvl w:val="2"/>
+          <w:numId w:val="10"/>
+        </w:numPr>
+        <w:spacing w:after="0"/>
+        <w:rPr>
+          <w:rFonts w:ascii="Calibri" w:eastAsia="Calibri" w:hAnsi="Calibri" w:cs="Times New Roman"/>
+        </w:rPr>
+      </w:pPr>
+      <w:r>
+        <w:rPr>
+          <w:rFonts w:ascii="Calibri" w:eastAsia="Calibri" w:hAnsi="Calibri" w:cs="Times New Roman"/>
+        </w:rPr>
+        <w:t>Make Interpol functions work outside interval</w:t>
+      </w:r>
+    </w:p>
+    <w:p>
+      <w:pPr>
+        <w:numPr>
+          <w:ilvl w:val="0"/>
+          <w:numId w:val="10"/>
+        </w:numPr>
+        <w:spacing w:after="0"/>
+        <w:rPr>
+          <w:rFonts w:ascii="Calibri" w:eastAsia="Calibri" w:hAnsi="Calibri" w:cs="Times New Roman"/>
+        </w:rPr>
+      </w:pPr>
+    </w:p>
+    <w:p>
+      <w:pPr>
+        <w:numPr>
+          <w:ilvl w:val="0"/>
+          <w:numId w:val="10"/>
+        </w:numPr>
+        <w:spacing w:after="0"/>
+        <w:rPr>
+          <w:rFonts w:ascii="Calibri" w:eastAsia="Calibri" w:hAnsi="Calibri" w:cs="Times New Roman"/>
+        </w:rPr>
+      </w:pPr>
+      <w:r>
+        <w:rPr>
+          <w:rFonts w:ascii="Calibri" w:eastAsia="Calibri" w:hAnsi="Calibri" w:cs="Times New Roman"/>
+        </w:rPr>
+        <w:t>Version 1.0 (in AMMR 1.7, AMS 6.1):</w:t>
+      </w:r>
+    </w:p>
+    <w:p>
+      <w:pPr>
+        <w:numPr>
+          <w:ilvl w:val="1"/>
+          <w:numId w:val="10"/>
+        </w:numPr>
+        <w:spacing w:after="0"/>
+        <w:rPr>
+          <w:rFonts w:ascii="Calibri" w:eastAsia="Calibri" w:hAnsi="Calibri" w:cs="Times New Roman"/>
+        </w:rPr>
+      </w:pPr>
+      <w:r>
+        <w:rPr>
+          <w:rFonts w:ascii="Calibri" w:eastAsia="Calibri" w:hAnsi="Calibri" w:cs="Times New Roman"/>
+        </w:rPr>
+        <w:t>Template model</w:t>
+      </w:r>
+    </w:p>
+    <w:p>
+      <w:pPr>
+        <w:numPr>
+          <w:ilvl w:val="0"/>
+          <w:numId w:val="10"/>
+        </w:numPr>
+        <w:spacing w:after="0"/>
+        <w:rPr>
+          <w:rFonts w:ascii="Calibri" w:eastAsia="Calibri" w:hAnsi="Calibri" w:cs="Times New Roman"/>
+        </w:rPr>
+      </w:pPr>
+      <w:r>
+        <w:rPr>
+          <w:rFonts w:ascii="Calibri" w:eastAsia="Calibri" w:hAnsi="Calibri" w:cs="Times New Roman"/>
+        </w:rPr>
+        <w:t>Version 2.0</w:t>
+      </w:r>
+    </w:p>
+    <w:p>
+      <w:pPr>
+        <w:numPr>
+          <w:ilvl w:val="1"/>
+          <w:numId w:val="10"/>
+        </w:numPr>
+        <w:spacing w:after="0"/>
+        <w:rPr>
+          <w:rFonts w:ascii="Calibri" w:eastAsia="Calibri" w:hAnsi="Calibri" w:cs="Times New Roman"/>
+        </w:rPr>
+      </w:pPr>
+      <w:r>
+        <w:rPr>
+          <w:rFonts w:ascii="Calibri" w:eastAsia="Calibri" w:hAnsi="Calibri" w:cs="Times New Roman"/>
+        </w:rPr>
+        <w:t>GRF update</w:t>
+      </w:r>
+    </w:p>
+    <w:p>
+      <w:pPr>
+        <w:numPr>
+          <w:ilvl w:val="2"/>
+          <w:numId w:val="10"/>
+        </w:numPr>
+        <w:spacing w:after="0"/>
+        <w:rPr>
+          <w:rFonts w:ascii="Calibri" w:eastAsia="Calibri" w:hAnsi="Calibri" w:cs="Times New Roman"/>
+        </w:rPr>
+      </w:pPr>
+      <w:r>
+        <w:rPr>
+          <w:rFonts w:ascii="Calibri" w:eastAsia="Calibri" w:hAnsi="Calibri" w:cs="Times New Roman"/>
+        </w:rPr>
+        <w:t>GRF prediction</w:t>
+      </w:r>
+    </w:p>
+    <w:p>
+      <w:pPr>
+        <w:numPr>
+          <w:ilvl w:val="2"/>
+          <w:numId w:val="10"/>
+        </w:numPr>
+        <w:spacing w:after="0"/>
+        <w:rPr>
+          <w:rFonts w:ascii="Calibri" w:eastAsia="Calibri" w:hAnsi="Calibri" w:cs="Times New Roman"/>
+        </w:rPr>
+      </w:pPr>
+      <w:r>
+        <w:rPr>
+          <w:rFonts w:ascii="Calibri" w:eastAsia="Calibri" w:hAnsi="Calibri" w:cs="Times New Roman"/>
+        </w:rPr>
+        <w:t>Force plates from C3D reader</w:t>
+      </w:r>
+    </w:p>
+    <w:p>
+      <w:pPr>
+        <w:numPr>
+          <w:ilvl w:val="2"/>
+          <w:numId w:val="10"/>
+        </w:numPr>
+        <w:spacing w:after="0"/>
+        <w:rPr>
+          <w:rFonts w:ascii="Calibri" w:eastAsia="Calibri" w:hAnsi="Calibri" w:cs="Times New Roman"/>
+        </w:rPr>
+      </w:pPr>
+      <w:r>
+        <w:rPr>
+          <w:rFonts w:ascii="Calibri" w:eastAsia="Calibri" w:hAnsi="Calibri" w:cs="Times New Roman"/>
+        </w:rPr>
+        <w:t>Simple coupling between feet and already defined force plates (if needed, i.e. when not using GRF prediction)</w:t>
+      </w:r>
+    </w:p>
+    <w:p>
+      <w:pPr>
+        <w:numPr>
+          <w:ilvl w:val="1"/>
+          <w:numId w:val="10"/>
+        </w:numPr>
+        <w:spacing w:after="0"/>
+        <w:rPr>
+          <w:rFonts w:ascii="Calibri" w:eastAsia="Calibri" w:hAnsi="Calibri" w:cs="Times New Roman"/>
+        </w:rPr>
+      </w:pPr>
+      <w:r>
+        <w:rPr>
+          <w:rFonts w:ascii="Calibri" w:eastAsia="Calibri" w:hAnsi="Calibri" w:cs="Times New Roman"/>
+        </w:rPr>
+        <w:t xml:space="preserve">Single </w:t>
+      </w:r>
+      <w:r>
+        <w:rPr>
+          <w:rFonts w:ascii="Calibri" w:eastAsia="Calibri" w:hAnsi="Calibri" w:cs="Times New Roman"/>
+        </w:rPr>
+        <w:t xml:space="preserve">model load and single </w:t>
+      </w:r>
+      <w:r>
+        <w:rPr>
+          <w:rFonts w:ascii="Calibri" w:eastAsia="Calibri" w:hAnsi="Calibri" w:cs="Times New Roman"/>
+        </w:rPr>
+        <w:t>study function</w:t>
+      </w:r>
+      <w:r>
+        <w:rPr>
+          <w:rFonts w:ascii="Calibri" w:eastAsia="Calibri" w:hAnsi="Calibri" w:cs="Times New Roman"/>
+        </w:rPr>
+        <w:t>ality</w:t>
+      </w:r>
+    </w:p>
+    <w:p>
+      <w:pPr>
+        <w:pStyle w:val="Heading1"/>
+      </w:pPr>
+    </w:p>
+    <w:p>
+      <w:pPr>
+        <w:pStyle w:val="Heading1"/>
+      </w:pPr>
       <w:r>
         <w:t>List from meeting</w:t>
+      </w:r>
+    </w:p>
+    <w:p/>
+    <w:p>
+      <w:r>
+        <w:rPr>
+          <w:strike/>
+        </w:rPr>
+        <w:t>Strike-through</w:t>
+      </w:r>
+      <w:r>
+        <w:t>: When MEL has considered the item in the grouped lists below</w:t>
+      </w:r>
+    </w:p>
+    <w:p>
+      <w:pPr>
+        <w:rPr>
+          <w:dstrike/>
+        </w:rPr>
+      </w:pPr>
+      <w:r>
+        <w:rPr>
+          <w:dstrike/>
+        </w:rPr>
+        <w:t>Double strike through</w:t>
+      </w:r>
+      <w:r>
+        <w:rPr>
+          <w:dstrike/>
+        </w:rPr>
+        <w:t>:</w:t>
+      </w:r>
+      <w:r>
+        <w:t xml:space="preserve"> W</w:t>
+      </w:r>
+      <w:r>
+        <w:t>hen consider in version list above</w:t>
       </w:r>
     </w:p>
     <w:p>
@@ -17,8 +1401,14 @@
           <w:ilvl w:val="0"/>
           <w:numId w:val="2"/>
         </w:numPr>
-      </w:pPr>
-      <w:r>
+        <w:rPr>
+          <w:dstrike/>
+        </w:rPr>
+      </w:pPr>
+      <w:r>
+        <w:rPr>
+          <w:dstrike/>
+        </w:rPr>
         <w:t>Exclude marker</w:t>
       </w:r>
     </w:p>
@@ -188,6 +1578,7 @@
         <w:rPr>
           <w:strike/>
         </w:rPr>
+        <w:lastRenderedPageBreak/>
         <w:t>tStart</w:t>
       </w:r>
       <w:proofErr w:type="spellEnd"/>
@@ -280,21 +1671,20 @@
         </w:numPr>
       </w:pPr>
       <w:r>
-        <w:t xml:space="preserve">Marker </w:t>
-      </w:r>
-      <w:proofErr w:type="spellStart"/>
-      <w:r>
-        <w:t>drup</w:t>
-      </w:r>
-      <w:proofErr w:type="spellEnd"/>
-      <w:r>
-        <w:t>-up handling</w:t>
-      </w:r>
-      <w:proofErr w:type="gramStart"/>
-      <w:r>
-        <w:t>?????</w:t>
-      </w:r>
-      <w:proofErr w:type="gramEnd"/>
+        <w:t>Marker dr</w:t>
+      </w:r>
+      <w:r>
+        <w:t>o</w:t>
+      </w:r>
+      <w:r>
+        <w:t>p-</w:t>
+      </w:r>
+      <w:r>
+        <w:t>out</w:t>
+      </w:r>
+      <w:r>
+        <w:t xml:space="preserve"> handling?????</w:t>
+      </w:r>
     </w:p>
     <w:p>
       <w:pPr>
@@ -340,12 +1730,12 @@
           <w:numId w:val="2"/>
         </w:numPr>
         <w:rPr>
-          <w:strike/>
-        </w:rPr>
-      </w:pPr>
-      <w:r>
-        <w:rPr>
-          <w:strike/>
+          <w:dstrike/>
+        </w:rPr>
+      </w:pPr>
+      <w:r>
+        <w:rPr>
+          <w:dstrike/>
         </w:rPr>
         <w:t xml:space="preserve">Separation of Trial/subject/lab specific data. </w:t>
       </w:r>
@@ -426,12 +1816,12 @@
           <w:numId w:val="2"/>
         </w:numPr>
         <w:rPr>
-          <w:strike/>
-        </w:rPr>
-      </w:pPr>
-      <w:r>
-        <w:rPr>
-          <w:strike/>
+          <w:dstrike/>
+        </w:rPr>
+      </w:pPr>
+      <w:r>
+        <w:rPr>
+          <w:dstrike/>
         </w:rPr>
         <w:t>Multiple calibration trials ( standing, dynamic reference)</w:t>
       </w:r>
@@ -479,14 +1869,20 @@
           <w:numId w:val="2"/>
         </w:numPr>
         <w:rPr>
+          <w:dstrike/>
+        </w:rPr>
+      </w:pPr>
+      <w:r>
+        <w:rPr>
           <w:strike/>
         </w:rPr>
-      </w:pPr>
-      <w:r>
-        <w:rPr>
-          <w:strike/>
-        </w:rPr>
-        <w:t>Easy to read and understand model ( hiding vs. showing the complexity of model)</w:t>
+        <w:t>Ea</w:t>
+      </w:r>
+      <w:r>
+        <w:rPr>
+          <w:dstrike/>
+        </w:rPr>
+        <w:t>sy to read and understand model ( hiding vs. showing the complexity of model)</w:t>
       </w:r>
     </w:p>
     <w:p>
@@ -611,6 +2007,14 @@
       <w:r>
         <w:t>Range of motion for joints</w:t>
       </w:r>
+      <w:ins w:id="0" w:author="Michael Damsgaard" w:date="2014-08-13T15:57:00Z">
+        <w:r>
+          <w:t xml:space="preserve"> to assist kinematic analysis</w:t>
+        </w:r>
+      </w:ins>
+      <w:r>
+        <w:t xml:space="preserve"> </w:t>
+      </w:r>
     </w:p>
     <w:p>
       <w:pPr>
@@ -696,15 +2100,7 @@
       </w:r>
       <w:proofErr w:type="spellEnd"/>
       <w:r>
-        <w:t xml:space="preserve"> and with default argument </w:t>
-      </w:r>
-      <w:proofErr w:type="gramStart"/>
-      <w:r>
-        <w:t>to not be used</w:t>
-      </w:r>
-      <w:proofErr w:type="gramEnd"/>
-      <w:r>
-        <w:t xml:space="preserve">. </w:t>
+        <w:t xml:space="preserve"> and with default argument to not be used. </w:t>
       </w:r>
     </w:p>
     <w:p>
@@ -759,7 +2155,6 @@
         </w:rPr>
       </w:pPr>
       <w:r>
-        <w:lastRenderedPageBreak/>
         <w:t xml:space="preserve">Make it unnecessary to consider  </w:t>
       </w:r>
       <w:proofErr w:type="spellStart"/>
@@ -865,23 +2260,7 @@
           <w:rFonts w:cs="Courier"/>
           <w:color w:val="000000"/>
         </w:rPr>
-        <w:t xml:space="preserve"> but it </w:t>
-      </w:r>
-      <w:proofErr w:type="gramStart"/>
-      <w:r>
-        <w:rPr>
-          <w:rFonts w:cs="Courier"/>
-          <w:color w:val="000000"/>
-        </w:rPr>
-        <w:t>can’t</w:t>
-      </w:r>
-      <w:proofErr w:type="gramEnd"/>
-      <w:r>
-        <w:rPr>
-          <w:rFonts w:cs="Courier"/>
-          <w:color w:val="000000"/>
-        </w:rPr>
-        <w:t xml:space="preserve"> point to output folders. </w:t>
+        <w:t xml:space="preserve"> but it can’t point to output folders. </w:t>
       </w:r>
     </w:p>
     <w:p>
@@ -996,6 +2375,14 @@
         <w:t>AnyGait</w:t>
       </w:r>
       <w:proofErr w:type="spellEnd"/>
+      <w:ins w:id="1" w:author="Michael Damsgaard" w:date="2014-08-13T15:57:00Z">
+        <w:r>
+          <w:t xml:space="preserve"> </w:t>
+        </w:r>
+        <w:r>
+          <w:t>(and future concepts)</w:t>
+        </w:r>
+      </w:ins>
     </w:p>
     <w:p>
       <w:pPr>
@@ -1006,6 +2393,7 @@
         </w:numPr>
       </w:pPr>
       <w:r>
+        <w:lastRenderedPageBreak/>
         <w:t>Multiple calibrations trials (standing and dynamic reference)</w:t>
       </w:r>
     </w:p>
@@ -1099,6 +2487,16 @@
         <w:t>AnyGait</w:t>
       </w:r>
       <w:proofErr w:type="spellEnd"/>
+      <w:ins w:id="2" w:author="Michael Damsgaard" w:date="2014-08-13T15:58:00Z">
+        <w:r>
+          <w:t xml:space="preserve"> </w:t>
+        </w:r>
+        <w:r>
+          <w:t>(and future concepts)</w:t>
+        </w:r>
+      </w:ins>
+      <w:bookmarkStart w:id="3" w:name="_GoBack"/>
+      <w:bookmarkEnd w:id="3"/>
     </w:p>
     <w:p>
       <w:pPr>
@@ -1200,8 +2598,6 @@
       <w:pPr>
         <w:pStyle w:val="Heading2"/>
       </w:pPr>
-      <w:bookmarkStart w:id="0" w:name="_GoBack"/>
-      <w:bookmarkEnd w:id="0"/>
       <w:r>
         <w:t xml:space="preserve">Model should work without specifying a special </w:t>
       </w:r>
@@ -1646,7 +3042,6 @@
           <w:sz w:val="18"/>
           <w:szCs w:val="18"/>
         </w:rPr>
-        <w:lastRenderedPageBreak/>
         <w:t>Unexpected error in computational kernel</w:t>
       </w:r>
     </w:p>
@@ -1900,6 +3295,7 @@
       </w:pPr>
       <w:proofErr w:type="spellStart"/>
       <w:r>
+        <w:lastRenderedPageBreak/>
         <w:t>BodyModel_no_muscles_hack.any</w:t>
       </w:r>
       <w:proofErr w:type="spellEnd"/>
@@ -2505,23 +3901,7 @@
           <w:rFonts w:ascii="Courier" w:hAnsi="Courier" w:cs="Courier"/>
           <w:color w:val="000000"/>
         </w:rPr>
-        <w:t xml:space="preserve">Dot “.” In </w:t>
-      </w:r>
-      <w:proofErr w:type="gramStart"/>
-      <w:r>
-        <w:rPr>
-          <w:rFonts w:ascii="Courier" w:hAnsi="Courier" w:cs="Courier"/>
-          <w:color w:val="000000"/>
-        </w:rPr>
-        <w:t>default</w:t>
-      </w:r>
-      <w:proofErr w:type="gramEnd"/>
-      <w:r>
-        <w:rPr>
-          <w:rFonts w:ascii="Courier" w:hAnsi="Courier" w:cs="Courier"/>
-          <w:color w:val="000000"/>
-        </w:rPr>
-        <w:t xml:space="preserve"> values are not allowed</w:t>
+        <w:t>Dot “.” In default values are not allowed</w:t>
       </w:r>
     </w:p>
     <w:p/>
@@ -2849,7 +4229,7 @@
 </file>
 
 <file path=word/numbering.xml><?xml version="1.0" encoding="utf-8"?>
-<w:numbering xmlns:wpc="http://schemas.microsoft.com/office/word/2010/wordprocessingCanvas" xmlns:mc="http://schemas.openxmlformats.org/markup-compatibility/2006" xmlns:o="urn:schemas-microsoft-com:office:office" xmlns:r="http://schemas.openxmlformats.org/officeDocument/2006/relationships" xmlns:m="http://schemas.openxmlformats.org/officeDocument/2006/math" xmlns:v="urn:schemas-microsoft-com:vml" xmlns:wp14="http://schemas.microsoft.com/office/word/2010/wordprocessingDrawing" xmlns:wp="http://schemas.openxmlformats.org/drawingml/2006/wordprocessingDrawing" xmlns:w10="urn:schemas-microsoft-com:office:word" xmlns:w="http://schemas.openxmlformats.org/wordprocessingml/2006/main" xmlns:w14="http://schemas.microsoft.com/office/word/2010/wordml" xmlns:w15="http://schemas.microsoft.com/office/word/2012/wordml" xmlns:wpg="http://schemas.microsoft.com/office/word/2010/wordprocessingGroup" xmlns:wpi="http://schemas.microsoft.com/office/word/2010/wordprocessingInk" xmlns:wne="http://schemas.microsoft.com/office/word/2006/wordml" xmlns:wps="http://schemas.microsoft.com/office/word/2010/wordprocessingShape" mc:Ignorable="w14 w15 wp14">
+<w:numbering xmlns:wpc="http://schemas.microsoft.com/office/word/2010/wordprocessingCanvas" xmlns:mc="http://schemas.openxmlformats.org/markup-compatibility/2006" xmlns:o="urn:schemas-microsoft-com:office:office" xmlns:r="http://schemas.openxmlformats.org/officeDocument/2006/relationships" xmlns:m="http://schemas.openxmlformats.org/officeDocument/2006/math" xmlns:v="urn:schemas-microsoft-com:vml" xmlns:wp14="http://schemas.microsoft.com/office/word/2010/wordprocessingDrawing" xmlns:wp="http://schemas.openxmlformats.org/drawingml/2006/wordprocessingDrawing" xmlns:w10="urn:schemas-microsoft-com:office:word" xmlns:w="http://schemas.openxmlformats.org/wordprocessingml/2006/main" xmlns:w14="http://schemas.microsoft.com/office/word/2010/wordml" xmlns:wpg="http://schemas.microsoft.com/office/word/2010/wordprocessingGroup" xmlns:wpi="http://schemas.microsoft.com/office/word/2010/wordprocessingInk" xmlns:wne="http://schemas.microsoft.com/office/word/2006/wordml" xmlns:wps="http://schemas.microsoft.com/office/word/2010/wordprocessingShape" mc:Ignorable="w14 wp14">
   <w:abstractNum w:abstractNumId="0">
     <w:nsid w:val="05280DCC"/>
     <w:multiLevelType w:val="hybridMultilevel"/>
@@ -3077,6 +4457,119 @@
     </w:lvl>
   </w:abstractNum>
   <w:abstractNum w:abstractNumId="2">
+    <w:nsid w:val="0A7438BE"/>
+    <w:multiLevelType w:val="hybridMultilevel"/>
+    <w:tmpl w:val="1D10346E"/>
+    <w:lvl w:ilvl="0" w:tplc="04090001">
+      <w:start w:val="1"/>
+      <w:numFmt w:val="bullet"/>
+      <w:lvlText w:val=""/>
+      <w:lvlJc w:val="left"/>
+      <w:pPr>
+        <w:ind w:left="720" w:hanging="360"/>
+      </w:pPr>
+      <w:rPr>
+        <w:rFonts w:ascii="Symbol" w:hAnsi="Symbol" w:hint="default"/>
+      </w:rPr>
+    </w:lvl>
+    <w:lvl w:ilvl="1" w:tplc="04090003">
+      <w:start w:val="1"/>
+      <w:numFmt w:val="bullet"/>
+      <w:lvlText w:val="o"/>
+      <w:lvlJc w:val="left"/>
+      <w:pPr>
+        <w:ind w:left="1440" w:hanging="360"/>
+      </w:pPr>
+      <w:rPr>
+        <w:rFonts w:ascii="Courier New" w:hAnsi="Courier New" w:cs="Courier New" w:hint="default"/>
+      </w:rPr>
+    </w:lvl>
+    <w:lvl w:ilvl="2" w:tplc="04090005">
+      <w:start w:val="1"/>
+      <w:numFmt w:val="bullet"/>
+      <w:lvlText w:val=""/>
+      <w:lvlJc w:val="left"/>
+      <w:pPr>
+        <w:ind w:left="2160" w:hanging="360"/>
+      </w:pPr>
+      <w:rPr>
+        <w:rFonts w:ascii="Wingdings" w:hAnsi="Wingdings" w:hint="default"/>
+      </w:rPr>
+    </w:lvl>
+    <w:lvl w:ilvl="3" w:tplc="04090001">
+      <w:start w:val="1"/>
+      <w:numFmt w:val="bullet"/>
+      <w:lvlText w:val=""/>
+      <w:lvlJc w:val="left"/>
+      <w:pPr>
+        <w:ind w:left="2880" w:hanging="360"/>
+      </w:pPr>
+      <w:rPr>
+        <w:rFonts w:ascii="Symbol" w:hAnsi="Symbol" w:hint="default"/>
+      </w:rPr>
+    </w:lvl>
+    <w:lvl w:ilvl="4" w:tplc="04090003" w:tentative="1">
+      <w:start w:val="1"/>
+      <w:numFmt w:val="bullet"/>
+      <w:lvlText w:val="o"/>
+      <w:lvlJc w:val="left"/>
+      <w:pPr>
+        <w:ind w:left="3600" w:hanging="360"/>
+      </w:pPr>
+      <w:rPr>
+        <w:rFonts w:ascii="Courier New" w:hAnsi="Courier New" w:cs="Courier New" w:hint="default"/>
+      </w:rPr>
+    </w:lvl>
+    <w:lvl w:ilvl="5" w:tplc="04090005" w:tentative="1">
+      <w:start w:val="1"/>
+      <w:numFmt w:val="bullet"/>
+      <w:lvlText w:val=""/>
+      <w:lvlJc w:val="left"/>
+      <w:pPr>
+        <w:ind w:left="4320" w:hanging="360"/>
+      </w:pPr>
+      <w:rPr>
+        <w:rFonts w:ascii="Wingdings" w:hAnsi="Wingdings" w:hint="default"/>
+      </w:rPr>
+    </w:lvl>
+    <w:lvl w:ilvl="6" w:tplc="04090001" w:tentative="1">
+      <w:start w:val="1"/>
+      <w:numFmt w:val="bullet"/>
+      <w:lvlText w:val=""/>
+      <w:lvlJc w:val="left"/>
+      <w:pPr>
+        <w:ind w:left="5040" w:hanging="360"/>
+      </w:pPr>
+      <w:rPr>
+        <w:rFonts w:ascii="Symbol" w:hAnsi="Symbol" w:hint="default"/>
+      </w:rPr>
+    </w:lvl>
+    <w:lvl w:ilvl="7" w:tplc="04090003" w:tentative="1">
+      <w:start w:val="1"/>
+      <w:numFmt w:val="bullet"/>
+      <w:lvlText w:val="o"/>
+      <w:lvlJc w:val="left"/>
+      <w:pPr>
+        <w:ind w:left="5760" w:hanging="360"/>
+      </w:pPr>
+      <w:rPr>
+        <w:rFonts w:ascii="Courier New" w:hAnsi="Courier New" w:cs="Courier New" w:hint="default"/>
+      </w:rPr>
+    </w:lvl>
+    <w:lvl w:ilvl="8" w:tplc="04090005" w:tentative="1">
+      <w:start w:val="1"/>
+      <w:numFmt w:val="bullet"/>
+      <w:lvlText w:val=""/>
+      <w:lvlJc w:val="left"/>
+      <w:pPr>
+        <w:ind w:left="6480" w:hanging="360"/>
+      </w:pPr>
+      <w:rPr>
+        <w:rFonts w:ascii="Wingdings" w:hAnsi="Wingdings" w:hint="default"/>
+      </w:rPr>
+    </w:lvl>
+  </w:abstractNum>
+  <w:abstractNum w:abstractNumId="3">
     <w:nsid w:val="0F171CCD"/>
     <w:multiLevelType w:val="hybridMultilevel"/>
     <w:tmpl w:val="438EEC9A"/>
@@ -3189,7 +4682,7 @@
       </w:rPr>
     </w:lvl>
   </w:abstractNum>
-  <w:abstractNum w:abstractNumId="3">
+  <w:abstractNum w:abstractNumId="4">
     <w:nsid w:val="1575685A"/>
     <w:multiLevelType w:val="hybridMultilevel"/>
     <w:tmpl w:val="0F860416"/>
@@ -3302,7 +4795,7 @@
       </w:rPr>
     </w:lvl>
   </w:abstractNum>
-  <w:abstractNum w:abstractNumId="4">
+  <w:abstractNum w:abstractNumId="5">
     <w:nsid w:val="2E355EE4"/>
     <w:multiLevelType w:val="hybridMultilevel"/>
     <w:tmpl w:val="5066C41A"/>
@@ -3415,7 +4908,7 @@
       </w:rPr>
     </w:lvl>
   </w:abstractNum>
-  <w:abstractNum w:abstractNumId="5">
+  <w:abstractNum w:abstractNumId="6">
     <w:nsid w:val="33E63891"/>
     <w:multiLevelType w:val="hybridMultilevel"/>
     <w:tmpl w:val="AA46DD28"/>
@@ -3528,7 +5021,7 @@
       </w:rPr>
     </w:lvl>
   </w:abstractNum>
-  <w:abstractNum w:abstractNumId="6">
+  <w:abstractNum w:abstractNumId="7">
     <w:nsid w:val="569D0EDC"/>
     <w:multiLevelType w:val="hybridMultilevel"/>
     <w:tmpl w:val="A000A5CE"/>
@@ -3641,7 +5134,7 @@
       </w:rPr>
     </w:lvl>
   </w:abstractNum>
-  <w:abstractNum w:abstractNumId="7">
+  <w:abstractNum w:abstractNumId="8">
     <w:nsid w:val="5DDB60F2"/>
     <w:multiLevelType w:val="hybridMultilevel"/>
     <w:tmpl w:val="D6FE711A"/>
@@ -3754,7 +5247,7 @@
       </w:rPr>
     </w:lvl>
   </w:abstractNum>
-  <w:abstractNum w:abstractNumId="8">
+  <w:abstractNum w:abstractNumId="9">
     <w:nsid w:val="7CB20FDF"/>
     <w:multiLevelType w:val="hybridMultilevel"/>
     <w:tmpl w:val="300A6A32"/>
@@ -3868,37 +5361,40 @@
     </w:lvl>
   </w:abstractNum>
   <w:num w:numId="1">
-    <w:abstractNumId w:val="4"/>
+    <w:abstractNumId w:val="5"/>
   </w:num>
   <w:num w:numId="2">
     <w:abstractNumId w:val="1"/>
   </w:num>
   <w:num w:numId="3">
-    <w:abstractNumId w:val="3"/>
+    <w:abstractNumId w:val="4"/>
   </w:num>
   <w:num w:numId="4">
     <w:abstractNumId w:val="0"/>
   </w:num>
   <w:num w:numId="5">
-    <w:abstractNumId w:val="2"/>
+    <w:abstractNumId w:val="3"/>
   </w:num>
   <w:num w:numId="6">
+    <w:abstractNumId w:val="9"/>
+  </w:num>
+  <w:num w:numId="7">
     <w:abstractNumId w:val="8"/>
   </w:num>
-  <w:num w:numId="7">
+  <w:num w:numId="8">
     <w:abstractNumId w:val="7"/>
   </w:num>
-  <w:num w:numId="8">
+  <w:num w:numId="9">
     <w:abstractNumId w:val="6"/>
   </w:num>
-  <w:num w:numId="9">
-    <w:abstractNumId w:val="5"/>
+  <w:num w:numId="10">
+    <w:abstractNumId w:val="2"/>
   </w:num>
 </w:numbering>
 </file>
 
 <file path=word/styles.xml><?xml version="1.0" encoding="utf-8"?>
-<w:styles xmlns:mc="http://schemas.openxmlformats.org/markup-compatibility/2006" xmlns:r="http://schemas.openxmlformats.org/officeDocument/2006/relationships" xmlns:w="http://schemas.openxmlformats.org/wordprocessingml/2006/main" xmlns:w14="http://schemas.microsoft.com/office/word/2010/wordml" xmlns:w15="http://schemas.microsoft.com/office/word/2012/wordml" mc:Ignorable="w14 w15">
+<w:styles xmlns:mc="http://schemas.openxmlformats.org/markup-compatibility/2006" xmlns:r="http://schemas.openxmlformats.org/officeDocument/2006/relationships" xmlns:w="http://schemas.openxmlformats.org/wordprocessingml/2006/main" xmlns:w14="http://schemas.microsoft.com/office/word/2010/wordml" mc:Ignorable="w14">
   <w:docDefaults>
     <w:rPrDefault>
       <w:rPr>
@@ -3914,378 +5410,414 @@
       </w:pPr>
     </w:pPrDefault>
   </w:docDefaults>
-  <w:latentStyles w:defLockedState="0" w:defUIPriority="99" w:defSemiHidden="0" w:defUnhideWhenUsed="0" w:defQFormat="0" w:count="371">
-    <w:lsdException w:name="Normal" w:uiPriority="0" w:qFormat="1"/>
-    <w:lsdException w:name="heading 1" w:uiPriority="9" w:qFormat="1"/>
-    <w:lsdException w:name="heading 2" w:semiHidden="1" w:uiPriority="9" w:unhideWhenUsed="1" w:qFormat="1"/>
-    <w:lsdException w:name="heading 3" w:semiHidden="1" w:uiPriority="9" w:unhideWhenUsed="1" w:qFormat="1"/>
-    <w:lsdException w:name="heading 4" w:semiHidden="1" w:uiPriority="9" w:unhideWhenUsed="1" w:qFormat="1"/>
-    <w:lsdException w:name="heading 5" w:semiHidden="1" w:uiPriority="9" w:unhideWhenUsed="1" w:qFormat="1"/>
-    <w:lsdException w:name="heading 6" w:semiHidden="1" w:uiPriority="9" w:unhideWhenUsed="1" w:qFormat="1"/>
-    <w:lsdException w:name="heading 7" w:semiHidden="1" w:uiPriority="9" w:unhideWhenUsed="1" w:qFormat="1"/>
-    <w:lsdException w:name="heading 8" w:semiHidden="1" w:uiPriority="9" w:unhideWhenUsed="1" w:qFormat="1"/>
-    <w:lsdException w:name="heading 9" w:semiHidden="1" w:uiPriority="9" w:unhideWhenUsed="1" w:qFormat="1"/>
-    <w:lsdException w:name="index 1" w:semiHidden="1" w:unhideWhenUsed="1"/>
-    <w:lsdException w:name="index 2" w:semiHidden="1" w:unhideWhenUsed="1"/>
-    <w:lsdException w:name="index 3" w:semiHidden="1" w:unhideWhenUsed="1"/>
-    <w:lsdException w:name="index 4" w:semiHidden="1" w:unhideWhenUsed="1"/>
-    <w:lsdException w:name="index 5" w:semiHidden="1" w:unhideWhenUsed="1"/>
-    <w:lsdException w:name="index 6" w:semiHidden="1" w:unhideWhenUsed="1"/>
-    <w:lsdException w:name="index 7" w:semiHidden="1" w:unhideWhenUsed="1"/>
-    <w:lsdException w:name="index 8" w:semiHidden="1" w:unhideWhenUsed="1"/>
-    <w:lsdException w:name="index 9" w:semiHidden="1" w:unhideWhenUsed="1"/>
-    <w:lsdException w:name="toc 1" w:semiHidden="1" w:uiPriority="39" w:unhideWhenUsed="1"/>
-    <w:lsdException w:name="toc 2" w:semiHidden="1" w:uiPriority="39" w:unhideWhenUsed="1"/>
-    <w:lsdException w:name="toc 3" w:semiHidden="1" w:uiPriority="39" w:unhideWhenUsed="1"/>
-    <w:lsdException w:name="toc 4" w:semiHidden="1" w:uiPriority="39" w:unhideWhenUsed="1"/>
-    <w:lsdException w:name="toc 5" w:semiHidden="1" w:uiPriority="39" w:unhideWhenUsed="1"/>
-    <w:lsdException w:name="toc 6" w:semiHidden="1" w:uiPriority="39" w:unhideWhenUsed="1"/>
-    <w:lsdException w:name="toc 7" w:semiHidden="1" w:uiPriority="39" w:unhideWhenUsed="1"/>
-    <w:lsdException w:name="toc 8" w:semiHidden="1" w:uiPriority="39" w:unhideWhenUsed="1"/>
-    <w:lsdException w:name="toc 9" w:semiHidden="1" w:uiPriority="39" w:unhideWhenUsed="1"/>
-    <w:lsdException w:name="Normal Indent" w:semiHidden="1" w:unhideWhenUsed="1"/>
-    <w:lsdException w:name="footnote text" w:semiHidden="1" w:unhideWhenUsed="1"/>
-    <w:lsdException w:name="annotation text" w:semiHidden="1" w:unhideWhenUsed="1"/>
-    <w:lsdException w:name="header" w:semiHidden="1" w:unhideWhenUsed="1"/>
-    <w:lsdException w:name="footer" w:semiHidden="1" w:unhideWhenUsed="1"/>
-    <w:lsdException w:name="index heading" w:semiHidden="1" w:unhideWhenUsed="1"/>
-    <w:lsdException w:name="caption" w:semiHidden="1" w:uiPriority="35" w:unhideWhenUsed="1" w:qFormat="1"/>
-    <w:lsdException w:name="table of figures" w:semiHidden="1" w:unhideWhenUsed="1"/>
-    <w:lsdException w:name="envelope address" w:semiHidden="1" w:unhideWhenUsed="1"/>
-    <w:lsdException w:name="envelope return" w:semiHidden="1" w:unhideWhenUsed="1"/>
-    <w:lsdException w:name="footnote reference" w:semiHidden="1" w:unhideWhenUsed="1"/>
-    <w:lsdException w:name="annotation reference" w:semiHidden="1" w:unhideWhenUsed="1"/>
-    <w:lsdException w:name="line number" w:semiHidden="1" w:unhideWhenUsed="1"/>
-    <w:lsdException w:name="page number" w:semiHidden="1" w:unhideWhenUsed="1"/>
-    <w:lsdException w:name="endnote reference" w:semiHidden="1" w:unhideWhenUsed="1"/>
-    <w:lsdException w:name="endnote text" w:semiHidden="1" w:unhideWhenUsed="1"/>
-    <w:lsdException w:name="table of authorities" w:semiHidden="1" w:unhideWhenUsed="1"/>
-    <w:lsdException w:name="macro" w:semiHidden="1" w:unhideWhenUsed="1"/>
-    <w:lsdException w:name="toa heading" w:semiHidden="1" w:unhideWhenUsed="1"/>
-    <w:lsdException w:name="List" w:semiHidden="1" w:unhideWhenUsed="1"/>
-    <w:lsdException w:name="List Bullet" w:semiHidden="1" w:unhideWhenUsed="1"/>
-    <w:lsdException w:name="List Number" w:semiHidden="1" w:unhideWhenUsed="1"/>
-    <w:lsdException w:name="List 2" w:semiHidden="1" w:unhideWhenUsed="1"/>
-    <w:lsdException w:name="List 3" w:semiHidden="1" w:unhideWhenUsed="1"/>
-    <w:lsdException w:name="List 4" w:semiHidden="1" w:unhideWhenUsed="1"/>
-    <w:lsdException w:name="List 5" w:semiHidden="1" w:unhideWhenUsed="1"/>
-    <w:lsdException w:name="List Bullet 2" w:semiHidden="1" w:unhideWhenUsed="1"/>
-    <w:lsdException w:name="List Bullet 3" w:semiHidden="1" w:unhideWhenUsed="1"/>
-    <w:lsdException w:name="List Bullet 4" w:semiHidden="1" w:unhideWhenUsed="1"/>
-    <w:lsdException w:name="List Bullet 5" w:semiHidden="1" w:unhideWhenUsed="1"/>
-    <w:lsdException w:name="List Number 2" w:semiHidden="1" w:unhideWhenUsed="1"/>
-    <w:lsdException w:name="List Number 3" w:semiHidden="1" w:unhideWhenUsed="1"/>
-    <w:lsdException w:name="List Number 4" w:semiHidden="1" w:unhideWhenUsed="1"/>
-    <w:lsdException w:name="List Number 5" w:semiHidden="1" w:unhideWhenUsed="1"/>
-    <w:lsdException w:name="Title" w:uiPriority="10" w:qFormat="1"/>
-    <w:lsdException w:name="Closing" w:semiHidden="1" w:unhideWhenUsed="1"/>
-    <w:lsdException w:name="Signature" w:semiHidden="1" w:unhideWhenUsed="1"/>
-    <w:lsdException w:name="Default Paragraph Font" w:semiHidden="1" w:uiPriority="1" w:unhideWhenUsed="1"/>
-    <w:lsdException w:name="Body Text" w:semiHidden="1" w:unhideWhenUsed="1"/>
-    <w:lsdException w:name="Body Text Indent" w:semiHidden="1" w:unhideWhenUsed="1"/>
-    <w:lsdException w:name="List Continue" w:semiHidden="1" w:unhideWhenUsed="1"/>
-    <w:lsdException w:name="List Continue 2" w:semiHidden="1" w:unhideWhenUsed="1"/>
-    <w:lsdException w:name="List Continue 3" w:semiHidden="1" w:unhideWhenUsed="1"/>
-    <w:lsdException w:name="List Continue 4" w:semiHidden="1" w:unhideWhenUsed="1"/>
-    <w:lsdException w:name="List Continue 5" w:semiHidden="1" w:unhideWhenUsed="1"/>
-    <w:lsdException w:name="Message Header" w:semiHidden="1" w:unhideWhenUsed="1"/>
-    <w:lsdException w:name="Subtitle" w:uiPriority="11" w:qFormat="1"/>
-    <w:lsdException w:name="Salutation" w:semiHidden="1" w:unhideWhenUsed="1"/>
-    <w:lsdException w:name="Date" w:semiHidden="1" w:unhideWhenUsed="1"/>
-    <w:lsdException w:name="Body Text First Indent" w:semiHidden="1" w:unhideWhenUsed="1"/>
-    <w:lsdException w:name="Body Text First Indent 2" w:semiHidden="1" w:unhideWhenUsed="1"/>
-    <w:lsdException w:name="Note Heading" w:semiHidden="1" w:unhideWhenUsed="1"/>
-    <w:lsdException w:name="Body Text 2" w:semiHidden="1" w:unhideWhenUsed="1"/>
-    <w:lsdException w:name="Body Text 3" w:semiHidden="1" w:unhideWhenUsed="1"/>
-    <w:lsdException w:name="Body Text Indent 2" w:semiHidden="1" w:unhideWhenUsed="1"/>
-    <w:lsdException w:name="Body Text Indent 3" w:semiHidden="1" w:unhideWhenUsed="1"/>
-    <w:lsdException w:name="Block Text" w:semiHidden="1" w:unhideWhenUsed="1"/>
-    <w:lsdException w:name="Hyperlink" w:semiHidden="1" w:unhideWhenUsed="1"/>
-    <w:lsdException w:name="FollowedHyperlink" w:semiHidden="1" w:unhideWhenUsed="1"/>
-    <w:lsdException w:name="Strong" w:uiPriority="22" w:qFormat="1"/>
-    <w:lsdException w:name="Emphasis" w:uiPriority="20" w:qFormat="1"/>
-    <w:lsdException w:name="Document Map" w:semiHidden="1" w:unhideWhenUsed="1"/>
-    <w:lsdException w:name="Plain Text" w:semiHidden="1" w:unhideWhenUsed="1"/>
-    <w:lsdException w:name="E-mail Signature" w:semiHidden="1" w:unhideWhenUsed="1"/>
-    <w:lsdException w:name="HTML Top of Form" w:semiHidden="1" w:unhideWhenUsed="1"/>
-    <w:lsdException w:name="HTML Bottom of Form" w:semiHidden="1" w:unhideWhenUsed="1"/>
-    <w:lsdException w:name="Normal (Web)" w:semiHidden="1" w:unhideWhenUsed="1"/>
-    <w:lsdException w:name="HTML Acronym" w:semiHidden="1" w:unhideWhenUsed="1"/>
-    <w:lsdException w:name="HTML Address" w:semiHidden="1" w:unhideWhenUsed="1"/>
-    <w:lsdException w:name="HTML Cite" w:semiHidden="1" w:unhideWhenUsed="1"/>
-    <w:lsdException w:name="HTML Code" w:semiHidden="1" w:unhideWhenUsed="1"/>
-    <w:lsdException w:name="HTML Definition" w:semiHidden="1" w:unhideWhenUsed="1"/>
-    <w:lsdException w:name="HTML Keyboard" w:semiHidden="1" w:unhideWhenUsed="1"/>
-    <w:lsdException w:name="HTML Preformatted" w:semiHidden="1" w:unhideWhenUsed="1"/>
-    <w:lsdException w:name="HTML Sample" w:semiHidden="1" w:unhideWhenUsed="1"/>
-    <w:lsdException w:name="HTML Typewriter" w:semiHidden="1" w:unhideWhenUsed="1"/>
-    <w:lsdException w:name="HTML Variable" w:semiHidden="1" w:unhideWhenUsed="1"/>
-    <w:lsdException w:name="Normal Table" w:semiHidden="1" w:unhideWhenUsed="1"/>
-    <w:lsdException w:name="annotation subject" w:semiHidden="1" w:unhideWhenUsed="1"/>
-    <w:lsdException w:name="No List" w:semiHidden="1" w:unhideWhenUsed="1"/>
-    <w:lsdException w:name="Outline List 1" w:semiHidden="1" w:unhideWhenUsed="1"/>
-    <w:lsdException w:name="Outline List 2" w:semiHidden="1" w:unhideWhenUsed="1"/>
-    <w:lsdException w:name="Outline List 3" w:semiHidden="1" w:unhideWhenUsed="1"/>
-    <w:lsdException w:name="Table Simple 1" w:semiHidden="1" w:unhideWhenUsed="1"/>
-    <w:lsdException w:name="Table Simple 2" w:semiHidden="1" w:unhideWhenUsed="1"/>
-    <w:lsdException w:name="Table Simple 3" w:semiHidden="1" w:unhideWhenUsed="1"/>
-    <w:lsdException w:name="Table Classic 1" w:semiHidden="1" w:unhideWhenUsed="1"/>
-    <w:lsdException w:name="Table Classic 2" w:semiHidden="1" w:unhideWhenUsed="1"/>
-    <w:lsdException w:name="Table Classic 3" w:semiHidden="1" w:unhideWhenUsed="1"/>
-    <w:lsdException w:name="Table Classic 4" w:semiHidden="1" w:unhideWhenUsed="1"/>
-    <w:lsdException w:name="Table Colorful 1" w:semiHidden="1" w:unhideWhenUsed="1"/>
-    <w:lsdException w:name="Table Colorful 2" w:semiHidden="1" w:unhideWhenUsed="1"/>
-    <w:lsdException w:name="Table Colorful 3" w:semiHidden="1" w:unhideWhenUsed="1"/>
-    <w:lsdException w:name="Table Columns 1" w:semiHidden="1" w:unhideWhenUsed="1"/>
-    <w:lsdException w:name="Table Columns 2" w:semiHidden="1" w:unhideWhenUsed="1"/>
-    <w:lsdException w:name="Table Columns 3" w:semiHidden="1" w:unhideWhenUsed="1"/>
-    <w:lsdException w:name="Table Columns 4" w:semiHidden="1" w:unhideWhenUsed="1"/>
-    <w:lsdException w:name="Table Columns 5" w:semiHidden="1" w:unhideWhenUsed="1"/>
-    <w:lsdException w:name="Table Grid 1" w:semiHidden="1" w:unhideWhenUsed="1"/>
-    <w:lsdException w:name="Table Grid 2" w:semiHidden="1" w:unhideWhenUsed="1"/>
-    <w:lsdException w:name="Table Grid 3" w:semiHidden="1" w:unhideWhenUsed="1"/>
-    <w:lsdException w:name="Table Grid 4" w:semiHidden="1" w:unhideWhenUsed="1"/>
-    <w:lsdException w:name="Table Grid 5" w:semiHidden="1" w:unhideWhenUsed="1"/>
-    <w:lsdException w:name="Table Grid 6" w:semiHidden="1" w:unhideWhenUsed="1"/>
-    <w:lsdException w:name="Table Grid 7" w:semiHidden="1" w:unhideWhenUsed="1"/>
-    <w:lsdException w:name="Table Grid 8" w:semiHidden="1" w:unhideWhenUsed="1"/>
-    <w:lsdException w:name="Table List 1" w:semiHidden="1" w:unhideWhenUsed="1"/>
-    <w:lsdException w:name="Table List 2" w:semiHidden="1" w:unhideWhenUsed="1"/>
-    <w:lsdException w:name="Table List 3" w:semiHidden="1" w:unhideWhenUsed="1"/>
-    <w:lsdException w:name="Table List 4" w:semiHidden="1" w:unhideWhenUsed="1"/>
-    <w:lsdException w:name="Table List 5" w:semiHidden="1" w:unhideWhenUsed="1"/>
-    <w:lsdException w:name="Table List 6" w:semiHidden="1" w:unhideWhenUsed="1"/>
-    <w:lsdException w:name="Table List 7" w:semiHidden="1" w:unhideWhenUsed="1"/>
-    <w:lsdException w:name="Table List 8" w:semiHidden="1" w:unhideWhenUsed="1"/>
-    <w:lsdException w:name="Table 3D effects 1" w:semiHidden="1" w:unhideWhenUsed="1"/>
-    <w:lsdException w:name="Table 3D effects 2" w:semiHidden="1" w:unhideWhenUsed="1"/>
-    <w:lsdException w:name="Table 3D effects 3" w:semiHidden="1" w:unhideWhenUsed="1"/>
-    <w:lsdException w:name="Table Contemporary" w:semiHidden="1" w:unhideWhenUsed="1"/>
-    <w:lsdException w:name="Table Elegant" w:semiHidden="1" w:unhideWhenUsed="1"/>
-    <w:lsdException w:name="Table Professional" w:semiHidden="1" w:unhideWhenUsed="1"/>
-    <w:lsdException w:name="Table Subtle 1" w:semiHidden="1" w:unhideWhenUsed="1"/>
-    <w:lsdException w:name="Table Subtle 2" w:semiHidden="1" w:unhideWhenUsed="1"/>
-    <w:lsdException w:name="Table Web 1" w:semiHidden="1" w:unhideWhenUsed="1"/>
-    <w:lsdException w:name="Table Web 2" w:semiHidden="1" w:unhideWhenUsed="1"/>
-    <w:lsdException w:name="Table Web 3" w:semiHidden="1" w:unhideWhenUsed="1"/>
-    <w:lsdException w:name="Balloon Text" w:semiHidden="1" w:unhideWhenUsed="1"/>
-    <w:lsdException w:name="Table Grid" w:uiPriority="39"/>
-    <w:lsdException w:name="Table Theme" w:semiHidden="1" w:unhideWhenUsed="1"/>
-    <w:lsdException w:name="Placeholder Text" w:semiHidden="1"/>
-    <w:lsdException w:name="No Spacing" w:uiPriority="1" w:qFormat="1"/>
-    <w:lsdException w:name="Light Shading" w:uiPriority="60"/>
-    <w:lsdException w:name="Light List" w:uiPriority="61"/>
-    <w:lsdException w:name="Light Grid" w:uiPriority="62"/>
-    <w:lsdException w:name="Medium Shading 1" w:uiPriority="63"/>
-    <w:lsdException w:name="Medium Shading 2" w:uiPriority="64"/>
-    <w:lsdException w:name="Medium List 1" w:uiPriority="65"/>
-    <w:lsdException w:name="Medium List 2" w:uiPriority="66"/>
-    <w:lsdException w:name="Medium Grid 1" w:uiPriority="67"/>
-    <w:lsdException w:name="Medium Grid 2" w:uiPriority="68"/>
-    <w:lsdException w:name="Medium Grid 3" w:uiPriority="69"/>
-    <w:lsdException w:name="Dark List" w:uiPriority="70"/>
-    <w:lsdException w:name="Colorful Shading" w:uiPriority="71"/>
-    <w:lsdException w:name="Colorful List" w:uiPriority="72"/>
-    <w:lsdException w:name="Colorful Grid" w:uiPriority="73"/>
-    <w:lsdException w:name="Light Shading Accent 1" w:uiPriority="60"/>
-    <w:lsdException w:name="Light List Accent 1" w:uiPriority="61"/>
-    <w:lsdException w:name="Light Grid Accent 1" w:uiPriority="62"/>
-    <w:lsdException w:name="Medium Shading 1 Accent 1" w:uiPriority="63"/>
-    <w:lsdException w:name="Medium Shading 2 Accent 1" w:uiPriority="64"/>
-    <w:lsdException w:name="Medium List 1 Accent 1" w:uiPriority="65"/>
-    <w:lsdException w:name="Revision" w:semiHidden="1"/>
-    <w:lsdException w:name="List Paragraph" w:uiPriority="34" w:qFormat="1"/>
-    <w:lsdException w:name="Quote" w:uiPriority="29" w:qFormat="1"/>
-    <w:lsdException w:name="Intense Quote" w:uiPriority="30" w:qFormat="1"/>
-    <w:lsdException w:name="Medium List 2 Accent 1" w:uiPriority="66"/>
-    <w:lsdException w:name="Medium Grid 1 Accent 1" w:uiPriority="67"/>
-    <w:lsdException w:name="Medium Grid 2 Accent 1" w:uiPriority="68"/>
-    <w:lsdException w:name="Medium Grid 3 Accent 1" w:uiPriority="69"/>
-    <w:lsdException w:name="Dark List Accent 1" w:uiPriority="70"/>
-    <w:lsdException w:name="Colorful Shading Accent 1" w:uiPriority="71"/>
-    <w:lsdException w:name="Colorful List Accent 1" w:uiPriority="72"/>
-    <w:lsdException w:name="Colorful Grid Accent 1" w:uiPriority="73"/>
-    <w:lsdException w:name="Light Shading Accent 2" w:uiPriority="60"/>
-    <w:lsdException w:name="Light List Accent 2" w:uiPriority="61"/>
-    <w:lsdException w:name="Light Grid Accent 2" w:uiPriority="62"/>
-    <w:lsdException w:name="Medium Shading 1 Accent 2" w:uiPriority="63"/>
-    <w:lsdException w:name="Medium Shading 2 Accent 2" w:uiPriority="64"/>
-    <w:lsdException w:name="Medium List 1 Accent 2" w:uiPriority="65"/>
-    <w:lsdException w:name="Medium List 2 Accent 2" w:uiPriority="66"/>
-    <w:lsdException w:name="Medium Grid 1 Accent 2" w:uiPriority="67"/>
-    <w:lsdException w:name="Medium Grid 2 Accent 2" w:uiPriority="68"/>
-    <w:lsdException w:name="Medium Grid 3 Accent 2" w:uiPriority="69"/>
-    <w:lsdException w:name="Dark List Accent 2" w:uiPriority="70"/>
-    <w:lsdException w:name="Colorful Shading Accent 2" w:uiPriority="71"/>
-    <w:lsdException w:name="Colorful List Accent 2" w:uiPriority="72"/>
-    <w:lsdException w:name="Colorful Grid Accent 2" w:uiPriority="73"/>
-    <w:lsdException w:name="Light Shading Accent 3" w:uiPriority="60"/>
-    <w:lsdException w:name="Light List Accent 3" w:uiPriority="61"/>
-    <w:lsdException w:name="Light Grid Accent 3" w:uiPriority="62"/>
-    <w:lsdException w:name="Medium Shading 1 Accent 3" w:uiPriority="63"/>
-    <w:lsdException w:name="Medium Shading 2 Accent 3" w:uiPriority="64"/>
-    <w:lsdException w:name="Medium List 1 Accent 3" w:uiPriority="65"/>
-    <w:lsdException w:name="Medium List 2 Accent 3" w:uiPriority="66"/>
-    <w:lsdException w:name="Medium Grid 1 Accent 3" w:uiPriority="67"/>
-    <w:lsdException w:name="Medium Grid 2 Accent 3" w:uiPriority="68"/>
-    <w:lsdException w:name="Medium Grid 3 Accent 3" w:uiPriority="69"/>
-    <w:lsdException w:name="Dark List Accent 3" w:uiPriority="70"/>
-    <w:lsdException w:name="Colorful Shading Accent 3" w:uiPriority="71"/>
-    <w:lsdException w:name="Colorful List Accent 3" w:uiPriority="72"/>
-    <w:lsdException w:name="Colorful Grid Accent 3" w:uiPriority="73"/>
-    <w:lsdException w:name="Light Shading Accent 4" w:uiPriority="60"/>
-    <w:lsdException w:name="Light List Accent 4" w:uiPriority="61"/>
-    <w:lsdException w:name="Light Grid Accent 4" w:uiPriority="62"/>
-    <w:lsdException w:name="Medium Shading 1 Accent 4" w:uiPriority="63"/>
-    <w:lsdException w:name="Medium Shading 2 Accent 4" w:uiPriority="64"/>
-    <w:lsdException w:name="Medium List 1 Accent 4" w:uiPriority="65"/>
-    <w:lsdException w:name="Medium List 2 Accent 4" w:uiPriority="66"/>
-    <w:lsdException w:name="Medium Grid 1 Accent 4" w:uiPriority="67"/>
-    <w:lsdException w:name="Medium Grid 2 Accent 4" w:uiPriority="68"/>
-    <w:lsdException w:name="Medium Grid 3 Accent 4" w:uiPriority="69"/>
-    <w:lsdException w:name="Dark List Accent 4" w:uiPriority="70"/>
-    <w:lsdException w:name="Colorful Shading Accent 4" w:uiPriority="71"/>
-    <w:lsdException w:name="Colorful List Accent 4" w:uiPriority="72"/>
-    <w:lsdException w:name="Colorful Grid Accent 4" w:uiPriority="73"/>
-    <w:lsdException w:name="Light Shading Accent 5" w:uiPriority="60"/>
-    <w:lsdException w:name="Light List Accent 5" w:uiPriority="61"/>
-    <w:lsdException w:name="Light Grid Accent 5" w:uiPriority="62"/>
-    <w:lsdException w:name="Medium Shading 1 Accent 5" w:uiPriority="63"/>
-    <w:lsdException w:name="Medium Shading 2 Accent 5" w:uiPriority="64"/>
-    <w:lsdException w:name="Medium List 1 Accent 5" w:uiPriority="65"/>
-    <w:lsdException w:name="Medium List 2 Accent 5" w:uiPriority="66"/>
-    <w:lsdException w:name="Medium Grid 1 Accent 5" w:uiPriority="67"/>
-    <w:lsdException w:name="Medium Grid 2 Accent 5" w:uiPriority="68"/>
-    <w:lsdException w:name="Medium Grid 3 Accent 5" w:uiPriority="69"/>
-    <w:lsdException w:name="Dark List Accent 5" w:uiPriority="70"/>
-    <w:lsdException w:name="Colorful Shading Accent 5" w:uiPriority="71"/>
-    <w:lsdException w:name="Colorful List Accent 5" w:uiPriority="72"/>
-    <w:lsdException w:name="Colorful Grid Accent 5" w:uiPriority="73"/>
-    <w:lsdException w:name="Light Shading Accent 6" w:uiPriority="60"/>
-    <w:lsdException w:name="Light List Accent 6" w:uiPriority="61"/>
-    <w:lsdException w:name="Light Grid Accent 6" w:uiPriority="62"/>
-    <w:lsdException w:name="Medium Shading 1 Accent 6" w:uiPriority="63"/>
-    <w:lsdException w:name="Medium Shading 2 Accent 6" w:uiPriority="64"/>
-    <w:lsdException w:name="Medium List 1 Accent 6" w:uiPriority="65"/>
-    <w:lsdException w:name="Medium List 2 Accent 6" w:uiPriority="66"/>
-    <w:lsdException w:name="Medium Grid 1 Accent 6" w:uiPriority="67"/>
-    <w:lsdException w:name="Medium Grid 2 Accent 6" w:uiPriority="68"/>
-    <w:lsdException w:name="Medium Grid 3 Accent 6" w:uiPriority="69"/>
-    <w:lsdException w:name="Dark List Accent 6" w:uiPriority="70"/>
-    <w:lsdException w:name="Colorful Shading Accent 6" w:uiPriority="71"/>
-    <w:lsdException w:name="Colorful List Accent 6" w:uiPriority="72"/>
-    <w:lsdException w:name="Colorful Grid Accent 6" w:uiPriority="73"/>
-    <w:lsdException w:name="Subtle Emphasis" w:uiPriority="19" w:qFormat="1"/>
-    <w:lsdException w:name="Intense Emphasis" w:uiPriority="21" w:qFormat="1"/>
-    <w:lsdException w:name="Subtle Reference" w:uiPriority="31" w:qFormat="1"/>
-    <w:lsdException w:name="Intense Reference" w:uiPriority="32" w:qFormat="1"/>
-    <w:lsdException w:name="Book Title" w:uiPriority="33" w:qFormat="1"/>
-    <w:lsdException w:name="Bibliography" w:semiHidden="1" w:uiPriority="37" w:unhideWhenUsed="1"/>
-    <w:lsdException w:name="TOC Heading" w:semiHidden="1" w:uiPriority="39" w:unhideWhenUsed="1" w:qFormat="1"/>
-    <w:lsdException w:name="Plain Table 1" w:uiPriority="41"/>
-    <w:lsdException w:name="Plain Table 2" w:uiPriority="42"/>
-    <w:lsdException w:name="Plain Table 3" w:uiPriority="43"/>
-    <w:lsdException w:name="Plain Table 4" w:uiPriority="44"/>
-    <w:lsdException w:name="Plain Table 5" w:uiPriority="45"/>
-    <w:lsdException w:name="Grid Table Light" w:uiPriority="40"/>
-    <w:lsdException w:name="Grid Table 1 Light" w:uiPriority="46"/>
-    <w:lsdException w:name="Grid Table 2" w:uiPriority="47"/>
-    <w:lsdException w:name="Grid Table 3" w:uiPriority="48"/>
-    <w:lsdException w:name="Grid Table 4" w:uiPriority="49"/>
-    <w:lsdException w:name="Grid Table 5 Dark" w:uiPriority="50"/>
-    <w:lsdException w:name="Grid Table 6 Colorful" w:uiPriority="51"/>
-    <w:lsdException w:name="Grid Table 7 Colorful" w:uiPriority="52"/>
-    <w:lsdException w:name="Grid Table 1 Light Accent 1" w:uiPriority="46"/>
-    <w:lsdException w:name="Grid Table 2 Accent 1" w:uiPriority="47"/>
-    <w:lsdException w:name="Grid Table 3 Accent 1" w:uiPriority="48"/>
-    <w:lsdException w:name="Grid Table 4 Accent 1" w:uiPriority="49"/>
-    <w:lsdException w:name="Grid Table 5 Dark Accent 1" w:uiPriority="50"/>
-    <w:lsdException w:name="Grid Table 6 Colorful Accent 1" w:uiPriority="51"/>
-    <w:lsdException w:name="Grid Table 7 Colorful Accent 1" w:uiPriority="52"/>
-    <w:lsdException w:name="Grid Table 1 Light Accent 2" w:uiPriority="46"/>
-    <w:lsdException w:name="Grid Table 2 Accent 2" w:uiPriority="47"/>
-    <w:lsdException w:name="Grid Table 3 Accent 2" w:uiPriority="48"/>
-    <w:lsdException w:name="Grid Table 4 Accent 2" w:uiPriority="49"/>
-    <w:lsdException w:name="Grid Table 5 Dark Accent 2" w:uiPriority="50"/>
-    <w:lsdException w:name="Grid Table 6 Colorful Accent 2" w:uiPriority="51"/>
-    <w:lsdException w:name="Grid Table 7 Colorful Accent 2" w:uiPriority="52"/>
-    <w:lsdException w:name="Grid Table 1 Light Accent 3" w:uiPriority="46"/>
-    <w:lsdException w:name="Grid Table 2 Accent 3" w:uiPriority="47"/>
-    <w:lsdException w:name="Grid Table 3 Accent 3" w:uiPriority="48"/>
-    <w:lsdException w:name="Grid Table 4 Accent 3" w:uiPriority="49"/>
-    <w:lsdException w:name="Grid Table 5 Dark Accent 3" w:uiPriority="50"/>
-    <w:lsdException w:name="Grid Table 6 Colorful Accent 3" w:uiPriority="51"/>
-    <w:lsdException w:name="Grid Table 7 Colorful Accent 3" w:uiPriority="52"/>
-    <w:lsdException w:name="Grid Table 1 Light Accent 4" w:uiPriority="46"/>
-    <w:lsdException w:name="Grid Table 2 Accent 4" w:uiPriority="47"/>
-    <w:lsdException w:name="Grid Table 3 Accent 4" w:uiPriority="48"/>
-    <w:lsdException w:name="Grid Table 4 Accent 4" w:uiPriority="49"/>
-    <w:lsdException w:name="Grid Table 5 Dark Accent 4" w:uiPriority="50"/>
-    <w:lsdException w:name="Grid Table 6 Colorful Accent 4" w:uiPriority="51"/>
-    <w:lsdException w:name="Grid Table 7 Colorful Accent 4" w:uiPriority="52"/>
-    <w:lsdException w:name="Grid Table 1 Light Accent 5" w:uiPriority="46"/>
-    <w:lsdException w:name="Grid Table 2 Accent 5" w:uiPriority="47"/>
-    <w:lsdException w:name="Grid Table 3 Accent 5" w:uiPriority="48"/>
-    <w:lsdException w:name="Grid Table 4 Accent 5" w:uiPriority="49"/>
-    <w:lsdException w:name="Grid Table 5 Dark Accent 5" w:uiPriority="50"/>
-    <w:lsdException w:name="Grid Table 6 Colorful Accent 5" w:uiPriority="51"/>
-    <w:lsdException w:name="Grid Table 7 Colorful Accent 5" w:uiPriority="52"/>
-    <w:lsdException w:name="Grid Table 1 Light Accent 6" w:uiPriority="46"/>
-    <w:lsdException w:name="Grid Table 2 Accent 6" w:uiPriority="47"/>
-    <w:lsdException w:name="Grid Table 3 Accent 6" w:uiPriority="48"/>
-    <w:lsdException w:name="Grid Table 4 Accent 6" w:uiPriority="49"/>
-    <w:lsdException w:name="Grid Table 5 Dark Accent 6" w:uiPriority="50"/>
-    <w:lsdException w:name="Grid Table 6 Colorful Accent 6" w:uiPriority="51"/>
-    <w:lsdException w:name="Grid Table 7 Colorful Accent 6" w:uiPriority="52"/>
-    <w:lsdException w:name="List Table 1 Light" w:uiPriority="46"/>
-    <w:lsdException w:name="List Table 2" w:uiPriority="47"/>
-    <w:lsdException w:name="List Table 3" w:uiPriority="48"/>
-    <w:lsdException w:name="List Table 4" w:uiPriority="49"/>
-    <w:lsdException w:name="List Table 5 Dark" w:uiPriority="50"/>
-    <w:lsdException w:name="List Table 6 Colorful" w:uiPriority="51"/>
-    <w:lsdException w:name="List Table 7 Colorful" w:uiPriority="52"/>
-    <w:lsdException w:name="List Table 1 Light Accent 1" w:uiPriority="46"/>
-    <w:lsdException w:name="List Table 2 Accent 1" w:uiPriority="47"/>
-    <w:lsdException w:name="List Table 3 Accent 1" w:uiPriority="48"/>
-    <w:lsdException w:name="List Table 4 Accent 1" w:uiPriority="49"/>
-    <w:lsdException w:name="List Table 5 Dark Accent 1" w:uiPriority="50"/>
-    <w:lsdException w:name="List Table 6 Colorful Accent 1" w:uiPriority="51"/>
-    <w:lsdException w:name="List Table 7 Colorful Accent 1" w:uiPriority="52"/>
-    <w:lsdException w:name="List Table 1 Light Accent 2" w:uiPriority="46"/>
-    <w:lsdException w:name="List Table 2 Accent 2" w:uiPriority="47"/>
-    <w:lsdException w:name="List Table 3 Accent 2" w:uiPriority="48"/>
-    <w:lsdException w:name="List Table 4 Accent 2" w:uiPriority="49"/>
-    <w:lsdException w:name="List Table 5 Dark Accent 2" w:uiPriority="50"/>
-    <w:lsdException w:name="List Table 6 Colorful Accent 2" w:uiPriority="51"/>
-    <w:lsdException w:name="List Table 7 Colorful Accent 2" w:uiPriority="52"/>
-    <w:lsdException w:name="List Table 1 Light Accent 3" w:uiPriority="46"/>
-    <w:lsdException w:name="List Table 2 Accent 3" w:uiPriority="47"/>
-    <w:lsdException w:name="List Table 3 Accent 3" w:uiPriority="48"/>
-    <w:lsdException w:name="List Table 4 Accent 3" w:uiPriority="49"/>
-    <w:lsdException w:name="List Table 5 Dark Accent 3" w:uiPriority="50"/>
-    <w:lsdException w:name="List Table 6 Colorful Accent 3" w:uiPriority="51"/>
-    <w:lsdException w:name="List Table 7 Colorful Accent 3" w:uiPriority="52"/>
-    <w:lsdException w:name="List Table 1 Light Accent 4" w:uiPriority="46"/>
-    <w:lsdException w:name="List Table 2 Accent 4" w:uiPriority="47"/>
-    <w:lsdException w:name="List Table 3 Accent 4" w:uiPriority="48"/>
-    <w:lsdException w:name="List Table 4 Accent 4" w:uiPriority="49"/>
-    <w:lsdException w:name="List Table 5 Dark Accent 4" w:uiPriority="50"/>
-    <w:lsdException w:name="List Table 6 Colorful Accent 4" w:uiPriority="51"/>
-    <w:lsdException w:name="List Table 7 Colorful Accent 4" w:uiPriority="52"/>
-    <w:lsdException w:name="List Table 1 Light Accent 5" w:uiPriority="46"/>
-    <w:lsdException w:name="List Table 2 Accent 5" w:uiPriority="47"/>
-    <w:lsdException w:name="List Table 3 Accent 5" w:uiPriority="48"/>
-    <w:lsdException w:name="List Table 4 Accent 5" w:uiPriority="49"/>
-    <w:lsdException w:name="List Table 5 Dark Accent 5" w:uiPriority="50"/>
-    <w:lsdException w:name="List Table 6 Colorful Accent 5" w:uiPriority="51"/>
-    <w:lsdException w:name="List Table 7 Colorful Accent 5" w:uiPriority="52"/>
-    <w:lsdException w:name="List Table 1 Light Accent 6" w:uiPriority="46"/>
-    <w:lsdException w:name="List Table 2 Accent 6" w:uiPriority="47"/>
-    <w:lsdException w:name="List Table 3 Accent 6" w:uiPriority="48"/>
-    <w:lsdException w:name="List Table 4 Accent 6" w:uiPriority="49"/>
-    <w:lsdException w:name="List Table 5 Dark Accent 6" w:uiPriority="50"/>
-    <w:lsdException w:name="List Table 6 Colorful Accent 6" w:uiPriority="51"/>
-    <w:lsdException w:name="List Table 7 Colorful Accent 6" w:uiPriority="52"/>
+  <w:latentStyles w:defLockedState="0" w:defUIPriority="99" w:defSemiHidden="1" w:defUnhideWhenUsed="1" w:defQFormat="0" w:count="267">
+    <w:lsdException w:name="Normal" w:semiHidden="0" w:uiPriority="0" w:unhideWhenUsed="0" w:qFormat="1"/>
+    <w:lsdException w:name="heading 1" w:semiHidden="0" w:uiPriority="9" w:unhideWhenUsed="0" w:qFormat="1"/>
+    <w:lsdException w:name="heading 2" w:uiPriority="9" w:qFormat="1"/>
+    <w:lsdException w:name="heading 3" w:uiPriority="9" w:qFormat="1"/>
+    <w:lsdException w:name="heading 4" w:uiPriority="9" w:qFormat="1"/>
+    <w:lsdException w:name="heading 5" w:uiPriority="9" w:qFormat="1"/>
+    <w:lsdException w:name="heading 6" w:uiPriority="9" w:qFormat="1"/>
+    <w:lsdException w:name="heading 7" w:uiPriority="9" w:qFormat="1"/>
+    <w:lsdException w:name="heading 8" w:uiPriority="9" w:qFormat="1"/>
+    <w:lsdException w:name="heading 9" w:uiPriority="9" w:qFormat="1"/>
+    <w:lsdException w:name="toc 1" w:uiPriority="39"/>
+    <w:lsdException w:name="toc 2" w:uiPriority="39"/>
+    <w:lsdException w:name="toc 3" w:uiPriority="39"/>
+    <w:lsdException w:name="toc 4" w:uiPriority="39"/>
+    <w:lsdException w:name="toc 5" w:uiPriority="39"/>
+    <w:lsdException w:name="toc 6" w:uiPriority="39"/>
+    <w:lsdException w:name="toc 7" w:uiPriority="39"/>
+    <w:lsdException w:name="toc 8" w:uiPriority="39"/>
+    <w:lsdException w:name="toc 9" w:uiPriority="39"/>
+    <w:lsdException w:name="caption" w:uiPriority="35" w:qFormat="1"/>
+    <w:lsdException w:name="Title" w:semiHidden="0" w:uiPriority="10" w:unhideWhenUsed="0" w:qFormat="1"/>
+    <w:lsdException w:name="Default Paragraph Font" w:uiPriority="1"/>
+    <w:lsdException w:name="Subtitle" w:semiHidden="0" w:uiPriority="11" w:unhideWhenUsed="0" w:qFormat="1"/>
+    <w:lsdException w:name="Strong" w:semiHidden="0" w:uiPriority="22" w:unhideWhenUsed="0" w:qFormat="1"/>
+    <w:lsdException w:name="Emphasis" w:semiHidden="0" w:uiPriority="20" w:unhideWhenUsed="0" w:qFormat="1"/>
+    <w:lsdException w:name="Table Grid" w:semiHidden="0" w:uiPriority="39" w:unhideWhenUsed="0"/>
+    <w:lsdException w:name="Placeholder Text" w:unhideWhenUsed="0"/>
+    <w:lsdException w:name="No Spacing" w:semiHidden="0" w:uiPriority="1" w:unhideWhenUsed="0" w:qFormat="1"/>
+    <w:lsdException w:name="Light Shading" w:semiHidden="0" w:uiPriority="60" w:unhideWhenUsed="0"/>
+    <w:lsdException w:name="Light List" w:semiHidden="0" w:uiPriority="61" w:unhideWhenUsed="0"/>
+    <w:lsdException w:name="Light Grid" w:semiHidden="0" w:uiPriority="62" w:unhideWhenUsed="0"/>
+    <w:lsdException w:name="Medium Shading 1" w:semiHidden="0" w:uiPriority="63" w:unhideWhenUsed="0"/>
+    <w:lsdException w:name="Medium Shading 2" w:semiHidden="0" w:uiPriority="64" w:unhideWhenUsed="0"/>
+    <w:lsdException w:name="Medium List 1" w:semiHidden="0" w:uiPriority="65" w:unhideWhenUsed="0"/>
+    <w:lsdException w:name="Medium List 2" w:semiHidden="0" w:uiPriority="66" w:unhideWhenUsed="0"/>
+    <w:lsdException w:name="Medium Grid 1" w:semiHidden="0" w:uiPriority="67" w:unhideWhenUsed="0"/>
+    <w:lsdException w:name="Medium Grid 2" w:semiHidden="0" w:uiPriority="68" w:unhideWhenUsed="0"/>
+    <w:lsdException w:name="Medium Grid 3" w:semiHidden="0" w:uiPriority="69" w:unhideWhenUsed="0"/>
+    <w:lsdException w:name="Dark List" w:semiHidden="0" w:uiPriority="70" w:unhideWhenUsed="0"/>
+    <w:lsdException w:name="Colorful Shading" w:semiHidden="0" w:uiPriority="71" w:unhideWhenUsed="0"/>
+    <w:lsdException w:name="Colorful List" w:semiHidden="0" w:uiPriority="72" w:unhideWhenUsed="0"/>
+    <w:lsdException w:name="Colorful Grid" w:semiHidden="0" w:uiPriority="73" w:unhideWhenUsed="0"/>
+    <w:lsdException w:name="Light Shading Accent 1" w:semiHidden="0" w:uiPriority="60" w:unhideWhenUsed="0"/>
+    <w:lsdException w:name="Light List Accent 1" w:semiHidden="0" w:uiPriority="61" w:unhideWhenUsed="0"/>
+    <w:lsdException w:name="Light Grid Accent 1" w:semiHidden="0" w:uiPriority="62" w:unhideWhenUsed="0"/>
+    <w:lsdException w:name="Medium Shading 1 Accent 1" w:semiHidden="0" w:uiPriority="63" w:unhideWhenUsed="0"/>
+    <w:lsdException w:name="Medium Shading 2 Accent 1" w:semiHidden="0" w:uiPriority="64" w:unhideWhenUsed="0"/>
+    <w:lsdException w:name="Medium List 1 Accent 1" w:semiHidden="0" w:uiPriority="65" w:unhideWhenUsed="0"/>
+    <w:lsdException w:name="Revision" w:unhideWhenUsed="0"/>
+    <w:lsdException w:name="List Paragraph" w:semiHidden="0" w:uiPriority="34" w:unhideWhenUsed="0" w:qFormat="1"/>
+    <w:lsdException w:name="Quote" w:semiHidden="0" w:uiPriority="29" w:unhideWhenUsed="0" w:qFormat="1"/>
+    <w:lsdException w:name="Intense Quote" w:semiHidden="0" w:uiPriority="30" w:unhideWhenUsed="0" w:qFormat="1"/>
+    <w:lsdException w:name="Medium List 2 Accent 1" w:semiHidden="0" w:uiPriority="66" w:unhideWhenUsed="0"/>
+    <w:lsdException w:name="Medium Grid 1 Accent 1" w:semiHidden="0" w:uiPriority="67" w:unhideWhenUsed="0"/>
+    <w:lsdException w:name="Medium Grid 2 Accent 1" w:semiHidden="0" w:uiPriority="68" w:unhideWhenUsed="0"/>
+    <w:lsdException w:name="Medium Grid 3 Accent 1" w:semiHidden="0" w:uiPriority="69" w:unhideWhenUsed="0"/>
+    <w:lsdException w:name="Dark List Accent 1" w:semiHidden="0" w:uiPriority="70" w:unhideWhenUsed="0"/>
+    <w:lsdException w:name="Colorful Shading Accent 1" w:semiHidden="0" w:uiPriority="71" w:unhideWhenUsed="0"/>
+    <w:lsdException w:name="Colorful List Accent 1" w:semiHidden="0" w:uiPriority="72" w:unhideWhenUsed="0"/>
+    <w:lsdException w:name="Colorful Grid Accent 1" w:semiHidden="0" w:uiPriority="73" w:unhideWhenUsed="0"/>
+    <w:lsdException w:name="Light Shading Accent 2" w:semiHidden="0" w:uiPriority="60" w:unhideWhenUsed="0"/>
+    <w:lsdException w:name="Light List Accent 2" w:semiHidden="0" w:uiPriority="61" w:unhideWhenUsed="0"/>
+    <w:lsdException w:name="Light Grid Accent 2" w:semiHidden="0" w:uiPriority="62" w:unhideWhenUsed="0"/>
+    <w:lsdException w:name="Medium Shading 1 Accent 2" w:semiHidden="0" w:uiPriority="63" w:unhideWhenUsed="0"/>
+    <w:lsdException w:name="Medium Shading 2 Accent 2" w:semiHidden="0" w:uiPriority="64" w:unhideWhenUsed="0"/>
+    <w:lsdException w:name="Medium List 1 Accent 2" w:semiHidden="0" w:uiPriority="65" w:unhideWhenUsed="0"/>
+    <w:lsdException w:name="Medium List 2 Accent 2" w:semiHidden="0" w:uiPriority="66" w:unhideWhenUsed="0"/>
+    <w:lsdException w:name="Medium Grid 1 Accent 2" w:semiHidden="0" w:uiPriority="67" w:unhideWhenUsed="0"/>
+    <w:lsdException w:name="Medium Grid 2 Accent 2" w:semiHidden="0" w:uiPriority="68" w:unhideWhenUsed="0"/>
+    <w:lsdException w:name="Medium Grid 3 Accent 2" w:semiHidden="0" w:uiPriority="69" w:unhideWhenUsed="0"/>
+    <w:lsdException w:name="Dark List Accent 2" w:semiHidden="0" w:uiPriority="70" w:unhideWhenUsed="0"/>
+    <w:lsdException w:name="Colorful Shading Accent 2" w:semiHidden="0" w:uiPriority="71" w:unhideWhenUsed="0"/>
+    <w:lsdException w:name="Colorful List Accent 2" w:semiHidden="0" w:uiPriority="72" w:unhideWhenUsed="0"/>
+    <w:lsdException w:name="Colorful Grid Accent 2" w:semiHidden="0" w:uiPriority="73" w:unhideWhenUsed="0"/>
+    <w:lsdException w:name="Light Shading Accent 3" w:semiHidden="0" w:uiPriority="60" w:unhideWhenUsed="0"/>
+    <w:lsdException w:name="Light List Accent 3" w:semiHidden="0" w:uiPriority="61" w:unhideWhenUsed="0"/>
+    <w:lsdException w:name="Light Grid Accent 3" w:semiHidden="0" w:uiPriority="62" w:unhideWhenUsed="0"/>
+    <w:lsdException w:name="Medium Shading 1 Accent 3" w:semiHidden="0" w:uiPriority="63" w:unhideWhenUsed="0"/>
+    <w:lsdException w:name="Medium Shading 2 Accent 3" w:semiHidden="0" w:uiPriority="64" w:unhideWhenUsed="0"/>
+    <w:lsdException w:name="Medium List 1 Accent 3" w:semiHidden="0" w:uiPriority="65" w:unhideWhenUsed="0"/>
+    <w:lsdException w:name="Medium List 2 Accent 3" w:semiHidden="0" w:uiPriority="66" w:unhideWhenUsed="0"/>
+    <w:lsdException w:name="Medium Grid 1 Accent 3" w:semiHidden="0" w:uiPriority="67" w:unhideWhenUsed="0"/>
+    <w:lsdException w:name="Medium Grid 2 Accent 3" w:semiHidden="0" w:uiPriority="68" w:unhideWhenUsed="0"/>
+    <w:lsdException w:name="Medium Grid 3 Accent 3" w:semiHidden="0" w:uiPriority="69" w:unhideWhenUsed="0"/>
+    <w:lsdException w:name="Dark List Accent 3" w:semiHidden="0" w:uiPriority="70" w:unhideWhenUsed="0"/>
+    <w:lsdException w:name="Colorful Shading Accent 3" w:semiHidden="0" w:uiPriority="71" w:unhideWhenUsed="0"/>
+    <w:lsdException w:name="Colorful List Accent 3" w:semiHidden="0" w:uiPriority="72" w:unhideWhenUsed="0"/>
+    <w:lsdException w:name="Colorful Grid Accent 3" w:semiHidden="0" w:uiPriority="73" w:unhideWhenUsed="0"/>
+    <w:lsdException w:name="Light Shading Accent 4" w:semiHidden="0" w:uiPriority="60" w:unhideWhenUsed="0"/>
+    <w:lsdException w:name="Light List Accent 4" w:semiHidden="0" w:uiPriority="61" w:unhideWhenUsed="0"/>
+    <w:lsdException w:name="Light Grid Accent 4" w:semiHidden="0" w:uiPriority="62" w:unhideWhenUsed="0"/>
+    <w:lsdException w:name="Medium Shading 1 Accent 4" w:semiHidden="0" w:uiPriority="63" w:unhideWhenUsed="0"/>
+    <w:lsdException w:name="Medium Shading 2 Accent 4" w:semiHidden="0" w:uiPriority="64" w:unhideWhenUsed="0"/>
+    <w:lsdException w:name="Medium List 1 Accent 4" w:semiHidden="0" w:uiPriority="65" w:unhideWhenUsed="0"/>
+    <w:lsdException w:name="Medium List 2 Accent 4" w:semiHidden="0" w:uiPriority="66" w:unhideWhenUsed="0"/>
+    <w:lsdException w:name="Medium Grid 1 Accent 4" w:semiHidden="0" w:uiPriority="67" w:unhideWhenUsed="0"/>
+    <w:lsdException w:name="Medium Grid 2 Accent 4" w:semiHidden="0" w:uiPriority="68" w:unhideWhenUsed="0"/>
+    <w:lsdException w:name="Medium Grid 3 Accent 4" w:semiHidden="0" w:uiPriority="69" w:unhideWhenUsed="0"/>
+    <w:lsdException w:name="Dark List Accent 4" w:semiHidden="0" w:uiPriority="70" w:unhideWhenUsed="0"/>
+    <w:lsdException w:name="Colorful Shading Accent 4" w:semiHidden="0" w:uiPriority="71" w:unhideWhenUsed="0"/>
+    <w:lsdException w:name="Colorful List Accent 4" w:semiHidden="0" w:uiPriority="72" w:unhideWhenUsed="0"/>
+    <w:lsdException w:name="Colorful Grid Accent 4" w:semiHidden="0" w:uiPriority="73" w:unhideWhenUsed="0"/>
+    <w:lsdException w:name="Light Shading Accent 5" w:semiHidden="0" w:uiPriority="60" w:unhideWhenUsed="0"/>
+    <w:lsdException w:name="Light List Accent 5" w:semiHidden="0" w:uiPriority="61" w:unhideWhenUsed="0"/>
+    <w:lsdException w:name="Light Grid Accent 5" w:semiHidden="0" w:uiPriority="62" w:unhideWhenUsed="0"/>
+    <w:lsdException w:name="Medium Shading 1 Accent 5" w:semiHidden="0" w:uiPriority="63" w:unhideWhenUsed="0"/>
+    <w:lsdException w:name="Medium Shading 2 Accent 5" w:semiHidden="0" w:uiPriority="64" w:unhideWhenUsed="0"/>
+    <w:lsdException w:name="Medium List 1 Accent 5" w:semiHidden="0" w:uiPriority="65" w:unhideWhenUsed="0"/>
+    <w:lsdException w:name="Medium List 2 Accent 5" w:semiHidden="0" w:uiPriority="66" w:unhideWhenUsed="0"/>
+    <w:lsdException w:name="Medium Grid 1 Accent 5" w:semiHidden="0" w:uiPriority="67" w:unhideWhenUsed="0"/>
+    <w:lsdException w:name="Medium Grid 2 Accent 5" w:semiHidden="0" w:uiPriority="68" w:unhideWhenUsed="0"/>
+    <w:lsdException w:name="Medium Grid 3 Accent 5" w:semiHidden="0" w:uiPriority="69" w:unhideWhenUsed="0"/>
+    <w:lsdException w:name="Dark List Accent 5" w:semiHidden="0" w:uiPriority="70" w:unhideWhenUsed="0"/>
+    <w:lsdException w:name="Colorful Shading Accent 5" w:semiHidden="0" w:uiPriority="71" w:unhideWhenUsed="0"/>
+    <w:lsdException w:name="Colorful List Accent 5" w:semiHidden="0" w:uiPriority="72" w:unhideWhenUsed="0"/>
+    <w:lsdException w:name="Colorful Grid Accent 5" w:semiHidden="0" w:uiPriority="73" w:unhideWhenUsed="0"/>
+    <w:lsdException w:name="Light Shading Accent 6" w:semiHidden="0" w:uiPriority="60" w:unhideWhenUsed="0"/>
+    <w:lsdException w:name="Light List Accent 6" w:semiHidden="0" w:uiPriority="61" w:unhideWhenUsed="0"/>
+    <w:lsdException w:name="Light Grid Accent 6" w:semiHidden="0" w:uiPriority="62" w:unhideWhenUsed="0"/>
+    <w:lsdException w:name="Medium Shading 1 Accent 6" w:semiHidden="0" w:uiPriority="63" w:unhideWhenUsed="0"/>
+    <w:lsdException w:name="Medium Shading 2 Accent 6" w:semiHidden="0" w:uiPriority="64" w:unhideWhenUsed="0"/>
+    <w:lsdException w:name="Medium List 1 Accent 6" w:semiHidden="0" w:uiPriority="65" w:unhideWhenUsed="0"/>
+    <w:lsdException w:name="Medium List 2 Accent 6" w:semiHidden="0" w:uiPriority="66" w:unhideWhenUsed="0"/>
+    <w:lsdException w:name="Medium Grid 1 Accent 6" w:semiHidden="0" w:uiPriority="67" w:unhideWhenUsed="0"/>
+    <w:lsdException w:name="Medium Grid 2 Accent 6" w:semiHidden="0" w:uiPriority="68" w:unhideWhenUsed="0"/>
+    <w:lsdException w:name="Medium Grid 3 Accent 6" w:semiHidden="0" w:uiPriority="69" w:unhideWhenUsed="0"/>
+    <w:lsdException w:name="Dark List Accent 6" w:semiHidden="0" w:uiPriority="70" w:unhideWhenUsed="0"/>
+    <w:lsdException w:name="Colorful Shading Accent 6" w:semiHidden="0" w:uiPriority="71" w:unhideWhenUsed="0"/>
+    <w:lsdException w:name="Colorful List Accent 6" w:semiHidden="0" w:uiPriority="72" w:unhideWhenUsed="0"/>
+    <w:lsdException w:name="Colorful Grid Accent 6" w:semiHidden="0" w:uiPriority="73" w:unhideWhenUsed="0"/>
+    <w:lsdException w:name="Subtle Emphasis" w:semiHidden="0" w:uiPriority="19" w:unhideWhenUsed="0" w:qFormat="1"/>
+    <w:lsdException w:name="Intense Emphasis" w:semiHidden="0" w:uiPriority="21" w:unhideWhenUsed="0" w:qFormat="1"/>
+    <w:lsdException w:name="Subtle Reference" w:semiHidden="0" w:uiPriority="31" w:unhideWhenUsed="0" w:qFormat="1"/>
+    <w:lsdException w:name="Intense Reference" w:semiHidden="0" w:uiPriority="32" w:unhideWhenUsed="0" w:qFormat="1"/>
+    <w:lsdException w:name="Book Title" w:semiHidden="0" w:uiPriority="33" w:unhideWhenUsed="0" w:qFormat="1"/>
+    <w:lsdException w:name="Bibliography" w:uiPriority="37"/>
+    <w:lsdException w:name="TOC Heading" w:uiPriority="39" w:qFormat="1"/>
+  </w:latentStyles>
+  <w:style w:type="paragraph" w:default="1" w:styleId="Normal">
+    <w:name w:val="Normal"/>
+    <w:qFormat/>
+  </w:style>
+  <w:style w:type="paragraph" w:styleId="Heading1">
+    <w:name w:val="heading 1"/>
+    <w:basedOn w:val="Normal"/>
+    <w:next w:val="Normal"/>
+    <w:link w:val="Heading1Char"/>
+    <w:uiPriority w:val="9"/>
+    <w:qFormat/>
+    <w:rsid w:val="006D59A0"/>
+    <w:pPr>
+      <w:keepNext/>
+      <w:keepLines/>
+      <w:spacing w:before="240" w:after="0"/>
+      <w:outlineLvl w:val="0"/>
+    </w:pPr>
+    <w:rPr>
+      <w:rFonts w:asciiTheme="majorHAnsi" w:eastAsiaTheme="majorEastAsia" w:hAnsiTheme="majorHAnsi" w:cstheme="majorBidi"/>
+      <w:color w:val="2E74B5" w:themeColor="accent1" w:themeShade="BF"/>
+      <w:sz w:val="32"/>
+      <w:szCs w:val="32"/>
+    </w:rPr>
+  </w:style>
+  <w:style w:type="paragraph" w:styleId="Heading2">
+    <w:name w:val="heading 2"/>
+    <w:basedOn w:val="Normal"/>
+    <w:next w:val="Normal"/>
+    <w:link w:val="Heading2Char"/>
+    <w:uiPriority w:val="9"/>
+    <w:unhideWhenUsed/>
+    <w:qFormat/>
+    <w:rsid w:val="000411F6"/>
+    <w:pPr>
+      <w:keepNext/>
+      <w:keepLines/>
+      <w:spacing w:before="40" w:after="0"/>
+      <w:outlineLvl w:val="1"/>
+    </w:pPr>
+    <w:rPr>
+      <w:rFonts w:asciiTheme="majorHAnsi" w:eastAsiaTheme="majorEastAsia" w:hAnsiTheme="majorHAnsi" w:cstheme="majorBidi"/>
+      <w:color w:val="2E74B5" w:themeColor="accent1" w:themeShade="BF"/>
+      <w:sz w:val="26"/>
+      <w:szCs w:val="26"/>
+    </w:rPr>
+  </w:style>
+  <w:style w:type="character" w:default="1" w:styleId="DefaultParagraphFont">
+    <w:name w:val="Default Paragraph Font"/>
+    <w:uiPriority w:val="1"/>
+    <w:semiHidden/>
+    <w:unhideWhenUsed/>
+  </w:style>
+  <w:style w:type="table" w:default="1" w:styleId="TableNormal">
+    <w:name w:val="Normal Table"/>
+    <w:uiPriority w:val="99"/>
+    <w:semiHidden/>
+    <w:unhideWhenUsed/>
+    <w:tblPr>
+      <w:tblInd w:w="0" w:type="dxa"/>
+      <w:tblCellMar>
+        <w:top w:w="0" w:type="dxa"/>
+        <w:left w:w="108" w:type="dxa"/>
+        <w:bottom w:w="0" w:type="dxa"/>
+        <w:right w:w="108" w:type="dxa"/>
+      </w:tblCellMar>
+    </w:tblPr>
+  </w:style>
+  <w:style w:type="numbering" w:default="1" w:styleId="NoList">
+    <w:name w:val="No List"/>
+    <w:uiPriority w:val="99"/>
+    <w:semiHidden/>
+    <w:unhideWhenUsed/>
+  </w:style>
+  <w:style w:type="character" w:customStyle="1" w:styleId="Heading2Char">
+    <w:name w:val="Heading 2 Char"/>
+    <w:basedOn w:val="DefaultParagraphFont"/>
+    <w:link w:val="Heading2"/>
+    <w:uiPriority w:val="9"/>
+    <w:rsid w:val="000411F6"/>
+    <w:rPr>
+      <w:rFonts w:asciiTheme="majorHAnsi" w:eastAsiaTheme="majorEastAsia" w:hAnsiTheme="majorHAnsi" w:cstheme="majorBidi"/>
+      <w:color w:val="2E74B5" w:themeColor="accent1" w:themeShade="BF"/>
+      <w:sz w:val="26"/>
+      <w:szCs w:val="26"/>
+    </w:rPr>
+  </w:style>
+  <w:style w:type="paragraph" w:styleId="ListParagraph">
+    <w:name w:val="List Paragraph"/>
+    <w:basedOn w:val="Normal"/>
+    <w:uiPriority w:val="34"/>
+    <w:qFormat/>
+    <w:rsid w:val="000411F6"/>
+    <w:pPr>
+      <w:ind w:left="720"/>
+      <w:contextualSpacing/>
+    </w:pPr>
+  </w:style>
+  <w:style w:type="character" w:customStyle="1" w:styleId="Heading1Char">
+    <w:name w:val="Heading 1 Char"/>
+    <w:basedOn w:val="DefaultParagraphFont"/>
+    <w:link w:val="Heading1"/>
+    <w:uiPriority w:val="9"/>
+    <w:rsid w:val="006D59A0"/>
+    <w:rPr>
+      <w:rFonts w:asciiTheme="majorHAnsi" w:eastAsiaTheme="majorEastAsia" w:hAnsiTheme="majorHAnsi" w:cstheme="majorBidi"/>
+      <w:color w:val="2E74B5" w:themeColor="accent1" w:themeShade="BF"/>
+      <w:sz w:val="32"/>
+      <w:szCs w:val="32"/>
+    </w:rPr>
+  </w:style>
+</w:styles>
+</file>
+
+<file path=word/stylesWithEffects.xml><?xml version="1.0" encoding="utf-8"?>
+<w:styles xmlns:wpc="http://schemas.microsoft.com/office/word/2010/wordprocessingCanvas" xmlns:mc="http://schemas.openxmlformats.org/markup-compatibility/2006" xmlns:o="urn:schemas-microsoft-com:office:office" xmlns:r="http://schemas.openxmlformats.org/officeDocument/2006/relationships" xmlns:m="http://schemas.openxmlformats.org/officeDocument/2006/math" xmlns:v="urn:schemas-microsoft-com:vml" xmlns:wp14="http://schemas.microsoft.com/office/word/2010/wordprocessingDrawing" xmlns:wp="http://schemas.openxmlformats.org/drawingml/2006/wordprocessingDrawing" xmlns:w10="urn:schemas-microsoft-com:office:word" xmlns:w="http://schemas.openxmlformats.org/wordprocessingml/2006/main" xmlns:w14="http://schemas.microsoft.com/office/word/2010/wordml" xmlns:wpg="http://schemas.microsoft.com/office/word/2010/wordprocessingGroup" xmlns:wpi="http://schemas.microsoft.com/office/word/2010/wordprocessingInk" xmlns:wne="http://schemas.microsoft.com/office/word/2006/wordml" xmlns:wps="http://schemas.microsoft.com/office/word/2010/wordprocessingShape" mc:Ignorable="w14 wp14">
+  <w:docDefaults>
+    <w:rPrDefault>
+      <w:rPr>
+        <w:rFonts w:asciiTheme="minorHAnsi" w:eastAsiaTheme="minorHAnsi" w:hAnsiTheme="minorHAnsi" w:cstheme="minorBidi"/>
+        <w:sz w:val="22"/>
+        <w:szCs w:val="22"/>
+        <w:lang w:val="en-US" w:eastAsia="en-US" w:bidi="ar-SA"/>
+      </w:rPr>
+    </w:rPrDefault>
+    <w:pPrDefault>
+      <w:pPr>
+        <w:spacing w:after="160" w:line="259" w:lineRule="auto"/>
+      </w:pPr>
+    </w:pPrDefault>
+  </w:docDefaults>
+  <w:latentStyles w:defLockedState="0" w:defUIPriority="99" w:defSemiHidden="1" w:defUnhideWhenUsed="1" w:defQFormat="0" w:count="267">
+    <w:lsdException w:name="Normal" w:semiHidden="0" w:uiPriority="0" w:unhideWhenUsed="0" w:qFormat="1"/>
+    <w:lsdException w:name="heading 1" w:semiHidden="0" w:uiPriority="9" w:unhideWhenUsed="0" w:qFormat="1"/>
+    <w:lsdException w:name="heading 2" w:uiPriority="9" w:qFormat="1"/>
+    <w:lsdException w:name="heading 3" w:uiPriority="9" w:qFormat="1"/>
+    <w:lsdException w:name="heading 4" w:uiPriority="9" w:qFormat="1"/>
+    <w:lsdException w:name="heading 5" w:uiPriority="9" w:qFormat="1"/>
+    <w:lsdException w:name="heading 6" w:uiPriority="9" w:qFormat="1"/>
+    <w:lsdException w:name="heading 7" w:uiPriority="9" w:qFormat="1"/>
+    <w:lsdException w:name="heading 8" w:uiPriority="9" w:qFormat="1"/>
+    <w:lsdException w:name="heading 9" w:uiPriority="9" w:qFormat="1"/>
+    <w:lsdException w:name="toc 1" w:uiPriority="39"/>
+    <w:lsdException w:name="toc 2" w:uiPriority="39"/>
+    <w:lsdException w:name="toc 3" w:uiPriority="39"/>
+    <w:lsdException w:name="toc 4" w:uiPriority="39"/>
+    <w:lsdException w:name="toc 5" w:uiPriority="39"/>
+    <w:lsdException w:name="toc 6" w:uiPriority="39"/>
+    <w:lsdException w:name="toc 7" w:uiPriority="39"/>
+    <w:lsdException w:name="toc 8" w:uiPriority="39"/>
+    <w:lsdException w:name="toc 9" w:uiPriority="39"/>
+    <w:lsdException w:name="caption" w:uiPriority="35" w:qFormat="1"/>
+    <w:lsdException w:name="Title" w:semiHidden="0" w:uiPriority="10" w:unhideWhenUsed="0" w:qFormat="1"/>
+    <w:lsdException w:name="Default Paragraph Font" w:uiPriority="1"/>
+    <w:lsdException w:name="Subtitle" w:semiHidden="0" w:uiPriority="11" w:unhideWhenUsed="0" w:qFormat="1"/>
+    <w:lsdException w:name="Strong" w:semiHidden="0" w:uiPriority="22" w:unhideWhenUsed="0" w:qFormat="1"/>
+    <w:lsdException w:name="Emphasis" w:semiHidden="0" w:uiPriority="20" w:unhideWhenUsed="0" w:qFormat="1"/>
+    <w:lsdException w:name="Table Grid" w:semiHidden="0" w:uiPriority="39" w:unhideWhenUsed="0"/>
+    <w:lsdException w:name="Placeholder Text" w:unhideWhenUsed="0"/>
+    <w:lsdException w:name="No Spacing" w:semiHidden="0" w:uiPriority="1" w:unhideWhenUsed="0" w:qFormat="1"/>
+    <w:lsdException w:name="Light Shading" w:semiHidden="0" w:uiPriority="60" w:unhideWhenUsed="0"/>
+    <w:lsdException w:name="Light List" w:semiHidden="0" w:uiPriority="61" w:unhideWhenUsed="0"/>
+    <w:lsdException w:name="Light Grid" w:semiHidden="0" w:uiPriority="62" w:unhideWhenUsed="0"/>
+    <w:lsdException w:name="Medium Shading 1" w:semiHidden="0" w:uiPriority="63" w:unhideWhenUsed="0"/>
+    <w:lsdException w:name="Medium Shading 2" w:semiHidden="0" w:uiPriority="64" w:unhideWhenUsed="0"/>
+    <w:lsdException w:name="Medium List 1" w:semiHidden="0" w:uiPriority="65" w:unhideWhenUsed="0"/>
+    <w:lsdException w:name="Medium List 2" w:semiHidden="0" w:uiPriority="66" w:unhideWhenUsed="0"/>
+    <w:lsdException w:name="Medium Grid 1" w:semiHidden="0" w:uiPriority="67" w:unhideWhenUsed="0"/>
+    <w:lsdException w:name="Medium Grid 2" w:semiHidden="0" w:uiPriority="68" w:unhideWhenUsed="0"/>
+    <w:lsdException w:name="Medium Grid 3" w:semiHidden="0" w:uiPriority="69" w:unhideWhenUsed="0"/>
+    <w:lsdException w:name="Dark List" w:semiHidden="0" w:uiPriority="70" w:unhideWhenUsed="0"/>
+    <w:lsdException w:name="Colorful Shading" w:semiHidden="0" w:uiPriority="71" w:unhideWhenUsed="0"/>
+    <w:lsdException w:name="Colorful List" w:semiHidden="0" w:uiPriority="72" w:unhideWhenUsed="0"/>
+    <w:lsdException w:name="Colorful Grid" w:semiHidden="0" w:uiPriority="73" w:unhideWhenUsed="0"/>
+    <w:lsdException w:name="Light Shading Accent 1" w:semiHidden="0" w:uiPriority="60" w:unhideWhenUsed="0"/>
+    <w:lsdException w:name="Light List Accent 1" w:semiHidden="0" w:uiPriority="61" w:unhideWhenUsed="0"/>
+    <w:lsdException w:name="Light Grid Accent 1" w:semiHidden="0" w:uiPriority="62" w:unhideWhenUsed="0"/>
+    <w:lsdException w:name="Medium Shading 1 Accent 1" w:semiHidden="0" w:uiPriority="63" w:unhideWhenUsed="0"/>
+    <w:lsdException w:name="Medium Shading 2 Accent 1" w:semiHidden="0" w:uiPriority="64" w:unhideWhenUsed="0"/>
+    <w:lsdException w:name="Medium List 1 Accent 1" w:semiHidden="0" w:uiPriority="65" w:unhideWhenUsed="0"/>
+    <w:lsdException w:name="Revision" w:unhideWhenUsed="0"/>
+    <w:lsdException w:name="List Paragraph" w:semiHidden="0" w:uiPriority="34" w:unhideWhenUsed="0" w:qFormat="1"/>
+    <w:lsdException w:name="Quote" w:semiHidden="0" w:uiPriority="29" w:unhideWhenUsed="0" w:qFormat="1"/>
+    <w:lsdException w:name="Intense Quote" w:semiHidden="0" w:uiPriority="30" w:unhideWhenUsed="0" w:qFormat="1"/>
+    <w:lsdException w:name="Medium List 2 Accent 1" w:semiHidden="0" w:uiPriority="66" w:unhideWhenUsed="0"/>
+    <w:lsdException w:name="Medium Grid 1 Accent 1" w:semiHidden="0" w:uiPriority="67" w:unhideWhenUsed="0"/>
+    <w:lsdException w:name="Medium Grid 2 Accent 1" w:semiHidden="0" w:uiPriority="68" w:unhideWhenUsed="0"/>
+    <w:lsdException w:name="Medium Grid 3 Accent 1" w:semiHidden="0" w:uiPriority="69" w:unhideWhenUsed="0"/>
+    <w:lsdException w:name="Dark List Accent 1" w:semiHidden="0" w:uiPriority="70" w:unhideWhenUsed="0"/>
+    <w:lsdException w:name="Colorful Shading Accent 1" w:semiHidden="0" w:uiPriority="71" w:unhideWhenUsed="0"/>
+    <w:lsdException w:name="Colorful List Accent 1" w:semiHidden="0" w:uiPriority="72" w:unhideWhenUsed="0"/>
+    <w:lsdException w:name="Colorful Grid Accent 1" w:semiHidden="0" w:uiPriority="73" w:unhideWhenUsed="0"/>
+    <w:lsdException w:name="Light Shading Accent 2" w:semiHidden="0" w:uiPriority="60" w:unhideWhenUsed="0"/>
+    <w:lsdException w:name="Light List Accent 2" w:semiHidden="0" w:uiPriority="61" w:unhideWhenUsed="0"/>
+    <w:lsdException w:name="Light Grid Accent 2" w:semiHidden="0" w:uiPriority="62" w:unhideWhenUsed="0"/>
+    <w:lsdException w:name="Medium Shading 1 Accent 2" w:semiHidden="0" w:uiPriority="63" w:unhideWhenUsed="0"/>
+    <w:lsdException w:name="Medium Shading 2 Accent 2" w:semiHidden="0" w:uiPriority="64" w:unhideWhenUsed="0"/>
+    <w:lsdException w:name="Medium List 1 Accent 2" w:semiHidden="0" w:uiPriority="65" w:unhideWhenUsed="0"/>
+    <w:lsdException w:name="Medium List 2 Accent 2" w:semiHidden="0" w:uiPriority="66" w:unhideWhenUsed="0"/>
+    <w:lsdException w:name="Medium Grid 1 Accent 2" w:semiHidden="0" w:uiPriority="67" w:unhideWhenUsed="0"/>
+    <w:lsdException w:name="Medium Grid 2 Accent 2" w:semiHidden="0" w:uiPriority="68" w:unhideWhenUsed="0"/>
+    <w:lsdException w:name="Medium Grid 3 Accent 2" w:semiHidden="0" w:uiPriority="69" w:unhideWhenUsed="0"/>
+    <w:lsdException w:name="Dark List Accent 2" w:semiHidden="0" w:uiPriority="70" w:unhideWhenUsed="0"/>
+    <w:lsdException w:name="Colorful Shading Accent 2" w:semiHidden="0" w:uiPriority="71" w:unhideWhenUsed="0"/>
+    <w:lsdException w:name="Colorful List Accent 2" w:semiHidden="0" w:uiPriority="72" w:unhideWhenUsed="0"/>
+    <w:lsdException w:name="Colorful Grid Accent 2" w:semiHidden="0" w:uiPriority="73" w:unhideWhenUsed="0"/>
+    <w:lsdException w:name="Light Shading Accent 3" w:semiHidden="0" w:uiPriority="60" w:unhideWhenUsed="0"/>
+    <w:lsdException w:name="Light List Accent 3" w:semiHidden="0" w:uiPriority="61" w:unhideWhenUsed="0"/>
+    <w:lsdException w:name="Light Grid Accent 3" w:semiHidden="0" w:uiPriority="62" w:unhideWhenUsed="0"/>
+    <w:lsdException w:name="Medium Shading 1 Accent 3" w:semiHidden="0" w:uiPriority="63" w:unhideWhenUsed="0"/>
+    <w:lsdException w:name="Medium Shading 2 Accent 3" w:semiHidden="0" w:uiPriority="64" w:unhideWhenUsed="0"/>
+    <w:lsdException w:name="Medium List 1 Accent 3" w:semiHidden="0" w:uiPriority="65" w:unhideWhenUsed="0"/>
+    <w:lsdException w:name="Medium List 2 Accent 3" w:semiHidden="0" w:uiPriority="66" w:unhideWhenUsed="0"/>
+    <w:lsdException w:name="Medium Grid 1 Accent 3" w:semiHidden="0" w:uiPriority="67" w:unhideWhenUsed="0"/>
+    <w:lsdException w:name="Medium Grid 2 Accent 3" w:semiHidden="0" w:uiPriority="68" w:unhideWhenUsed="0"/>
+    <w:lsdException w:name="Medium Grid 3 Accent 3" w:semiHidden="0" w:uiPriority="69" w:unhideWhenUsed="0"/>
+    <w:lsdException w:name="Dark List Accent 3" w:semiHidden="0" w:uiPriority="70" w:unhideWhenUsed="0"/>
+    <w:lsdException w:name="Colorful Shading Accent 3" w:semiHidden="0" w:uiPriority="71" w:unhideWhenUsed="0"/>
+    <w:lsdException w:name="Colorful List Accent 3" w:semiHidden="0" w:uiPriority="72" w:unhideWhenUsed="0"/>
+    <w:lsdException w:name="Colorful Grid Accent 3" w:semiHidden="0" w:uiPriority="73" w:unhideWhenUsed="0"/>
+    <w:lsdException w:name="Light Shading Accent 4" w:semiHidden="0" w:uiPriority="60" w:unhideWhenUsed="0"/>
+    <w:lsdException w:name="Light List Accent 4" w:semiHidden="0" w:uiPriority="61" w:unhideWhenUsed="0"/>
+    <w:lsdException w:name="Light Grid Accent 4" w:semiHidden="0" w:uiPriority="62" w:unhideWhenUsed="0"/>
+    <w:lsdException w:name="Medium Shading 1 Accent 4" w:semiHidden="0" w:uiPriority="63" w:unhideWhenUsed="0"/>
+    <w:lsdException w:name="Medium Shading 2 Accent 4" w:semiHidden="0" w:uiPriority="64" w:unhideWhenUsed="0"/>
+    <w:lsdException w:name="Medium List 1 Accent 4" w:semiHidden="0" w:uiPriority="65" w:unhideWhenUsed="0"/>
+    <w:lsdException w:name="Medium List 2 Accent 4" w:semiHidden="0" w:uiPriority="66" w:unhideWhenUsed="0"/>
+    <w:lsdException w:name="Medium Grid 1 Accent 4" w:semiHidden="0" w:uiPriority="67" w:unhideWhenUsed="0"/>
+    <w:lsdException w:name="Medium Grid 2 Accent 4" w:semiHidden="0" w:uiPriority="68" w:unhideWhenUsed="0"/>
+    <w:lsdException w:name="Medium Grid 3 Accent 4" w:semiHidden="0" w:uiPriority="69" w:unhideWhenUsed="0"/>
+    <w:lsdException w:name="Dark List Accent 4" w:semiHidden="0" w:uiPriority="70" w:unhideWhenUsed="0"/>
+    <w:lsdException w:name="Colorful Shading Accent 4" w:semiHidden="0" w:uiPriority="71" w:unhideWhenUsed="0"/>
+    <w:lsdException w:name="Colorful List Accent 4" w:semiHidden="0" w:uiPriority="72" w:unhideWhenUsed="0"/>
+    <w:lsdException w:name="Colorful Grid Accent 4" w:semiHidden="0" w:uiPriority="73" w:unhideWhenUsed="0"/>
+    <w:lsdException w:name="Light Shading Accent 5" w:semiHidden="0" w:uiPriority="60" w:unhideWhenUsed="0"/>
+    <w:lsdException w:name="Light List Accent 5" w:semiHidden="0" w:uiPriority="61" w:unhideWhenUsed="0"/>
+    <w:lsdException w:name="Light Grid Accent 5" w:semiHidden="0" w:uiPriority="62" w:unhideWhenUsed="0"/>
+    <w:lsdException w:name="Medium Shading 1 Accent 5" w:semiHidden="0" w:uiPriority="63" w:unhideWhenUsed="0"/>
+    <w:lsdException w:name="Medium Shading 2 Accent 5" w:semiHidden="0" w:uiPriority="64" w:unhideWhenUsed="0"/>
+    <w:lsdException w:name="Medium List 1 Accent 5" w:semiHidden="0" w:uiPriority="65" w:unhideWhenUsed="0"/>
+    <w:lsdException w:name="Medium List 2 Accent 5" w:semiHidden="0" w:uiPriority="66" w:unhideWhenUsed="0"/>
+    <w:lsdException w:name="Medium Grid 1 Accent 5" w:semiHidden="0" w:uiPriority="67" w:unhideWhenUsed="0"/>
+    <w:lsdException w:name="Medium Grid 2 Accent 5" w:semiHidden="0" w:uiPriority="68" w:unhideWhenUsed="0"/>
+    <w:lsdException w:name="Medium Grid 3 Accent 5" w:semiHidden="0" w:uiPriority="69" w:unhideWhenUsed="0"/>
+    <w:lsdException w:name="Dark List Accent 5" w:semiHidden="0" w:uiPriority="70" w:unhideWhenUsed="0"/>
+    <w:lsdException w:name="Colorful Shading Accent 5" w:semiHidden="0" w:uiPriority="71" w:unhideWhenUsed="0"/>
+    <w:lsdException w:name="Colorful List Accent 5" w:semiHidden="0" w:uiPriority="72" w:unhideWhenUsed="0"/>
+    <w:lsdException w:name="Colorful Grid Accent 5" w:semiHidden="0" w:uiPriority="73" w:unhideWhenUsed="0"/>
+    <w:lsdException w:name="Light Shading Accent 6" w:semiHidden="0" w:uiPriority="60" w:unhideWhenUsed="0"/>
+    <w:lsdException w:name="Light List Accent 6" w:semiHidden="0" w:uiPriority="61" w:unhideWhenUsed="0"/>
+    <w:lsdException w:name="Light Grid Accent 6" w:semiHidden="0" w:uiPriority="62" w:unhideWhenUsed="0"/>
+    <w:lsdException w:name="Medium Shading 1 Accent 6" w:semiHidden="0" w:uiPriority="63" w:unhideWhenUsed="0"/>
+    <w:lsdException w:name="Medium Shading 2 Accent 6" w:semiHidden="0" w:uiPriority="64" w:unhideWhenUsed="0"/>
+    <w:lsdException w:name="Medium List 1 Accent 6" w:semiHidden="0" w:uiPriority="65" w:unhideWhenUsed="0"/>
+    <w:lsdException w:name="Medium List 2 Accent 6" w:semiHidden="0" w:uiPriority="66" w:unhideWhenUsed="0"/>
+    <w:lsdException w:name="Medium Grid 1 Accent 6" w:semiHidden="0" w:uiPriority="67" w:unhideWhenUsed="0"/>
+    <w:lsdException w:name="Medium Grid 2 Accent 6" w:semiHidden="0" w:uiPriority="68" w:unhideWhenUsed="0"/>
+    <w:lsdException w:name="Medium Grid 3 Accent 6" w:semiHidden="0" w:uiPriority="69" w:unhideWhenUsed="0"/>
+    <w:lsdException w:name="Dark List Accent 6" w:semiHidden="0" w:uiPriority="70" w:unhideWhenUsed="0"/>
+    <w:lsdException w:name="Colorful Shading Accent 6" w:semiHidden="0" w:uiPriority="71" w:unhideWhenUsed="0"/>
+    <w:lsdException w:name="Colorful List Accent 6" w:semiHidden="0" w:uiPriority="72" w:unhideWhenUsed="0"/>
+    <w:lsdException w:name="Colorful Grid Accent 6" w:semiHidden="0" w:uiPriority="73" w:unhideWhenUsed="0"/>
+    <w:lsdException w:name="Subtle Emphasis" w:semiHidden="0" w:uiPriority="19" w:unhideWhenUsed="0" w:qFormat="1"/>
+    <w:lsdException w:name="Intense Emphasis" w:semiHidden="0" w:uiPriority="21" w:unhideWhenUsed="0" w:qFormat="1"/>
+    <w:lsdException w:name="Subtle Reference" w:semiHidden="0" w:uiPriority="31" w:unhideWhenUsed="0" w:qFormat="1"/>
+    <w:lsdException w:name="Intense Reference" w:semiHidden="0" w:uiPriority="32" w:unhideWhenUsed="0" w:qFormat="1"/>
+    <w:lsdException w:name="Book Title" w:semiHidden="0" w:uiPriority="33" w:unhideWhenUsed="0" w:qFormat="1"/>
+    <w:lsdException w:name="Bibliography" w:uiPriority="37"/>
+    <w:lsdException w:name="TOC Heading" w:uiPriority="39" w:qFormat="1"/>
   </w:latentStyles>
   <w:style w:type="paragraph" w:default="1" w:styleId="Normal">
     <w:name w:val="Normal"/>
@@ -4656,7 +6188,7 @@
   <a:extraClrSchemeLst/>
   <a:extLst>
     <a:ext uri="{05A4C25C-085E-4340-85A3-A5531E510DB2}">
-      <thm15:themeFamily xmlns:thm15="http://schemas.microsoft.com/office/thememl/2012/main" name="Office Theme" id="{62F939B6-93AF-4DB8-9C6B-D6C7DFDC589F}" vid="{4A3C46E8-61CC-4603-A589-7422A47A8E4A}"/>
+      <thm15:themeFamily xmlns:thm15="http://schemas.microsoft.com/office/thememl/2012/main" xmlns="" name="Office Theme" id="{62F939B6-93AF-4DB8-9C6B-D6C7DFDC589F}" vid="{4A3C46E8-61CC-4603-A589-7422A47A8E4A}"/>
     </a:ext>
   </a:extLst>
 </a:theme>

</xml_diff>

<commit_message>
Updated the word/ppt file with new features and issues
</commit_message>
<xml_diff>
--- a/Mocap model issues.docx
+++ b/Mocap model issues.docx
@@ -1,6 +1,6 @@
 
 <file path=word/document.xml><?xml version="1.0" encoding="utf-8"?>
-<w:document xmlns:wpc="http://schemas.microsoft.com/office/word/2010/wordprocessingCanvas" xmlns:mc="http://schemas.openxmlformats.org/markup-compatibility/2006" xmlns:o="urn:schemas-microsoft-com:office:office" xmlns:r="http://schemas.openxmlformats.org/officeDocument/2006/relationships" xmlns:m="http://schemas.openxmlformats.org/officeDocument/2006/math" xmlns:v="urn:schemas-microsoft-com:vml" xmlns:wp14="http://schemas.microsoft.com/office/word/2010/wordprocessingDrawing" xmlns:wp="http://schemas.openxmlformats.org/drawingml/2006/wordprocessingDrawing" xmlns:w10="urn:schemas-microsoft-com:office:word" xmlns:w="http://schemas.openxmlformats.org/wordprocessingml/2006/main" xmlns:w14="http://schemas.microsoft.com/office/word/2010/wordml" xmlns:wpg="http://schemas.microsoft.com/office/word/2010/wordprocessingGroup" xmlns:wpi="http://schemas.microsoft.com/office/word/2010/wordprocessingInk" xmlns:wne="http://schemas.microsoft.com/office/word/2006/wordml" xmlns:wps="http://schemas.microsoft.com/office/word/2010/wordprocessingShape" mc:Ignorable="w14 wp14">
+<w:document xmlns:wpc="http://schemas.microsoft.com/office/word/2010/wordprocessingCanvas" xmlns:mc="http://schemas.openxmlformats.org/markup-compatibility/2006" xmlns:o="urn:schemas-microsoft-com:office:office" xmlns:r="http://schemas.openxmlformats.org/officeDocument/2006/relationships" xmlns:m="http://schemas.openxmlformats.org/officeDocument/2006/math" xmlns:v="urn:schemas-microsoft-com:vml" xmlns:wp14="http://schemas.microsoft.com/office/word/2010/wordprocessingDrawing" xmlns:wp="http://schemas.openxmlformats.org/drawingml/2006/wordprocessingDrawing" xmlns:w10="urn:schemas-microsoft-com:office:word" xmlns:w="http://schemas.openxmlformats.org/wordprocessingml/2006/main" xmlns:w14="http://schemas.microsoft.com/office/word/2010/wordml" xmlns:w15="http://schemas.microsoft.com/office/word/2012/wordml" xmlns:wpg="http://schemas.microsoft.com/office/word/2010/wordprocessingGroup" xmlns:wpi="http://schemas.microsoft.com/office/word/2010/wordprocessingInk" xmlns:wne="http://schemas.microsoft.com/office/word/2006/wordml" xmlns:wps="http://schemas.microsoft.com/office/word/2010/wordprocessingShape" mc:Ignorable="w14 w15 wp14">
   <w:body>
     <w:p>
       <w:pPr>
@@ -93,7 +93,21 @@
         <w:rPr>
           <w:rFonts w:ascii="Calibri" w:eastAsia="Calibri" w:hAnsi="Calibri" w:cs="Times New Roman"/>
         </w:rPr>
-        <w:t>fix no-files handling (MD)</w:t>
+        <w:t xml:space="preserve">Fix reference bug (MEL </w:t>
+      </w:r>
+      <w:proofErr w:type="spellStart"/>
+      <w:r>
+        <w:rPr>
+          <w:rFonts w:ascii="Calibri" w:eastAsia="Calibri" w:hAnsi="Calibri" w:cs="Times New Roman"/>
+        </w:rPr>
+        <w:t>bugreport</w:t>
+      </w:r>
+      <w:proofErr w:type="spellEnd"/>
+      <w:r>
+        <w:rPr>
+          <w:rFonts w:ascii="Calibri" w:eastAsia="Calibri" w:hAnsi="Calibri" w:cs="Times New Roman"/>
+        </w:rPr>
+        <w:t>) (MD/JDT)</w:t>
       </w:r>
     </w:p>
     <w:p>
@@ -107,25 +121,33 @@
           <w:rFonts w:ascii="Calibri" w:eastAsia="Calibri" w:hAnsi="Calibri" w:cs="Times New Roman"/>
         </w:rPr>
       </w:pPr>
-      <w:r>
-        <w:rPr>
-          <w:rFonts w:ascii="Calibri" w:eastAsia="Calibri" w:hAnsi="Calibri" w:cs="Times New Roman"/>
-        </w:rPr>
-        <w:t xml:space="preserve">Fix reference bug (MEL </w:t>
-      </w:r>
-      <w:proofErr w:type="spellStart"/>
-      <w:r>
-        <w:rPr>
-          <w:rFonts w:ascii="Calibri" w:eastAsia="Calibri" w:hAnsi="Calibri" w:cs="Times New Roman"/>
-        </w:rPr>
-        <w:t>bugreport</w:t>
-      </w:r>
-      <w:proofErr w:type="spellEnd"/>
-      <w:r>
-        <w:rPr>
-          <w:rFonts w:ascii="Calibri" w:eastAsia="Calibri" w:hAnsi="Calibri" w:cs="Times New Roman"/>
-        </w:rPr>
-        <w:t>) (MD/JDT)</w:t>
+      <w:proofErr w:type="spellStart"/>
+      <w:r>
+        <w:rPr>
+          <w:rFonts w:ascii="Calibri" w:eastAsia="Calibri" w:hAnsi="Calibri" w:cs="Times New Roman"/>
+        </w:rPr>
+        <w:t>SetView</w:t>
+      </w:r>
+      <w:proofErr w:type="spellEnd"/>
+      <w:r>
+        <w:rPr>
+          <w:rFonts w:ascii="Calibri" w:eastAsia="Calibri" w:hAnsi="Calibri" w:cs="Times New Roman"/>
+        </w:rPr>
+        <w:t xml:space="preserve"> </w:t>
+      </w:r>
+      <w:proofErr w:type="spellStart"/>
+      <w:r>
+        <w:rPr>
+          <w:rFonts w:ascii="Calibri" w:eastAsia="Calibri" w:hAnsi="Calibri" w:cs="Times New Roman"/>
+        </w:rPr>
+        <w:t>ClassOperation</w:t>
+      </w:r>
+      <w:proofErr w:type="spellEnd"/>
+      <w:r>
+        <w:rPr>
+          <w:rFonts w:ascii="Calibri" w:eastAsia="Calibri" w:hAnsi="Calibri" w:cs="Times New Roman"/>
+        </w:rPr>
+        <w:t xml:space="preserve"> (JDT)</w:t>
       </w:r>
     </w:p>
     <w:p>
@@ -144,28 +166,186 @@
         <w:rPr>
           <w:rFonts w:ascii="Calibri" w:eastAsia="Calibri" w:hAnsi="Calibri" w:cs="Times New Roman"/>
         </w:rPr>
-        <w:t>SetView</w:t>
-      </w:r>
-      <w:proofErr w:type="spellEnd"/>
-      <w:r>
-        <w:rPr>
-          <w:rFonts w:ascii="Calibri" w:eastAsia="Calibri" w:hAnsi="Calibri" w:cs="Times New Roman"/>
-        </w:rPr>
-        <w:t xml:space="preserve"> </w:t>
-      </w:r>
-      <w:proofErr w:type="spellStart"/>
-      <w:r>
-        <w:rPr>
-          <w:rFonts w:ascii="Calibri" w:eastAsia="Calibri" w:hAnsi="Calibri" w:cs="Times New Roman"/>
-        </w:rPr>
-        <w:t>ClassOperation</w:t>
-      </w:r>
-      <w:proofErr w:type="spellEnd"/>
-      <w:r>
-        <w:rPr>
-          <w:rFonts w:ascii="Calibri" w:eastAsia="Calibri" w:hAnsi="Calibri" w:cs="Times New Roman"/>
-        </w:rPr>
-        <w:t xml:space="preserve"> (JDT)</w:t>
+        <w:t>OptStudy</w:t>
+      </w:r>
+      <w:proofErr w:type="spellEnd"/>
+      <w:r>
+        <w:rPr>
+          <w:rFonts w:ascii="Calibri" w:eastAsia="Calibri" w:hAnsi="Calibri" w:cs="Times New Roman"/>
+        </w:rPr>
+        <w:t>: (MD)</w:t>
+      </w:r>
+    </w:p>
+    <w:p>
+      <w:pPr>
+        <w:numPr>
+          <w:ilvl w:val="3"/>
+          <w:numId w:val="10"/>
+        </w:numPr>
+        <w:spacing w:after="0"/>
+        <w:rPr>
+          <w:rFonts w:ascii="Calibri" w:eastAsia="Calibri" w:hAnsi="Calibri" w:cs="Times New Roman"/>
+        </w:rPr>
+      </w:pPr>
+      <w:r>
+        <w:rPr>
+          <w:rFonts w:ascii="Calibri" w:eastAsia="Calibri" w:hAnsi="Calibri" w:cs="Times New Roman"/>
+        </w:rPr>
+        <w:t xml:space="preserve">No </w:t>
+      </w:r>
+      <w:proofErr w:type="spellStart"/>
+      <w:r>
+        <w:rPr>
+          <w:rFonts w:ascii="Calibri" w:eastAsia="Calibri" w:hAnsi="Calibri" w:cs="Times New Roman"/>
+        </w:rPr>
+        <w:t>DesVar</w:t>
+      </w:r>
+      <w:proofErr w:type="spellEnd"/>
+      <w:r>
+        <w:rPr>
+          <w:rFonts w:ascii="Calibri" w:eastAsia="Calibri" w:hAnsi="Calibri" w:cs="Times New Roman"/>
+        </w:rPr>
+        <w:t xml:space="preserve"> handling</w:t>
+      </w:r>
+    </w:p>
+    <w:p>
+      <w:pPr>
+        <w:numPr>
+          <w:ilvl w:val="3"/>
+          <w:numId w:val="10"/>
+        </w:numPr>
+        <w:spacing w:after="0"/>
+        <w:rPr>
+          <w:rFonts w:ascii="Calibri" w:eastAsia="Calibri" w:hAnsi="Calibri" w:cs="Times New Roman"/>
+          <w:lang w:val="da-DK"/>
+        </w:rPr>
+      </w:pPr>
+      <w:r>
+        <w:rPr>
+          <w:rFonts w:ascii="Calibri" w:eastAsia="Calibri" w:hAnsi="Calibri" w:cs="Times New Roman"/>
+          <w:lang w:val="da-DK"/>
+        </w:rPr>
+        <w:t>Better DesVar linkage (pointer, PickDown)</w:t>
+      </w:r>
+    </w:p>
+    <w:p>
+      <w:pPr>
+        <w:numPr>
+          <w:ilvl w:val="3"/>
+          <w:numId w:val="10"/>
+        </w:numPr>
+        <w:spacing w:after="0"/>
+        <w:rPr>
+          <w:rFonts w:ascii="Calibri" w:eastAsia="Calibri" w:hAnsi="Calibri" w:cs="Times New Roman"/>
+        </w:rPr>
+      </w:pPr>
+      <w:proofErr w:type="spellStart"/>
+      <w:r>
+        <w:rPr>
+          <w:rFonts w:ascii="Calibri" w:eastAsia="Calibri" w:hAnsi="Calibri" w:cs="Times New Roman"/>
+        </w:rPr>
+        <w:t>DesVar</w:t>
+      </w:r>
+      <w:proofErr w:type="spellEnd"/>
+      <w:r>
+        <w:rPr>
+          <w:rFonts w:ascii="Calibri" w:eastAsia="Calibri" w:hAnsi="Calibri" w:cs="Times New Roman"/>
+        </w:rPr>
+        <w:t xml:space="preserve"> reference does not save/load properly (MEL </w:t>
+      </w:r>
+      <w:proofErr w:type="spellStart"/>
+      <w:r>
+        <w:rPr>
+          <w:rFonts w:ascii="Calibri" w:eastAsia="Calibri" w:hAnsi="Calibri" w:cs="Times New Roman"/>
+        </w:rPr>
+        <w:t>bugreport</w:t>
+      </w:r>
+      <w:proofErr w:type="spellEnd"/>
+      <w:r>
+        <w:rPr>
+          <w:rFonts w:ascii="Calibri" w:eastAsia="Calibri" w:hAnsi="Calibri" w:cs="Times New Roman"/>
+        </w:rPr>
+        <w:t>)</w:t>
+      </w:r>
+    </w:p>
+    <w:p>
+      <w:pPr>
+        <w:numPr>
+          <w:ilvl w:val="3"/>
+          <w:numId w:val="10"/>
+        </w:numPr>
+        <w:spacing w:after="0"/>
+        <w:rPr>
+          <w:rFonts w:ascii="Calibri" w:eastAsia="Calibri" w:hAnsi="Calibri" w:cs="Times New Roman"/>
+        </w:rPr>
+      </w:pPr>
+      <w:r>
+        <w:rPr>
+          <w:rFonts w:ascii="Calibri" w:eastAsia="Calibri" w:hAnsi="Calibri" w:cs="Times New Roman"/>
+        </w:rPr>
+        <w:t xml:space="preserve">Save as </w:t>
+      </w:r>
+      <w:proofErr w:type="spellStart"/>
+      <w:r>
+        <w:rPr>
+          <w:rFonts w:ascii="Calibri" w:eastAsia="Calibri" w:hAnsi="Calibri" w:cs="Times New Roman"/>
+        </w:rPr>
+        <w:t>anyset</w:t>
+      </w:r>
+      <w:proofErr w:type="spellEnd"/>
+    </w:p>
+    <w:p>
+      <w:pPr>
+        <w:numPr>
+          <w:ilvl w:val="3"/>
+          <w:numId w:val="10"/>
+        </w:numPr>
+        <w:spacing w:after="0"/>
+        <w:rPr>
+          <w:rFonts w:ascii="Calibri" w:eastAsia="Calibri" w:hAnsi="Calibri" w:cs="Times New Roman"/>
+        </w:rPr>
+      </w:pPr>
+      <w:proofErr w:type="spellStart"/>
+      <w:r>
+        <w:rPr>
+          <w:rFonts w:ascii="Calibri" w:eastAsia="Calibri" w:hAnsi="Calibri" w:cs="Times New Roman"/>
+        </w:rPr>
+        <w:t>DesVar</w:t>
+      </w:r>
+      <w:proofErr w:type="spellEnd"/>
+      <w:r>
+        <w:rPr>
+          <w:rFonts w:ascii="Calibri" w:eastAsia="Calibri" w:hAnsi="Calibri" w:cs="Times New Roman"/>
+        </w:rPr>
+        <w:t xml:space="preserve"> (marker) visualization (e.g. via </w:t>
+      </w:r>
+      <w:proofErr w:type="spellStart"/>
+      <w:r>
+        <w:rPr>
+          <w:rFonts w:ascii="Calibri" w:eastAsia="Calibri" w:hAnsi="Calibri" w:cs="Times New Roman"/>
+        </w:rPr>
+        <w:t>DesVar</w:t>
+      </w:r>
+      <w:proofErr w:type="spellEnd"/>
+      <w:r>
+        <w:rPr>
+          <w:rFonts w:ascii="Calibri" w:eastAsia="Calibri" w:hAnsi="Calibri" w:cs="Times New Roman"/>
+        </w:rPr>
+        <w:t xml:space="preserve">::Active or </w:t>
+      </w:r>
+      <w:proofErr w:type="spellStart"/>
+      <w:r>
+        <w:rPr>
+          <w:rFonts w:ascii="Calibri" w:eastAsia="Calibri" w:hAnsi="Calibri" w:cs="Times New Roman"/>
+        </w:rPr>
+        <w:t>DesStudyPtrArr</w:t>
+      </w:r>
+      <w:proofErr w:type="spellEnd"/>
+      <w:r>
+        <w:rPr>
+          <w:rFonts w:ascii="Calibri" w:eastAsia="Calibri" w:hAnsi="Calibri" w:cs="Times New Roman"/>
+        </w:rPr>
+        <w:t xml:space="preserve"> set by studies)</w:t>
       </w:r>
     </w:p>
     <w:p>
@@ -179,19 +359,55 @@
           <w:rFonts w:ascii="Calibri" w:eastAsia="Calibri" w:hAnsi="Calibri" w:cs="Times New Roman"/>
         </w:rPr>
       </w:pPr>
-      <w:proofErr w:type="spellStart"/>
-      <w:r>
-        <w:rPr>
-          <w:rFonts w:ascii="Calibri" w:eastAsia="Calibri" w:hAnsi="Calibri" w:cs="Times New Roman"/>
-        </w:rPr>
-        <w:t>OptStudy</w:t>
-      </w:r>
-      <w:proofErr w:type="spellEnd"/>
-      <w:r>
-        <w:rPr>
-          <w:rFonts w:ascii="Calibri" w:eastAsia="Calibri" w:hAnsi="Calibri" w:cs="Times New Roman"/>
-        </w:rPr>
-        <w:t>: (MD)</w:t>
+      <w:r>
+        <w:rPr>
+          <w:rFonts w:ascii="Calibri" w:eastAsia="Calibri" w:hAnsi="Calibri" w:cs="Times New Roman"/>
+        </w:rPr>
+        <w:t>fix no-files handling (MD)</w:t>
+      </w:r>
+    </w:p>
+    <w:p>
+      <w:pPr>
+        <w:numPr>
+          <w:ilvl w:val="2"/>
+          <w:numId w:val="10"/>
+        </w:numPr>
+        <w:spacing w:after="0"/>
+        <w:rPr>
+          <w:rFonts w:ascii="Calibri" w:eastAsia="Calibri" w:hAnsi="Calibri" w:cs="Times New Roman"/>
+        </w:rPr>
+      </w:pPr>
+      <w:proofErr w:type="spellStart"/>
+      <w:r>
+        <w:rPr>
+          <w:rFonts w:ascii="Calibri" w:eastAsia="Calibri" w:hAnsi="Calibri" w:cs="Times New Roman"/>
+        </w:rPr>
+        <w:t>SetValue</w:t>
+      </w:r>
+      <w:proofErr w:type="spellEnd"/>
+      <w:r>
+        <w:rPr>
+          <w:rFonts w:ascii="Calibri" w:eastAsia="Calibri" w:hAnsi="Calibri" w:cs="Times New Roman"/>
+        </w:rPr>
+        <w:t xml:space="preserve"> saving ( only save changed value)</w:t>
+      </w:r>
+    </w:p>
+    <w:p>
+      <w:pPr>
+        <w:numPr>
+          <w:ilvl w:val="2"/>
+          <w:numId w:val="10"/>
+        </w:numPr>
+        <w:spacing w:after="0"/>
+        <w:rPr>
+          <w:rFonts w:ascii="Calibri" w:eastAsia="Calibri" w:hAnsi="Calibri" w:cs="Times New Roman"/>
+        </w:rPr>
+      </w:pPr>
+      <w:r>
+        <w:rPr>
+          <w:rFonts w:ascii="Calibri" w:eastAsia="Calibri" w:hAnsi="Calibri" w:cs="Times New Roman"/>
+        </w:rPr>
+        <w:t>Class Templates parser issues (JDT)</w:t>
       </w:r>
     </w:p>
     <w:p>
@@ -209,21 +425,7 @@
         <w:rPr>
           <w:rFonts w:ascii="Calibri" w:eastAsia="Calibri" w:hAnsi="Calibri" w:cs="Times New Roman"/>
         </w:rPr>
-        <w:t xml:space="preserve">No </w:t>
-      </w:r>
-      <w:proofErr w:type="spellStart"/>
-      <w:r>
-        <w:rPr>
-          <w:rFonts w:ascii="Calibri" w:eastAsia="Calibri" w:hAnsi="Calibri" w:cs="Times New Roman"/>
-        </w:rPr>
-        <w:t>DesVar</w:t>
-      </w:r>
-      <w:proofErr w:type="spellEnd"/>
-      <w:r>
-        <w:rPr>
-          <w:rFonts w:ascii="Calibri" w:eastAsia="Calibri" w:hAnsi="Calibri" w:cs="Times New Roman"/>
-        </w:rPr>
-        <w:t xml:space="preserve"> handling</w:t>
+        <w:t>Dots in default argument values</w:t>
       </w:r>
     </w:p>
     <w:p>
@@ -235,15 +437,45 @@
         <w:spacing w:after="0"/>
         <w:rPr>
           <w:rFonts w:ascii="Calibri" w:eastAsia="Calibri" w:hAnsi="Calibri" w:cs="Times New Roman"/>
-          <w:lang w:val="da-DK"/>
-        </w:rPr>
-      </w:pPr>
-      <w:r>
-        <w:rPr>
-          <w:rFonts w:ascii="Calibri" w:eastAsia="Calibri" w:hAnsi="Calibri" w:cs="Times New Roman"/>
-          <w:lang w:val="da-DK"/>
-        </w:rPr>
-        <w:t>Better DesVar linkage (pointer, PickDown)</w:t>
+        </w:rPr>
+      </w:pPr>
+      <w:r>
+        <w:rPr>
+          <w:rFonts w:ascii="Calibri" w:eastAsia="Calibri" w:hAnsi="Calibri" w:cs="Times New Roman"/>
+        </w:rPr>
+        <w:t xml:space="preserve">Minus in (front </w:t>
+      </w:r>
+      <w:proofErr w:type="spellStart"/>
+      <w:r>
+        <w:rPr>
+          <w:rFonts w:ascii="Calibri" w:eastAsia="Calibri" w:hAnsi="Calibri" w:cs="Times New Roman"/>
+        </w:rPr>
+        <w:t>off</w:t>
+      </w:r>
+      <w:proofErr w:type="spellEnd"/>
+      <w:r>
+        <w:rPr>
+          <w:rFonts w:ascii="Calibri" w:eastAsia="Calibri" w:hAnsi="Calibri" w:cs="Times New Roman"/>
+        </w:rPr>
+        <w:t>)template argument values</w:t>
+      </w:r>
+    </w:p>
+    <w:p>
+      <w:pPr>
+        <w:numPr>
+          <w:ilvl w:val="2"/>
+          <w:numId w:val="10"/>
+        </w:numPr>
+        <w:spacing w:after="0"/>
+        <w:rPr>
+          <w:rFonts w:ascii="Calibri" w:eastAsia="Calibri" w:hAnsi="Calibri" w:cs="Times New Roman"/>
+        </w:rPr>
+      </w:pPr>
+      <w:r>
+        <w:rPr>
+          <w:rFonts w:ascii="Calibri" w:eastAsia="Calibri" w:hAnsi="Calibri" w:cs="Times New Roman"/>
+        </w:rPr>
+        <w:t>C3Dreader (MD)</w:t>
       </w:r>
     </w:p>
     <w:p>
@@ -257,33 +489,11 @@
           <w:rFonts w:ascii="Calibri" w:eastAsia="Calibri" w:hAnsi="Calibri" w:cs="Times New Roman"/>
         </w:rPr>
       </w:pPr>
-      <w:proofErr w:type="spellStart"/>
-      <w:r>
-        <w:rPr>
-          <w:rFonts w:ascii="Calibri" w:eastAsia="Calibri" w:hAnsi="Calibri" w:cs="Times New Roman"/>
-        </w:rPr>
-        <w:t>DesVar</w:t>
-      </w:r>
-      <w:proofErr w:type="spellEnd"/>
-      <w:r>
-        <w:rPr>
-          <w:rFonts w:ascii="Calibri" w:eastAsia="Calibri" w:hAnsi="Calibri" w:cs="Times New Roman"/>
-        </w:rPr>
-        <w:t xml:space="preserve"> reference does not save/load properly (MEL </w:t>
-      </w:r>
-      <w:proofErr w:type="spellStart"/>
-      <w:r>
-        <w:rPr>
-          <w:rFonts w:ascii="Calibri" w:eastAsia="Calibri" w:hAnsi="Calibri" w:cs="Times New Roman"/>
-        </w:rPr>
-        <w:t>bugreport</w:t>
-      </w:r>
-      <w:proofErr w:type="spellEnd"/>
-      <w:r>
-        <w:rPr>
-          <w:rFonts w:ascii="Calibri" w:eastAsia="Calibri" w:hAnsi="Calibri" w:cs="Times New Roman"/>
-        </w:rPr>
-        <w:t>)</w:t>
+      <w:r>
+        <w:rPr>
+          <w:rFonts w:ascii="Calibri" w:eastAsia="Calibri" w:hAnsi="Calibri" w:cs="Times New Roman"/>
+        </w:rPr>
+        <w:t>Bug: Filters do not work when no analog data</w:t>
       </w:r>
     </w:p>
     <w:p>
@@ -301,16 +511,125 @@
         <w:rPr>
           <w:rFonts w:ascii="Calibri" w:eastAsia="Calibri" w:hAnsi="Calibri" w:cs="Times New Roman"/>
         </w:rPr>
-        <w:t xml:space="preserve">Save as </w:t>
-      </w:r>
-      <w:proofErr w:type="spellStart"/>
-      <w:r>
-        <w:rPr>
-          <w:rFonts w:ascii="Calibri" w:eastAsia="Calibri" w:hAnsi="Calibri" w:cs="Times New Roman"/>
-        </w:rPr>
-        <w:t>anyset</w:t>
-      </w:r>
-      <w:proofErr w:type="spellEnd"/>
+        <w:t>Disable filters (+ warning) when single/too few samples (BUG)</w:t>
+      </w:r>
+    </w:p>
+    <w:p>
+      <w:pPr>
+        <w:numPr>
+          <w:ilvl w:val="1"/>
+          <w:numId w:val="10"/>
+        </w:numPr>
+        <w:spacing w:after="0"/>
+        <w:rPr>
+          <w:rFonts w:ascii="Calibri" w:eastAsia="Calibri" w:hAnsi="Calibri" w:cs="Times New Roman"/>
+        </w:rPr>
+      </w:pPr>
+      <w:proofErr w:type="spellStart"/>
+      <w:r>
+        <w:rPr>
+          <w:rFonts w:ascii="Calibri" w:eastAsia="Calibri" w:hAnsi="Calibri" w:cs="Times New Roman"/>
+        </w:rPr>
+        <w:t>AnyMoCap</w:t>
+      </w:r>
+      <w:proofErr w:type="spellEnd"/>
+    </w:p>
+    <w:p>
+      <w:pPr>
+        <w:numPr>
+          <w:ilvl w:val="2"/>
+          <w:numId w:val="10"/>
+        </w:numPr>
+        <w:spacing w:after="0"/>
+        <w:rPr>
+          <w:rFonts w:ascii="Calibri" w:eastAsia="Calibri" w:hAnsi="Calibri" w:cs="Times New Roman"/>
+          <w:strike/>
+        </w:rPr>
+      </w:pPr>
+      <w:r>
+        <w:rPr>
+          <w:rFonts w:ascii="Calibri" w:eastAsia="Calibri" w:hAnsi="Calibri" w:cs="Times New Roman"/>
+          <w:strike/>
+        </w:rPr>
+        <w:t xml:space="preserve">Restructured model for readability and easy access </w:t>
+      </w:r>
+    </w:p>
+    <w:p>
+      <w:pPr>
+        <w:numPr>
+          <w:ilvl w:val="2"/>
+          <w:numId w:val="10"/>
+        </w:numPr>
+        <w:spacing w:after="0"/>
+        <w:rPr>
+          <w:rFonts w:ascii="Calibri" w:eastAsia="Calibri" w:hAnsi="Calibri" w:cs="Times New Roman"/>
+          <w:strike/>
+        </w:rPr>
+      </w:pPr>
+      <w:r>
+        <w:rPr>
+          <w:strike/>
+        </w:rPr>
+        <w:t>Separation of Trial/subject/lab specific data</w:t>
+      </w:r>
+      <w:r>
+        <w:rPr>
+          <w:rFonts w:ascii="Calibri" w:eastAsia="Calibri" w:hAnsi="Calibri" w:cs="Times New Roman"/>
+          <w:strike/>
+        </w:rPr>
+        <w:t xml:space="preserve"> </w:t>
+      </w:r>
+      <w:r>
+        <w:rPr>
+          <w:rFonts w:ascii="Calibri" w:eastAsia="Calibri" w:hAnsi="Calibri" w:cs="Times New Roman"/>
+          <w:strike/>
+        </w:rPr>
+        <w:t>(MEL)</w:t>
+      </w:r>
+    </w:p>
+    <w:p>
+      <w:pPr>
+        <w:numPr>
+          <w:ilvl w:val="2"/>
+          <w:numId w:val="10"/>
+        </w:numPr>
+        <w:spacing w:after="0"/>
+        <w:rPr>
+          <w:rFonts w:ascii="Calibri" w:eastAsia="Calibri" w:hAnsi="Calibri" w:cs="Times New Roman"/>
+        </w:rPr>
+      </w:pPr>
+      <w:proofErr w:type="spellStart"/>
+      <w:r>
+        <w:rPr>
+          <w:rFonts w:ascii="Calibri" w:eastAsia="Calibri" w:hAnsi="Calibri" w:cs="Times New Roman"/>
+        </w:rPr>
+        <w:t>ExtraDrivers</w:t>
+      </w:r>
+      <w:proofErr w:type="spellEnd"/>
+      <w:r>
+        <w:rPr>
+          <w:rFonts w:ascii="Calibri" w:eastAsia="Calibri" w:hAnsi="Calibri" w:cs="Times New Roman"/>
+        </w:rPr>
+        <w:t xml:space="preserve"> included properly (depends on reference bug) (MEL)</w:t>
+      </w:r>
+    </w:p>
+    <w:p>
+      <w:pPr>
+        <w:numPr>
+          <w:ilvl w:val="2"/>
+          <w:numId w:val="10"/>
+        </w:numPr>
+        <w:spacing w:after="0"/>
+        <w:rPr>
+          <w:rFonts w:ascii="Calibri" w:eastAsia="Calibri" w:hAnsi="Calibri" w:cs="Times New Roman"/>
+        </w:rPr>
+      </w:pPr>
+      <w:r>
+        <w:rPr>
+          <w:rFonts w:ascii="Calibri" w:eastAsia="Calibri" w:hAnsi="Calibri" w:cs="Times New Roman"/>
+        </w:rPr>
+        <w:t>2-step analysis with file-based data transfer</w:t>
+      </w:r>
     </w:p>
     <w:p>
       <w:pPr>
@@ -323,47 +642,37 @@
           <w:rFonts w:ascii="Calibri" w:eastAsia="Calibri" w:hAnsi="Calibri" w:cs="Times New Roman"/>
         </w:rPr>
       </w:pPr>
-      <w:proofErr w:type="spellStart"/>
-      <w:r>
-        <w:rPr>
-          <w:rFonts w:ascii="Calibri" w:eastAsia="Calibri" w:hAnsi="Calibri" w:cs="Times New Roman"/>
-        </w:rPr>
-        <w:t>DesVar</w:t>
-      </w:r>
-      <w:proofErr w:type="spellEnd"/>
-      <w:r>
-        <w:rPr>
-          <w:rFonts w:ascii="Calibri" w:eastAsia="Calibri" w:hAnsi="Calibri" w:cs="Times New Roman"/>
-        </w:rPr>
-        <w:t xml:space="preserve"> (marker) visualization (e.g. via </w:t>
-      </w:r>
-      <w:proofErr w:type="spellStart"/>
-      <w:r>
-        <w:rPr>
-          <w:rFonts w:ascii="Calibri" w:eastAsia="Calibri" w:hAnsi="Calibri" w:cs="Times New Roman"/>
-        </w:rPr>
-        <w:t>DesVar</w:t>
-      </w:r>
-      <w:proofErr w:type="spellEnd"/>
-      <w:r>
-        <w:rPr>
-          <w:rFonts w:ascii="Calibri" w:eastAsia="Calibri" w:hAnsi="Calibri" w:cs="Times New Roman"/>
-        </w:rPr>
-        <w:t xml:space="preserve">::Active or </w:t>
-      </w:r>
-      <w:proofErr w:type="spellStart"/>
-      <w:r>
-        <w:rPr>
-          <w:rFonts w:ascii="Calibri" w:eastAsia="Calibri" w:hAnsi="Calibri" w:cs="Times New Roman"/>
-        </w:rPr>
-        <w:t>DesStudyPtrArr</w:t>
-      </w:r>
-      <w:proofErr w:type="spellEnd"/>
-      <w:r>
-        <w:rPr>
-          <w:rFonts w:ascii="Calibri" w:eastAsia="Calibri" w:hAnsi="Calibri" w:cs="Times New Roman"/>
-        </w:rPr>
-        <w:t xml:space="preserve"> set by studies)</w:t>
+      <w:r>
+        <w:rPr>
+          <w:rFonts w:ascii="Calibri" w:eastAsia="Calibri" w:hAnsi="Calibri" w:cs="Times New Roman"/>
+        </w:rPr>
+        <w:t>Remove muscles for faster kinematics (using double-load procedure) (MEL)</w:t>
+      </w:r>
+    </w:p>
+    <w:p>
+      <w:pPr>
+        <w:numPr>
+          <w:ilvl w:val="2"/>
+          <w:numId w:val="10"/>
+        </w:numPr>
+        <w:spacing w:after="0"/>
+        <w:rPr>
+          <w:rFonts w:ascii="Calibri" w:eastAsia="Calibri" w:hAnsi="Calibri" w:cs="Times New Roman"/>
+        </w:rPr>
+      </w:pPr>
+      <w:proofErr w:type="spellStart"/>
+      <w:r>
+        <w:rPr>
+          <w:rFonts w:ascii="Calibri" w:eastAsia="Calibri" w:hAnsi="Calibri" w:cs="Times New Roman"/>
+        </w:rPr>
+        <w:t>StandingReference</w:t>
+      </w:r>
+      <w:proofErr w:type="spellEnd"/>
+      <w:r>
+        <w:rPr>
+          <w:rFonts w:ascii="Calibri" w:eastAsia="Calibri" w:hAnsi="Calibri" w:cs="Times New Roman"/>
+        </w:rPr>
+        <w:t xml:space="preserve"> -&gt; multiple linked trials (MEL)</w:t>
       </w:r>
     </w:p>
     <w:p>
@@ -377,7 +686,90 @@
           <w:rFonts w:ascii="Calibri" w:eastAsia="Calibri" w:hAnsi="Calibri" w:cs="Times New Roman"/>
         </w:rPr>
       </w:pPr>
-    </w:p>
+      <w:r>
+        <w:rPr>
+          <w:rFonts w:ascii="Calibri" w:eastAsia="Calibri" w:hAnsi="Calibri" w:cs="Times New Roman"/>
+        </w:rPr>
+        <w:t>Multiple marker protocols</w:t>
+      </w:r>
+    </w:p>
+    <w:p>
+      <w:pPr>
+        <w:numPr>
+          <w:ilvl w:val="3"/>
+          <w:numId w:val="10"/>
+        </w:numPr>
+        <w:spacing w:after="0"/>
+        <w:rPr>
+          <w:rFonts w:ascii="Calibri" w:eastAsia="Calibri" w:hAnsi="Calibri" w:cs="Times New Roman"/>
+        </w:rPr>
+      </w:pPr>
+      <w:r>
+        <w:rPr>
+          <w:rFonts w:ascii="Calibri" w:eastAsia="Calibri" w:hAnsi="Calibri" w:cs="Times New Roman"/>
+        </w:rPr>
+        <w:t xml:space="preserve">Saving design </w:t>
+      </w:r>
+      <w:proofErr w:type="spellStart"/>
+      <w:r>
+        <w:rPr>
+          <w:rFonts w:ascii="Calibri" w:eastAsia="Calibri" w:hAnsi="Calibri" w:cs="Times New Roman"/>
+        </w:rPr>
+        <w:t>vars</w:t>
+      </w:r>
+      <w:proofErr w:type="spellEnd"/>
+      <w:r>
+        <w:rPr>
+          <w:rFonts w:ascii="Calibri" w:eastAsia="Calibri" w:hAnsi="Calibri" w:cs="Times New Roman"/>
+        </w:rPr>
+        <w:t xml:space="preserve"> when </w:t>
+      </w:r>
+      <w:proofErr w:type="spellStart"/>
+      <w:r>
+        <w:rPr>
+          <w:rFonts w:ascii="Calibri" w:eastAsia="Calibri" w:hAnsi="Calibri" w:cs="Times New Roman"/>
+        </w:rPr>
+        <w:t>ParameterOpt</w:t>
+      </w:r>
+      <w:proofErr w:type="spellEnd"/>
+      <w:r>
+        <w:rPr>
+          <w:rFonts w:ascii="Calibri" w:eastAsia="Calibri" w:hAnsi="Calibri" w:cs="Times New Roman"/>
+        </w:rPr>
+        <w:t xml:space="preserve"> exists</w:t>
+      </w:r>
+    </w:p>
+    <w:p>
+      <w:pPr>
+        <w:numPr>
+          <w:ilvl w:val="3"/>
+          <w:numId w:val="10"/>
+        </w:numPr>
+        <w:spacing w:after="0"/>
+        <w:rPr>
+          <w:rFonts w:ascii="Calibri" w:eastAsia="Calibri" w:hAnsi="Calibri" w:cs="Times New Roman"/>
+          <w:strike/>
+        </w:rPr>
+      </w:pPr>
+      <w:bookmarkStart w:id="0" w:name="_GoBack"/>
+      <w:r>
+        <w:rPr>
+          <w:rFonts w:ascii="Calibri" w:eastAsia="Calibri" w:hAnsi="Calibri" w:cs="Times New Roman"/>
+          <w:strike/>
+        </w:rPr>
+        <w:t xml:space="preserve">Loading Design from previous </w:t>
+      </w:r>
+      <w:proofErr w:type="gramStart"/>
+      <w:r>
+        <w:rPr>
+          <w:rFonts w:ascii="Calibri" w:eastAsia="Calibri" w:hAnsi="Calibri" w:cs="Times New Roman"/>
+          <w:strike/>
+        </w:rPr>
+        <w:t>trial ????</w:t>
+      </w:r>
+      <w:proofErr w:type="gramEnd"/>
+    </w:p>
+    <w:bookmarkEnd w:id="0"/>
     <w:p>
       <w:pPr>
         <w:numPr>
@@ -393,7 +785,114 @@
         <w:rPr>
           <w:rFonts w:ascii="Calibri" w:eastAsia="Calibri" w:hAnsi="Calibri" w:cs="Times New Roman"/>
         </w:rPr>
-        <w:t>Class Templates parser issues (JDT)</w:t>
+        <w:t xml:space="preserve">Exclude markers in </w:t>
+      </w:r>
+      <w:r>
+        <w:rPr>
+          <w:rFonts w:ascii="Calibri" w:eastAsia="Calibri" w:hAnsi="Calibri" w:cs="Times New Roman"/>
+        </w:rPr>
+        <w:t xml:space="preserve">specific trials (weight, </w:t>
+      </w:r>
+      <w:proofErr w:type="spellStart"/>
+      <w:r>
+        <w:rPr>
+          <w:rFonts w:ascii="Calibri" w:eastAsia="Calibri" w:hAnsi="Calibri" w:cs="Times New Roman"/>
+        </w:rPr>
+        <w:t>MechObjectExclude</w:t>
+      </w:r>
+      <w:proofErr w:type="spellEnd"/>
+      <w:proofErr w:type="gramStart"/>
+      <w:r>
+        <w:rPr>
+          <w:rFonts w:ascii="Calibri" w:eastAsia="Calibri" w:hAnsi="Calibri" w:cs="Times New Roman"/>
+        </w:rPr>
+        <w:t>, ..</w:t>
+      </w:r>
+      <w:proofErr w:type="gramEnd"/>
+      <w:r>
+        <w:rPr>
+          <w:rFonts w:ascii="Calibri" w:eastAsia="Calibri" w:hAnsi="Calibri" w:cs="Times New Roman"/>
+        </w:rPr>
+        <w:t>) (MEL/MD)</w:t>
+      </w:r>
+    </w:p>
+    <w:p>
+      <w:pPr>
+        <w:numPr>
+          <w:ilvl w:val="1"/>
+          <w:numId w:val="10"/>
+        </w:numPr>
+        <w:spacing w:after="0"/>
+        <w:rPr>
+          <w:rFonts w:ascii="Calibri" w:eastAsia="Calibri" w:hAnsi="Calibri" w:cs="Times New Roman"/>
+        </w:rPr>
+      </w:pPr>
+    </w:p>
+    <w:p>
+      <w:pPr>
+        <w:numPr>
+          <w:ilvl w:val="0"/>
+          <w:numId w:val="10"/>
+        </w:numPr>
+        <w:spacing w:after="0"/>
+        <w:rPr>
+          <w:rFonts w:ascii="Calibri" w:eastAsia="Calibri" w:hAnsi="Calibri" w:cs="Times New Roman"/>
+        </w:rPr>
+      </w:pPr>
+      <w:r>
+        <w:rPr>
+          <w:rFonts w:ascii="Calibri" w:eastAsia="Calibri" w:hAnsi="Calibri" w:cs="Times New Roman"/>
+        </w:rPr>
+        <w:t>Version 0.2: (more ready to users without special introduction)</w:t>
+      </w:r>
+    </w:p>
+    <w:p>
+      <w:pPr>
+        <w:numPr>
+          <w:ilvl w:val="1"/>
+          <w:numId w:val="10"/>
+        </w:numPr>
+        <w:spacing w:after="0"/>
+        <w:rPr>
+          <w:rFonts w:ascii="Calibri" w:eastAsia="Calibri" w:hAnsi="Calibri" w:cs="Times New Roman"/>
+        </w:rPr>
+      </w:pPr>
+    </w:p>
+    <w:p>
+      <w:pPr>
+        <w:numPr>
+          <w:ilvl w:val="1"/>
+          <w:numId w:val="10"/>
+        </w:numPr>
+        <w:spacing w:after="0"/>
+        <w:rPr>
+          <w:rFonts w:ascii="Calibri" w:eastAsia="Calibri" w:hAnsi="Calibri" w:cs="Times New Roman"/>
+        </w:rPr>
+      </w:pPr>
+      <w:r>
+        <w:rPr>
+          <w:rFonts w:ascii="Calibri" w:eastAsia="Calibri" w:hAnsi="Calibri" w:cs="Times New Roman"/>
+        </w:rPr>
+        <w:lastRenderedPageBreak/>
+        <w:t xml:space="preserve">Documentation </w:t>
+      </w:r>
+    </w:p>
+    <w:p>
+      <w:pPr>
+        <w:numPr>
+          <w:ilvl w:val="2"/>
+          <w:numId w:val="10"/>
+        </w:numPr>
+        <w:spacing w:after="0"/>
+        <w:rPr>
+          <w:rFonts w:ascii="Calibri" w:eastAsia="Calibri" w:hAnsi="Calibri" w:cs="Times New Roman"/>
+        </w:rPr>
+      </w:pPr>
+      <w:r>
+        <w:rPr>
+          <w:rFonts w:ascii="Calibri" w:eastAsia="Calibri" w:hAnsi="Calibri" w:cs="Times New Roman"/>
+        </w:rPr>
+        <w:t>General document/slides</w:t>
       </w:r>
     </w:p>
     <w:p>
@@ -411,39 +910,7 @@
         <w:rPr>
           <w:rFonts w:ascii="Calibri" w:eastAsia="Calibri" w:hAnsi="Calibri" w:cs="Times New Roman"/>
         </w:rPr>
-        <w:t>Dots in default argument values</w:t>
-      </w:r>
-    </w:p>
-    <w:p>
-      <w:pPr>
-        <w:numPr>
-          <w:ilvl w:val="3"/>
-          <w:numId w:val="10"/>
-        </w:numPr>
-        <w:spacing w:after="0"/>
-        <w:rPr>
-          <w:rFonts w:ascii="Calibri" w:eastAsia="Calibri" w:hAnsi="Calibri" w:cs="Times New Roman"/>
-        </w:rPr>
-      </w:pPr>
-      <w:r>
-        <w:rPr>
-          <w:rFonts w:ascii="Calibri" w:eastAsia="Calibri" w:hAnsi="Calibri" w:cs="Times New Roman"/>
-        </w:rPr>
-        <w:t xml:space="preserve">Minus in (front </w:t>
-      </w:r>
-      <w:proofErr w:type="spellStart"/>
-      <w:r>
-        <w:rPr>
-          <w:rFonts w:ascii="Calibri" w:eastAsia="Calibri" w:hAnsi="Calibri" w:cs="Times New Roman"/>
-        </w:rPr>
-        <w:t>off</w:t>
-      </w:r>
-      <w:proofErr w:type="spellEnd"/>
-      <w:r>
-        <w:rPr>
-          <w:rFonts w:ascii="Calibri" w:eastAsia="Calibri" w:hAnsi="Calibri" w:cs="Times New Roman"/>
-        </w:rPr>
-        <w:t>)template argument values</w:t>
+        <w:t>Parameter descriptions (systematic way)</w:t>
       </w:r>
     </w:p>
     <w:p>
@@ -457,47 +924,19 @@
           <w:rFonts w:ascii="Calibri" w:eastAsia="Calibri" w:hAnsi="Calibri" w:cs="Times New Roman"/>
         </w:rPr>
       </w:pPr>
-      <w:r>
-        <w:rPr>
-          <w:rFonts w:ascii="Calibri" w:eastAsia="Calibri" w:hAnsi="Calibri" w:cs="Times New Roman"/>
-        </w:rPr>
-        <w:t>C3Dreader (MD)</w:t>
-      </w:r>
-    </w:p>
-    <w:p>
-      <w:pPr>
-        <w:numPr>
-          <w:ilvl w:val="3"/>
-          <w:numId w:val="10"/>
-        </w:numPr>
-        <w:spacing w:after="0"/>
-        <w:rPr>
-          <w:rFonts w:ascii="Calibri" w:eastAsia="Calibri" w:hAnsi="Calibri" w:cs="Times New Roman"/>
-        </w:rPr>
-      </w:pPr>
-      <w:r>
-        <w:rPr>
-          <w:rFonts w:ascii="Calibri" w:eastAsia="Calibri" w:hAnsi="Calibri" w:cs="Times New Roman"/>
-        </w:rPr>
-        <w:t>Bug: Filters do not work when no analog data</w:t>
-      </w:r>
-    </w:p>
-    <w:p>
-      <w:pPr>
-        <w:numPr>
-          <w:ilvl w:val="3"/>
-          <w:numId w:val="10"/>
-        </w:numPr>
-        <w:spacing w:after="0"/>
-        <w:rPr>
-          <w:rFonts w:ascii="Calibri" w:eastAsia="Calibri" w:hAnsi="Calibri" w:cs="Times New Roman"/>
-        </w:rPr>
-      </w:pPr>
-      <w:r>
-        <w:rPr>
-          <w:rFonts w:ascii="Calibri" w:eastAsia="Calibri" w:hAnsi="Calibri" w:cs="Times New Roman"/>
-        </w:rPr>
-        <w:t>Disable filters (+ warning) when single/too few samples (BUG)</w:t>
+      <w:proofErr w:type="spellStart"/>
+      <w:r>
+        <w:rPr>
+          <w:rFonts w:ascii="Calibri" w:eastAsia="Calibri" w:hAnsi="Calibri" w:cs="Times New Roman"/>
+        </w:rPr>
+        <w:t>DocComments</w:t>
+      </w:r>
+      <w:proofErr w:type="spellEnd"/>
+      <w:r>
+        <w:rPr>
+          <w:rFonts w:ascii="Calibri" w:eastAsia="Calibri" w:hAnsi="Calibri" w:cs="Times New Roman"/>
+        </w:rPr>
+        <w:t xml:space="preserve"> in code</w:t>
       </w:r>
     </w:p>
     <w:p>
@@ -511,14 +950,30 @@
           <w:rFonts w:ascii="Calibri" w:eastAsia="Calibri" w:hAnsi="Calibri" w:cs="Times New Roman"/>
         </w:rPr>
       </w:pPr>
-      <w:proofErr w:type="spellStart"/>
-      <w:r>
-        <w:rPr>
-          <w:rFonts w:ascii="Calibri" w:eastAsia="Calibri" w:hAnsi="Calibri" w:cs="Times New Roman"/>
-        </w:rPr>
-        <w:t>AnyMoCap</w:t>
-      </w:r>
-      <w:proofErr w:type="spellEnd"/>
+      <w:r>
+        <w:rPr>
+          <w:rFonts w:ascii="Calibri" w:eastAsia="Calibri" w:hAnsi="Calibri" w:cs="Times New Roman"/>
+        </w:rPr>
+        <w:t>Example</w:t>
+      </w:r>
+    </w:p>
+    <w:p>
+      <w:pPr>
+        <w:numPr>
+          <w:ilvl w:val="1"/>
+          <w:numId w:val="10"/>
+        </w:numPr>
+        <w:spacing w:after="0"/>
+        <w:rPr>
+          <w:rFonts w:ascii="Calibri" w:eastAsia="Calibri" w:hAnsi="Calibri" w:cs="Times New Roman"/>
+        </w:rPr>
+      </w:pPr>
+      <w:r>
+        <w:rPr>
+          <w:rFonts w:ascii="Calibri" w:eastAsia="Calibri" w:hAnsi="Calibri" w:cs="Times New Roman"/>
+        </w:rPr>
+        <w:t>Test</w:t>
+      </w:r>
     </w:p>
     <w:p>
       <w:pPr>
@@ -529,15 +984,13 @@
         <w:spacing w:after="0"/>
         <w:rPr>
           <w:rFonts w:ascii="Calibri" w:eastAsia="Calibri" w:hAnsi="Calibri" w:cs="Times New Roman"/>
-          <w:strike/>
-        </w:rPr>
-      </w:pPr>
-      <w:r>
-        <w:rPr>
-          <w:rFonts w:ascii="Calibri" w:eastAsia="Calibri" w:hAnsi="Calibri" w:cs="Times New Roman"/>
-          <w:strike/>
-        </w:rPr>
-        <w:t xml:space="preserve">Restructured model for readability and easy access </w:t>
+        </w:rPr>
+      </w:pPr>
+      <w:r>
+        <w:rPr>
+          <w:rFonts w:ascii="Calibri" w:eastAsia="Calibri" w:hAnsi="Calibri" w:cs="Times New Roman"/>
+        </w:rPr>
+        <w:t>LTHT</w:t>
       </w:r>
     </w:p>
     <w:p>
@@ -549,28 +1002,13 @@
         <w:spacing w:after="0"/>
         <w:rPr>
           <w:rFonts w:ascii="Calibri" w:eastAsia="Calibri" w:hAnsi="Calibri" w:cs="Times New Roman"/>
-          <w:strike/>
-        </w:rPr>
-      </w:pPr>
-      <w:r>
-        <w:rPr>
-          <w:strike/>
-        </w:rPr>
-        <w:t>Separation of Trial/subject/lab specific data</w:t>
-      </w:r>
-      <w:r>
-        <w:rPr>
-          <w:rFonts w:ascii="Calibri" w:eastAsia="Calibri" w:hAnsi="Calibri" w:cs="Times New Roman"/>
-          <w:strike/>
-        </w:rPr>
-        <w:t xml:space="preserve"> </w:t>
-      </w:r>
-      <w:r>
-        <w:rPr>
-          <w:rFonts w:ascii="Calibri" w:eastAsia="Calibri" w:hAnsi="Calibri" w:cs="Times New Roman"/>
-          <w:strike/>
-        </w:rPr>
-        <w:t>(MEL)</w:t>
+        </w:rPr>
+      </w:pPr>
+      <w:r>
+        <w:rPr>
+          <w:rFonts w:ascii="Calibri" w:eastAsia="Calibri" w:hAnsi="Calibri" w:cs="Times New Roman"/>
+        </w:rPr>
+        <w:t>ETH</w:t>
       </w:r>
     </w:p>
     <w:p>
@@ -584,30 +1022,14 @@
           <w:rFonts w:ascii="Calibri" w:eastAsia="Calibri" w:hAnsi="Calibri" w:cs="Times New Roman"/>
         </w:rPr>
       </w:pPr>
-      <w:r>
-        <w:rPr>
-          <w:rFonts w:ascii="Calibri" w:eastAsia="Calibri" w:hAnsi="Calibri" w:cs="Times New Roman"/>
-        </w:rPr>
-        <w:t>2-step analysis with file-based data transfer</w:t>
-      </w:r>
-    </w:p>
-    <w:p>
-      <w:pPr>
-        <w:numPr>
-          <w:ilvl w:val="3"/>
-          <w:numId w:val="10"/>
-        </w:numPr>
-        <w:spacing w:after="0"/>
-        <w:rPr>
-          <w:rFonts w:ascii="Calibri" w:eastAsia="Calibri" w:hAnsi="Calibri" w:cs="Times New Roman"/>
-        </w:rPr>
-      </w:pPr>
-      <w:r>
-        <w:rPr>
-          <w:rFonts w:ascii="Calibri" w:eastAsia="Calibri" w:hAnsi="Calibri" w:cs="Times New Roman"/>
-        </w:rPr>
-        <w:t>Remove muscles for faster kinematics (using double-load procedure) (MEL)</w:t>
-      </w:r>
+      <w:proofErr w:type="spellStart"/>
+      <w:r>
+        <w:rPr>
+          <w:rFonts w:ascii="Calibri" w:eastAsia="Calibri" w:hAnsi="Calibri" w:cs="Times New Roman"/>
+        </w:rPr>
+        <w:t>Hammel</w:t>
+      </w:r>
+      <w:proofErr w:type="spellEnd"/>
     </w:p>
     <w:p>
       <w:pPr>
@@ -620,19 +1042,11 @@
           <w:rFonts w:ascii="Calibri" w:eastAsia="Calibri" w:hAnsi="Calibri" w:cs="Times New Roman"/>
         </w:rPr>
       </w:pPr>
-      <w:proofErr w:type="spellStart"/>
-      <w:r>
-        <w:rPr>
-          <w:rFonts w:ascii="Calibri" w:eastAsia="Calibri" w:hAnsi="Calibri" w:cs="Times New Roman"/>
-        </w:rPr>
-        <w:t>ExtraDrivers</w:t>
-      </w:r>
-      <w:proofErr w:type="spellEnd"/>
-      <w:r>
-        <w:rPr>
-          <w:rFonts w:ascii="Calibri" w:eastAsia="Calibri" w:hAnsi="Calibri" w:cs="Times New Roman"/>
-        </w:rPr>
-        <w:t xml:space="preserve"> included properly (depends on reference bug) (MEL)</w:t>
+      <w:r>
+        <w:rPr>
+          <w:rFonts w:ascii="Calibri" w:eastAsia="Calibri" w:hAnsi="Calibri" w:cs="Times New Roman"/>
+        </w:rPr>
+        <w:t>TLEMsafe</w:t>
       </w:r>
     </w:p>
     <w:p>
@@ -646,25 +1060,17 @@
           <w:rFonts w:ascii="Calibri" w:eastAsia="Calibri" w:hAnsi="Calibri" w:cs="Times New Roman"/>
         </w:rPr>
       </w:pPr>
-      <w:proofErr w:type="spellStart"/>
-      <w:r>
-        <w:rPr>
-          <w:rFonts w:ascii="Calibri" w:eastAsia="Calibri" w:hAnsi="Calibri" w:cs="Times New Roman"/>
-        </w:rPr>
-        <w:t>StandingReference</w:t>
-      </w:r>
-      <w:proofErr w:type="spellEnd"/>
-      <w:r>
-        <w:rPr>
-          <w:rFonts w:ascii="Calibri" w:eastAsia="Calibri" w:hAnsi="Calibri" w:cs="Times New Roman"/>
-        </w:rPr>
-        <w:t xml:space="preserve"> -&gt; multiple linked trials (MEL)</w:t>
-      </w:r>
-    </w:p>
-    <w:p>
-      <w:pPr>
-        <w:numPr>
-          <w:ilvl w:val="3"/>
+      <w:r>
+        <w:rPr>
+          <w:rFonts w:ascii="Calibri" w:eastAsia="Calibri" w:hAnsi="Calibri" w:cs="Times New Roman"/>
+        </w:rPr>
+        <w:t>Vicon plugin</w:t>
+      </w:r>
+    </w:p>
+    <w:p>
+      <w:pPr>
+        <w:numPr>
+          <w:ilvl w:val="0"/>
           <w:numId w:val="10"/>
         </w:numPr>
         <w:spacing w:after="0"/>
@@ -676,13 +1082,13 @@
         <w:rPr>
           <w:rFonts w:ascii="Calibri" w:eastAsia="Calibri" w:hAnsi="Calibri" w:cs="Times New Roman"/>
         </w:rPr>
-        <w:t>Multiple marker protocols</w:t>
-      </w:r>
-    </w:p>
-    <w:p>
-      <w:pPr>
-        <w:numPr>
-          <w:ilvl w:val="3"/>
+        <w:t>Version 0.3: AMS 6.1 features</w:t>
+      </w:r>
+    </w:p>
+    <w:p>
+      <w:pPr>
+        <w:numPr>
+          <w:ilvl w:val="1"/>
           <w:numId w:val="10"/>
         </w:numPr>
         <w:spacing w:after="0"/>
@@ -694,62 +1100,44 @@
         <w:rPr>
           <w:rFonts w:ascii="Calibri" w:eastAsia="Calibri" w:hAnsi="Calibri" w:cs="Times New Roman"/>
         </w:rPr>
-        <w:t xml:space="preserve">Saving design </w:t>
-      </w:r>
-      <w:proofErr w:type="spellStart"/>
-      <w:r>
-        <w:rPr>
-          <w:rFonts w:ascii="Calibri" w:eastAsia="Calibri" w:hAnsi="Calibri" w:cs="Times New Roman"/>
-        </w:rPr>
-        <w:t>vars</w:t>
-      </w:r>
-      <w:proofErr w:type="spellEnd"/>
-      <w:r>
-        <w:rPr>
-          <w:rFonts w:ascii="Calibri" w:eastAsia="Calibri" w:hAnsi="Calibri" w:cs="Times New Roman"/>
-        </w:rPr>
-        <w:t xml:space="preserve"> when </w:t>
-      </w:r>
-      <w:proofErr w:type="spellStart"/>
-      <w:r>
-        <w:rPr>
-          <w:rFonts w:ascii="Calibri" w:eastAsia="Calibri" w:hAnsi="Calibri" w:cs="Times New Roman"/>
-        </w:rPr>
-        <w:t>ParameterOpt</w:t>
-      </w:r>
-      <w:proofErr w:type="spellEnd"/>
-      <w:r>
-        <w:rPr>
-          <w:rFonts w:ascii="Calibri" w:eastAsia="Calibri" w:hAnsi="Calibri" w:cs="Times New Roman"/>
-        </w:rPr>
-        <w:t xml:space="preserve"> exists</w:t>
-      </w:r>
-    </w:p>
-    <w:p>
-      <w:pPr>
-        <w:numPr>
-          <w:ilvl w:val="3"/>
-          <w:numId w:val="10"/>
-        </w:numPr>
-        <w:spacing w:after="0"/>
-        <w:rPr>
-          <w:rFonts w:ascii="Calibri" w:eastAsia="Calibri" w:hAnsi="Calibri" w:cs="Times New Roman"/>
-        </w:rPr>
-      </w:pPr>
-      <w:r>
-        <w:rPr>
-          <w:rFonts w:ascii="Calibri" w:eastAsia="Calibri" w:hAnsi="Calibri" w:cs="Times New Roman"/>
-        </w:rPr>
-        <w:t xml:space="preserve">Loading Design from previous </w:t>
-      </w:r>
-      <w:proofErr w:type="gramStart"/>
-      <w:r>
-        <w:rPr>
-          <w:rFonts w:ascii="Calibri" w:eastAsia="Calibri" w:hAnsi="Calibri" w:cs="Times New Roman"/>
-        </w:rPr>
-        <w:t>trial ????</w:t>
-      </w:r>
-      <w:proofErr w:type="gramEnd"/>
+        <w:t xml:space="preserve">Make it unnecessary to consider </w:t>
+      </w:r>
+      <w:proofErr w:type="spellStart"/>
+      <w:r>
+        <w:rPr>
+          <w:rFonts w:ascii="Calibri" w:eastAsia="Calibri" w:hAnsi="Calibri" w:cs="Times New Roman"/>
+        </w:rPr>
+        <w:t>ApproxVelAccPertubation</w:t>
+      </w:r>
+      <w:proofErr w:type="spellEnd"/>
+      <w:r>
+        <w:rPr>
+          <w:rFonts w:ascii="Calibri" w:eastAsia="Calibri" w:hAnsi="Calibri" w:cs="Times New Roman"/>
+        </w:rPr>
+        <w:t xml:space="preserve"> in </w:t>
+      </w:r>
+      <w:proofErr w:type="spellStart"/>
+      <w:r>
+        <w:rPr>
+          <w:rFonts w:ascii="Calibri" w:eastAsia="Calibri" w:hAnsi="Calibri" w:cs="Times New Roman"/>
+        </w:rPr>
+        <w:t>tStart</w:t>
+      </w:r>
+      <w:proofErr w:type="spellEnd"/>
+      <w:r>
+        <w:rPr>
+          <w:rFonts w:ascii="Calibri" w:eastAsia="Calibri" w:hAnsi="Calibri" w:cs="Times New Roman"/>
+        </w:rPr>
+        <w:t xml:space="preserve"> and </w:t>
+      </w:r>
+      <w:proofErr w:type="spellStart"/>
+      <w:r>
+        <w:rPr>
+          <w:rFonts w:ascii="Calibri" w:eastAsia="Calibri" w:hAnsi="Calibri" w:cs="Times New Roman"/>
+        </w:rPr>
+        <w:t>tEnd</w:t>
+      </w:r>
+      <w:proofErr w:type="spellEnd"/>
     </w:p>
     <w:p>
       <w:pPr>
@@ -766,35 +1154,69 @@
         <w:rPr>
           <w:rFonts w:ascii="Calibri" w:eastAsia="Calibri" w:hAnsi="Calibri" w:cs="Times New Roman"/>
         </w:rPr>
-        <w:t xml:space="preserve">Exclude markers in </w:t>
-      </w:r>
-      <w:r>
-        <w:rPr>
-          <w:rFonts w:ascii="Calibri" w:eastAsia="Calibri" w:hAnsi="Calibri" w:cs="Times New Roman"/>
-        </w:rPr>
-        <w:t xml:space="preserve">specific trials (weight, </w:t>
-      </w:r>
-      <w:proofErr w:type="spellStart"/>
-      <w:r>
-        <w:rPr>
-          <w:rFonts w:ascii="Calibri" w:eastAsia="Calibri" w:hAnsi="Calibri" w:cs="Times New Roman"/>
-        </w:rPr>
-        <w:t>MechObjectExclude</w:t>
-      </w:r>
-      <w:proofErr w:type="spellEnd"/>
-      <w:proofErr w:type="gramStart"/>
-      <w:r>
-        <w:rPr>
-          <w:rFonts w:ascii="Calibri" w:eastAsia="Calibri" w:hAnsi="Calibri" w:cs="Times New Roman"/>
-        </w:rPr>
-        <w:t>, ..</w:t>
-      </w:r>
-      <w:proofErr w:type="gramEnd"/>
-      <w:r>
-        <w:rPr>
-          <w:rFonts w:ascii="Calibri" w:eastAsia="Calibri" w:hAnsi="Calibri" w:cs="Times New Roman"/>
-        </w:rPr>
-        <w:t>) (MEL/MD)</w:t>
+        <w:t xml:space="preserve">Make </w:t>
+      </w:r>
+      <w:proofErr w:type="spellStart"/>
+      <w:r>
+        <w:rPr>
+          <w:rFonts w:ascii="Calibri" w:eastAsia="Calibri" w:hAnsi="Calibri" w:cs="Times New Roman"/>
+        </w:rPr>
+        <w:t>ApproxVelAccPertubation</w:t>
+      </w:r>
+      <w:proofErr w:type="spellEnd"/>
+      <w:r>
+        <w:rPr>
+          <w:rFonts w:ascii="Calibri" w:eastAsia="Calibri" w:hAnsi="Calibri" w:cs="Times New Roman"/>
+        </w:rPr>
+        <w:t xml:space="preserve"> perturb only inside the interval</w:t>
+      </w:r>
+    </w:p>
+    <w:p>
+      <w:pPr>
+        <w:numPr>
+          <w:ilvl w:val="2"/>
+          <w:numId w:val="10"/>
+        </w:numPr>
+        <w:spacing w:after="0"/>
+        <w:rPr>
+          <w:rFonts w:ascii="Calibri" w:eastAsia="Calibri" w:hAnsi="Calibri" w:cs="Times New Roman"/>
+        </w:rPr>
+      </w:pPr>
+      <w:r>
+        <w:rPr>
+          <w:rFonts w:ascii="Calibri" w:eastAsia="Calibri" w:hAnsi="Calibri" w:cs="Times New Roman"/>
+        </w:rPr>
+        <w:t>Make Interpol functions work outside interval</w:t>
+      </w:r>
+    </w:p>
+    <w:p>
+      <w:pPr>
+        <w:numPr>
+          <w:ilvl w:val="0"/>
+          <w:numId w:val="10"/>
+        </w:numPr>
+        <w:spacing w:after="0"/>
+        <w:rPr>
+          <w:rFonts w:ascii="Calibri" w:eastAsia="Calibri" w:hAnsi="Calibri" w:cs="Times New Roman"/>
+        </w:rPr>
+      </w:pPr>
+    </w:p>
+    <w:p>
+      <w:pPr>
+        <w:numPr>
+          <w:ilvl w:val="0"/>
+          <w:numId w:val="10"/>
+        </w:numPr>
+        <w:spacing w:after="0"/>
+        <w:rPr>
+          <w:rFonts w:ascii="Calibri" w:eastAsia="Calibri" w:hAnsi="Calibri" w:cs="Times New Roman"/>
+        </w:rPr>
+      </w:pPr>
+      <w:r>
+        <w:rPr>
+          <w:rFonts w:ascii="Calibri" w:eastAsia="Calibri" w:hAnsi="Calibri" w:cs="Times New Roman"/>
+        </w:rPr>
+        <w:t>Version 1.0 (in AMMR 1.7, AMS 6.1):</w:t>
       </w:r>
     </w:p>
     <w:p>
@@ -808,6 +1230,12 @@
           <w:rFonts w:ascii="Calibri" w:eastAsia="Calibri" w:hAnsi="Calibri" w:cs="Times New Roman"/>
         </w:rPr>
       </w:pPr>
+      <w:r>
+        <w:rPr>
+          <w:rFonts w:ascii="Calibri" w:eastAsia="Calibri" w:hAnsi="Calibri" w:cs="Times New Roman"/>
+        </w:rPr>
+        <w:t>Template model</w:t>
+      </w:r>
     </w:p>
     <w:p>
       <w:pPr>
@@ -824,7 +1252,7 @@
         <w:rPr>
           <w:rFonts w:ascii="Calibri" w:eastAsia="Calibri" w:hAnsi="Calibri" w:cs="Times New Roman"/>
         </w:rPr>
-        <w:t>Version 0.2: (more ready to users without special introduction)</w:t>
+        <w:t>Version 2.0</w:t>
       </w:r>
     </w:p>
     <w:p>
@@ -838,6 +1266,66 @@
           <w:rFonts w:ascii="Calibri" w:eastAsia="Calibri" w:hAnsi="Calibri" w:cs="Times New Roman"/>
         </w:rPr>
       </w:pPr>
+      <w:r>
+        <w:rPr>
+          <w:rFonts w:ascii="Calibri" w:eastAsia="Calibri" w:hAnsi="Calibri" w:cs="Times New Roman"/>
+        </w:rPr>
+        <w:t>GRF update</w:t>
+      </w:r>
+    </w:p>
+    <w:p>
+      <w:pPr>
+        <w:numPr>
+          <w:ilvl w:val="2"/>
+          <w:numId w:val="10"/>
+        </w:numPr>
+        <w:spacing w:after="0"/>
+        <w:rPr>
+          <w:rFonts w:ascii="Calibri" w:eastAsia="Calibri" w:hAnsi="Calibri" w:cs="Times New Roman"/>
+        </w:rPr>
+      </w:pPr>
+      <w:r>
+        <w:rPr>
+          <w:rFonts w:ascii="Calibri" w:eastAsia="Calibri" w:hAnsi="Calibri" w:cs="Times New Roman"/>
+        </w:rPr>
+        <w:t>GRF prediction</w:t>
+      </w:r>
+    </w:p>
+    <w:p>
+      <w:pPr>
+        <w:numPr>
+          <w:ilvl w:val="2"/>
+          <w:numId w:val="10"/>
+        </w:numPr>
+        <w:spacing w:after="0"/>
+        <w:rPr>
+          <w:rFonts w:ascii="Calibri" w:eastAsia="Calibri" w:hAnsi="Calibri" w:cs="Times New Roman"/>
+        </w:rPr>
+      </w:pPr>
+      <w:r>
+        <w:rPr>
+          <w:rFonts w:ascii="Calibri" w:eastAsia="Calibri" w:hAnsi="Calibri" w:cs="Times New Roman"/>
+        </w:rPr>
+        <w:t>Force plates from C3D reader</w:t>
+      </w:r>
+    </w:p>
+    <w:p>
+      <w:pPr>
+        <w:numPr>
+          <w:ilvl w:val="2"/>
+          <w:numId w:val="10"/>
+        </w:numPr>
+        <w:spacing w:after="0"/>
+        <w:rPr>
+          <w:rFonts w:ascii="Calibri" w:eastAsia="Calibri" w:hAnsi="Calibri" w:cs="Times New Roman"/>
+        </w:rPr>
+      </w:pPr>
+      <w:r>
+        <w:rPr>
+          <w:rFonts w:ascii="Calibri" w:eastAsia="Calibri" w:hAnsi="Calibri" w:cs="Times New Roman"/>
+        </w:rPr>
+        <w:t>Simple coupling between feet and already defined force plates (if needed, i.e. when not using GRF prediction)</w:t>
+      </w:r>
     </w:p>
     <w:p>
       <w:pPr>
@@ -854,475 +1342,6 @@
         <w:rPr>
           <w:rFonts w:ascii="Calibri" w:eastAsia="Calibri" w:hAnsi="Calibri" w:cs="Times New Roman"/>
         </w:rPr>
-        <w:lastRenderedPageBreak/>
-        <w:t xml:space="preserve">Documentation </w:t>
-      </w:r>
-    </w:p>
-    <w:p>
-      <w:pPr>
-        <w:numPr>
-          <w:ilvl w:val="2"/>
-          <w:numId w:val="10"/>
-        </w:numPr>
-        <w:spacing w:after="0"/>
-        <w:rPr>
-          <w:rFonts w:ascii="Calibri" w:eastAsia="Calibri" w:hAnsi="Calibri" w:cs="Times New Roman"/>
-        </w:rPr>
-      </w:pPr>
-      <w:r>
-        <w:rPr>
-          <w:rFonts w:ascii="Calibri" w:eastAsia="Calibri" w:hAnsi="Calibri" w:cs="Times New Roman"/>
-        </w:rPr>
-        <w:t>General document/slides</w:t>
-      </w:r>
-    </w:p>
-    <w:p>
-      <w:pPr>
-        <w:numPr>
-          <w:ilvl w:val="3"/>
-          <w:numId w:val="10"/>
-        </w:numPr>
-        <w:spacing w:after="0"/>
-        <w:rPr>
-          <w:rFonts w:ascii="Calibri" w:eastAsia="Calibri" w:hAnsi="Calibri" w:cs="Times New Roman"/>
-        </w:rPr>
-      </w:pPr>
-      <w:r>
-        <w:rPr>
-          <w:rFonts w:ascii="Calibri" w:eastAsia="Calibri" w:hAnsi="Calibri" w:cs="Times New Roman"/>
-        </w:rPr>
-        <w:t>Parameter descriptions (systematic way)</w:t>
-      </w:r>
-    </w:p>
-    <w:p>
-      <w:pPr>
-        <w:numPr>
-          <w:ilvl w:val="2"/>
-          <w:numId w:val="10"/>
-        </w:numPr>
-        <w:spacing w:after="0"/>
-        <w:rPr>
-          <w:rFonts w:ascii="Calibri" w:eastAsia="Calibri" w:hAnsi="Calibri" w:cs="Times New Roman"/>
-        </w:rPr>
-      </w:pPr>
-      <w:proofErr w:type="spellStart"/>
-      <w:r>
-        <w:rPr>
-          <w:rFonts w:ascii="Calibri" w:eastAsia="Calibri" w:hAnsi="Calibri" w:cs="Times New Roman"/>
-        </w:rPr>
-        <w:t>DocComments</w:t>
-      </w:r>
-      <w:proofErr w:type="spellEnd"/>
-      <w:r>
-        <w:rPr>
-          <w:rFonts w:ascii="Calibri" w:eastAsia="Calibri" w:hAnsi="Calibri" w:cs="Times New Roman"/>
-        </w:rPr>
-        <w:t xml:space="preserve"> in code</w:t>
-      </w:r>
-    </w:p>
-    <w:p>
-      <w:pPr>
-        <w:numPr>
-          <w:ilvl w:val="1"/>
-          <w:numId w:val="10"/>
-        </w:numPr>
-        <w:spacing w:after="0"/>
-        <w:rPr>
-          <w:rFonts w:ascii="Calibri" w:eastAsia="Calibri" w:hAnsi="Calibri" w:cs="Times New Roman"/>
-        </w:rPr>
-      </w:pPr>
-      <w:r>
-        <w:rPr>
-          <w:rFonts w:ascii="Calibri" w:eastAsia="Calibri" w:hAnsi="Calibri" w:cs="Times New Roman"/>
-        </w:rPr>
-        <w:t>Example</w:t>
-      </w:r>
-    </w:p>
-    <w:p>
-      <w:pPr>
-        <w:numPr>
-          <w:ilvl w:val="1"/>
-          <w:numId w:val="10"/>
-        </w:numPr>
-        <w:spacing w:after="0"/>
-        <w:rPr>
-          <w:rFonts w:ascii="Calibri" w:eastAsia="Calibri" w:hAnsi="Calibri" w:cs="Times New Roman"/>
-        </w:rPr>
-      </w:pPr>
-      <w:r>
-        <w:rPr>
-          <w:rFonts w:ascii="Calibri" w:eastAsia="Calibri" w:hAnsi="Calibri" w:cs="Times New Roman"/>
-        </w:rPr>
-        <w:t>Test</w:t>
-      </w:r>
-    </w:p>
-    <w:p>
-      <w:pPr>
-        <w:numPr>
-          <w:ilvl w:val="2"/>
-          <w:numId w:val="10"/>
-        </w:numPr>
-        <w:spacing w:after="0"/>
-        <w:rPr>
-          <w:rFonts w:ascii="Calibri" w:eastAsia="Calibri" w:hAnsi="Calibri" w:cs="Times New Roman"/>
-        </w:rPr>
-      </w:pPr>
-      <w:r>
-        <w:rPr>
-          <w:rFonts w:ascii="Calibri" w:eastAsia="Calibri" w:hAnsi="Calibri" w:cs="Times New Roman"/>
-        </w:rPr>
-        <w:t>LTHT</w:t>
-      </w:r>
-    </w:p>
-    <w:p>
-      <w:pPr>
-        <w:numPr>
-          <w:ilvl w:val="2"/>
-          <w:numId w:val="10"/>
-        </w:numPr>
-        <w:spacing w:after="0"/>
-        <w:rPr>
-          <w:rFonts w:ascii="Calibri" w:eastAsia="Calibri" w:hAnsi="Calibri" w:cs="Times New Roman"/>
-        </w:rPr>
-      </w:pPr>
-      <w:r>
-        <w:rPr>
-          <w:rFonts w:ascii="Calibri" w:eastAsia="Calibri" w:hAnsi="Calibri" w:cs="Times New Roman"/>
-        </w:rPr>
-        <w:t>ETH</w:t>
-      </w:r>
-    </w:p>
-    <w:p>
-      <w:pPr>
-        <w:numPr>
-          <w:ilvl w:val="2"/>
-          <w:numId w:val="10"/>
-        </w:numPr>
-        <w:spacing w:after="0"/>
-        <w:rPr>
-          <w:rFonts w:ascii="Calibri" w:eastAsia="Calibri" w:hAnsi="Calibri" w:cs="Times New Roman"/>
-        </w:rPr>
-      </w:pPr>
-      <w:proofErr w:type="spellStart"/>
-      <w:r>
-        <w:rPr>
-          <w:rFonts w:ascii="Calibri" w:eastAsia="Calibri" w:hAnsi="Calibri" w:cs="Times New Roman"/>
-        </w:rPr>
-        <w:t>Hammel</w:t>
-      </w:r>
-      <w:proofErr w:type="spellEnd"/>
-    </w:p>
-    <w:p>
-      <w:pPr>
-        <w:numPr>
-          <w:ilvl w:val="2"/>
-          <w:numId w:val="10"/>
-        </w:numPr>
-        <w:spacing w:after="0"/>
-        <w:rPr>
-          <w:rFonts w:ascii="Calibri" w:eastAsia="Calibri" w:hAnsi="Calibri" w:cs="Times New Roman"/>
-        </w:rPr>
-      </w:pPr>
-      <w:r>
-        <w:rPr>
-          <w:rFonts w:ascii="Calibri" w:eastAsia="Calibri" w:hAnsi="Calibri" w:cs="Times New Roman"/>
-        </w:rPr>
-        <w:t>TLEMsafe</w:t>
-      </w:r>
-    </w:p>
-    <w:p>
-      <w:pPr>
-        <w:numPr>
-          <w:ilvl w:val="2"/>
-          <w:numId w:val="10"/>
-        </w:numPr>
-        <w:spacing w:after="0"/>
-        <w:rPr>
-          <w:rFonts w:ascii="Calibri" w:eastAsia="Calibri" w:hAnsi="Calibri" w:cs="Times New Roman"/>
-        </w:rPr>
-      </w:pPr>
-      <w:r>
-        <w:rPr>
-          <w:rFonts w:ascii="Calibri" w:eastAsia="Calibri" w:hAnsi="Calibri" w:cs="Times New Roman"/>
-        </w:rPr>
-        <w:t>Vicon plugin</w:t>
-      </w:r>
-    </w:p>
-    <w:p>
-      <w:pPr>
-        <w:numPr>
-          <w:ilvl w:val="0"/>
-          <w:numId w:val="10"/>
-        </w:numPr>
-        <w:spacing w:after="0"/>
-        <w:rPr>
-          <w:rFonts w:ascii="Calibri" w:eastAsia="Calibri" w:hAnsi="Calibri" w:cs="Times New Roman"/>
-        </w:rPr>
-      </w:pPr>
-      <w:r>
-        <w:rPr>
-          <w:rFonts w:ascii="Calibri" w:eastAsia="Calibri" w:hAnsi="Calibri" w:cs="Times New Roman"/>
-        </w:rPr>
-        <w:t>Version 0.3: AMS 6.1 features</w:t>
-      </w:r>
-    </w:p>
-    <w:p>
-      <w:pPr>
-        <w:numPr>
-          <w:ilvl w:val="1"/>
-          <w:numId w:val="10"/>
-        </w:numPr>
-        <w:spacing w:after="0"/>
-        <w:rPr>
-          <w:rFonts w:ascii="Calibri" w:eastAsia="Calibri" w:hAnsi="Calibri" w:cs="Times New Roman"/>
-        </w:rPr>
-      </w:pPr>
-      <w:r>
-        <w:rPr>
-          <w:rFonts w:ascii="Calibri" w:eastAsia="Calibri" w:hAnsi="Calibri" w:cs="Times New Roman"/>
-        </w:rPr>
-        <w:t xml:space="preserve">Make it unnecessary to consider </w:t>
-      </w:r>
-      <w:proofErr w:type="spellStart"/>
-      <w:r>
-        <w:rPr>
-          <w:rFonts w:ascii="Calibri" w:eastAsia="Calibri" w:hAnsi="Calibri" w:cs="Times New Roman"/>
-        </w:rPr>
-        <w:t>ApproxVelAccPertubation</w:t>
-      </w:r>
-      <w:proofErr w:type="spellEnd"/>
-      <w:r>
-        <w:rPr>
-          <w:rFonts w:ascii="Calibri" w:eastAsia="Calibri" w:hAnsi="Calibri" w:cs="Times New Roman"/>
-        </w:rPr>
-        <w:t xml:space="preserve"> in </w:t>
-      </w:r>
-      <w:proofErr w:type="spellStart"/>
-      <w:r>
-        <w:rPr>
-          <w:rFonts w:ascii="Calibri" w:eastAsia="Calibri" w:hAnsi="Calibri" w:cs="Times New Roman"/>
-        </w:rPr>
-        <w:t>tStart</w:t>
-      </w:r>
-      <w:proofErr w:type="spellEnd"/>
-      <w:r>
-        <w:rPr>
-          <w:rFonts w:ascii="Calibri" w:eastAsia="Calibri" w:hAnsi="Calibri" w:cs="Times New Roman"/>
-        </w:rPr>
-        <w:t xml:space="preserve"> and </w:t>
-      </w:r>
-      <w:proofErr w:type="spellStart"/>
-      <w:r>
-        <w:rPr>
-          <w:rFonts w:ascii="Calibri" w:eastAsia="Calibri" w:hAnsi="Calibri" w:cs="Times New Roman"/>
-        </w:rPr>
-        <w:t>tEnd</w:t>
-      </w:r>
-      <w:proofErr w:type="spellEnd"/>
-    </w:p>
-    <w:p>
-      <w:pPr>
-        <w:numPr>
-          <w:ilvl w:val="2"/>
-          <w:numId w:val="10"/>
-        </w:numPr>
-        <w:spacing w:after="0"/>
-        <w:rPr>
-          <w:rFonts w:ascii="Calibri" w:eastAsia="Calibri" w:hAnsi="Calibri" w:cs="Times New Roman"/>
-        </w:rPr>
-      </w:pPr>
-      <w:r>
-        <w:rPr>
-          <w:rFonts w:ascii="Calibri" w:eastAsia="Calibri" w:hAnsi="Calibri" w:cs="Times New Roman"/>
-        </w:rPr>
-        <w:t xml:space="preserve">Make </w:t>
-      </w:r>
-      <w:proofErr w:type="spellStart"/>
-      <w:r>
-        <w:rPr>
-          <w:rFonts w:ascii="Calibri" w:eastAsia="Calibri" w:hAnsi="Calibri" w:cs="Times New Roman"/>
-        </w:rPr>
-        <w:t>ApproxVelAccPertubation</w:t>
-      </w:r>
-      <w:proofErr w:type="spellEnd"/>
-      <w:r>
-        <w:rPr>
-          <w:rFonts w:ascii="Calibri" w:eastAsia="Calibri" w:hAnsi="Calibri" w:cs="Times New Roman"/>
-        </w:rPr>
-        <w:t xml:space="preserve"> perturb only inside the interval</w:t>
-      </w:r>
-    </w:p>
-    <w:p>
-      <w:pPr>
-        <w:numPr>
-          <w:ilvl w:val="2"/>
-          <w:numId w:val="10"/>
-        </w:numPr>
-        <w:spacing w:after="0"/>
-        <w:rPr>
-          <w:rFonts w:ascii="Calibri" w:eastAsia="Calibri" w:hAnsi="Calibri" w:cs="Times New Roman"/>
-        </w:rPr>
-      </w:pPr>
-      <w:r>
-        <w:rPr>
-          <w:rFonts w:ascii="Calibri" w:eastAsia="Calibri" w:hAnsi="Calibri" w:cs="Times New Roman"/>
-        </w:rPr>
-        <w:t>Make Interpol functions work outside interval</w:t>
-      </w:r>
-    </w:p>
-    <w:p>
-      <w:pPr>
-        <w:numPr>
-          <w:ilvl w:val="0"/>
-          <w:numId w:val="10"/>
-        </w:numPr>
-        <w:spacing w:after="0"/>
-        <w:rPr>
-          <w:rFonts w:ascii="Calibri" w:eastAsia="Calibri" w:hAnsi="Calibri" w:cs="Times New Roman"/>
-        </w:rPr>
-      </w:pPr>
-    </w:p>
-    <w:p>
-      <w:pPr>
-        <w:numPr>
-          <w:ilvl w:val="0"/>
-          <w:numId w:val="10"/>
-        </w:numPr>
-        <w:spacing w:after="0"/>
-        <w:rPr>
-          <w:rFonts w:ascii="Calibri" w:eastAsia="Calibri" w:hAnsi="Calibri" w:cs="Times New Roman"/>
-        </w:rPr>
-      </w:pPr>
-      <w:r>
-        <w:rPr>
-          <w:rFonts w:ascii="Calibri" w:eastAsia="Calibri" w:hAnsi="Calibri" w:cs="Times New Roman"/>
-        </w:rPr>
-        <w:t>Version 1.0 (in AMMR 1.7, AMS 6.1):</w:t>
-      </w:r>
-    </w:p>
-    <w:p>
-      <w:pPr>
-        <w:numPr>
-          <w:ilvl w:val="1"/>
-          <w:numId w:val="10"/>
-        </w:numPr>
-        <w:spacing w:after="0"/>
-        <w:rPr>
-          <w:rFonts w:ascii="Calibri" w:eastAsia="Calibri" w:hAnsi="Calibri" w:cs="Times New Roman"/>
-        </w:rPr>
-      </w:pPr>
-      <w:r>
-        <w:rPr>
-          <w:rFonts w:ascii="Calibri" w:eastAsia="Calibri" w:hAnsi="Calibri" w:cs="Times New Roman"/>
-        </w:rPr>
-        <w:t>Template model</w:t>
-      </w:r>
-    </w:p>
-    <w:p>
-      <w:pPr>
-        <w:numPr>
-          <w:ilvl w:val="0"/>
-          <w:numId w:val="10"/>
-        </w:numPr>
-        <w:spacing w:after="0"/>
-        <w:rPr>
-          <w:rFonts w:ascii="Calibri" w:eastAsia="Calibri" w:hAnsi="Calibri" w:cs="Times New Roman"/>
-        </w:rPr>
-      </w:pPr>
-      <w:r>
-        <w:rPr>
-          <w:rFonts w:ascii="Calibri" w:eastAsia="Calibri" w:hAnsi="Calibri" w:cs="Times New Roman"/>
-        </w:rPr>
-        <w:t>Version 2.0</w:t>
-      </w:r>
-    </w:p>
-    <w:p>
-      <w:pPr>
-        <w:numPr>
-          <w:ilvl w:val="1"/>
-          <w:numId w:val="10"/>
-        </w:numPr>
-        <w:spacing w:after="0"/>
-        <w:rPr>
-          <w:rFonts w:ascii="Calibri" w:eastAsia="Calibri" w:hAnsi="Calibri" w:cs="Times New Roman"/>
-        </w:rPr>
-      </w:pPr>
-      <w:r>
-        <w:rPr>
-          <w:rFonts w:ascii="Calibri" w:eastAsia="Calibri" w:hAnsi="Calibri" w:cs="Times New Roman"/>
-        </w:rPr>
-        <w:t>GRF update</w:t>
-      </w:r>
-    </w:p>
-    <w:p>
-      <w:pPr>
-        <w:numPr>
-          <w:ilvl w:val="2"/>
-          <w:numId w:val="10"/>
-        </w:numPr>
-        <w:spacing w:after="0"/>
-        <w:rPr>
-          <w:rFonts w:ascii="Calibri" w:eastAsia="Calibri" w:hAnsi="Calibri" w:cs="Times New Roman"/>
-        </w:rPr>
-      </w:pPr>
-      <w:r>
-        <w:rPr>
-          <w:rFonts w:ascii="Calibri" w:eastAsia="Calibri" w:hAnsi="Calibri" w:cs="Times New Roman"/>
-        </w:rPr>
-        <w:t>GRF prediction</w:t>
-      </w:r>
-    </w:p>
-    <w:p>
-      <w:pPr>
-        <w:numPr>
-          <w:ilvl w:val="2"/>
-          <w:numId w:val="10"/>
-        </w:numPr>
-        <w:spacing w:after="0"/>
-        <w:rPr>
-          <w:rFonts w:ascii="Calibri" w:eastAsia="Calibri" w:hAnsi="Calibri" w:cs="Times New Roman"/>
-        </w:rPr>
-      </w:pPr>
-      <w:r>
-        <w:rPr>
-          <w:rFonts w:ascii="Calibri" w:eastAsia="Calibri" w:hAnsi="Calibri" w:cs="Times New Roman"/>
-        </w:rPr>
-        <w:t>Force plates from C3D reader</w:t>
-      </w:r>
-    </w:p>
-    <w:p>
-      <w:pPr>
-        <w:numPr>
-          <w:ilvl w:val="2"/>
-          <w:numId w:val="10"/>
-        </w:numPr>
-        <w:spacing w:after="0"/>
-        <w:rPr>
-          <w:rFonts w:ascii="Calibri" w:eastAsia="Calibri" w:hAnsi="Calibri" w:cs="Times New Roman"/>
-        </w:rPr>
-      </w:pPr>
-      <w:r>
-        <w:rPr>
-          <w:rFonts w:ascii="Calibri" w:eastAsia="Calibri" w:hAnsi="Calibri" w:cs="Times New Roman"/>
-        </w:rPr>
-        <w:t>Simple coupling between feet and already defined force plates (if needed, i.e. when not using GRF prediction)</w:t>
-      </w:r>
-    </w:p>
-    <w:p>
-      <w:pPr>
-        <w:numPr>
-          <w:ilvl w:val="1"/>
-          <w:numId w:val="10"/>
-        </w:numPr>
-        <w:spacing w:after="0"/>
-        <w:rPr>
-          <w:rFonts w:ascii="Calibri" w:eastAsia="Calibri" w:hAnsi="Calibri" w:cs="Times New Roman"/>
-        </w:rPr>
-      </w:pPr>
-      <w:r>
-        <w:rPr>
-          <w:rFonts w:ascii="Calibri" w:eastAsia="Calibri" w:hAnsi="Calibri" w:cs="Times New Roman"/>
-        </w:rPr>
         <w:t xml:space="preserve">Single </w:t>
       </w:r>
       <w:r>
@@ -2007,7 +2026,7 @@
       <w:r>
         <w:t>Range of motion for joints</w:t>
       </w:r>
-      <w:ins w:id="0" w:author="Michael Damsgaard" w:date="2014-08-13T15:57:00Z">
+      <w:ins w:id="1" w:author="Michael Damsgaard" w:date="2014-08-13T15:57:00Z">
         <w:r>
           <w:t xml:space="preserve"> to assist kinematic analysis</w:t>
         </w:r>
@@ -2375,7 +2394,7 @@
         <w:t>AnyGait</w:t>
       </w:r>
       <w:proofErr w:type="spellEnd"/>
-      <w:ins w:id="1" w:author="Michael Damsgaard" w:date="2014-08-13T15:57:00Z">
+      <w:ins w:id="2" w:author="Michael Damsgaard" w:date="2014-08-13T15:57:00Z">
         <w:r>
           <w:t xml:space="preserve"> </w:t>
         </w:r>
@@ -2487,7 +2506,7 @@
         <w:t>AnyGait</w:t>
       </w:r>
       <w:proofErr w:type="spellEnd"/>
-      <w:ins w:id="2" w:author="Michael Damsgaard" w:date="2014-08-13T15:58:00Z">
+      <w:ins w:id="3" w:author="Michael Damsgaard" w:date="2014-08-13T15:58:00Z">
         <w:r>
           <w:t xml:space="preserve"> </w:t>
         </w:r>
@@ -2495,8 +2514,6 @@
           <w:t>(and future concepts)</w:t>
         </w:r>
       </w:ins>
-      <w:bookmarkStart w:id="3" w:name="_GoBack"/>
-      <w:bookmarkEnd w:id="3"/>
     </w:p>
     <w:p>
       <w:pPr>
@@ -4229,7 +4246,7 @@
 </file>
 
 <file path=word/numbering.xml><?xml version="1.0" encoding="utf-8"?>
-<w:numbering xmlns:wpc="http://schemas.microsoft.com/office/word/2010/wordprocessingCanvas" xmlns:mc="http://schemas.openxmlformats.org/markup-compatibility/2006" xmlns:o="urn:schemas-microsoft-com:office:office" xmlns:r="http://schemas.openxmlformats.org/officeDocument/2006/relationships" xmlns:m="http://schemas.openxmlformats.org/officeDocument/2006/math" xmlns:v="urn:schemas-microsoft-com:vml" xmlns:wp14="http://schemas.microsoft.com/office/word/2010/wordprocessingDrawing" xmlns:wp="http://schemas.openxmlformats.org/drawingml/2006/wordprocessingDrawing" xmlns:w10="urn:schemas-microsoft-com:office:word" xmlns:w="http://schemas.openxmlformats.org/wordprocessingml/2006/main" xmlns:w14="http://schemas.microsoft.com/office/word/2010/wordml" xmlns:wpg="http://schemas.microsoft.com/office/word/2010/wordprocessingGroup" xmlns:wpi="http://schemas.microsoft.com/office/word/2010/wordprocessingInk" xmlns:wne="http://schemas.microsoft.com/office/word/2006/wordml" xmlns:wps="http://schemas.microsoft.com/office/word/2010/wordprocessingShape" mc:Ignorable="w14 wp14">
+<w:numbering xmlns:wpc="http://schemas.microsoft.com/office/word/2010/wordprocessingCanvas" xmlns:mc="http://schemas.openxmlformats.org/markup-compatibility/2006" xmlns:o="urn:schemas-microsoft-com:office:office" xmlns:r="http://schemas.openxmlformats.org/officeDocument/2006/relationships" xmlns:m="http://schemas.openxmlformats.org/officeDocument/2006/math" xmlns:v="urn:schemas-microsoft-com:vml" xmlns:wp14="http://schemas.microsoft.com/office/word/2010/wordprocessingDrawing" xmlns:wp="http://schemas.openxmlformats.org/drawingml/2006/wordprocessingDrawing" xmlns:w10="urn:schemas-microsoft-com:office:word" xmlns:w="http://schemas.openxmlformats.org/wordprocessingml/2006/main" xmlns:w14="http://schemas.microsoft.com/office/word/2010/wordml" xmlns:w15="http://schemas.microsoft.com/office/word/2012/wordml" xmlns:wpg="http://schemas.microsoft.com/office/word/2010/wordprocessingGroup" xmlns:wpi="http://schemas.microsoft.com/office/word/2010/wordprocessingInk" xmlns:wne="http://schemas.microsoft.com/office/word/2006/wordml" xmlns:wps="http://schemas.microsoft.com/office/word/2010/wordprocessingShape" mc:Ignorable="w14 w15 wp14">
   <w:abstractNum w:abstractNumId="0">
     <w:nsid w:val="05280DCC"/>
     <w:multiLevelType w:val="hybridMultilevel"/>
@@ -4459,7 +4476,7 @@
   <w:abstractNum w:abstractNumId="2">
     <w:nsid w:val="0A7438BE"/>
     <w:multiLevelType w:val="hybridMultilevel"/>
-    <w:tmpl w:val="1D10346E"/>
+    <w:tmpl w:val="8D5692D2"/>
     <w:lvl w:ilvl="0" w:tplc="04090001">
       <w:start w:val="1"/>
       <w:numFmt w:val="bullet"/>
@@ -4484,16 +4501,16 @@
         <w:rFonts w:ascii="Courier New" w:hAnsi="Courier New" w:cs="Courier New" w:hint="default"/>
       </w:rPr>
     </w:lvl>
-    <w:lvl w:ilvl="2" w:tplc="04090005">
-      <w:start w:val="1"/>
-      <w:numFmt w:val="bullet"/>
-      <w:lvlText w:val=""/>
+    <w:lvl w:ilvl="2" w:tplc="0409000F">
+      <w:start w:val="1"/>
+      <w:numFmt w:val="decimal"/>
+      <w:lvlText w:val="%3."/>
       <w:lvlJc w:val="left"/>
       <w:pPr>
         <w:ind w:left="2160" w:hanging="360"/>
       </w:pPr>
       <w:rPr>
-        <w:rFonts w:ascii="Wingdings" w:hAnsi="Wingdings" w:hint="default"/>
+        <w:rFonts w:hint="default"/>
       </w:rPr>
     </w:lvl>
     <w:lvl w:ilvl="3" w:tplc="04090001">
@@ -5394,7 +5411,7 @@
 </file>
 
 <file path=word/styles.xml><?xml version="1.0" encoding="utf-8"?>
-<w:styles xmlns:mc="http://schemas.openxmlformats.org/markup-compatibility/2006" xmlns:r="http://schemas.openxmlformats.org/officeDocument/2006/relationships" xmlns:w="http://schemas.openxmlformats.org/wordprocessingml/2006/main" xmlns:w14="http://schemas.microsoft.com/office/word/2010/wordml" mc:Ignorable="w14">
+<w:styles xmlns:mc="http://schemas.openxmlformats.org/markup-compatibility/2006" xmlns:r="http://schemas.openxmlformats.org/officeDocument/2006/relationships" xmlns:w="http://schemas.openxmlformats.org/wordprocessingml/2006/main" xmlns:w14="http://schemas.microsoft.com/office/word/2010/wordml" xmlns:w15="http://schemas.microsoft.com/office/word/2012/wordml" mc:Ignorable="w14 w15">
   <w:docDefaults>
     <w:rPrDefault>
       <w:rPr>
@@ -5410,144 +5427,378 @@
       </w:pPr>
     </w:pPrDefault>
   </w:docDefaults>
-  <w:latentStyles w:defLockedState="0" w:defUIPriority="99" w:defSemiHidden="1" w:defUnhideWhenUsed="1" w:defQFormat="0" w:count="267">
-    <w:lsdException w:name="Normal" w:semiHidden="0" w:uiPriority="0" w:unhideWhenUsed="0" w:qFormat="1"/>
-    <w:lsdException w:name="heading 1" w:semiHidden="0" w:uiPriority="9" w:unhideWhenUsed="0" w:qFormat="1"/>
-    <w:lsdException w:name="heading 2" w:uiPriority="9" w:qFormat="1"/>
-    <w:lsdException w:name="heading 3" w:uiPriority="9" w:qFormat="1"/>
-    <w:lsdException w:name="heading 4" w:uiPriority="9" w:qFormat="1"/>
-    <w:lsdException w:name="heading 5" w:uiPriority="9" w:qFormat="1"/>
-    <w:lsdException w:name="heading 6" w:uiPriority="9" w:qFormat="1"/>
-    <w:lsdException w:name="heading 7" w:uiPriority="9" w:qFormat="1"/>
-    <w:lsdException w:name="heading 8" w:uiPriority="9" w:qFormat="1"/>
-    <w:lsdException w:name="heading 9" w:uiPriority="9" w:qFormat="1"/>
-    <w:lsdException w:name="toc 1" w:uiPriority="39"/>
-    <w:lsdException w:name="toc 2" w:uiPriority="39"/>
-    <w:lsdException w:name="toc 3" w:uiPriority="39"/>
-    <w:lsdException w:name="toc 4" w:uiPriority="39"/>
-    <w:lsdException w:name="toc 5" w:uiPriority="39"/>
-    <w:lsdException w:name="toc 6" w:uiPriority="39"/>
-    <w:lsdException w:name="toc 7" w:uiPriority="39"/>
-    <w:lsdException w:name="toc 8" w:uiPriority="39"/>
-    <w:lsdException w:name="toc 9" w:uiPriority="39"/>
-    <w:lsdException w:name="caption" w:uiPriority="35" w:qFormat="1"/>
-    <w:lsdException w:name="Title" w:semiHidden="0" w:uiPriority="10" w:unhideWhenUsed="0" w:qFormat="1"/>
-    <w:lsdException w:name="Default Paragraph Font" w:uiPriority="1"/>
-    <w:lsdException w:name="Subtitle" w:semiHidden="0" w:uiPriority="11" w:unhideWhenUsed="0" w:qFormat="1"/>
-    <w:lsdException w:name="Strong" w:semiHidden="0" w:uiPriority="22" w:unhideWhenUsed="0" w:qFormat="1"/>
-    <w:lsdException w:name="Emphasis" w:semiHidden="0" w:uiPriority="20" w:unhideWhenUsed="0" w:qFormat="1"/>
-    <w:lsdException w:name="Table Grid" w:semiHidden="0" w:uiPriority="39" w:unhideWhenUsed="0"/>
-    <w:lsdException w:name="Placeholder Text" w:unhideWhenUsed="0"/>
-    <w:lsdException w:name="No Spacing" w:semiHidden="0" w:uiPriority="1" w:unhideWhenUsed="0" w:qFormat="1"/>
-    <w:lsdException w:name="Light Shading" w:semiHidden="0" w:uiPriority="60" w:unhideWhenUsed="0"/>
-    <w:lsdException w:name="Light List" w:semiHidden="0" w:uiPriority="61" w:unhideWhenUsed="0"/>
-    <w:lsdException w:name="Light Grid" w:semiHidden="0" w:uiPriority="62" w:unhideWhenUsed="0"/>
-    <w:lsdException w:name="Medium Shading 1" w:semiHidden="0" w:uiPriority="63" w:unhideWhenUsed="0"/>
-    <w:lsdException w:name="Medium Shading 2" w:semiHidden="0" w:uiPriority="64" w:unhideWhenUsed="0"/>
-    <w:lsdException w:name="Medium List 1" w:semiHidden="0" w:uiPriority="65" w:unhideWhenUsed="0"/>
-    <w:lsdException w:name="Medium List 2" w:semiHidden="0" w:uiPriority="66" w:unhideWhenUsed="0"/>
-    <w:lsdException w:name="Medium Grid 1" w:semiHidden="0" w:uiPriority="67" w:unhideWhenUsed="0"/>
-    <w:lsdException w:name="Medium Grid 2" w:semiHidden="0" w:uiPriority="68" w:unhideWhenUsed="0"/>
-    <w:lsdException w:name="Medium Grid 3" w:semiHidden="0" w:uiPriority="69" w:unhideWhenUsed="0"/>
-    <w:lsdException w:name="Dark List" w:semiHidden="0" w:uiPriority="70" w:unhideWhenUsed="0"/>
-    <w:lsdException w:name="Colorful Shading" w:semiHidden="0" w:uiPriority="71" w:unhideWhenUsed="0"/>
-    <w:lsdException w:name="Colorful List" w:semiHidden="0" w:uiPriority="72" w:unhideWhenUsed="0"/>
-    <w:lsdException w:name="Colorful Grid" w:semiHidden="0" w:uiPriority="73" w:unhideWhenUsed="0"/>
-    <w:lsdException w:name="Light Shading Accent 1" w:semiHidden="0" w:uiPriority="60" w:unhideWhenUsed="0"/>
-    <w:lsdException w:name="Light List Accent 1" w:semiHidden="0" w:uiPriority="61" w:unhideWhenUsed="0"/>
-    <w:lsdException w:name="Light Grid Accent 1" w:semiHidden="0" w:uiPriority="62" w:unhideWhenUsed="0"/>
-    <w:lsdException w:name="Medium Shading 1 Accent 1" w:semiHidden="0" w:uiPriority="63" w:unhideWhenUsed="0"/>
-    <w:lsdException w:name="Medium Shading 2 Accent 1" w:semiHidden="0" w:uiPriority="64" w:unhideWhenUsed="0"/>
-    <w:lsdException w:name="Medium List 1 Accent 1" w:semiHidden="0" w:uiPriority="65" w:unhideWhenUsed="0"/>
-    <w:lsdException w:name="Revision" w:unhideWhenUsed="0"/>
-    <w:lsdException w:name="List Paragraph" w:semiHidden="0" w:uiPriority="34" w:unhideWhenUsed="0" w:qFormat="1"/>
-    <w:lsdException w:name="Quote" w:semiHidden="0" w:uiPriority="29" w:unhideWhenUsed="0" w:qFormat="1"/>
-    <w:lsdException w:name="Intense Quote" w:semiHidden="0" w:uiPriority="30" w:unhideWhenUsed="0" w:qFormat="1"/>
-    <w:lsdException w:name="Medium List 2 Accent 1" w:semiHidden="0" w:uiPriority="66" w:unhideWhenUsed="0"/>
-    <w:lsdException w:name="Medium Grid 1 Accent 1" w:semiHidden="0" w:uiPriority="67" w:unhideWhenUsed="0"/>
-    <w:lsdException w:name="Medium Grid 2 Accent 1" w:semiHidden="0" w:uiPriority="68" w:unhideWhenUsed="0"/>
-    <w:lsdException w:name="Medium Grid 3 Accent 1" w:semiHidden="0" w:uiPriority="69" w:unhideWhenUsed="0"/>
-    <w:lsdException w:name="Dark List Accent 1" w:semiHidden="0" w:uiPriority="70" w:unhideWhenUsed="0"/>
-    <w:lsdException w:name="Colorful Shading Accent 1" w:semiHidden="0" w:uiPriority="71" w:unhideWhenUsed="0"/>
-    <w:lsdException w:name="Colorful List Accent 1" w:semiHidden="0" w:uiPriority="72" w:unhideWhenUsed="0"/>
-    <w:lsdException w:name="Colorful Grid Accent 1" w:semiHidden="0" w:uiPriority="73" w:unhideWhenUsed="0"/>
-    <w:lsdException w:name="Light Shading Accent 2" w:semiHidden="0" w:uiPriority="60" w:unhideWhenUsed="0"/>
-    <w:lsdException w:name="Light List Accent 2" w:semiHidden="0" w:uiPriority="61" w:unhideWhenUsed="0"/>
-    <w:lsdException w:name="Light Grid Accent 2" w:semiHidden="0" w:uiPriority="62" w:unhideWhenUsed="0"/>
-    <w:lsdException w:name="Medium Shading 1 Accent 2" w:semiHidden="0" w:uiPriority="63" w:unhideWhenUsed="0"/>
-    <w:lsdException w:name="Medium Shading 2 Accent 2" w:semiHidden="0" w:uiPriority="64" w:unhideWhenUsed="0"/>
-    <w:lsdException w:name="Medium List 1 Accent 2" w:semiHidden="0" w:uiPriority="65" w:unhideWhenUsed="0"/>
-    <w:lsdException w:name="Medium List 2 Accent 2" w:semiHidden="0" w:uiPriority="66" w:unhideWhenUsed="0"/>
-    <w:lsdException w:name="Medium Grid 1 Accent 2" w:semiHidden="0" w:uiPriority="67" w:unhideWhenUsed="0"/>
-    <w:lsdException w:name="Medium Grid 2 Accent 2" w:semiHidden="0" w:uiPriority="68" w:unhideWhenUsed="0"/>
-    <w:lsdException w:name="Medium Grid 3 Accent 2" w:semiHidden="0" w:uiPriority="69" w:unhideWhenUsed="0"/>
-    <w:lsdException w:name="Dark List Accent 2" w:semiHidden="0" w:uiPriority="70" w:unhideWhenUsed="0"/>
-    <w:lsdException w:name="Colorful Shading Accent 2" w:semiHidden="0" w:uiPriority="71" w:unhideWhenUsed="0"/>
-    <w:lsdException w:name="Colorful List Accent 2" w:semiHidden="0" w:uiPriority="72" w:unhideWhenUsed="0"/>
-    <w:lsdException w:name="Colorful Grid Accent 2" w:semiHidden="0" w:uiPriority="73" w:unhideWhenUsed="0"/>
-    <w:lsdException w:name="Light Shading Accent 3" w:semiHidden="0" w:uiPriority="60" w:unhideWhenUsed="0"/>
-    <w:lsdException w:name="Light List Accent 3" w:semiHidden="0" w:uiPriority="61" w:unhideWhenUsed="0"/>
-    <w:lsdException w:name="Light Grid Accent 3" w:semiHidden="0" w:uiPriority="62" w:unhideWhenUsed="0"/>
-    <w:lsdException w:name="Medium Shading 1 Accent 3" w:semiHidden="0" w:uiPriority="63" w:unhideWhenUsed="0"/>
-    <w:lsdException w:name="Medium Shading 2 Accent 3" w:semiHidden="0" w:uiPriority="64" w:unhideWhenUsed="0"/>
-    <w:lsdException w:name="Medium List 1 Accent 3" w:semiHidden="0" w:uiPriority="65" w:unhideWhenUsed="0"/>
-    <w:lsdException w:name="Medium List 2 Accent 3" w:semiHidden="0" w:uiPriority="66" w:unhideWhenUsed="0"/>
-    <w:lsdException w:name="Medium Grid 1 Accent 3" w:semiHidden="0" w:uiPriority="67" w:unhideWhenUsed="0"/>
-    <w:lsdException w:name="Medium Grid 2 Accent 3" w:semiHidden="0" w:uiPriority="68" w:unhideWhenUsed="0"/>
-    <w:lsdException w:name="Medium Grid 3 Accent 3" w:semiHidden="0" w:uiPriority="69" w:unhideWhenUsed="0"/>
-    <w:lsdException w:name="Dark List Accent 3" w:semiHidden="0" w:uiPriority="70" w:unhideWhenUsed="0"/>
-    <w:lsdException w:name="Colorful Shading Accent 3" w:semiHidden="0" w:uiPriority="71" w:unhideWhenUsed="0"/>
-    <w:lsdException w:name="Colorful List Accent 3" w:semiHidden="0" w:uiPriority="72" w:unhideWhenUsed="0"/>
-    <w:lsdException w:name="Colorful Grid Accent 3" w:semiHidden="0" w:uiPriority="73" w:unhideWhenUsed="0"/>
-    <w:lsdException w:name="Light Shading Accent 4" w:semiHidden="0" w:uiPriority="60" w:unhideWhenUsed="0"/>
-    <w:lsdException w:name="Light List Accent 4" w:semiHidden="0" w:uiPriority="61" w:unhideWhenUsed="0"/>
-    <w:lsdException w:name="Light Grid Accent 4" w:semiHidden="0" w:uiPriority="62" w:unhideWhenUsed="0"/>
-    <w:lsdException w:name="Medium Shading 1 Accent 4" w:semiHidden="0" w:uiPriority="63" w:unhideWhenUsed="0"/>
-    <w:lsdException w:name="Medium Shading 2 Accent 4" w:semiHidden="0" w:uiPriority="64" w:unhideWhenUsed="0"/>
-    <w:lsdException w:name="Medium List 1 Accent 4" w:semiHidden="0" w:uiPriority="65" w:unhideWhenUsed="0"/>
-    <w:lsdException w:name="Medium List 2 Accent 4" w:semiHidden="0" w:uiPriority="66" w:unhideWhenUsed="0"/>
-    <w:lsdException w:name="Medium Grid 1 Accent 4" w:semiHidden="0" w:uiPriority="67" w:unhideWhenUsed="0"/>
-    <w:lsdException w:name="Medium Grid 2 Accent 4" w:semiHidden="0" w:uiPriority="68" w:unhideWhenUsed="0"/>
-    <w:lsdException w:name="Medium Grid 3 Accent 4" w:semiHidden="0" w:uiPriority="69" w:unhideWhenUsed="0"/>
-    <w:lsdException w:name="Dark List Accent 4" w:semiHidden="0" w:uiPriority="70" w:unhideWhenUsed="0"/>
-    <w:lsdException w:name="Colorful Shading Accent 4" w:semiHidden="0" w:uiPriority="71" w:unhideWhenUsed="0"/>
-    <w:lsdException w:name="Colorful List Accent 4" w:semiHidden="0" w:uiPriority="72" w:unhideWhenUsed="0"/>
-    <w:lsdException w:name="Colorful Grid Accent 4" w:semiHidden="0" w:uiPriority="73" w:unhideWhenUsed="0"/>
-    <w:lsdException w:name="Light Shading Accent 5" w:semiHidden="0" w:uiPriority="60" w:unhideWhenUsed="0"/>
-    <w:lsdException w:name="Light List Accent 5" w:semiHidden="0" w:uiPriority="61" w:unhideWhenUsed="0"/>
-    <w:lsdException w:name="Light Grid Accent 5" w:semiHidden="0" w:uiPriority="62" w:unhideWhenUsed="0"/>
-    <w:lsdException w:name="Medium Shading 1 Accent 5" w:semiHidden="0" w:uiPriority="63" w:unhideWhenUsed="0"/>
-    <w:lsdException w:name="Medium Shading 2 Accent 5" w:semiHidden="0" w:uiPriority="64" w:unhideWhenUsed="0"/>
-    <w:lsdException w:name="Medium List 1 Accent 5" w:semiHidden="0" w:uiPriority="65" w:unhideWhenUsed="0"/>
-    <w:lsdException w:name="Medium List 2 Accent 5" w:semiHidden="0" w:uiPriority="66" w:unhideWhenUsed="0"/>
-    <w:lsdException w:name="Medium Grid 1 Accent 5" w:semiHidden="0" w:uiPriority="67" w:unhideWhenUsed="0"/>
-    <w:lsdException w:name="Medium Grid 2 Accent 5" w:semiHidden="0" w:uiPriority="68" w:unhideWhenUsed="0"/>
-    <w:lsdException w:name="Medium Grid 3 Accent 5" w:semiHidden="0" w:uiPriority="69" w:unhideWhenUsed="0"/>
-    <w:lsdException w:name="Dark List Accent 5" w:semiHidden="0" w:uiPriority="70" w:unhideWhenUsed="0"/>
-    <w:lsdException w:name="Colorful Shading Accent 5" w:semiHidden="0" w:uiPriority="71" w:unhideWhenUsed="0"/>
-    <w:lsdException w:name="Colorful List Accent 5" w:semiHidden="0" w:uiPriority="72" w:unhideWhenUsed="0"/>
-    <w:lsdException w:name="Colorful Grid Accent 5" w:semiHidden="0" w:uiPriority="73" w:unhideWhenUsed="0"/>
-    <w:lsdException w:name="Light Shading Accent 6" w:semiHidden="0" w:uiPriority="60" w:unhideWhenUsed="0"/>
-    <w:lsdException w:name="Light List Accent 6" w:semiHidden="0" w:uiPriority="61" w:unhideWhenUsed="0"/>
-    <w:lsdException w:name="Light Grid Accent 6" w:semiHidden="0" w:uiPriority="62" w:unhideWhenUsed="0"/>
-    <w:lsdException w:name="Medium Shading 1 Accent 6" w:semiHidden="0" w:uiPriority="63" w:unhideWhenUsed="0"/>
-    <w:lsdException w:name="Medium Shading 2 Accent 6" w:semiHidden="0" w:uiPriority="64" w:unhideWhenUsed="0"/>
-    <w:lsdException w:name="Medium List 1 Accent 6" w:semiHidden="0" w:uiPriority="65" w:unhideWhenUsed="0"/>
-    <w:lsdException w:name="Medium List 2 Accent 6" w:semiHidden="0" w:uiPriority="66" w:unhideWhenUsed="0"/>
-    <w:lsdException w:name="Medium Grid 1 Accent 6" w:semiHidden="0" w:uiPriority="67" w:unhideWhenUsed="0"/>
-    <w:lsdException w:name="Medium Grid 2 Accent 6" w:semiHidden="0" w:uiPriority="68" w:unhideWhenUsed="0"/>
-    <w:lsdException w:name="Medium Grid 3 Accent 6" w:semiHidden="0" w:uiPriority="69" w:unhideWhenUsed="0"/>
-    <w:lsdException w:name="Dark List Accent 6" w:semiHidden="0" w:uiPriority="70" w:unhideWhenUsed="0"/>
-    <w:lsdException w:name="Colorful Shading Accent 6" w:semiHidden="0" w:uiPriority="71" w:unhideWhenUsed="0"/>
-    <w:lsdException w:name="Colorful List Accent 6" w:semiHidden="0" w:uiPriority="72" w:unhideWhenUsed="0"/>
-    <w:lsdException w:name="Colorful Grid Accent 6" w:semiHidden="0" w:uiPriority="73" w:unhideWhenUsed="0"/>
-    <w:lsdException w:name="Subtle Emphasis" w:semiHidden="0" w:uiPriority="19" w:unhideWhenUsed="0" w:qFormat="1"/>
-    <w:lsdException w:name="Intense Emphasis" w:semiHidden="0" w:uiPriority="21" w:unhideWhenUsed="0" w:qFormat="1"/>
-    <w:lsdException w:name="Subtle Reference" w:semiHidden="0" w:uiPriority="31" w:unhideWhenUsed="0" w:qFormat="1"/>
-    <w:lsdException w:name="Intense Reference" w:semiHidden="0" w:uiPriority="32" w:unhideWhenUsed="0" w:qFormat="1"/>
-    <w:lsdException w:name="Book Title" w:semiHidden="0" w:uiPriority="33" w:unhideWhenUsed="0" w:qFormat="1"/>
-    <w:lsdException w:name="Bibliography" w:uiPriority="37"/>
-    <w:lsdException w:name="TOC Heading" w:uiPriority="39" w:qFormat="1"/>
+  <w:latentStyles w:defLockedState="0" w:defUIPriority="99" w:defSemiHidden="0" w:defUnhideWhenUsed="0" w:defQFormat="0" w:count="371">
+    <w:lsdException w:name="Normal" w:uiPriority="0" w:qFormat="1"/>
+    <w:lsdException w:name="heading 1" w:uiPriority="9" w:qFormat="1"/>
+    <w:lsdException w:name="heading 2" w:semiHidden="1" w:uiPriority="9" w:unhideWhenUsed="1" w:qFormat="1"/>
+    <w:lsdException w:name="heading 3" w:semiHidden="1" w:uiPriority="9" w:unhideWhenUsed="1" w:qFormat="1"/>
+    <w:lsdException w:name="heading 4" w:semiHidden="1" w:uiPriority="9" w:unhideWhenUsed="1" w:qFormat="1"/>
+    <w:lsdException w:name="heading 5" w:semiHidden="1" w:uiPriority="9" w:unhideWhenUsed="1" w:qFormat="1"/>
+    <w:lsdException w:name="heading 6" w:semiHidden="1" w:uiPriority="9" w:unhideWhenUsed="1" w:qFormat="1"/>
+    <w:lsdException w:name="heading 7" w:semiHidden="1" w:uiPriority="9" w:unhideWhenUsed="1" w:qFormat="1"/>
+    <w:lsdException w:name="heading 8" w:semiHidden="1" w:uiPriority="9" w:unhideWhenUsed="1" w:qFormat="1"/>
+    <w:lsdException w:name="heading 9" w:semiHidden="1" w:uiPriority="9" w:unhideWhenUsed="1" w:qFormat="1"/>
+    <w:lsdException w:name="index 1" w:semiHidden="1" w:unhideWhenUsed="1"/>
+    <w:lsdException w:name="index 2" w:semiHidden="1" w:unhideWhenUsed="1"/>
+    <w:lsdException w:name="index 3" w:semiHidden="1" w:unhideWhenUsed="1"/>
+    <w:lsdException w:name="index 4" w:semiHidden="1" w:unhideWhenUsed="1"/>
+    <w:lsdException w:name="index 5" w:semiHidden="1" w:unhideWhenUsed="1"/>
+    <w:lsdException w:name="index 6" w:semiHidden="1" w:unhideWhenUsed="1"/>
+    <w:lsdException w:name="index 7" w:semiHidden="1" w:unhideWhenUsed="1"/>
+    <w:lsdException w:name="index 8" w:semiHidden="1" w:unhideWhenUsed="1"/>
+    <w:lsdException w:name="index 9" w:semiHidden="1" w:unhideWhenUsed="1"/>
+    <w:lsdException w:name="toc 1" w:semiHidden="1" w:uiPriority="39" w:unhideWhenUsed="1"/>
+    <w:lsdException w:name="toc 2" w:semiHidden="1" w:uiPriority="39" w:unhideWhenUsed="1"/>
+    <w:lsdException w:name="toc 3" w:semiHidden="1" w:uiPriority="39" w:unhideWhenUsed="1"/>
+    <w:lsdException w:name="toc 4" w:semiHidden="1" w:uiPriority="39" w:unhideWhenUsed="1"/>
+    <w:lsdException w:name="toc 5" w:semiHidden="1" w:uiPriority="39" w:unhideWhenUsed="1"/>
+    <w:lsdException w:name="toc 6" w:semiHidden="1" w:uiPriority="39" w:unhideWhenUsed="1"/>
+    <w:lsdException w:name="toc 7" w:semiHidden="1" w:uiPriority="39" w:unhideWhenUsed="1"/>
+    <w:lsdException w:name="toc 8" w:semiHidden="1" w:uiPriority="39" w:unhideWhenUsed="1"/>
+    <w:lsdException w:name="toc 9" w:semiHidden="1" w:uiPriority="39" w:unhideWhenUsed="1"/>
+    <w:lsdException w:name="Normal Indent" w:semiHidden="1" w:unhideWhenUsed="1"/>
+    <w:lsdException w:name="footnote text" w:semiHidden="1" w:unhideWhenUsed="1"/>
+    <w:lsdException w:name="annotation text" w:semiHidden="1" w:unhideWhenUsed="1"/>
+    <w:lsdException w:name="header" w:semiHidden="1" w:unhideWhenUsed="1"/>
+    <w:lsdException w:name="footer" w:semiHidden="1" w:unhideWhenUsed="1"/>
+    <w:lsdException w:name="index heading" w:semiHidden="1" w:unhideWhenUsed="1"/>
+    <w:lsdException w:name="caption" w:semiHidden="1" w:uiPriority="35" w:unhideWhenUsed="1" w:qFormat="1"/>
+    <w:lsdException w:name="table of figures" w:semiHidden="1" w:unhideWhenUsed="1"/>
+    <w:lsdException w:name="envelope address" w:semiHidden="1" w:unhideWhenUsed="1"/>
+    <w:lsdException w:name="envelope return" w:semiHidden="1" w:unhideWhenUsed="1"/>
+    <w:lsdException w:name="footnote reference" w:semiHidden="1" w:unhideWhenUsed="1"/>
+    <w:lsdException w:name="annotation reference" w:semiHidden="1" w:unhideWhenUsed="1"/>
+    <w:lsdException w:name="line number" w:semiHidden="1" w:unhideWhenUsed="1"/>
+    <w:lsdException w:name="page number" w:semiHidden="1" w:unhideWhenUsed="1"/>
+    <w:lsdException w:name="endnote reference" w:semiHidden="1" w:unhideWhenUsed="1"/>
+    <w:lsdException w:name="endnote text" w:semiHidden="1" w:unhideWhenUsed="1"/>
+    <w:lsdException w:name="table of authorities" w:semiHidden="1" w:unhideWhenUsed="1"/>
+    <w:lsdException w:name="macro" w:semiHidden="1" w:unhideWhenUsed="1"/>
+    <w:lsdException w:name="toa heading" w:semiHidden="1" w:unhideWhenUsed="1"/>
+    <w:lsdException w:name="List" w:semiHidden="1" w:unhideWhenUsed="1"/>
+    <w:lsdException w:name="List Bullet" w:semiHidden="1" w:unhideWhenUsed="1"/>
+    <w:lsdException w:name="List Number" w:semiHidden="1" w:unhideWhenUsed="1"/>
+    <w:lsdException w:name="List 2" w:semiHidden="1" w:unhideWhenUsed="1"/>
+    <w:lsdException w:name="List 3" w:semiHidden="1" w:unhideWhenUsed="1"/>
+    <w:lsdException w:name="List 4" w:semiHidden="1" w:unhideWhenUsed="1"/>
+    <w:lsdException w:name="List 5" w:semiHidden="1" w:unhideWhenUsed="1"/>
+    <w:lsdException w:name="List Bullet 2" w:semiHidden="1" w:unhideWhenUsed="1"/>
+    <w:lsdException w:name="List Bullet 3" w:semiHidden="1" w:unhideWhenUsed="1"/>
+    <w:lsdException w:name="List Bullet 4" w:semiHidden="1" w:unhideWhenUsed="1"/>
+    <w:lsdException w:name="List Bullet 5" w:semiHidden="1" w:unhideWhenUsed="1"/>
+    <w:lsdException w:name="List Number 2" w:semiHidden="1" w:unhideWhenUsed="1"/>
+    <w:lsdException w:name="List Number 3" w:semiHidden="1" w:unhideWhenUsed="1"/>
+    <w:lsdException w:name="List Number 4" w:semiHidden="1" w:unhideWhenUsed="1"/>
+    <w:lsdException w:name="List Number 5" w:semiHidden="1" w:unhideWhenUsed="1"/>
+    <w:lsdException w:name="Title" w:uiPriority="10" w:qFormat="1"/>
+    <w:lsdException w:name="Closing" w:semiHidden="1" w:unhideWhenUsed="1"/>
+    <w:lsdException w:name="Signature" w:semiHidden="1" w:unhideWhenUsed="1"/>
+    <w:lsdException w:name="Default Paragraph Font" w:semiHidden="1" w:uiPriority="1" w:unhideWhenUsed="1"/>
+    <w:lsdException w:name="Body Text" w:semiHidden="1" w:unhideWhenUsed="1"/>
+    <w:lsdException w:name="Body Text Indent" w:semiHidden="1" w:unhideWhenUsed="1"/>
+    <w:lsdException w:name="List Continue" w:semiHidden="1" w:unhideWhenUsed="1"/>
+    <w:lsdException w:name="List Continue 2" w:semiHidden="1" w:unhideWhenUsed="1"/>
+    <w:lsdException w:name="List Continue 3" w:semiHidden="1" w:unhideWhenUsed="1"/>
+    <w:lsdException w:name="List Continue 4" w:semiHidden="1" w:unhideWhenUsed="1"/>
+    <w:lsdException w:name="List Continue 5" w:semiHidden="1" w:unhideWhenUsed="1"/>
+    <w:lsdException w:name="Message Header" w:semiHidden="1" w:unhideWhenUsed="1"/>
+    <w:lsdException w:name="Subtitle" w:uiPriority="11" w:qFormat="1"/>
+    <w:lsdException w:name="Salutation" w:semiHidden="1" w:unhideWhenUsed="1"/>
+    <w:lsdException w:name="Date" w:semiHidden="1" w:unhideWhenUsed="1"/>
+    <w:lsdException w:name="Body Text First Indent" w:semiHidden="1" w:unhideWhenUsed="1"/>
+    <w:lsdException w:name="Body Text First Indent 2" w:semiHidden="1" w:unhideWhenUsed="1"/>
+    <w:lsdException w:name="Note Heading" w:semiHidden="1" w:unhideWhenUsed="1"/>
+    <w:lsdException w:name="Body Text 2" w:semiHidden="1" w:unhideWhenUsed="1"/>
+    <w:lsdException w:name="Body Text 3" w:semiHidden="1" w:unhideWhenUsed="1"/>
+    <w:lsdException w:name="Body Text Indent 2" w:semiHidden="1" w:unhideWhenUsed="1"/>
+    <w:lsdException w:name="Body Text Indent 3" w:semiHidden="1" w:unhideWhenUsed="1"/>
+    <w:lsdException w:name="Block Text" w:semiHidden="1" w:unhideWhenUsed="1"/>
+    <w:lsdException w:name="Hyperlink" w:semiHidden="1" w:unhideWhenUsed="1"/>
+    <w:lsdException w:name="FollowedHyperlink" w:semiHidden="1" w:unhideWhenUsed="1"/>
+    <w:lsdException w:name="Strong" w:uiPriority="22" w:qFormat="1"/>
+    <w:lsdException w:name="Emphasis" w:uiPriority="20" w:qFormat="1"/>
+    <w:lsdException w:name="Document Map" w:semiHidden="1" w:unhideWhenUsed="1"/>
+    <w:lsdException w:name="Plain Text" w:semiHidden="1" w:unhideWhenUsed="1"/>
+    <w:lsdException w:name="E-mail Signature" w:semiHidden="1" w:unhideWhenUsed="1"/>
+    <w:lsdException w:name="HTML Top of Form" w:semiHidden="1" w:unhideWhenUsed="1"/>
+    <w:lsdException w:name="HTML Bottom of Form" w:semiHidden="1" w:unhideWhenUsed="1"/>
+    <w:lsdException w:name="Normal (Web)" w:semiHidden="1" w:unhideWhenUsed="1"/>
+    <w:lsdException w:name="HTML Acronym" w:semiHidden="1" w:unhideWhenUsed="1"/>
+    <w:lsdException w:name="HTML Address" w:semiHidden="1" w:unhideWhenUsed="1"/>
+    <w:lsdException w:name="HTML Cite" w:semiHidden="1" w:unhideWhenUsed="1"/>
+    <w:lsdException w:name="HTML Code" w:semiHidden="1" w:unhideWhenUsed="1"/>
+    <w:lsdException w:name="HTML Definition" w:semiHidden="1" w:unhideWhenUsed="1"/>
+    <w:lsdException w:name="HTML Keyboard" w:semiHidden="1" w:unhideWhenUsed="1"/>
+    <w:lsdException w:name="HTML Preformatted" w:semiHidden="1" w:unhideWhenUsed="1"/>
+    <w:lsdException w:name="HTML Sample" w:semiHidden="1" w:unhideWhenUsed="1"/>
+    <w:lsdException w:name="HTML Typewriter" w:semiHidden="1" w:unhideWhenUsed="1"/>
+    <w:lsdException w:name="HTML Variable" w:semiHidden="1" w:unhideWhenUsed="1"/>
+    <w:lsdException w:name="Normal Table" w:semiHidden="1" w:unhideWhenUsed="1"/>
+    <w:lsdException w:name="annotation subject" w:semiHidden="1" w:unhideWhenUsed="1"/>
+    <w:lsdException w:name="No List" w:semiHidden="1" w:unhideWhenUsed="1"/>
+    <w:lsdException w:name="Outline List 1" w:semiHidden="1" w:unhideWhenUsed="1"/>
+    <w:lsdException w:name="Outline List 2" w:semiHidden="1" w:unhideWhenUsed="1"/>
+    <w:lsdException w:name="Outline List 3" w:semiHidden="1" w:unhideWhenUsed="1"/>
+    <w:lsdException w:name="Table Simple 1" w:semiHidden="1" w:unhideWhenUsed="1"/>
+    <w:lsdException w:name="Table Simple 2" w:semiHidden="1" w:unhideWhenUsed="1"/>
+    <w:lsdException w:name="Table Simple 3" w:semiHidden="1" w:unhideWhenUsed="1"/>
+    <w:lsdException w:name="Table Classic 1" w:semiHidden="1" w:unhideWhenUsed="1"/>
+    <w:lsdException w:name="Table Classic 2" w:semiHidden="1" w:unhideWhenUsed="1"/>
+    <w:lsdException w:name="Table Classic 3" w:semiHidden="1" w:unhideWhenUsed="1"/>
+    <w:lsdException w:name="Table Classic 4" w:semiHidden="1" w:unhideWhenUsed="1"/>
+    <w:lsdException w:name="Table Colorful 1" w:semiHidden="1" w:unhideWhenUsed="1"/>
+    <w:lsdException w:name="Table Colorful 2" w:semiHidden="1" w:unhideWhenUsed="1"/>
+    <w:lsdException w:name="Table Colorful 3" w:semiHidden="1" w:unhideWhenUsed="1"/>
+    <w:lsdException w:name="Table Columns 1" w:semiHidden="1" w:unhideWhenUsed="1"/>
+    <w:lsdException w:name="Table Columns 2" w:semiHidden="1" w:unhideWhenUsed="1"/>
+    <w:lsdException w:name="Table Columns 3" w:semiHidden="1" w:unhideWhenUsed="1"/>
+    <w:lsdException w:name="Table Columns 4" w:semiHidden="1" w:unhideWhenUsed="1"/>
+    <w:lsdException w:name="Table Columns 5" w:semiHidden="1" w:unhideWhenUsed="1"/>
+    <w:lsdException w:name="Table Grid 1" w:semiHidden="1" w:unhideWhenUsed="1"/>
+    <w:lsdException w:name="Table Grid 2" w:semiHidden="1" w:unhideWhenUsed="1"/>
+    <w:lsdException w:name="Table Grid 3" w:semiHidden="1" w:unhideWhenUsed="1"/>
+    <w:lsdException w:name="Table Grid 4" w:semiHidden="1" w:unhideWhenUsed="1"/>
+    <w:lsdException w:name="Table Grid 5" w:semiHidden="1" w:unhideWhenUsed="1"/>
+    <w:lsdException w:name="Table Grid 6" w:semiHidden="1" w:unhideWhenUsed="1"/>
+    <w:lsdException w:name="Table Grid 7" w:semiHidden="1" w:unhideWhenUsed="1"/>
+    <w:lsdException w:name="Table Grid 8" w:semiHidden="1" w:unhideWhenUsed="1"/>
+    <w:lsdException w:name="Table List 1" w:semiHidden="1" w:unhideWhenUsed="1"/>
+    <w:lsdException w:name="Table List 2" w:semiHidden="1" w:unhideWhenUsed="1"/>
+    <w:lsdException w:name="Table List 3" w:semiHidden="1" w:unhideWhenUsed="1"/>
+    <w:lsdException w:name="Table List 4" w:semiHidden="1" w:unhideWhenUsed="1"/>
+    <w:lsdException w:name="Table List 5" w:semiHidden="1" w:unhideWhenUsed="1"/>
+    <w:lsdException w:name="Table List 6" w:semiHidden="1" w:unhideWhenUsed="1"/>
+    <w:lsdException w:name="Table List 7" w:semiHidden="1" w:unhideWhenUsed="1"/>
+    <w:lsdException w:name="Table List 8" w:semiHidden="1" w:unhideWhenUsed="1"/>
+    <w:lsdException w:name="Table 3D effects 1" w:semiHidden="1" w:unhideWhenUsed="1"/>
+    <w:lsdException w:name="Table 3D effects 2" w:semiHidden="1" w:unhideWhenUsed="1"/>
+    <w:lsdException w:name="Table 3D effects 3" w:semiHidden="1" w:unhideWhenUsed="1"/>
+    <w:lsdException w:name="Table Contemporary" w:semiHidden="1" w:unhideWhenUsed="1"/>
+    <w:lsdException w:name="Table Elegant" w:semiHidden="1" w:unhideWhenUsed="1"/>
+    <w:lsdException w:name="Table Professional" w:semiHidden="1" w:unhideWhenUsed="1"/>
+    <w:lsdException w:name="Table Subtle 1" w:semiHidden="1" w:unhideWhenUsed="1"/>
+    <w:lsdException w:name="Table Subtle 2" w:semiHidden="1" w:unhideWhenUsed="1"/>
+    <w:lsdException w:name="Table Web 1" w:semiHidden="1" w:unhideWhenUsed="1"/>
+    <w:lsdException w:name="Table Web 2" w:semiHidden="1" w:unhideWhenUsed="1"/>
+    <w:lsdException w:name="Table Web 3" w:semiHidden="1" w:unhideWhenUsed="1"/>
+    <w:lsdException w:name="Balloon Text" w:semiHidden="1" w:unhideWhenUsed="1"/>
+    <w:lsdException w:name="Table Grid" w:uiPriority="39"/>
+    <w:lsdException w:name="Table Theme" w:semiHidden="1" w:unhideWhenUsed="1"/>
+    <w:lsdException w:name="Placeholder Text" w:semiHidden="1"/>
+    <w:lsdException w:name="No Spacing" w:uiPriority="1" w:qFormat="1"/>
+    <w:lsdException w:name="Light Shading" w:uiPriority="60"/>
+    <w:lsdException w:name="Light List" w:uiPriority="61"/>
+    <w:lsdException w:name="Light Grid" w:uiPriority="62"/>
+    <w:lsdException w:name="Medium Shading 1" w:uiPriority="63"/>
+    <w:lsdException w:name="Medium Shading 2" w:uiPriority="64"/>
+    <w:lsdException w:name="Medium List 1" w:uiPriority="65"/>
+    <w:lsdException w:name="Medium List 2" w:uiPriority="66"/>
+    <w:lsdException w:name="Medium Grid 1" w:uiPriority="67"/>
+    <w:lsdException w:name="Medium Grid 2" w:uiPriority="68"/>
+    <w:lsdException w:name="Medium Grid 3" w:uiPriority="69"/>
+    <w:lsdException w:name="Dark List" w:uiPriority="70"/>
+    <w:lsdException w:name="Colorful Shading" w:uiPriority="71"/>
+    <w:lsdException w:name="Colorful List" w:uiPriority="72"/>
+    <w:lsdException w:name="Colorful Grid" w:uiPriority="73"/>
+    <w:lsdException w:name="Light Shading Accent 1" w:uiPriority="60"/>
+    <w:lsdException w:name="Light List Accent 1" w:uiPriority="61"/>
+    <w:lsdException w:name="Light Grid Accent 1" w:uiPriority="62"/>
+    <w:lsdException w:name="Medium Shading 1 Accent 1" w:uiPriority="63"/>
+    <w:lsdException w:name="Medium Shading 2 Accent 1" w:uiPriority="64"/>
+    <w:lsdException w:name="Medium List 1 Accent 1" w:uiPriority="65"/>
+    <w:lsdException w:name="Revision" w:semiHidden="1"/>
+    <w:lsdException w:name="List Paragraph" w:uiPriority="34" w:qFormat="1"/>
+    <w:lsdException w:name="Quote" w:uiPriority="29" w:qFormat="1"/>
+    <w:lsdException w:name="Intense Quote" w:uiPriority="30" w:qFormat="1"/>
+    <w:lsdException w:name="Medium List 2 Accent 1" w:uiPriority="66"/>
+    <w:lsdException w:name="Medium Grid 1 Accent 1" w:uiPriority="67"/>
+    <w:lsdException w:name="Medium Grid 2 Accent 1" w:uiPriority="68"/>
+    <w:lsdException w:name="Medium Grid 3 Accent 1" w:uiPriority="69"/>
+    <w:lsdException w:name="Dark List Accent 1" w:uiPriority="70"/>
+    <w:lsdException w:name="Colorful Shading Accent 1" w:uiPriority="71"/>
+    <w:lsdException w:name="Colorful List Accent 1" w:uiPriority="72"/>
+    <w:lsdException w:name="Colorful Grid Accent 1" w:uiPriority="73"/>
+    <w:lsdException w:name="Light Shading Accent 2" w:uiPriority="60"/>
+    <w:lsdException w:name="Light List Accent 2" w:uiPriority="61"/>
+    <w:lsdException w:name="Light Grid Accent 2" w:uiPriority="62"/>
+    <w:lsdException w:name="Medium Shading 1 Accent 2" w:uiPriority="63"/>
+    <w:lsdException w:name="Medium Shading 2 Accent 2" w:uiPriority="64"/>
+    <w:lsdException w:name="Medium List 1 Accent 2" w:uiPriority="65"/>
+    <w:lsdException w:name="Medium List 2 Accent 2" w:uiPriority="66"/>
+    <w:lsdException w:name="Medium Grid 1 Accent 2" w:uiPriority="67"/>
+    <w:lsdException w:name="Medium Grid 2 Accent 2" w:uiPriority="68"/>
+    <w:lsdException w:name="Medium Grid 3 Accent 2" w:uiPriority="69"/>
+    <w:lsdException w:name="Dark List Accent 2" w:uiPriority="70"/>
+    <w:lsdException w:name="Colorful Shading Accent 2" w:uiPriority="71"/>
+    <w:lsdException w:name="Colorful List Accent 2" w:uiPriority="72"/>
+    <w:lsdException w:name="Colorful Grid Accent 2" w:uiPriority="73"/>
+    <w:lsdException w:name="Light Shading Accent 3" w:uiPriority="60"/>
+    <w:lsdException w:name="Light List Accent 3" w:uiPriority="61"/>
+    <w:lsdException w:name="Light Grid Accent 3" w:uiPriority="62"/>
+    <w:lsdException w:name="Medium Shading 1 Accent 3" w:uiPriority="63"/>
+    <w:lsdException w:name="Medium Shading 2 Accent 3" w:uiPriority="64"/>
+    <w:lsdException w:name="Medium List 1 Accent 3" w:uiPriority="65"/>
+    <w:lsdException w:name="Medium List 2 Accent 3" w:uiPriority="66"/>
+    <w:lsdException w:name="Medium Grid 1 Accent 3" w:uiPriority="67"/>
+    <w:lsdException w:name="Medium Grid 2 Accent 3" w:uiPriority="68"/>
+    <w:lsdException w:name="Medium Grid 3 Accent 3" w:uiPriority="69"/>
+    <w:lsdException w:name="Dark List Accent 3" w:uiPriority="70"/>
+    <w:lsdException w:name="Colorful Shading Accent 3" w:uiPriority="71"/>
+    <w:lsdException w:name="Colorful List Accent 3" w:uiPriority="72"/>
+    <w:lsdException w:name="Colorful Grid Accent 3" w:uiPriority="73"/>
+    <w:lsdException w:name="Light Shading Accent 4" w:uiPriority="60"/>
+    <w:lsdException w:name="Light List Accent 4" w:uiPriority="61"/>
+    <w:lsdException w:name="Light Grid Accent 4" w:uiPriority="62"/>
+    <w:lsdException w:name="Medium Shading 1 Accent 4" w:uiPriority="63"/>
+    <w:lsdException w:name="Medium Shading 2 Accent 4" w:uiPriority="64"/>
+    <w:lsdException w:name="Medium List 1 Accent 4" w:uiPriority="65"/>
+    <w:lsdException w:name="Medium List 2 Accent 4" w:uiPriority="66"/>
+    <w:lsdException w:name="Medium Grid 1 Accent 4" w:uiPriority="67"/>
+    <w:lsdException w:name="Medium Grid 2 Accent 4" w:uiPriority="68"/>
+    <w:lsdException w:name="Medium Grid 3 Accent 4" w:uiPriority="69"/>
+    <w:lsdException w:name="Dark List Accent 4" w:uiPriority="70"/>
+    <w:lsdException w:name="Colorful Shading Accent 4" w:uiPriority="71"/>
+    <w:lsdException w:name="Colorful List Accent 4" w:uiPriority="72"/>
+    <w:lsdException w:name="Colorful Grid Accent 4" w:uiPriority="73"/>
+    <w:lsdException w:name="Light Shading Accent 5" w:uiPriority="60"/>
+    <w:lsdException w:name="Light List Accent 5" w:uiPriority="61"/>
+    <w:lsdException w:name="Light Grid Accent 5" w:uiPriority="62"/>
+    <w:lsdException w:name="Medium Shading 1 Accent 5" w:uiPriority="63"/>
+    <w:lsdException w:name="Medium Shading 2 Accent 5" w:uiPriority="64"/>
+    <w:lsdException w:name="Medium List 1 Accent 5" w:uiPriority="65"/>
+    <w:lsdException w:name="Medium List 2 Accent 5" w:uiPriority="66"/>
+    <w:lsdException w:name="Medium Grid 1 Accent 5" w:uiPriority="67"/>
+    <w:lsdException w:name="Medium Grid 2 Accent 5" w:uiPriority="68"/>
+    <w:lsdException w:name="Medium Grid 3 Accent 5" w:uiPriority="69"/>
+    <w:lsdException w:name="Dark List Accent 5" w:uiPriority="70"/>
+    <w:lsdException w:name="Colorful Shading Accent 5" w:uiPriority="71"/>
+    <w:lsdException w:name="Colorful List Accent 5" w:uiPriority="72"/>
+    <w:lsdException w:name="Colorful Grid Accent 5" w:uiPriority="73"/>
+    <w:lsdException w:name="Light Shading Accent 6" w:uiPriority="60"/>
+    <w:lsdException w:name="Light List Accent 6" w:uiPriority="61"/>
+    <w:lsdException w:name="Light Grid Accent 6" w:uiPriority="62"/>
+    <w:lsdException w:name="Medium Shading 1 Accent 6" w:uiPriority="63"/>
+    <w:lsdException w:name="Medium Shading 2 Accent 6" w:uiPriority="64"/>
+    <w:lsdException w:name="Medium List 1 Accent 6" w:uiPriority="65"/>
+    <w:lsdException w:name="Medium List 2 Accent 6" w:uiPriority="66"/>
+    <w:lsdException w:name="Medium Grid 1 Accent 6" w:uiPriority="67"/>
+    <w:lsdException w:name="Medium Grid 2 Accent 6" w:uiPriority="68"/>
+    <w:lsdException w:name="Medium Grid 3 Accent 6" w:uiPriority="69"/>
+    <w:lsdException w:name="Dark List Accent 6" w:uiPriority="70"/>
+    <w:lsdException w:name="Colorful Shading Accent 6" w:uiPriority="71"/>
+    <w:lsdException w:name="Colorful List Accent 6" w:uiPriority="72"/>
+    <w:lsdException w:name="Colorful Grid Accent 6" w:uiPriority="73"/>
+    <w:lsdException w:name="Subtle Emphasis" w:uiPriority="19" w:qFormat="1"/>
+    <w:lsdException w:name="Intense Emphasis" w:uiPriority="21" w:qFormat="1"/>
+    <w:lsdException w:name="Subtle Reference" w:uiPriority="31" w:qFormat="1"/>
+    <w:lsdException w:name="Intense Reference" w:uiPriority="32" w:qFormat="1"/>
+    <w:lsdException w:name="Book Title" w:uiPriority="33" w:qFormat="1"/>
+    <w:lsdException w:name="Bibliography" w:semiHidden="1" w:uiPriority="37" w:unhideWhenUsed="1"/>
+    <w:lsdException w:name="TOC Heading" w:semiHidden="1" w:uiPriority="39" w:unhideWhenUsed="1" w:qFormat="1"/>
+    <w:lsdException w:name="Plain Table 1" w:uiPriority="41"/>
+    <w:lsdException w:name="Plain Table 2" w:uiPriority="42"/>
+    <w:lsdException w:name="Plain Table 3" w:uiPriority="43"/>
+    <w:lsdException w:name="Plain Table 4" w:uiPriority="44"/>
+    <w:lsdException w:name="Plain Table 5" w:uiPriority="45"/>
+    <w:lsdException w:name="Grid Table Light" w:uiPriority="40"/>
+    <w:lsdException w:name="Grid Table 1 Light" w:uiPriority="46"/>
+    <w:lsdException w:name="Grid Table 2" w:uiPriority="47"/>
+    <w:lsdException w:name="Grid Table 3" w:uiPriority="48"/>
+    <w:lsdException w:name="Grid Table 4" w:uiPriority="49"/>
+    <w:lsdException w:name="Grid Table 5 Dark" w:uiPriority="50"/>
+    <w:lsdException w:name="Grid Table 6 Colorful" w:uiPriority="51"/>
+    <w:lsdException w:name="Grid Table 7 Colorful" w:uiPriority="52"/>
+    <w:lsdException w:name="Grid Table 1 Light Accent 1" w:uiPriority="46"/>
+    <w:lsdException w:name="Grid Table 2 Accent 1" w:uiPriority="47"/>
+    <w:lsdException w:name="Grid Table 3 Accent 1" w:uiPriority="48"/>
+    <w:lsdException w:name="Grid Table 4 Accent 1" w:uiPriority="49"/>
+    <w:lsdException w:name="Grid Table 5 Dark Accent 1" w:uiPriority="50"/>
+    <w:lsdException w:name="Grid Table 6 Colorful Accent 1" w:uiPriority="51"/>
+    <w:lsdException w:name="Grid Table 7 Colorful Accent 1" w:uiPriority="52"/>
+    <w:lsdException w:name="Grid Table 1 Light Accent 2" w:uiPriority="46"/>
+    <w:lsdException w:name="Grid Table 2 Accent 2" w:uiPriority="47"/>
+    <w:lsdException w:name="Grid Table 3 Accent 2" w:uiPriority="48"/>
+    <w:lsdException w:name="Grid Table 4 Accent 2" w:uiPriority="49"/>
+    <w:lsdException w:name="Grid Table 5 Dark Accent 2" w:uiPriority="50"/>
+    <w:lsdException w:name="Grid Table 6 Colorful Accent 2" w:uiPriority="51"/>
+    <w:lsdException w:name="Grid Table 7 Colorful Accent 2" w:uiPriority="52"/>
+    <w:lsdException w:name="Grid Table 1 Light Accent 3" w:uiPriority="46"/>
+    <w:lsdException w:name="Grid Table 2 Accent 3" w:uiPriority="47"/>
+    <w:lsdException w:name="Grid Table 3 Accent 3" w:uiPriority="48"/>
+    <w:lsdException w:name="Grid Table 4 Accent 3" w:uiPriority="49"/>
+    <w:lsdException w:name="Grid Table 5 Dark Accent 3" w:uiPriority="50"/>
+    <w:lsdException w:name="Grid Table 6 Colorful Accent 3" w:uiPriority="51"/>
+    <w:lsdException w:name="Grid Table 7 Colorful Accent 3" w:uiPriority="52"/>
+    <w:lsdException w:name="Grid Table 1 Light Accent 4" w:uiPriority="46"/>
+    <w:lsdException w:name="Grid Table 2 Accent 4" w:uiPriority="47"/>
+    <w:lsdException w:name="Grid Table 3 Accent 4" w:uiPriority="48"/>
+    <w:lsdException w:name="Grid Table 4 Accent 4" w:uiPriority="49"/>
+    <w:lsdException w:name="Grid Table 5 Dark Accent 4" w:uiPriority="50"/>
+    <w:lsdException w:name="Grid Table 6 Colorful Accent 4" w:uiPriority="51"/>
+    <w:lsdException w:name="Grid Table 7 Colorful Accent 4" w:uiPriority="52"/>
+    <w:lsdException w:name="Grid Table 1 Light Accent 5" w:uiPriority="46"/>
+    <w:lsdException w:name="Grid Table 2 Accent 5" w:uiPriority="47"/>
+    <w:lsdException w:name="Grid Table 3 Accent 5" w:uiPriority="48"/>
+    <w:lsdException w:name="Grid Table 4 Accent 5" w:uiPriority="49"/>
+    <w:lsdException w:name="Grid Table 5 Dark Accent 5" w:uiPriority="50"/>
+    <w:lsdException w:name="Grid Table 6 Colorful Accent 5" w:uiPriority="51"/>
+    <w:lsdException w:name="Grid Table 7 Colorful Accent 5" w:uiPriority="52"/>
+    <w:lsdException w:name="Grid Table 1 Light Accent 6" w:uiPriority="46"/>
+    <w:lsdException w:name="Grid Table 2 Accent 6" w:uiPriority="47"/>
+    <w:lsdException w:name="Grid Table 3 Accent 6" w:uiPriority="48"/>
+    <w:lsdException w:name="Grid Table 4 Accent 6" w:uiPriority="49"/>
+    <w:lsdException w:name="Grid Table 5 Dark Accent 6" w:uiPriority="50"/>
+    <w:lsdException w:name="Grid Table 6 Colorful Accent 6" w:uiPriority="51"/>
+    <w:lsdException w:name="Grid Table 7 Colorful Accent 6" w:uiPriority="52"/>
+    <w:lsdException w:name="List Table 1 Light" w:uiPriority="46"/>
+    <w:lsdException w:name="List Table 2" w:uiPriority="47"/>
+    <w:lsdException w:name="List Table 3" w:uiPriority="48"/>
+    <w:lsdException w:name="List Table 4" w:uiPriority="49"/>
+    <w:lsdException w:name="List Table 5 Dark" w:uiPriority="50"/>
+    <w:lsdException w:name="List Table 6 Colorful" w:uiPriority="51"/>
+    <w:lsdException w:name="List Table 7 Colorful" w:uiPriority="52"/>
+    <w:lsdException w:name="List Table 1 Light Accent 1" w:uiPriority="46"/>
+    <w:lsdException w:name="List Table 2 Accent 1" w:uiPriority="47"/>
+    <w:lsdException w:name="List Table 3 Accent 1" w:uiPriority="48"/>
+    <w:lsdException w:name="List Table 4 Accent 1" w:uiPriority="49"/>
+    <w:lsdException w:name="List Table 5 Dark Accent 1" w:uiPriority="50"/>
+    <w:lsdException w:name="List Table 6 Colorful Accent 1" w:uiPriority="51"/>
+    <w:lsdException w:name="List Table 7 Colorful Accent 1" w:uiPriority="52"/>
+    <w:lsdException w:name="List Table 1 Light Accent 2" w:uiPriority="46"/>
+    <w:lsdException w:name="List Table 2 Accent 2" w:uiPriority="47"/>
+    <w:lsdException w:name="List Table 3 Accent 2" w:uiPriority="48"/>
+    <w:lsdException w:name="List Table 4 Accent 2" w:uiPriority="49"/>
+    <w:lsdException w:name="List Table 5 Dark Accent 2" w:uiPriority="50"/>
+    <w:lsdException w:name="List Table 6 Colorful Accent 2" w:uiPriority="51"/>
+    <w:lsdException w:name="List Table 7 Colorful Accent 2" w:uiPriority="52"/>
+    <w:lsdException w:name="List Table 1 Light Accent 3" w:uiPriority="46"/>
+    <w:lsdException w:name="List Table 2 Accent 3" w:uiPriority="47"/>
+    <w:lsdException w:name="List Table 3 Accent 3" w:uiPriority="48"/>
+    <w:lsdException w:name="List Table 4 Accent 3" w:uiPriority="49"/>
+    <w:lsdException w:name="List Table 5 Dark Accent 3" w:uiPriority="50"/>
+    <w:lsdException w:name="List Table 6 Colorful Accent 3" w:uiPriority="51"/>
+    <w:lsdException w:name="List Table 7 Colorful Accent 3" w:uiPriority="52"/>
+    <w:lsdException w:name="List Table 1 Light Accent 4" w:uiPriority="46"/>
+    <w:lsdException w:name="List Table 2 Accent 4" w:uiPriority="47"/>
+    <w:lsdException w:name="List Table 3 Accent 4" w:uiPriority="48"/>
+    <w:lsdException w:name="List Table 4 Accent 4" w:uiPriority="49"/>
+    <w:lsdException w:name="List Table 5 Dark Accent 4" w:uiPriority="50"/>
+    <w:lsdException w:name="List Table 6 Colorful Accent 4" w:uiPriority="51"/>
+    <w:lsdException w:name="List Table 7 Colorful Accent 4" w:uiPriority="52"/>
+    <w:lsdException w:name="List Table 1 Light Accent 5" w:uiPriority="46"/>
+    <w:lsdException w:name="List Table 2 Accent 5" w:uiPriority="47"/>
+    <w:lsdException w:name="List Table 3 Accent 5" w:uiPriority="48"/>
+    <w:lsdException w:name="List Table 4 Accent 5" w:uiPriority="49"/>
+    <w:lsdException w:name="List Table 5 Dark Accent 5" w:uiPriority="50"/>
+    <w:lsdException w:name="List Table 6 Colorful Accent 5" w:uiPriority="51"/>
+    <w:lsdException w:name="List Table 7 Colorful Accent 5" w:uiPriority="52"/>
+    <w:lsdException w:name="List Table 1 Light Accent 6" w:uiPriority="46"/>
+    <w:lsdException w:name="List Table 2 Accent 6" w:uiPriority="47"/>
+    <w:lsdException w:name="List Table 3 Accent 6" w:uiPriority="48"/>
+    <w:lsdException w:name="List Table 4 Accent 6" w:uiPriority="49"/>
+    <w:lsdException w:name="List Table 5 Dark Accent 6" w:uiPriority="50"/>
+    <w:lsdException w:name="List Table 6 Colorful Accent 6" w:uiPriority="51"/>
+    <w:lsdException w:name="List Table 7 Colorful Accent 6" w:uiPriority="52"/>
   </w:latentStyles>
   <w:style w:type="paragraph" w:default="1" w:styleId="Normal">
     <w:name w:val="Normal"/>
@@ -5660,274 +5911,34 @@
       <w:szCs w:val="32"/>
     </w:rPr>
   </w:style>
-</w:styles>
-</file>
-
-<file path=word/stylesWithEffects.xml><?xml version="1.0" encoding="utf-8"?>
-<w:styles xmlns:wpc="http://schemas.microsoft.com/office/word/2010/wordprocessingCanvas" xmlns:mc="http://schemas.openxmlformats.org/markup-compatibility/2006" xmlns:o="urn:schemas-microsoft-com:office:office" xmlns:r="http://schemas.openxmlformats.org/officeDocument/2006/relationships" xmlns:m="http://schemas.openxmlformats.org/officeDocument/2006/math" xmlns:v="urn:schemas-microsoft-com:vml" xmlns:wp14="http://schemas.microsoft.com/office/word/2010/wordprocessingDrawing" xmlns:wp="http://schemas.openxmlformats.org/drawingml/2006/wordprocessingDrawing" xmlns:w10="urn:schemas-microsoft-com:office:word" xmlns:w="http://schemas.openxmlformats.org/wordprocessingml/2006/main" xmlns:w14="http://schemas.microsoft.com/office/word/2010/wordml" xmlns:wpg="http://schemas.microsoft.com/office/word/2010/wordprocessingGroup" xmlns:wpi="http://schemas.microsoft.com/office/word/2010/wordprocessingInk" xmlns:wne="http://schemas.microsoft.com/office/word/2006/wordml" xmlns:wps="http://schemas.microsoft.com/office/word/2010/wordprocessingShape" mc:Ignorable="w14 wp14">
-  <w:docDefaults>
-    <w:rPrDefault>
-      <w:rPr>
-        <w:rFonts w:asciiTheme="minorHAnsi" w:eastAsiaTheme="minorHAnsi" w:hAnsiTheme="minorHAnsi" w:cstheme="minorBidi"/>
-        <w:sz w:val="22"/>
-        <w:szCs w:val="22"/>
-        <w:lang w:val="en-US" w:eastAsia="en-US" w:bidi="ar-SA"/>
-      </w:rPr>
-    </w:rPrDefault>
-    <w:pPrDefault>
-      <w:pPr>
-        <w:spacing w:after="160" w:line="259" w:lineRule="auto"/>
-      </w:pPr>
-    </w:pPrDefault>
-  </w:docDefaults>
-  <w:latentStyles w:defLockedState="0" w:defUIPriority="99" w:defSemiHidden="1" w:defUnhideWhenUsed="1" w:defQFormat="0" w:count="267">
-    <w:lsdException w:name="Normal" w:semiHidden="0" w:uiPriority="0" w:unhideWhenUsed="0" w:qFormat="1"/>
-    <w:lsdException w:name="heading 1" w:semiHidden="0" w:uiPriority="9" w:unhideWhenUsed="0" w:qFormat="1"/>
-    <w:lsdException w:name="heading 2" w:uiPriority="9" w:qFormat="1"/>
-    <w:lsdException w:name="heading 3" w:uiPriority="9" w:qFormat="1"/>
-    <w:lsdException w:name="heading 4" w:uiPriority="9" w:qFormat="1"/>
-    <w:lsdException w:name="heading 5" w:uiPriority="9" w:qFormat="1"/>
-    <w:lsdException w:name="heading 6" w:uiPriority="9" w:qFormat="1"/>
-    <w:lsdException w:name="heading 7" w:uiPriority="9" w:qFormat="1"/>
-    <w:lsdException w:name="heading 8" w:uiPriority="9" w:qFormat="1"/>
-    <w:lsdException w:name="heading 9" w:uiPriority="9" w:qFormat="1"/>
-    <w:lsdException w:name="toc 1" w:uiPriority="39"/>
-    <w:lsdException w:name="toc 2" w:uiPriority="39"/>
-    <w:lsdException w:name="toc 3" w:uiPriority="39"/>
-    <w:lsdException w:name="toc 4" w:uiPriority="39"/>
-    <w:lsdException w:name="toc 5" w:uiPriority="39"/>
-    <w:lsdException w:name="toc 6" w:uiPriority="39"/>
-    <w:lsdException w:name="toc 7" w:uiPriority="39"/>
-    <w:lsdException w:name="toc 8" w:uiPriority="39"/>
-    <w:lsdException w:name="toc 9" w:uiPriority="39"/>
-    <w:lsdException w:name="caption" w:uiPriority="35" w:qFormat="1"/>
-    <w:lsdException w:name="Title" w:semiHidden="0" w:uiPriority="10" w:unhideWhenUsed="0" w:qFormat="1"/>
-    <w:lsdException w:name="Default Paragraph Font" w:uiPriority="1"/>
-    <w:lsdException w:name="Subtitle" w:semiHidden="0" w:uiPriority="11" w:unhideWhenUsed="0" w:qFormat="1"/>
-    <w:lsdException w:name="Strong" w:semiHidden="0" w:uiPriority="22" w:unhideWhenUsed="0" w:qFormat="1"/>
-    <w:lsdException w:name="Emphasis" w:semiHidden="0" w:uiPriority="20" w:unhideWhenUsed="0" w:qFormat="1"/>
-    <w:lsdException w:name="Table Grid" w:semiHidden="0" w:uiPriority="39" w:unhideWhenUsed="0"/>
-    <w:lsdException w:name="Placeholder Text" w:unhideWhenUsed="0"/>
-    <w:lsdException w:name="No Spacing" w:semiHidden="0" w:uiPriority="1" w:unhideWhenUsed="0" w:qFormat="1"/>
-    <w:lsdException w:name="Light Shading" w:semiHidden="0" w:uiPriority="60" w:unhideWhenUsed="0"/>
-    <w:lsdException w:name="Light List" w:semiHidden="0" w:uiPriority="61" w:unhideWhenUsed="0"/>
-    <w:lsdException w:name="Light Grid" w:semiHidden="0" w:uiPriority="62" w:unhideWhenUsed="0"/>
-    <w:lsdException w:name="Medium Shading 1" w:semiHidden="0" w:uiPriority="63" w:unhideWhenUsed="0"/>
-    <w:lsdException w:name="Medium Shading 2" w:semiHidden="0" w:uiPriority="64" w:unhideWhenUsed="0"/>
-    <w:lsdException w:name="Medium List 1" w:semiHidden="0" w:uiPriority="65" w:unhideWhenUsed="0"/>
-    <w:lsdException w:name="Medium List 2" w:semiHidden="0" w:uiPriority="66" w:unhideWhenUsed="0"/>
-    <w:lsdException w:name="Medium Grid 1" w:semiHidden="0" w:uiPriority="67" w:unhideWhenUsed="0"/>
-    <w:lsdException w:name="Medium Grid 2" w:semiHidden="0" w:uiPriority="68" w:unhideWhenUsed="0"/>
-    <w:lsdException w:name="Medium Grid 3" w:semiHidden="0" w:uiPriority="69" w:unhideWhenUsed="0"/>
-    <w:lsdException w:name="Dark List" w:semiHidden="0" w:uiPriority="70" w:unhideWhenUsed="0"/>
-    <w:lsdException w:name="Colorful Shading" w:semiHidden="0" w:uiPriority="71" w:unhideWhenUsed="0"/>
-    <w:lsdException w:name="Colorful List" w:semiHidden="0" w:uiPriority="72" w:unhideWhenUsed="0"/>
-    <w:lsdException w:name="Colorful Grid" w:semiHidden="0" w:uiPriority="73" w:unhideWhenUsed="0"/>
-    <w:lsdException w:name="Light Shading Accent 1" w:semiHidden="0" w:uiPriority="60" w:unhideWhenUsed="0"/>
-    <w:lsdException w:name="Light List Accent 1" w:semiHidden="0" w:uiPriority="61" w:unhideWhenUsed="0"/>
-    <w:lsdException w:name="Light Grid Accent 1" w:semiHidden="0" w:uiPriority="62" w:unhideWhenUsed="0"/>
-    <w:lsdException w:name="Medium Shading 1 Accent 1" w:semiHidden="0" w:uiPriority="63" w:unhideWhenUsed="0"/>
-    <w:lsdException w:name="Medium Shading 2 Accent 1" w:semiHidden="0" w:uiPriority="64" w:unhideWhenUsed="0"/>
-    <w:lsdException w:name="Medium List 1 Accent 1" w:semiHidden="0" w:uiPriority="65" w:unhideWhenUsed="0"/>
-    <w:lsdException w:name="Revision" w:unhideWhenUsed="0"/>
-    <w:lsdException w:name="List Paragraph" w:semiHidden="0" w:uiPriority="34" w:unhideWhenUsed="0" w:qFormat="1"/>
-    <w:lsdException w:name="Quote" w:semiHidden="0" w:uiPriority="29" w:unhideWhenUsed="0" w:qFormat="1"/>
-    <w:lsdException w:name="Intense Quote" w:semiHidden="0" w:uiPriority="30" w:unhideWhenUsed="0" w:qFormat="1"/>
-    <w:lsdException w:name="Medium List 2 Accent 1" w:semiHidden="0" w:uiPriority="66" w:unhideWhenUsed="0"/>
-    <w:lsdException w:name="Medium Grid 1 Accent 1" w:semiHidden="0" w:uiPriority="67" w:unhideWhenUsed="0"/>
-    <w:lsdException w:name="Medium Grid 2 Accent 1" w:semiHidden="0" w:uiPriority="68" w:unhideWhenUsed="0"/>
-    <w:lsdException w:name="Medium Grid 3 Accent 1" w:semiHidden="0" w:uiPriority="69" w:unhideWhenUsed="0"/>
-    <w:lsdException w:name="Dark List Accent 1" w:semiHidden="0" w:uiPriority="70" w:unhideWhenUsed="0"/>
-    <w:lsdException w:name="Colorful Shading Accent 1" w:semiHidden="0" w:uiPriority="71" w:unhideWhenUsed="0"/>
-    <w:lsdException w:name="Colorful List Accent 1" w:semiHidden="0" w:uiPriority="72" w:unhideWhenUsed="0"/>
-    <w:lsdException w:name="Colorful Grid Accent 1" w:semiHidden="0" w:uiPriority="73" w:unhideWhenUsed="0"/>
-    <w:lsdException w:name="Light Shading Accent 2" w:semiHidden="0" w:uiPriority="60" w:unhideWhenUsed="0"/>
-    <w:lsdException w:name="Light List Accent 2" w:semiHidden="0" w:uiPriority="61" w:unhideWhenUsed="0"/>
-    <w:lsdException w:name="Light Grid Accent 2" w:semiHidden="0" w:uiPriority="62" w:unhideWhenUsed="0"/>
-    <w:lsdException w:name="Medium Shading 1 Accent 2" w:semiHidden="0" w:uiPriority="63" w:unhideWhenUsed="0"/>
-    <w:lsdException w:name="Medium Shading 2 Accent 2" w:semiHidden="0" w:uiPriority="64" w:unhideWhenUsed="0"/>
-    <w:lsdException w:name="Medium List 1 Accent 2" w:semiHidden="0" w:uiPriority="65" w:unhideWhenUsed="0"/>
-    <w:lsdException w:name="Medium List 2 Accent 2" w:semiHidden="0" w:uiPriority="66" w:unhideWhenUsed="0"/>
-    <w:lsdException w:name="Medium Grid 1 Accent 2" w:semiHidden="0" w:uiPriority="67" w:unhideWhenUsed="0"/>
-    <w:lsdException w:name="Medium Grid 2 Accent 2" w:semiHidden="0" w:uiPriority="68" w:unhideWhenUsed="0"/>
-    <w:lsdException w:name="Medium Grid 3 Accent 2" w:semiHidden="0" w:uiPriority="69" w:unhideWhenUsed="0"/>
-    <w:lsdException w:name="Dark List Accent 2" w:semiHidden="0" w:uiPriority="70" w:unhideWhenUsed="0"/>
-    <w:lsdException w:name="Colorful Shading Accent 2" w:semiHidden="0" w:uiPriority="71" w:unhideWhenUsed="0"/>
-    <w:lsdException w:name="Colorful List Accent 2" w:semiHidden="0" w:uiPriority="72" w:unhideWhenUsed="0"/>
-    <w:lsdException w:name="Colorful Grid Accent 2" w:semiHidden="0" w:uiPriority="73" w:unhideWhenUsed="0"/>
-    <w:lsdException w:name="Light Shading Accent 3" w:semiHidden="0" w:uiPriority="60" w:unhideWhenUsed="0"/>
-    <w:lsdException w:name="Light List Accent 3" w:semiHidden="0" w:uiPriority="61" w:unhideWhenUsed="0"/>
-    <w:lsdException w:name="Light Grid Accent 3" w:semiHidden="0" w:uiPriority="62" w:unhideWhenUsed="0"/>
-    <w:lsdException w:name="Medium Shading 1 Accent 3" w:semiHidden="0" w:uiPriority="63" w:unhideWhenUsed="0"/>
-    <w:lsdException w:name="Medium Shading 2 Accent 3" w:semiHidden="0" w:uiPriority="64" w:unhideWhenUsed="0"/>
-    <w:lsdException w:name="Medium List 1 Accent 3" w:semiHidden="0" w:uiPriority="65" w:unhideWhenUsed="0"/>
-    <w:lsdException w:name="Medium List 2 Accent 3" w:semiHidden="0" w:uiPriority="66" w:unhideWhenUsed="0"/>
-    <w:lsdException w:name="Medium Grid 1 Accent 3" w:semiHidden="0" w:uiPriority="67" w:unhideWhenUsed="0"/>
-    <w:lsdException w:name="Medium Grid 2 Accent 3" w:semiHidden="0" w:uiPriority="68" w:unhideWhenUsed="0"/>
-    <w:lsdException w:name="Medium Grid 3 Accent 3" w:semiHidden="0" w:uiPriority="69" w:unhideWhenUsed="0"/>
-    <w:lsdException w:name="Dark List Accent 3" w:semiHidden="0" w:uiPriority="70" w:unhideWhenUsed="0"/>
-    <w:lsdException w:name="Colorful Shading Accent 3" w:semiHidden="0" w:uiPriority="71" w:unhideWhenUsed="0"/>
-    <w:lsdException w:name="Colorful List Accent 3" w:semiHidden="0" w:uiPriority="72" w:unhideWhenUsed="0"/>
-    <w:lsdException w:name="Colorful Grid Accent 3" w:semiHidden="0" w:uiPriority="73" w:unhideWhenUsed="0"/>
-    <w:lsdException w:name="Light Shading Accent 4" w:semiHidden="0" w:uiPriority="60" w:unhideWhenUsed="0"/>
-    <w:lsdException w:name="Light List Accent 4" w:semiHidden="0" w:uiPriority="61" w:unhideWhenUsed="0"/>
-    <w:lsdException w:name="Light Grid Accent 4" w:semiHidden="0" w:uiPriority="62" w:unhideWhenUsed="0"/>
-    <w:lsdException w:name="Medium Shading 1 Accent 4" w:semiHidden="0" w:uiPriority="63" w:unhideWhenUsed="0"/>
-    <w:lsdException w:name="Medium Shading 2 Accent 4" w:semiHidden="0" w:uiPriority="64" w:unhideWhenUsed="0"/>
-    <w:lsdException w:name="Medium List 1 Accent 4" w:semiHidden="0" w:uiPriority="65" w:unhideWhenUsed="0"/>
-    <w:lsdException w:name="Medium List 2 Accent 4" w:semiHidden="0" w:uiPriority="66" w:unhideWhenUsed="0"/>
-    <w:lsdException w:name="Medium Grid 1 Accent 4" w:semiHidden="0" w:uiPriority="67" w:unhideWhenUsed="0"/>
-    <w:lsdException w:name="Medium Grid 2 Accent 4" w:semiHidden="0" w:uiPriority="68" w:unhideWhenUsed="0"/>
-    <w:lsdException w:name="Medium Grid 3 Accent 4" w:semiHidden="0" w:uiPriority="69" w:unhideWhenUsed="0"/>
-    <w:lsdException w:name="Dark List Accent 4" w:semiHidden="0" w:uiPriority="70" w:unhideWhenUsed="0"/>
-    <w:lsdException w:name="Colorful Shading Accent 4" w:semiHidden="0" w:uiPriority="71" w:unhideWhenUsed="0"/>
-    <w:lsdException w:name="Colorful List Accent 4" w:semiHidden="0" w:uiPriority="72" w:unhideWhenUsed="0"/>
-    <w:lsdException w:name="Colorful Grid Accent 4" w:semiHidden="0" w:uiPriority="73" w:unhideWhenUsed="0"/>
-    <w:lsdException w:name="Light Shading Accent 5" w:semiHidden="0" w:uiPriority="60" w:unhideWhenUsed="0"/>
-    <w:lsdException w:name="Light List Accent 5" w:semiHidden="0" w:uiPriority="61" w:unhideWhenUsed="0"/>
-    <w:lsdException w:name="Light Grid Accent 5" w:semiHidden="0" w:uiPriority="62" w:unhideWhenUsed="0"/>
-    <w:lsdException w:name="Medium Shading 1 Accent 5" w:semiHidden="0" w:uiPriority="63" w:unhideWhenUsed="0"/>
-    <w:lsdException w:name="Medium Shading 2 Accent 5" w:semiHidden="0" w:uiPriority="64" w:unhideWhenUsed="0"/>
-    <w:lsdException w:name="Medium List 1 Accent 5" w:semiHidden="0" w:uiPriority="65" w:unhideWhenUsed="0"/>
-    <w:lsdException w:name="Medium List 2 Accent 5" w:semiHidden="0" w:uiPriority="66" w:unhideWhenUsed="0"/>
-    <w:lsdException w:name="Medium Grid 1 Accent 5" w:semiHidden="0" w:uiPriority="67" w:unhideWhenUsed="0"/>
-    <w:lsdException w:name="Medium Grid 2 Accent 5" w:semiHidden="0" w:uiPriority="68" w:unhideWhenUsed="0"/>
-    <w:lsdException w:name="Medium Grid 3 Accent 5" w:semiHidden="0" w:uiPriority="69" w:unhideWhenUsed="0"/>
-    <w:lsdException w:name="Dark List Accent 5" w:semiHidden="0" w:uiPriority="70" w:unhideWhenUsed="0"/>
-    <w:lsdException w:name="Colorful Shading Accent 5" w:semiHidden="0" w:uiPriority="71" w:unhideWhenUsed="0"/>
-    <w:lsdException w:name="Colorful List Accent 5" w:semiHidden="0" w:uiPriority="72" w:unhideWhenUsed="0"/>
-    <w:lsdException w:name="Colorful Grid Accent 5" w:semiHidden="0" w:uiPriority="73" w:unhideWhenUsed="0"/>
-    <w:lsdException w:name="Light Shading Accent 6" w:semiHidden="0" w:uiPriority="60" w:unhideWhenUsed="0"/>
-    <w:lsdException w:name="Light List Accent 6" w:semiHidden="0" w:uiPriority="61" w:unhideWhenUsed="0"/>
-    <w:lsdException w:name="Light Grid Accent 6" w:semiHidden="0" w:uiPriority="62" w:unhideWhenUsed="0"/>
-    <w:lsdException w:name="Medium Shading 1 Accent 6" w:semiHidden="0" w:uiPriority="63" w:unhideWhenUsed="0"/>
-    <w:lsdException w:name="Medium Shading 2 Accent 6" w:semiHidden="0" w:uiPriority="64" w:unhideWhenUsed="0"/>
-    <w:lsdException w:name="Medium List 1 Accent 6" w:semiHidden="0" w:uiPriority="65" w:unhideWhenUsed="0"/>
-    <w:lsdException w:name="Medium List 2 Accent 6" w:semiHidden="0" w:uiPriority="66" w:unhideWhenUsed="0"/>
-    <w:lsdException w:name="Medium Grid 1 Accent 6" w:semiHidden="0" w:uiPriority="67" w:unhideWhenUsed="0"/>
-    <w:lsdException w:name="Medium Grid 2 Accent 6" w:semiHidden="0" w:uiPriority="68" w:unhideWhenUsed="0"/>
-    <w:lsdException w:name="Medium Grid 3 Accent 6" w:semiHidden="0" w:uiPriority="69" w:unhideWhenUsed="0"/>
-    <w:lsdException w:name="Dark List Accent 6" w:semiHidden="0" w:uiPriority="70" w:unhideWhenUsed="0"/>
-    <w:lsdException w:name="Colorful Shading Accent 6" w:semiHidden="0" w:uiPriority="71" w:unhideWhenUsed="0"/>
-    <w:lsdException w:name="Colorful List Accent 6" w:semiHidden="0" w:uiPriority="72" w:unhideWhenUsed="0"/>
-    <w:lsdException w:name="Colorful Grid Accent 6" w:semiHidden="0" w:uiPriority="73" w:unhideWhenUsed="0"/>
-    <w:lsdException w:name="Subtle Emphasis" w:semiHidden="0" w:uiPriority="19" w:unhideWhenUsed="0" w:qFormat="1"/>
-    <w:lsdException w:name="Intense Emphasis" w:semiHidden="0" w:uiPriority="21" w:unhideWhenUsed="0" w:qFormat="1"/>
-    <w:lsdException w:name="Subtle Reference" w:semiHidden="0" w:uiPriority="31" w:unhideWhenUsed="0" w:qFormat="1"/>
-    <w:lsdException w:name="Intense Reference" w:semiHidden="0" w:uiPriority="32" w:unhideWhenUsed="0" w:qFormat="1"/>
-    <w:lsdException w:name="Book Title" w:semiHidden="0" w:uiPriority="33" w:unhideWhenUsed="0" w:qFormat="1"/>
-    <w:lsdException w:name="Bibliography" w:uiPriority="37"/>
-    <w:lsdException w:name="TOC Heading" w:uiPriority="39" w:qFormat="1"/>
-  </w:latentStyles>
-  <w:style w:type="paragraph" w:default="1" w:styleId="Normal">
-    <w:name w:val="Normal"/>
-    <w:qFormat/>
-  </w:style>
-  <w:style w:type="paragraph" w:styleId="Heading1">
-    <w:name w:val="heading 1"/>
+  <w:style w:type="paragraph" w:styleId="BalloonText">
+    <w:name w:val="Balloon Text"/>
     <w:basedOn w:val="Normal"/>
-    <w:next w:val="Normal"/>
-    <w:link w:val="Heading1Char"/>
-    <w:uiPriority w:val="9"/>
-    <w:qFormat/>
-    <w:rsid w:val="006D59A0"/>
-    <w:pPr>
-      <w:keepNext/>
-      <w:keepLines/>
-      <w:spacing w:before="240" w:after="0"/>
-      <w:outlineLvl w:val="0"/>
-    </w:pPr>
-    <w:rPr>
-      <w:rFonts w:asciiTheme="majorHAnsi" w:eastAsiaTheme="majorEastAsia" w:hAnsiTheme="majorHAnsi" w:cstheme="majorBidi"/>
-      <w:color w:val="2E74B5" w:themeColor="accent1" w:themeShade="BF"/>
-      <w:sz w:val="32"/>
-      <w:szCs w:val="32"/>
-    </w:rPr>
-  </w:style>
-  <w:style w:type="paragraph" w:styleId="Heading2">
-    <w:name w:val="heading 2"/>
-    <w:basedOn w:val="Normal"/>
-    <w:next w:val="Normal"/>
-    <w:link w:val="Heading2Char"/>
-    <w:uiPriority w:val="9"/>
-    <w:unhideWhenUsed/>
-    <w:qFormat/>
-    <w:rsid w:val="000411F6"/>
-    <w:pPr>
-      <w:keepNext/>
-      <w:keepLines/>
-      <w:spacing w:before="40" w:after="0"/>
-      <w:outlineLvl w:val="1"/>
-    </w:pPr>
-    <w:rPr>
-      <w:rFonts w:asciiTheme="majorHAnsi" w:eastAsiaTheme="majorEastAsia" w:hAnsiTheme="majorHAnsi" w:cstheme="majorBidi"/>
-      <w:color w:val="2E74B5" w:themeColor="accent1" w:themeShade="BF"/>
-      <w:sz w:val="26"/>
-      <w:szCs w:val="26"/>
-    </w:rPr>
-  </w:style>
-  <w:style w:type="character" w:default="1" w:styleId="DefaultParagraphFont">
-    <w:name w:val="Default Paragraph Font"/>
-    <w:uiPriority w:val="1"/>
-    <w:semiHidden/>
-    <w:unhideWhenUsed/>
-  </w:style>
-  <w:style w:type="table" w:default="1" w:styleId="TableNormal">
-    <w:name w:val="Normal Table"/>
+    <w:link w:val="BalloonTextChar"/>
     <w:uiPriority w:val="99"/>
     <w:semiHidden/>
     <w:unhideWhenUsed/>
-    <w:tblPr>
-      <w:tblInd w:w="0" w:type="dxa"/>
-      <w:tblCellMar>
-        <w:top w:w="0" w:type="dxa"/>
-        <w:left w:w="108" w:type="dxa"/>
-        <w:bottom w:w="0" w:type="dxa"/>
-        <w:right w:w="108" w:type="dxa"/>
-      </w:tblCellMar>
-    </w:tblPr>
+    <w:rsid w:val="006B2AF9"/>
+    <w:pPr>
+      <w:spacing w:after="0" w:line="240" w:lineRule="auto"/>
+    </w:pPr>
+    <w:rPr>
+      <w:rFonts w:ascii="Segoe UI" w:hAnsi="Segoe UI" w:cs="Segoe UI"/>
+      <w:sz w:val="18"/>
+      <w:szCs w:val="18"/>
+    </w:rPr>
   </w:style>
-  <w:style w:type="numbering" w:default="1" w:styleId="NoList">
-    <w:name w:val="No List"/>
+  <w:style w:type="character" w:customStyle="1" w:styleId="BalloonTextChar">
+    <w:name w:val="Balloon Text Char"/>
+    <w:basedOn w:val="DefaultParagraphFont"/>
+    <w:link w:val="BalloonText"/>
     <w:uiPriority w:val="99"/>
     <w:semiHidden/>
-    <w:unhideWhenUsed/>
-  </w:style>
-  <w:style w:type="character" w:customStyle="1" w:styleId="Heading2Char">
-    <w:name w:val="Heading 2 Char"/>
-    <w:basedOn w:val="DefaultParagraphFont"/>
-    <w:link w:val="Heading2"/>
-    <w:uiPriority w:val="9"/>
-    <w:rsid w:val="000411F6"/>
+    <w:rsid w:val="006B2AF9"/>
     <w:rPr>
-      <w:rFonts w:asciiTheme="majorHAnsi" w:eastAsiaTheme="majorEastAsia" w:hAnsiTheme="majorHAnsi" w:cstheme="majorBidi"/>
-      <w:color w:val="2E74B5" w:themeColor="accent1" w:themeShade="BF"/>
-      <w:sz w:val="26"/>
-      <w:szCs w:val="26"/>
-    </w:rPr>
-  </w:style>
-  <w:style w:type="paragraph" w:styleId="ListParagraph">
-    <w:name w:val="List Paragraph"/>
-    <w:basedOn w:val="Normal"/>
-    <w:uiPriority w:val="34"/>
-    <w:qFormat/>
-    <w:rsid w:val="000411F6"/>
-    <w:pPr>
-      <w:ind w:left="720"/>
-      <w:contextualSpacing/>
-    </w:pPr>
-  </w:style>
-  <w:style w:type="character" w:customStyle="1" w:styleId="Heading1Char">
-    <w:name w:val="Heading 1 Char"/>
-    <w:basedOn w:val="DefaultParagraphFont"/>
-    <w:link w:val="Heading1"/>
-    <w:uiPriority w:val="9"/>
-    <w:rsid w:val="006D59A0"/>
-    <w:rPr>
-      <w:rFonts w:asciiTheme="majorHAnsi" w:eastAsiaTheme="majorEastAsia" w:hAnsiTheme="majorHAnsi" w:cstheme="majorBidi"/>
-      <w:color w:val="2E74B5" w:themeColor="accent1" w:themeShade="BF"/>
-      <w:sz w:val="32"/>
-      <w:szCs w:val="32"/>
+      <w:rFonts w:ascii="Segoe UI" w:hAnsi="Segoe UI" w:cs="Segoe UI"/>
+      <w:sz w:val="18"/>
+      <w:szCs w:val="18"/>
     </w:rPr>
   </w:style>
 </w:styles>
@@ -6188,7 +6199,7 @@
   <a:extraClrSchemeLst/>
   <a:extLst>
     <a:ext uri="{05A4C25C-085E-4340-85A3-A5531E510DB2}">
-      <thm15:themeFamily xmlns:thm15="http://schemas.microsoft.com/office/thememl/2012/main" xmlns="" name="Office Theme" id="{62F939B6-93AF-4DB8-9C6B-D6C7DFDC589F}" vid="{4A3C46E8-61CC-4603-A589-7422A47A8E4A}"/>
+      <thm15:themeFamily xmlns:thm15="http://schemas.microsoft.com/office/thememl/2012/main" name="Office Theme" id="{62F939B6-93AF-4DB8-9C6B-D6C7DFDC589F}" vid="{4A3C46E8-61CC-4603-A589-7422A47A8E4A}"/>
     </a:ext>
   </a:extLst>
 </a:theme>

</xml_diff>

<commit_message>
Removed hack where extra drivers are included in the studies. Now all drivers are referenced instead
</commit_message>
<xml_diff>
--- a/Mocap model issues.docx
+++ b/Mocap model issues.docx
@@ -87,11 +87,13 @@
         <w:spacing w:after="0"/>
         <w:rPr>
           <w:rFonts w:ascii="Calibri" w:eastAsia="Calibri" w:hAnsi="Calibri" w:cs="Times New Roman"/>
-        </w:rPr>
-      </w:pPr>
-      <w:r>
-        <w:rPr>
-          <w:rFonts w:ascii="Calibri" w:eastAsia="Calibri" w:hAnsi="Calibri" w:cs="Times New Roman"/>
+          <w:strike/>
+        </w:rPr>
+      </w:pPr>
+      <w:r>
+        <w:rPr>
+          <w:rFonts w:ascii="Calibri" w:eastAsia="Calibri" w:hAnsi="Calibri" w:cs="Times New Roman"/>
+          <w:strike/>
         </w:rPr>
         <w:t xml:space="preserve">Fix reference bug (MEL </w:t>
       </w:r>
@@ -99,6 +101,7 @@
       <w:r>
         <w:rPr>
           <w:rFonts w:ascii="Calibri" w:eastAsia="Calibri" w:hAnsi="Calibri" w:cs="Times New Roman"/>
+          <w:strike/>
         </w:rPr>
         <w:t>bugreport</w:t>
       </w:r>
@@ -106,6 +109,7 @@
       <w:r>
         <w:rPr>
           <w:rFonts w:ascii="Calibri" w:eastAsia="Calibri" w:hAnsi="Calibri" w:cs="Times New Roman"/>
+          <w:strike/>
         </w:rPr>
         <w:t>) (MD/JDT)</w:t>
       </w:r>
@@ -121,33 +125,11 @@
           <w:rFonts w:ascii="Calibri" w:eastAsia="Calibri" w:hAnsi="Calibri" w:cs="Times New Roman"/>
         </w:rPr>
       </w:pPr>
-      <w:proofErr w:type="spellStart"/>
-      <w:r>
-        <w:rPr>
-          <w:rFonts w:ascii="Calibri" w:eastAsia="Calibri" w:hAnsi="Calibri" w:cs="Times New Roman"/>
-        </w:rPr>
-        <w:t>SetView</w:t>
-      </w:r>
-      <w:proofErr w:type="spellEnd"/>
-      <w:r>
-        <w:rPr>
-          <w:rFonts w:ascii="Calibri" w:eastAsia="Calibri" w:hAnsi="Calibri" w:cs="Times New Roman"/>
-        </w:rPr>
-        <w:t xml:space="preserve"> </w:t>
-      </w:r>
-      <w:proofErr w:type="spellStart"/>
-      <w:r>
-        <w:rPr>
-          <w:rFonts w:ascii="Calibri" w:eastAsia="Calibri" w:hAnsi="Calibri" w:cs="Times New Roman"/>
-        </w:rPr>
-        <w:t>ClassOperation</w:t>
-      </w:r>
-      <w:proofErr w:type="spellEnd"/>
-      <w:r>
-        <w:rPr>
-          <w:rFonts w:ascii="Calibri" w:eastAsia="Calibri" w:hAnsi="Calibri" w:cs="Times New Roman"/>
-        </w:rPr>
-        <w:t xml:space="preserve"> (JDT)</w:t>
+      <w:r>
+        <w:rPr>
+          <w:rFonts w:ascii="Calibri" w:eastAsia="Calibri" w:hAnsi="Calibri" w:cs="Times New Roman"/>
+        </w:rPr>
+        <w:t>fix no-files handling (MD)</w:t>
       </w:r>
     </w:p>
     <w:p>
@@ -166,14 +148,46 @@
         <w:rPr>
           <w:rFonts w:ascii="Calibri" w:eastAsia="Calibri" w:hAnsi="Calibri" w:cs="Times New Roman"/>
         </w:rPr>
-        <w:t>OptStudy</w:t>
-      </w:r>
-      <w:proofErr w:type="spellEnd"/>
-      <w:r>
-        <w:rPr>
-          <w:rFonts w:ascii="Calibri" w:eastAsia="Calibri" w:hAnsi="Calibri" w:cs="Times New Roman"/>
-        </w:rPr>
-        <w:t>: (MD)</w:t>
+        <w:t>SetView</w:t>
+      </w:r>
+      <w:proofErr w:type="spellEnd"/>
+      <w:r>
+        <w:rPr>
+          <w:rFonts w:ascii="Calibri" w:eastAsia="Calibri" w:hAnsi="Calibri" w:cs="Times New Roman"/>
+        </w:rPr>
+        <w:t xml:space="preserve"> </w:t>
+      </w:r>
+      <w:proofErr w:type="spellStart"/>
+      <w:r>
+        <w:rPr>
+          <w:rFonts w:ascii="Calibri" w:eastAsia="Calibri" w:hAnsi="Calibri" w:cs="Times New Roman"/>
+        </w:rPr>
+        <w:t>ClassOperation</w:t>
+      </w:r>
+      <w:proofErr w:type="spellEnd"/>
+      <w:r>
+        <w:rPr>
+          <w:rFonts w:ascii="Calibri" w:eastAsia="Calibri" w:hAnsi="Calibri" w:cs="Times New Roman"/>
+        </w:rPr>
+        <w:t xml:space="preserve"> (JDT)</w:t>
+      </w:r>
+    </w:p>
+    <w:p>
+      <w:pPr>
+        <w:numPr>
+          <w:ilvl w:val="2"/>
+          <w:numId w:val="10"/>
+        </w:numPr>
+        <w:spacing w:after="0"/>
+        <w:rPr>
+          <w:rFonts w:ascii="Calibri" w:eastAsia="Calibri" w:hAnsi="Calibri" w:cs="Times New Roman"/>
+        </w:rPr>
+      </w:pPr>
+      <w:r>
+        <w:rPr>
+          <w:rFonts w:ascii="Calibri" w:eastAsia="Calibri" w:hAnsi="Calibri" w:cs="Times New Roman"/>
+        </w:rPr>
+        <w:t>Class Templates parser issues (JDT)</w:t>
       </w:r>
     </w:p>
     <w:p>
@@ -191,21 +205,7 @@
         <w:rPr>
           <w:rFonts w:ascii="Calibri" w:eastAsia="Calibri" w:hAnsi="Calibri" w:cs="Times New Roman"/>
         </w:rPr>
-        <w:t xml:space="preserve">No </w:t>
-      </w:r>
-      <w:proofErr w:type="spellStart"/>
-      <w:r>
-        <w:rPr>
-          <w:rFonts w:ascii="Calibri" w:eastAsia="Calibri" w:hAnsi="Calibri" w:cs="Times New Roman"/>
-        </w:rPr>
-        <w:t>DesVar</w:t>
-      </w:r>
-      <w:proofErr w:type="spellEnd"/>
-      <w:r>
-        <w:rPr>
-          <w:rFonts w:ascii="Calibri" w:eastAsia="Calibri" w:hAnsi="Calibri" w:cs="Times New Roman"/>
-        </w:rPr>
-        <w:t xml:space="preserve"> handling</w:t>
+        <w:t>Dots in default argument values</w:t>
       </w:r>
     </w:p>
     <w:p>
@@ -217,15 +217,53 @@
         <w:spacing w:after="0"/>
         <w:rPr>
           <w:rFonts w:ascii="Calibri" w:eastAsia="Calibri" w:hAnsi="Calibri" w:cs="Times New Roman"/>
-          <w:lang w:val="da-DK"/>
-        </w:rPr>
-      </w:pPr>
-      <w:r>
-        <w:rPr>
-          <w:rFonts w:ascii="Calibri" w:eastAsia="Calibri" w:hAnsi="Calibri" w:cs="Times New Roman"/>
-          <w:lang w:val="da-DK"/>
-        </w:rPr>
-        <w:t>Better DesVar linkage (pointer, PickDown)</w:t>
+        </w:rPr>
+      </w:pPr>
+      <w:r>
+        <w:rPr>
+          <w:rFonts w:ascii="Calibri" w:eastAsia="Calibri" w:hAnsi="Calibri" w:cs="Times New Roman"/>
+        </w:rPr>
+        <w:t xml:space="preserve">Minus in (front </w:t>
+      </w:r>
+      <w:proofErr w:type="spellStart"/>
+      <w:r>
+        <w:rPr>
+          <w:rFonts w:ascii="Calibri" w:eastAsia="Calibri" w:hAnsi="Calibri" w:cs="Times New Roman"/>
+        </w:rPr>
+        <w:t>off</w:t>
+      </w:r>
+      <w:proofErr w:type="spellEnd"/>
+      <w:r>
+        <w:rPr>
+          <w:rFonts w:ascii="Calibri" w:eastAsia="Calibri" w:hAnsi="Calibri" w:cs="Times New Roman"/>
+        </w:rPr>
+        <w:t>)template argument values</w:t>
+      </w:r>
+    </w:p>
+    <w:p>
+      <w:pPr>
+        <w:numPr>
+          <w:ilvl w:val="2"/>
+          <w:numId w:val="10"/>
+        </w:numPr>
+        <w:spacing w:after="0"/>
+        <w:rPr>
+          <w:rFonts w:ascii="Calibri" w:eastAsia="Calibri" w:hAnsi="Calibri" w:cs="Times New Roman"/>
+        </w:rPr>
+      </w:pPr>
+      <w:proofErr w:type="spellStart"/>
+      <w:r>
+        <w:rPr>
+          <w:rFonts w:ascii="Calibri" w:eastAsia="Calibri" w:hAnsi="Calibri" w:cs="Times New Roman"/>
+        </w:rPr>
+        <w:t>OptStudy</w:t>
+      </w:r>
+      <w:proofErr w:type="spellEnd"/>
+      <w:r>
+        <w:rPr>
+          <w:rFonts w:ascii="Calibri" w:eastAsia="Calibri" w:hAnsi="Calibri" w:cs="Times New Roman"/>
+        </w:rPr>
+        <w:t>: (MD)</w:t>
       </w:r>
     </w:p>
     <w:p>
@@ -239,6 +277,12 @@
           <w:rFonts w:ascii="Calibri" w:eastAsia="Calibri" w:hAnsi="Calibri" w:cs="Times New Roman"/>
         </w:rPr>
       </w:pPr>
+      <w:r>
+        <w:rPr>
+          <w:rFonts w:ascii="Calibri" w:eastAsia="Calibri" w:hAnsi="Calibri" w:cs="Times New Roman"/>
+        </w:rPr>
+        <w:t xml:space="preserve">No </w:t>
+      </w:r>
       <w:proofErr w:type="spellStart"/>
       <w:r>
         <w:rPr>
@@ -251,21 +295,7 @@
         <w:rPr>
           <w:rFonts w:ascii="Calibri" w:eastAsia="Calibri" w:hAnsi="Calibri" w:cs="Times New Roman"/>
         </w:rPr>
-        <w:t xml:space="preserve"> reference does not save/load properly (MEL </w:t>
-      </w:r>
-      <w:proofErr w:type="spellStart"/>
-      <w:r>
-        <w:rPr>
-          <w:rFonts w:ascii="Calibri" w:eastAsia="Calibri" w:hAnsi="Calibri" w:cs="Times New Roman"/>
-        </w:rPr>
-        <w:t>bugreport</w:t>
-      </w:r>
-      <w:proofErr w:type="spellEnd"/>
-      <w:r>
-        <w:rPr>
-          <w:rFonts w:ascii="Calibri" w:eastAsia="Calibri" w:hAnsi="Calibri" w:cs="Times New Roman"/>
-        </w:rPr>
-        <w:t>)</w:t>
+        <w:t xml:space="preserve"> handling</w:t>
       </w:r>
     </w:p>
     <w:p>
@@ -277,22 +307,16 @@
         <w:spacing w:after="0"/>
         <w:rPr>
           <w:rFonts w:ascii="Calibri" w:eastAsia="Calibri" w:hAnsi="Calibri" w:cs="Times New Roman"/>
-        </w:rPr>
-      </w:pPr>
-      <w:r>
-        <w:rPr>
-          <w:rFonts w:ascii="Calibri" w:eastAsia="Calibri" w:hAnsi="Calibri" w:cs="Times New Roman"/>
-        </w:rPr>
-        <w:t xml:space="preserve">Save as </w:t>
-      </w:r>
-      <w:proofErr w:type="spellStart"/>
-      <w:r>
-        <w:rPr>
-          <w:rFonts w:ascii="Calibri" w:eastAsia="Calibri" w:hAnsi="Calibri" w:cs="Times New Roman"/>
-        </w:rPr>
-        <w:t>anyset</w:t>
-      </w:r>
-      <w:proofErr w:type="spellEnd"/>
+          <w:lang w:val="da-DK"/>
+        </w:rPr>
+      </w:pPr>
+      <w:r>
+        <w:rPr>
+          <w:rFonts w:ascii="Calibri" w:eastAsia="Calibri" w:hAnsi="Calibri" w:cs="Times New Roman"/>
+          <w:lang w:val="da-DK"/>
+        </w:rPr>
+        <w:t>Better DesVar linkage (pointer, PickDown)</w:t>
+      </w:r>
     </w:p>
     <w:p>
       <w:pPr>
@@ -317,6 +341,72 @@
         <w:rPr>
           <w:rFonts w:ascii="Calibri" w:eastAsia="Calibri" w:hAnsi="Calibri" w:cs="Times New Roman"/>
         </w:rPr>
+        <w:t xml:space="preserve"> reference does not save/load properly (MEL </w:t>
+      </w:r>
+      <w:proofErr w:type="spellStart"/>
+      <w:r>
+        <w:rPr>
+          <w:rFonts w:ascii="Calibri" w:eastAsia="Calibri" w:hAnsi="Calibri" w:cs="Times New Roman"/>
+        </w:rPr>
+        <w:t>bugreport</w:t>
+      </w:r>
+      <w:proofErr w:type="spellEnd"/>
+      <w:r>
+        <w:rPr>
+          <w:rFonts w:ascii="Calibri" w:eastAsia="Calibri" w:hAnsi="Calibri" w:cs="Times New Roman"/>
+        </w:rPr>
+        <w:t>)</w:t>
+      </w:r>
+    </w:p>
+    <w:p>
+      <w:pPr>
+        <w:numPr>
+          <w:ilvl w:val="3"/>
+          <w:numId w:val="10"/>
+        </w:numPr>
+        <w:spacing w:after="0"/>
+        <w:rPr>
+          <w:rFonts w:ascii="Calibri" w:eastAsia="Calibri" w:hAnsi="Calibri" w:cs="Times New Roman"/>
+        </w:rPr>
+      </w:pPr>
+      <w:r>
+        <w:rPr>
+          <w:rFonts w:ascii="Calibri" w:eastAsia="Calibri" w:hAnsi="Calibri" w:cs="Times New Roman"/>
+        </w:rPr>
+        <w:t xml:space="preserve">Save as </w:t>
+      </w:r>
+      <w:proofErr w:type="spellStart"/>
+      <w:r>
+        <w:rPr>
+          <w:rFonts w:ascii="Calibri" w:eastAsia="Calibri" w:hAnsi="Calibri" w:cs="Times New Roman"/>
+        </w:rPr>
+        <w:t>anyset</w:t>
+      </w:r>
+      <w:proofErr w:type="spellEnd"/>
+    </w:p>
+    <w:p>
+      <w:pPr>
+        <w:numPr>
+          <w:ilvl w:val="3"/>
+          <w:numId w:val="10"/>
+        </w:numPr>
+        <w:spacing w:after="0"/>
+        <w:rPr>
+          <w:rFonts w:ascii="Calibri" w:eastAsia="Calibri" w:hAnsi="Calibri" w:cs="Times New Roman"/>
+        </w:rPr>
+      </w:pPr>
+      <w:proofErr w:type="spellStart"/>
+      <w:r>
+        <w:rPr>
+          <w:rFonts w:ascii="Calibri" w:eastAsia="Calibri" w:hAnsi="Calibri" w:cs="Times New Roman"/>
+        </w:rPr>
+        <w:t>DesVar</w:t>
+      </w:r>
+      <w:proofErr w:type="spellEnd"/>
+      <w:r>
+        <w:rPr>
+          <w:rFonts w:ascii="Calibri" w:eastAsia="Calibri" w:hAnsi="Calibri" w:cs="Times New Roman"/>
+        </w:rPr>
         <w:t xml:space="preserve"> (marker) visualization (e.g. via </w:t>
       </w:r>
       <w:proofErr w:type="spellStart"/>
@@ -359,11 +449,19 @@
           <w:rFonts w:ascii="Calibri" w:eastAsia="Calibri" w:hAnsi="Calibri" w:cs="Times New Roman"/>
         </w:rPr>
       </w:pPr>
-      <w:r>
-        <w:rPr>
-          <w:rFonts w:ascii="Calibri" w:eastAsia="Calibri" w:hAnsi="Calibri" w:cs="Times New Roman"/>
-        </w:rPr>
-        <w:t>fix no-files handling (MD)</w:t>
+      <w:proofErr w:type="spellStart"/>
+      <w:r>
+        <w:rPr>
+          <w:rFonts w:ascii="Calibri" w:eastAsia="Calibri" w:hAnsi="Calibri" w:cs="Times New Roman"/>
+        </w:rPr>
+        <w:t>SetValue</w:t>
+      </w:r>
+      <w:proofErr w:type="spellEnd"/>
+      <w:r>
+        <w:rPr>
+          <w:rFonts w:ascii="Calibri" w:eastAsia="Calibri" w:hAnsi="Calibri" w:cs="Times New Roman"/>
+        </w:rPr>
+        <w:t xml:space="preserve"> saving ( only save changed value)</w:t>
       </w:r>
     </w:p>
     <w:p>
@@ -377,20 +475,70 @@
           <w:rFonts w:ascii="Calibri" w:eastAsia="Calibri" w:hAnsi="Calibri" w:cs="Times New Roman"/>
         </w:rPr>
       </w:pPr>
-      <w:proofErr w:type="spellStart"/>
-      <w:r>
-        <w:rPr>
-          <w:rFonts w:ascii="Calibri" w:eastAsia="Calibri" w:hAnsi="Calibri" w:cs="Times New Roman"/>
-        </w:rPr>
-        <w:t>SetValue</w:t>
-      </w:r>
-      <w:proofErr w:type="spellEnd"/>
-      <w:r>
-        <w:rPr>
-          <w:rFonts w:ascii="Calibri" w:eastAsia="Calibri" w:hAnsi="Calibri" w:cs="Times New Roman"/>
-        </w:rPr>
-        <w:t xml:space="preserve"> saving ( only save changed value)</w:t>
-      </w:r>
+      <w:bookmarkStart w:id="0" w:name="_GoBack"/>
+      <w:r>
+        <w:rPr>
+          <w:rFonts w:ascii="Calibri" w:eastAsia="Calibri" w:hAnsi="Calibri" w:cs="Times New Roman"/>
+        </w:rPr>
+        <w:t>C3Dreader (MD)</w:t>
+      </w:r>
+    </w:p>
+    <w:p>
+      <w:pPr>
+        <w:numPr>
+          <w:ilvl w:val="3"/>
+          <w:numId w:val="10"/>
+        </w:numPr>
+        <w:spacing w:after="0"/>
+        <w:rPr>
+          <w:rFonts w:ascii="Calibri" w:eastAsia="Calibri" w:hAnsi="Calibri" w:cs="Times New Roman"/>
+        </w:rPr>
+      </w:pPr>
+      <w:r>
+        <w:rPr>
+          <w:rFonts w:ascii="Calibri" w:eastAsia="Calibri" w:hAnsi="Calibri" w:cs="Times New Roman"/>
+        </w:rPr>
+        <w:t>Bug: Filters do not work when no analog data</w:t>
+      </w:r>
+    </w:p>
+    <w:bookmarkEnd w:id="0"/>
+    <w:p>
+      <w:pPr>
+        <w:numPr>
+          <w:ilvl w:val="3"/>
+          <w:numId w:val="10"/>
+        </w:numPr>
+        <w:spacing w:after="0"/>
+        <w:rPr>
+          <w:rFonts w:ascii="Calibri" w:eastAsia="Calibri" w:hAnsi="Calibri" w:cs="Times New Roman"/>
+        </w:rPr>
+      </w:pPr>
+      <w:r>
+        <w:rPr>
+          <w:rFonts w:ascii="Calibri" w:eastAsia="Calibri" w:hAnsi="Calibri" w:cs="Times New Roman"/>
+        </w:rPr>
+        <w:t>Disable filters (+ warning) when single/too few samples (BUG)</w:t>
+      </w:r>
+    </w:p>
+    <w:p>
+      <w:pPr>
+        <w:numPr>
+          <w:ilvl w:val="1"/>
+          <w:numId w:val="10"/>
+        </w:numPr>
+        <w:spacing w:after="0"/>
+        <w:rPr>
+          <w:rFonts w:ascii="Calibri" w:eastAsia="Calibri" w:hAnsi="Calibri" w:cs="Times New Roman"/>
+        </w:rPr>
+      </w:pPr>
+      <w:proofErr w:type="spellStart"/>
+      <w:r>
+        <w:rPr>
+          <w:rFonts w:ascii="Calibri" w:eastAsia="Calibri" w:hAnsi="Calibri" w:cs="Times New Roman"/>
+        </w:rPr>
+        <w:t>AnyMoCap</w:t>
+      </w:r>
+      <w:proofErr w:type="spellEnd"/>
     </w:p>
     <w:p>
       <w:pPr>
@@ -401,13 +549,92 @@
         <w:spacing w:after="0"/>
         <w:rPr>
           <w:rFonts w:ascii="Calibri" w:eastAsia="Calibri" w:hAnsi="Calibri" w:cs="Times New Roman"/>
-        </w:rPr>
-      </w:pPr>
-      <w:r>
-        <w:rPr>
-          <w:rFonts w:ascii="Calibri" w:eastAsia="Calibri" w:hAnsi="Calibri" w:cs="Times New Roman"/>
-        </w:rPr>
-        <w:t>Class Templates parser issues (JDT)</w:t>
+          <w:strike/>
+        </w:rPr>
+      </w:pPr>
+      <w:r>
+        <w:rPr>
+          <w:rFonts w:ascii="Calibri" w:eastAsia="Calibri" w:hAnsi="Calibri" w:cs="Times New Roman"/>
+          <w:strike/>
+        </w:rPr>
+        <w:t xml:space="preserve">Restructured model for readability and easy access </w:t>
+      </w:r>
+    </w:p>
+    <w:p>
+      <w:pPr>
+        <w:numPr>
+          <w:ilvl w:val="2"/>
+          <w:numId w:val="10"/>
+        </w:numPr>
+        <w:spacing w:after="0"/>
+        <w:rPr>
+          <w:rFonts w:ascii="Calibri" w:eastAsia="Calibri" w:hAnsi="Calibri" w:cs="Times New Roman"/>
+          <w:strike/>
+        </w:rPr>
+      </w:pPr>
+      <w:r>
+        <w:rPr>
+          <w:strike/>
+        </w:rPr>
+        <w:t>Separation of Trial/subject/lab specific data</w:t>
+      </w:r>
+      <w:r>
+        <w:rPr>
+          <w:rFonts w:ascii="Calibri" w:eastAsia="Calibri" w:hAnsi="Calibri" w:cs="Times New Roman"/>
+          <w:strike/>
+        </w:rPr>
+        <w:t xml:space="preserve"> </w:t>
+      </w:r>
+      <w:r>
+        <w:rPr>
+          <w:rFonts w:ascii="Calibri" w:eastAsia="Calibri" w:hAnsi="Calibri" w:cs="Times New Roman"/>
+          <w:strike/>
+        </w:rPr>
+        <w:t>(MEL)</w:t>
+      </w:r>
+    </w:p>
+    <w:p>
+      <w:pPr>
+        <w:numPr>
+          <w:ilvl w:val="2"/>
+          <w:numId w:val="10"/>
+        </w:numPr>
+        <w:spacing w:after="0"/>
+        <w:rPr>
+          <w:rFonts w:ascii="Calibri" w:eastAsia="Calibri" w:hAnsi="Calibri" w:cs="Times New Roman"/>
+        </w:rPr>
+      </w:pPr>
+      <w:proofErr w:type="spellStart"/>
+      <w:r>
+        <w:rPr>
+          <w:rFonts w:ascii="Calibri" w:eastAsia="Calibri" w:hAnsi="Calibri" w:cs="Times New Roman"/>
+        </w:rPr>
+        <w:t>ExtraDrivers</w:t>
+      </w:r>
+      <w:proofErr w:type="spellEnd"/>
+      <w:r>
+        <w:rPr>
+          <w:rFonts w:ascii="Calibri" w:eastAsia="Calibri" w:hAnsi="Calibri" w:cs="Times New Roman"/>
+        </w:rPr>
+        <w:t xml:space="preserve"> included properly (depends on reference bug) (MEL)</w:t>
+      </w:r>
+    </w:p>
+    <w:p>
+      <w:pPr>
+        <w:numPr>
+          <w:ilvl w:val="2"/>
+          <w:numId w:val="10"/>
+        </w:numPr>
+        <w:spacing w:after="0"/>
+        <w:rPr>
+          <w:rFonts w:ascii="Calibri" w:eastAsia="Calibri" w:hAnsi="Calibri" w:cs="Times New Roman"/>
+        </w:rPr>
+      </w:pPr>
+      <w:r>
+        <w:rPr>
+          <w:rFonts w:ascii="Calibri" w:eastAsia="Calibri" w:hAnsi="Calibri" w:cs="Times New Roman"/>
+        </w:rPr>
+        <w:t>2-step analysis with file-based data transfer</w:t>
       </w:r>
     </w:p>
     <w:p>
@@ -425,7 +652,33 @@
         <w:rPr>
           <w:rFonts w:ascii="Calibri" w:eastAsia="Calibri" w:hAnsi="Calibri" w:cs="Times New Roman"/>
         </w:rPr>
-        <w:t>Dots in default argument values</w:t>
+        <w:t>Remove muscles for faster kinematics (using double-load procedure) (MEL)</w:t>
+      </w:r>
+    </w:p>
+    <w:p>
+      <w:pPr>
+        <w:numPr>
+          <w:ilvl w:val="2"/>
+          <w:numId w:val="10"/>
+        </w:numPr>
+        <w:spacing w:after="0"/>
+        <w:rPr>
+          <w:rFonts w:ascii="Calibri" w:eastAsia="Calibri" w:hAnsi="Calibri" w:cs="Times New Roman"/>
+        </w:rPr>
+      </w:pPr>
+      <w:proofErr w:type="spellStart"/>
+      <w:r>
+        <w:rPr>
+          <w:rFonts w:ascii="Calibri" w:eastAsia="Calibri" w:hAnsi="Calibri" w:cs="Times New Roman"/>
+        </w:rPr>
+        <w:t>StandingReference</w:t>
+      </w:r>
+      <w:proofErr w:type="spellEnd"/>
+      <w:r>
+        <w:rPr>
+          <w:rFonts w:ascii="Calibri" w:eastAsia="Calibri" w:hAnsi="Calibri" w:cs="Times New Roman"/>
+        </w:rPr>
+        <w:t xml:space="preserve"> -&gt; multiple linked trials (MEL)</w:t>
       </w:r>
     </w:p>
     <w:p>
@@ -443,39 +696,7 @@
         <w:rPr>
           <w:rFonts w:ascii="Calibri" w:eastAsia="Calibri" w:hAnsi="Calibri" w:cs="Times New Roman"/>
         </w:rPr>
-        <w:t xml:space="preserve">Minus in (front </w:t>
-      </w:r>
-      <w:proofErr w:type="spellStart"/>
-      <w:r>
-        <w:rPr>
-          <w:rFonts w:ascii="Calibri" w:eastAsia="Calibri" w:hAnsi="Calibri" w:cs="Times New Roman"/>
-        </w:rPr>
-        <w:t>off</w:t>
-      </w:r>
-      <w:proofErr w:type="spellEnd"/>
-      <w:r>
-        <w:rPr>
-          <w:rFonts w:ascii="Calibri" w:eastAsia="Calibri" w:hAnsi="Calibri" w:cs="Times New Roman"/>
-        </w:rPr>
-        <w:t>)template argument values</w:t>
-      </w:r>
-    </w:p>
-    <w:p>
-      <w:pPr>
-        <w:numPr>
-          <w:ilvl w:val="2"/>
-          <w:numId w:val="10"/>
-        </w:numPr>
-        <w:spacing w:after="0"/>
-        <w:rPr>
-          <w:rFonts w:ascii="Calibri" w:eastAsia="Calibri" w:hAnsi="Calibri" w:cs="Times New Roman"/>
-        </w:rPr>
-      </w:pPr>
-      <w:r>
-        <w:rPr>
-          <w:rFonts w:ascii="Calibri" w:eastAsia="Calibri" w:hAnsi="Calibri" w:cs="Times New Roman"/>
-        </w:rPr>
-        <w:t>C3Dreader (MD)</w:t>
+        <w:t>Multiple marker protocols</w:t>
       </w:r>
     </w:p>
     <w:p>
@@ -493,7 +714,35 @@
         <w:rPr>
           <w:rFonts w:ascii="Calibri" w:eastAsia="Calibri" w:hAnsi="Calibri" w:cs="Times New Roman"/>
         </w:rPr>
-        <w:t>Bug: Filters do not work when no analog data</w:t>
+        <w:t xml:space="preserve">Saving design </w:t>
+      </w:r>
+      <w:proofErr w:type="spellStart"/>
+      <w:r>
+        <w:rPr>
+          <w:rFonts w:ascii="Calibri" w:eastAsia="Calibri" w:hAnsi="Calibri" w:cs="Times New Roman"/>
+        </w:rPr>
+        <w:t>vars</w:t>
+      </w:r>
+      <w:proofErr w:type="spellEnd"/>
+      <w:r>
+        <w:rPr>
+          <w:rFonts w:ascii="Calibri" w:eastAsia="Calibri" w:hAnsi="Calibri" w:cs="Times New Roman"/>
+        </w:rPr>
+        <w:t xml:space="preserve"> when </w:t>
+      </w:r>
+      <w:proofErr w:type="spellStart"/>
+      <w:r>
+        <w:rPr>
+          <w:rFonts w:ascii="Calibri" w:eastAsia="Calibri" w:hAnsi="Calibri" w:cs="Times New Roman"/>
+        </w:rPr>
+        <w:t>ParameterOpt</w:t>
+      </w:r>
+      <w:proofErr w:type="spellEnd"/>
+      <w:r>
+        <w:rPr>
+          <w:rFonts w:ascii="Calibri" w:eastAsia="Calibri" w:hAnsi="Calibri" w:cs="Times New Roman"/>
+        </w:rPr>
+        <w:t xml:space="preserve"> exists</w:t>
       </w:r>
     </w:p>
     <w:p>
@@ -505,44 +754,6 @@
         <w:spacing w:after="0"/>
         <w:rPr>
           <w:rFonts w:ascii="Calibri" w:eastAsia="Calibri" w:hAnsi="Calibri" w:cs="Times New Roman"/>
-        </w:rPr>
-      </w:pPr>
-      <w:r>
-        <w:rPr>
-          <w:rFonts w:ascii="Calibri" w:eastAsia="Calibri" w:hAnsi="Calibri" w:cs="Times New Roman"/>
-        </w:rPr>
-        <w:t>Disable filters (+ warning) when single/too few samples (BUG)</w:t>
-      </w:r>
-    </w:p>
-    <w:p>
-      <w:pPr>
-        <w:numPr>
-          <w:ilvl w:val="1"/>
-          <w:numId w:val="10"/>
-        </w:numPr>
-        <w:spacing w:after="0"/>
-        <w:rPr>
-          <w:rFonts w:ascii="Calibri" w:eastAsia="Calibri" w:hAnsi="Calibri" w:cs="Times New Roman"/>
-        </w:rPr>
-      </w:pPr>
-      <w:proofErr w:type="spellStart"/>
-      <w:r>
-        <w:rPr>
-          <w:rFonts w:ascii="Calibri" w:eastAsia="Calibri" w:hAnsi="Calibri" w:cs="Times New Roman"/>
-        </w:rPr>
-        <w:t>AnyMoCap</w:t>
-      </w:r>
-      <w:proofErr w:type="spellEnd"/>
-    </w:p>
-    <w:p>
-      <w:pPr>
-        <w:numPr>
-          <w:ilvl w:val="2"/>
-          <w:numId w:val="10"/>
-        </w:numPr>
-        <w:spacing w:after="0"/>
-        <w:rPr>
-          <w:rFonts w:ascii="Calibri" w:eastAsia="Calibri" w:hAnsi="Calibri" w:cs="Times New Roman"/>
           <w:strike/>
         </w:rPr>
       </w:pPr>
@@ -551,225 +762,18 @@
           <w:rFonts w:ascii="Calibri" w:eastAsia="Calibri" w:hAnsi="Calibri" w:cs="Times New Roman"/>
           <w:strike/>
         </w:rPr>
-        <w:t xml:space="preserve">Restructured model for readability and easy access </w:t>
-      </w:r>
-    </w:p>
-    <w:p>
-      <w:pPr>
-        <w:numPr>
-          <w:ilvl w:val="2"/>
-          <w:numId w:val="10"/>
-        </w:numPr>
-        <w:spacing w:after="0"/>
+        <w:t xml:space="preserve">Loading Design from previous </w:t>
+      </w:r>
+      <w:proofErr w:type="gramStart"/>
+      <w:r>
         <w:rPr>
           <w:rFonts w:ascii="Calibri" w:eastAsia="Calibri" w:hAnsi="Calibri" w:cs="Times New Roman"/>
           <w:strike/>
         </w:rPr>
-      </w:pPr>
-      <w:r>
-        <w:rPr>
-          <w:strike/>
-        </w:rPr>
-        <w:t>Separation of Trial/subject/lab specific data</w:t>
-      </w:r>
-      <w:r>
-        <w:rPr>
-          <w:rFonts w:ascii="Calibri" w:eastAsia="Calibri" w:hAnsi="Calibri" w:cs="Times New Roman"/>
-          <w:strike/>
-        </w:rPr>
-        <w:t xml:space="preserve"> </w:t>
-      </w:r>
-      <w:r>
-        <w:rPr>
-          <w:rFonts w:ascii="Calibri" w:eastAsia="Calibri" w:hAnsi="Calibri" w:cs="Times New Roman"/>
-          <w:strike/>
-        </w:rPr>
-        <w:t>(MEL)</w:t>
-      </w:r>
-    </w:p>
-    <w:p>
-      <w:pPr>
-        <w:numPr>
-          <w:ilvl w:val="2"/>
-          <w:numId w:val="10"/>
-        </w:numPr>
-        <w:spacing w:after="0"/>
-        <w:rPr>
-          <w:rFonts w:ascii="Calibri" w:eastAsia="Calibri" w:hAnsi="Calibri" w:cs="Times New Roman"/>
-        </w:rPr>
-      </w:pPr>
-      <w:proofErr w:type="spellStart"/>
-      <w:r>
-        <w:rPr>
-          <w:rFonts w:ascii="Calibri" w:eastAsia="Calibri" w:hAnsi="Calibri" w:cs="Times New Roman"/>
-        </w:rPr>
-        <w:t>ExtraDrivers</w:t>
-      </w:r>
-      <w:proofErr w:type="spellEnd"/>
-      <w:r>
-        <w:rPr>
-          <w:rFonts w:ascii="Calibri" w:eastAsia="Calibri" w:hAnsi="Calibri" w:cs="Times New Roman"/>
-        </w:rPr>
-        <w:t xml:space="preserve"> included properly (depends on reference bug) (MEL)</w:t>
-      </w:r>
-    </w:p>
-    <w:p>
-      <w:pPr>
-        <w:numPr>
-          <w:ilvl w:val="2"/>
-          <w:numId w:val="10"/>
-        </w:numPr>
-        <w:spacing w:after="0"/>
-        <w:rPr>
-          <w:rFonts w:ascii="Calibri" w:eastAsia="Calibri" w:hAnsi="Calibri" w:cs="Times New Roman"/>
-        </w:rPr>
-      </w:pPr>
-      <w:r>
-        <w:rPr>
-          <w:rFonts w:ascii="Calibri" w:eastAsia="Calibri" w:hAnsi="Calibri" w:cs="Times New Roman"/>
-        </w:rPr>
-        <w:t>2-step analysis with file-based data transfer</w:t>
-      </w:r>
-    </w:p>
-    <w:p>
-      <w:pPr>
-        <w:numPr>
-          <w:ilvl w:val="3"/>
-          <w:numId w:val="10"/>
-        </w:numPr>
-        <w:spacing w:after="0"/>
-        <w:rPr>
-          <w:rFonts w:ascii="Calibri" w:eastAsia="Calibri" w:hAnsi="Calibri" w:cs="Times New Roman"/>
-        </w:rPr>
-      </w:pPr>
-      <w:r>
-        <w:rPr>
-          <w:rFonts w:ascii="Calibri" w:eastAsia="Calibri" w:hAnsi="Calibri" w:cs="Times New Roman"/>
-        </w:rPr>
-        <w:t>Remove muscles for faster kinematics (using double-load procedure) (MEL)</w:t>
-      </w:r>
-    </w:p>
-    <w:p>
-      <w:pPr>
-        <w:numPr>
-          <w:ilvl w:val="2"/>
-          <w:numId w:val="10"/>
-        </w:numPr>
-        <w:spacing w:after="0"/>
-        <w:rPr>
-          <w:rFonts w:ascii="Calibri" w:eastAsia="Calibri" w:hAnsi="Calibri" w:cs="Times New Roman"/>
-        </w:rPr>
-      </w:pPr>
-      <w:proofErr w:type="spellStart"/>
-      <w:r>
-        <w:rPr>
-          <w:rFonts w:ascii="Calibri" w:eastAsia="Calibri" w:hAnsi="Calibri" w:cs="Times New Roman"/>
-        </w:rPr>
-        <w:t>StandingReference</w:t>
-      </w:r>
-      <w:proofErr w:type="spellEnd"/>
-      <w:r>
-        <w:rPr>
-          <w:rFonts w:ascii="Calibri" w:eastAsia="Calibri" w:hAnsi="Calibri" w:cs="Times New Roman"/>
-        </w:rPr>
-        <w:t xml:space="preserve"> -&gt; multiple linked trials (MEL)</w:t>
-      </w:r>
-    </w:p>
-    <w:p>
-      <w:pPr>
-        <w:numPr>
-          <w:ilvl w:val="3"/>
-          <w:numId w:val="10"/>
-        </w:numPr>
-        <w:spacing w:after="0"/>
-        <w:rPr>
-          <w:rFonts w:ascii="Calibri" w:eastAsia="Calibri" w:hAnsi="Calibri" w:cs="Times New Roman"/>
-        </w:rPr>
-      </w:pPr>
-      <w:r>
-        <w:rPr>
-          <w:rFonts w:ascii="Calibri" w:eastAsia="Calibri" w:hAnsi="Calibri" w:cs="Times New Roman"/>
-        </w:rPr>
-        <w:t>Multiple marker protocols</w:t>
-      </w:r>
-    </w:p>
-    <w:p>
-      <w:pPr>
-        <w:numPr>
-          <w:ilvl w:val="3"/>
-          <w:numId w:val="10"/>
-        </w:numPr>
-        <w:spacing w:after="0"/>
-        <w:rPr>
-          <w:rFonts w:ascii="Calibri" w:eastAsia="Calibri" w:hAnsi="Calibri" w:cs="Times New Roman"/>
-        </w:rPr>
-      </w:pPr>
-      <w:r>
-        <w:rPr>
-          <w:rFonts w:ascii="Calibri" w:eastAsia="Calibri" w:hAnsi="Calibri" w:cs="Times New Roman"/>
-        </w:rPr>
-        <w:t xml:space="preserve">Saving design </w:t>
-      </w:r>
-      <w:proofErr w:type="spellStart"/>
-      <w:r>
-        <w:rPr>
-          <w:rFonts w:ascii="Calibri" w:eastAsia="Calibri" w:hAnsi="Calibri" w:cs="Times New Roman"/>
-        </w:rPr>
-        <w:t>vars</w:t>
-      </w:r>
-      <w:proofErr w:type="spellEnd"/>
-      <w:r>
-        <w:rPr>
-          <w:rFonts w:ascii="Calibri" w:eastAsia="Calibri" w:hAnsi="Calibri" w:cs="Times New Roman"/>
-        </w:rPr>
-        <w:t xml:space="preserve"> when </w:t>
-      </w:r>
-      <w:proofErr w:type="spellStart"/>
-      <w:r>
-        <w:rPr>
-          <w:rFonts w:ascii="Calibri" w:eastAsia="Calibri" w:hAnsi="Calibri" w:cs="Times New Roman"/>
-        </w:rPr>
-        <w:t>ParameterOpt</w:t>
-      </w:r>
-      <w:proofErr w:type="spellEnd"/>
-      <w:r>
-        <w:rPr>
-          <w:rFonts w:ascii="Calibri" w:eastAsia="Calibri" w:hAnsi="Calibri" w:cs="Times New Roman"/>
-        </w:rPr>
-        <w:t xml:space="preserve"> exists</w:t>
-      </w:r>
-    </w:p>
-    <w:p>
-      <w:pPr>
-        <w:numPr>
-          <w:ilvl w:val="3"/>
-          <w:numId w:val="10"/>
-        </w:numPr>
-        <w:spacing w:after="0"/>
-        <w:rPr>
-          <w:rFonts w:ascii="Calibri" w:eastAsia="Calibri" w:hAnsi="Calibri" w:cs="Times New Roman"/>
-          <w:strike/>
-        </w:rPr>
-      </w:pPr>
-      <w:bookmarkStart w:id="0" w:name="_GoBack"/>
-      <w:r>
-        <w:rPr>
-          <w:rFonts w:ascii="Calibri" w:eastAsia="Calibri" w:hAnsi="Calibri" w:cs="Times New Roman"/>
-          <w:strike/>
-        </w:rPr>
-        <w:t xml:space="preserve">Loading Design from previous </w:t>
-      </w:r>
-      <w:proofErr w:type="gramStart"/>
-      <w:r>
-        <w:rPr>
-          <w:rFonts w:ascii="Calibri" w:eastAsia="Calibri" w:hAnsi="Calibri" w:cs="Times New Roman"/>
-          <w:strike/>
-        </w:rPr>
         <w:t>trial ????</w:t>
       </w:r>
       <w:proofErr w:type="gramEnd"/>
     </w:p>
-    <w:bookmarkEnd w:id="0"/>
     <w:p>
       <w:pPr>
         <w:numPr>
@@ -2158,8 +2162,16 @@
         <w:rPr>
           <w:b/>
         </w:rPr>
-        <w:t xml:space="preserve"> in AnyBody</w:t>
-      </w:r>
+        <w:t xml:space="preserve"> in </w:t>
+      </w:r>
+      <w:proofErr w:type="spellStart"/>
+      <w:r>
+        <w:rPr>
+          <w:b/>
+        </w:rPr>
+        <w:t>AnyBody</w:t>
+      </w:r>
+      <w:proofErr w:type="spellEnd"/>
     </w:p>
     <w:p>
       <w:pPr>

</xml_diff>

<commit_message>
Added example on how to create a new abscissa which normalizes with respect to percent gait cycle.
</commit_message>
<xml_diff>
--- a/Mocap model issues.docx
+++ b/Mocap model issues.docx
@@ -143,33 +143,61 @@
           <w:rFonts w:ascii="Calibri" w:eastAsia="Calibri" w:hAnsi="Calibri" w:cs="Times New Roman"/>
         </w:rPr>
       </w:pPr>
-      <w:proofErr w:type="spellStart"/>
-      <w:r>
-        <w:rPr>
-          <w:rFonts w:ascii="Calibri" w:eastAsia="Calibri" w:hAnsi="Calibri" w:cs="Times New Roman"/>
-        </w:rPr>
-        <w:t>SetView</w:t>
-      </w:r>
-      <w:proofErr w:type="spellEnd"/>
-      <w:r>
-        <w:rPr>
-          <w:rFonts w:ascii="Calibri" w:eastAsia="Calibri" w:hAnsi="Calibri" w:cs="Times New Roman"/>
-        </w:rPr>
-        <w:t xml:space="preserve"> </w:t>
-      </w:r>
-      <w:proofErr w:type="spellStart"/>
-      <w:r>
-        <w:rPr>
-          <w:rFonts w:ascii="Calibri" w:eastAsia="Calibri" w:hAnsi="Calibri" w:cs="Times New Roman"/>
-        </w:rPr>
-        <w:t>ClassOperation</w:t>
-      </w:r>
-      <w:proofErr w:type="spellEnd"/>
-      <w:r>
-        <w:rPr>
-          <w:rFonts w:ascii="Calibri" w:eastAsia="Calibri" w:hAnsi="Calibri" w:cs="Times New Roman"/>
-        </w:rPr>
-        <w:t xml:space="preserve"> (JDT)</w:t>
+      <w:r>
+        <w:rPr>
+          <w:rFonts w:ascii="Calibri" w:eastAsia="Calibri" w:hAnsi="Calibri" w:cs="Times New Roman"/>
+        </w:rPr>
+        <w:t>Class Templates parser issues (JDT)</w:t>
+      </w:r>
+    </w:p>
+    <w:p>
+      <w:pPr>
+        <w:numPr>
+          <w:ilvl w:val="3"/>
+          <w:numId w:val="10"/>
+        </w:numPr>
+        <w:spacing w:after="0"/>
+        <w:rPr>
+          <w:rFonts w:ascii="Calibri" w:eastAsia="Calibri" w:hAnsi="Calibri" w:cs="Times New Roman"/>
+        </w:rPr>
+      </w:pPr>
+      <w:r>
+        <w:rPr>
+          <w:rFonts w:ascii="Calibri" w:eastAsia="Calibri" w:hAnsi="Calibri" w:cs="Times New Roman"/>
+        </w:rPr>
+        <w:t>Dots in default argument values</w:t>
+      </w:r>
+    </w:p>
+    <w:p>
+      <w:pPr>
+        <w:numPr>
+          <w:ilvl w:val="3"/>
+          <w:numId w:val="10"/>
+        </w:numPr>
+        <w:spacing w:after="0"/>
+        <w:rPr>
+          <w:rFonts w:ascii="Calibri" w:eastAsia="Calibri" w:hAnsi="Calibri" w:cs="Times New Roman"/>
+        </w:rPr>
+      </w:pPr>
+      <w:r>
+        <w:rPr>
+          <w:rFonts w:ascii="Calibri" w:eastAsia="Calibri" w:hAnsi="Calibri" w:cs="Times New Roman"/>
+        </w:rPr>
+        <w:t xml:space="preserve">Minus in (front </w:t>
+      </w:r>
+      <w:proofErr w:type="spellStart"/>
+      <w:r>
+        <w:rPr>
+          <w:rFonts w:ascii="Calibri" w:eastAsia="Calibri" w:hAnsi="Calibri" w:cs="Times New Roman"/>
+        </w:rPr>
+        <w:t>off</w:t>
+      </w:r>
+      <w:proofErr w:type="spellEnd"/>
+      <w:r>
+        <w:rPr>
+          <w:rFonts w:ascii="Calibri" w:eastAsia="Calibri" w:hAnsi="Calibri" w:cs="Times New Roman"/>
+        </w:rPr>
+        <w:t>)template argument values</w:t>
       </w:r>
     </w:p>
     <w:p>
@@ -183,11 +211,59 @@
           <w:rFonts w:ascii="Calibri" w:eastAsia="Calibri" w:hAnsi="Calibri" w:cs="Times New Roman"/>
         </w:rPr>
       </w:pPr>
-      <w:r>
-        <w:rPr>
-          <w:rFonts w:ascii="Calibri" w:eastAsia="Calibri" w:hAnsi="Calibri" w:cs="Times New Roman"/>
-        </w:rPr>
-        <w:t>Class Templates parser issues (JDT)</w:t>
+      <w:proofErr w:type="spellStart"/>
+      <w:r>
+        <w:rPr>
+          <w:rFonts w:ascii="Calibri" w:eastAsia="Calibri" w:hAnsi="Calibri" w:cs="Times New Roman"/>
+        </w:rPr>
+        <w:t>SetView</w:t>
+      </w:r>
+      <w:proofErr w:type="spellEnd"/>
+      <w:r>
+        <w:rPr>
+          <w:rFonts w:ascii="Calibri" w:eastAsia="Calibri" w:hAnsi="Calibri" w:cs="Times New Roman"/>
+        </w:rPr>
+        <w:t xml:space="preserve"> </w:t>
+      </w:r>
+      <w:proofErr w:type="spellStart"/>
+      <w:r>
+        <w:rPr>
+          <w:rFonts w:ascii="Calibri" w:eastAsia="Calibri" w:hAnsi="Calibri" w:cs="Times New Roman"/>
+        </w:rPr>
+        <w:t>ClassOperation</w:t>
+      </w:r>
+      <w:proofErr w:type="spellEnd"/>
+      <w:r>
+        <w:rPr>
+          <w:rFonts w:ascii="Calibri" w:eastAsia="Calibri" w:hAnsi="Calibri" w:cs="Times New Roman"/>
+        </w:rPr>
+        <w:t xml:space="preserve"> (JDT)</w:t>
+      </w:r>
+    </w:p>
+    <w:p>
+      <w:pPr>
+        <w:numPr>
+          <w:ilvl w:val="2"/>
+          <w:numId w:val="10"/>
+        </w:numPr>
+        <w:spacing w:after="0"/>
+        <w:rPr>
+          <w:rFonts w:ascii="Calibri" w:eastAsia="Calibri" w:hAnsi="Calibri" w:cs="Times New Roman"/>
+        </w:rPr>
+      </w:pPr>
+      <w:proofErr w:type="spellStart"/>
+      <w:r>
+        <w:rPr>
+          <w:rFonts w:ascii="Calibri" w:eastAsia="Calibri" w:hAnsi="Calibri" w:cs="Times New Roman"/>
+        </w:rPr>
+        <w:t>OptStudy</w:t>
+      </w:r>
+      <w:proofErr w:type="spellEnd"/>
+      <w:r>
+        <w:rPr>
+          <w:rFonts w:ascii="Calibri" w:eastAsia="Calibri" w:hAnsi="Calibri" w:cs="Times New Roman"/>
+        </w:rPr>
+        <w:t>: (MD)</w:t>
       </w:r>
     </w:p>
     <w:p>
@@ -205,7 +281,21 @@
         <w:rPr>
           <w:rFonts w:ascii="Calibri" w:eastAsia="Calibri" w:hAnsi="Calibri" w:cs="Times New Roman"/>
         </w:rPr>
-        <w:t>Dots in default argument values</w:t>
+        <w:t xml:space="preserve">No </w:t>
+      </w:r>
+      <w:proofErr w:type="spellStart"/>
+      <w:r>
+        <w:rPr>
+          <w:rFonts w:ascii="Calibri" w:eastAsia="Calibri" w:hAnsi="Calibri" w:cs="Times New Roman"/>
+        </w:rPr>
+        <w:t>DesVar</w:t>
+      </w:r>
+      <w:proofErr w:type="spellEnd"/>
+      <w:r>
+        <w:rPr>
+          <w:rFonts w:ascii="Calibri" w:eastAsia="Calibri" w:hAnsi="Calibri" w:cs="Times New Roman"/>
+        </w:rPr>
+        <w:t xml:space="preserve"> handling</w:t>
       </w:r>
     </w:p>
     <w:p>
@@ -217,27 +307,135 @@
         <w:spacing w:after="0"/>
         <w:rPr>
           <w:rFonts w:ascii="Calibri" w:eastAsia="Calibri" w:hAnsi="Calibri" w:cs="Times New Roman"/>
-        </w:rPr>
-      </w:pPr>
-      <w:r>
-        <w:rPr>
-          <w:rFonts w:ascii="Calibri" w:eastAsia="Calibri" w:hAnsi="Calibri" w:cs="Times New Roman"/>
-        </w:rPr>
-        <w:t xml:space="preserve">Minus in (front </w:t>
-      </w:r>
-      <w:proofErr w:type="spellStart"/>
-      <w:r>
-        <w:rPr>
-          <w:rFonts w:ascii="Calibri" w:eastAsia="Calibri" w:hAnsi="Calibri" w:cs="Times New Roman"/>
-        </w:rPr>
-        <w:t>off</w:t>
-      </w:r>
-      <w:proofErr w:type="spellEnd"/>
-      <w:r>
-        <w:rPr>
-          <w:rFonts w:ascii="Calibri" w:eastAsia="Calibri" w:hAnsi="Calibri" w:cs="Times New Roman"/>
-        </w:rPr>
-        <w:t>)template argument values</w:t>
+          <w:lang w:val="da-DK"/>
+        </w:rPr>
+      </w:pPr>
+      <w:r>
+        <w:rPr>
+          <w:rFonts w:ascii="Calibri" w:eastAsia="Calibri" w:hAnsi="Calibri" w:cs="Times New Roman"/>
+          <w:lang w:val="da-DK"/>
+        </w:rPr>
+        <w:t>Better DesVar linkage (pointer, PickDown)</w:t>
+      </w:r>
+    </w:p>
+    <w:p>
+      <w:pPr>
+        <w:numPr>
+          <w:ilvl w:val="3"/>
+          <w:numId w:val="10"/>
+        </w:numPr>
+        <w:spacing w:after="0"/>
+        <w:rPr>
+          <w:rFonts w:ascii="Calibri" w:eastAsia="Calibri" w:hAnsi="Calibri" w:cs="Times New Roman"/>
+        </w:rPr>
+      </w:pPr>
+      <w:proofErr w:type="spellStart"/>
+      <w:r>
+        <w:rPr>
+          <w:rFonts w:ascii="Calibri" w:eastAsia="Calibri" w:hAnsi="Calibri" w:cs="Times New Roman"/>
+        </w:rPr>
+        <w:t>DesVar</w:t>
+      </w:r>
+      <w:proofErr w:type="spellEnd"/>
+      <w:r>
+        <w:rPr>
+          <w:rFonts w:ascii="Calibri" w:eastAsia="Calibri" w:hAnsi="Calibri" w:cs="Times New Roman"/>
+        </w:rPr>
+        <w:t xml:space="preserve"> reference does not save/load properly (MEL </w:t>
+      </w:r>
+      <w:proofErr w:type="spellStart"/>
+      <w:r>
+        <w:rPr>
+          <w:rFonts w:ascii="Calibri" w:eastAsia="Calibri" w:hAnsi="Calibri" w:cs="Times New Roman"/>
+        </w:rPr>
+        <w:t>bugreport</w:t>
+      </w:r>
+      <w:proofErr w:type="spellEnd"/>
+      <w:r>
+        <w:rPr>
+          <w:rFonts w:ascii="Calibri" w:eastAsia="Calibri" w:hAnsi="Calibri" w:cs="Times New Roman"/>
+        </w:rPr>
+        <w:t>)</w:t>
+      </w:r>
+    </w:p>
+    <w:p>
+      <w:pPr>
+        <w:numPr>
+          <w:ilvl w:val="3"/>
+          <w:numId w:val="10"/>
+        </w:numPr>
+        <w:spacing w:after="0"/>
+        <w:rPr>
+          <w:rFonts w:ascii="Calibri" w:eastAsia="Calibri" w:hAnsi="Calibri" w:cs="Times New Roman"/>
+        </w:rPr>
+      </w:pPr>
+      <w:r>
+        <w:rPr>
+          <w:rFonts w:ascii="Calibri" w:eastAsia="Calibri" w:hAnsi="Calibri" w:cs="Times New Roman"/>
+        </w:rPr>
+        <w:t xml:space="preserve">Save as </w:t>
+      </w:r>
+      <w:proofErr w:type="spellStart"/>
+      <w:r>
+        <w:rPr>
+          <w:rFonts w:ascii="Calibri" w:eastAsia="Calibri" w:hAnsi="Calibri" w:cs="Times New Roman"/>
+        </w:rPr>
+        <w:t>anyset</w:t>
+      </w:r>
+      <w:proofErr w:type="spellEnd"/>
+    </w:p>
+    <w:p>
+      <w:pPr>
+        <w:numPr>
+          <w:ilvl w:val="3"/>
+          <w:numId w:val="10"/>
+        </w:numPr>
+        <w:spacing w:after="0"/>
+        <w:rPr>
+          <w:rFonts w:ascii="Calibri" w:eastAsia="Calibri" w:hAnsi="Calibri" w:cs="Times New Roman"/>
+        </w:rPr>
+      </w:pPr>
+      <w:proofErr w:type="spellStart"/>
+      <w:r>
+        <w:rPr>
+          <w:rFonts w:ascii="Calibri" w:eastAsia="Calibri" w:hAnsi="Calibri" w:cs="Times New Roman"/>
+        </w:rPr>
+        <w:t>DesVar</w:t>
+      </w:r>
+      <w:proofErr w:type="spellEnd"/>
+      <w:r>
+        <w:rPr>
+          <w:rFonts w:ascii="Calibri" w:eastAsia="Calibri" w:hAnsi="Calibri" w:cs="Times New Roman"/>
+        </w:rPr>
+        <w:t xml:space="preserve"> (marker) visualization (e.g. via </w:t>
+      </w:r>
+      <w:proofErr w:type="spellStart"/>
+      <w:r>
+        <w:rPr>
+          <w:rFonts w:ascii="Calibri" w:eastAsia="Calibri" w:hAnsi="Calibri" w:cs="Times New Roman"/>
+        </w:rPr>
+        <w:t>DesVar</w:t>
+      </w:r>
+      <w:proofErr w:type="spellEnd"/>
+      <w:r>
+        <w:rPr>
+          <w:rFonts w:ascii="Calibri" w:eastAsia="Calibri" w:hAnsi="Calibri" w:cs="Times New Roman"/>
+        </w:rPr>
+        <w:t xml:space="preserve">::Active or </w:t>
+      </w:r>
+      <w:proofErr w:type="spellStart"/>
+      <w:r>
+        <w:rPr>
+          <w:rFonts w:ascii="Calibri" w:eastAsia="Calibri" w:hAnsi="Calibri" w:cs="Times New Roman"/>
+        </w:rPr>
+        <w:t>DesStudyPtrArr</w:t>
+      </w:r>
+      <w:proofErr w:type="spellEnd"/>
+      <w:r>
+        <w:rPr>
+          <w:rFonts w:ascii="Calibri" w:eastAsia="Calibri" w:hAnsi="Calibri" w:cs="Times New Roman"/>
+        </w:rPr>
+        <w:t xml:space="preserve"> set by studies)</w:t>
       </w:r>
     </w:p>
     <w:p>
@@ -251,19 +449,39 @@
           <w:rFonts w:ascii="Calibri" w:eastAsia="Calibri" w:hAnsi="Calibri" w:cs="Times New Roman"/>
         </w:rPr>
       </w:pPr>
-      <w:proofErr w:type="spellStart"/>
-      <w:r>
-        <w:rPr>
-          <w:rFonts w:ascii="Calibri" w:eastAsia="Calibri" w:hAnsi="Calibri" w:cs="Times New Roman"/>
-        </w:rPr>
-        <w:t>OptStudy</w:t>
-      </w:r>
-      <w:proofErr w:type="spellEnd"/>
-      <w:r>
-        <w:rPr>
-          <w:rFonts w:ascii="Calibri" w:eastAsia="Calibri" w:hAnsi="Calibri" w:cs="Times New Roman"/>
-        </w:rPr>
-        <w:t>: (MD)</w:t>
+      <w:bookmarkStart w:id="0" w:name="_GoBack"/>
+      <w:proofErr w:type="spellStart"/>
+      <w:r>
+        <w:rPr>
+          <w:rFonts w:ascii="Calibri" w:eastAsia="Calibri" w:hAnsi="Calibri" w:cs="Times New Roman"/>
+        </w:rPr>
+        <w:t>SetValue</w:t>
+      </w:r>
+      <w:proofErr w:type="spellEnd"/>
+      <w:r>
+        <w:rPr>
+          <w:rFonts w:ascii="Calibri" w:eastAsia="Calibri" w:hAnsi="Calibri" w:cs="Times New Roman"/>
+        </w:rPr>
+        <w:t xml:space="preserve"> saving ( only save changed value)</w:t>
+      </w:r>
+    </w:p>
+    <w:bookmarkEnd w:id="0"/>
+    <w:p>
+      <w:pPr>
+        <w:numPr>
+          <w:ilvl w:val="2"/>
+          <w:numId w:val="10"/>
+        </w:numPr>
+        <w:spacing w:after="0"/>
+        <w:rPr>
+          <w:rFonts w:ascii="Calibri" w:eastAsia="Calibri" w:hAnsi="Calibri" w:cs="Times New Roman"/>
+        </w:rPr>
+      </w:pPr>
+      <w:r>
+        <w:rPr>
+          <w:rFonts w:ascii="Calibri" w:eastAsia="Calibri" w:hAnsi="Calibri" w:cs="Times New Roman"/>
+        </w:rPr>
+        <w:t>C3Dreader (MD)</w:t>
       </w:r>
     </w:p>
     <w:p>
@@ -281,227 +499,9 @@
         <w:rPr>
           <w:rFonts w:ascii="Calibri" w:eastAsia="Calibri" w:hAnsi="Calibri" w:cs="Times New Roman"/>
         </w:rPr>
-        <w:t xml:space="preserve">No </w:t>
-      </w:r>
-      <w:proofErr w:type="spellStart"/>
-      <w:r>
-        <w:rPr>
-          <w:rFonts w:ascii="Calibri" w:eastAsia="Calibri" w:hAnsi="Calibri" w:cs="Times New Roman"/>
-        </w:rPr>
-        <w:t>DesVar</w:t>
-      </w:r>
-      <w:proofErr w:type="spellEnd"/>
-      <w:r>
-        <w:rPr>
-          <w:rFonts w:ascii="Calibri" w:eastAsia="Calibri" w:hAnsi="Calibri" w:cs="Times New Roman"/>
-        </w:rPr>
-        <w:t xml:space="preserve"> handling</w:t>
-      </w:r>
-    </w:p>
-    <w:p>
-      <w:pPr>
-        <w:numPr>
-          <w:ilvl w:val="3"/>
-          <w:numId w:val="10"/>
-        </w:numPr>
-        <w:spacing w:after="0"/>
-        <w:rPr>
-          <w:rFonts w:ascii="Calibri" w:eastAsia="Calibri" w:hAnsi="Calibri" w:cs="Times New Roman"/>
-          <w:lang w:val="da-DK"/>
-        </w:rPr>
-      </w:pPr>
-      <w:r>
-        <w:rPr>
-          <w:rFonts w:ascii="Calibri" w:eastAsia="Calibri" w:hAnsi="Calibri" w:cs="Times New Roman"/>
-          <w:lang w:val="da-DK"/>
-        </w:rPr>
-        <w:t>Better DesVar linkage (pointer, PickDown)</w:t>
-      </w:r>
-    </w:p>
-    <w:p>
-      <w:pPr>
-        <w:numPr>
-          <w:ilvl w:val="3"/>
-          <w:numId w:val="10"/>
-        </w:numPr>
-        <w:spacing w:after="0"/>
-        <w:rPr>
-          <w:rFonts w:ascii="Calibri" w:eastAsia="Calibri" w:hAnsi="Calibri" w:cs="Times New Roman"/>
-        </w:rPr>
-      </w:pPr>
-      <w:proofErr w:type="spellStart"/>
-      <w:r>
-        <w:rPr>
-          <w:rFonts w:ascii="Calibri" w:eastAsia="Calibri" w:hAnsi="Calibri" w:cs="Times New Roman"/>
-        </w:rPr>
-        <w:t>DesVar</w:t>
-      </w:r>
-      <w:proofErr w:type="spellEnd"/>
-      <w:r>
-        <w:rPr>
-          <w:rFonts w:ascii="Calibri" w:eastAsia="Calibri" w:hAnsi="Calibri" w:cs="Times New Roman"/>
-        </w:rPr>
-        <w:t xml:space="preserve"> reference does not save/load properly (MEL </w:t>
-      </w:r>
-      <w:proofErr w:type="spellStart"/>
-      <w:r>
-        <w:rPr>
-          <w:rFonts w:ascii="Calibri" w:eastAsia="Calibri" w:hAnsi="Calibri" w:cs="Times New Roman"/>
-        </w:rPr>
-        <w:t>bugreport</w:t>
-      </w:r>
-      <w:proofErr w:type="spellEnd"/>
-      <w:r>
-        <w:rPr>
-          <w:rFonts w:ascii="Calibri" w:eastAsia="Calibri" w:hAnsi="Calibri" w:cs="Times New Roman"/>
-        </w:rPr>
-        <w:t>)</w:t>
-      </w:r>
-    </w:p>
-    <w:p>
-      <w:pPr>
-        <w:numPr>
-          <w:ilvl w:val="3"/>
-          <w:numId w:val="10"/>
-        </w:numPr>
-        <w:spacing w:after="0"/>
-        <w:rPr>
-          <w:rFonts w:ascii="Calibri" w:eastAsia="Calibri" w:hAnsi="Calibri" w:cs="Times New Roman"/>
-        </w:rPr>
-      </w:pPr>
-      <w:r>
-        <w:rPr>
-          <w:rFonts w:ascii="Calibri" w:eastAsia="Calibri" w:hAnsi="Calibri" w:cs="Times New Roman"/>
-        </w:rPr>
-        <w:t xml:space="preserve">Save as </w:t>
-      </w:r>
-      <w:proofErr w:type="spellStart"/>
-      <w:r>
-        <w:rPr>
-          <w:rFonts w:ascii="Calibri" w:eastAsia="Calibri" w:hAnsi="Calibri" w:cs="Times New Roman"/>
-        </w:rPr>
-        <w:t>anyset</w:t>
-      </w:r>
-      <w:proofErr w:type="spellEnd"/>
-    </w:p>
-    <w:p>
-      <w:pPr>
-        <w:numPr>
-          <w:ilvl w:val="3"/>
-          <w:numId w:val="10"/>
-        </w:numPr>
-        <w:spacing w:after="0"/>
-        <w:rPr>
-          <w:rFonts w:ascii="Calibri" w:eastAsia="Calibri" w:hAnsi="Calibri" w:cs="Times New Roman"/>
-        </w:rPr>
-      </w:pPr>
-      <w:proofErr w:type="spellStart"/>
-      <w:r>
-        <w:rPr>
-          <w:rFonts w:ascii="Calibri" w:eastAsia="Calibri" w:hAnsi="Calibri" w:cs="Times New Roman"/>
-        </w:rPr>
-        <w:t>DesVar</w:t>
-      </w:r>
-      <w:proofErr w:type="spellEnd"/>
-      <w:r>
-        <w:rPr>
-          <w:rFonts w:ascii="Calibri" w:eastAsia="Calibri" w:hAnsi="Calibri" w:cs="Times New Roman"/>
-        </w:rPr>
-        <w:t xml:space="preserve"> (marker) visualization (e.g. via </w:t>
-      </w:r>
-      <w:proofErr w:type="spellStart"/>
-      <w:r>
-        <w:rPr>
-          <w:rFonts w:ascii="Calibri" w:eastAsia="Calibri" w:hAnsi="Calibri" w:cs="Times New Roman"/>
-        </w:rPr>
-        <w:t>DesVar</w:t>
-      </w:r>
-      <w:proofErr w:type="spellEnd"/>
-      <w:r>
-        <w:rPr>
-          <w:rFonts w:ascii="Calibri" w:eastAsia="Calibri" w:hAnsi="Calibri" w:cs="Times New Roman"/>
-        </w:rPr>
-        <w:t xml:space="preserve">::Active or </w:t>
-      </w:r>
-      <w:proofErr w:type="spellStart"/>
-      <w:r>
-        <w:rPr>
-          <w:rFonts w:ascii="Calibri" w:eastAsia="Calibri" w:hAnsi="Calibri" w:cs="Times New Roman"/>
-        </w:rPr>
-        <w:t>DesStudyPtrArr</w:t>
-      </w:r>
-      <w:proofErr w:type="spellEnd"/>
-      <w:r>
-        <w:rPr>
-          <w:rFonts w:ascii="Calibri" w:eastAsia="Calibri" w:hAnsi="Calibri" w:cs="Times New Roman"/>
-        </w:rPr>
-        <w:t xml:space="preserve"> set by studies)</w:t>
-      </w:r>
-    </w:p>
-    <w:p>
-      <w:pPr>
-        <w:numPr>
-          <w:ilvl w:val="2"/>
-          <w:numId w:val="10"/>
-        </w:numPr>
-        <w:spacing w:after="0"/>
-        <w:rPr>
-          <w:rFonts w:ascii="Calibri" w:eastAsia="Calibri" w:hAnsi="Calibri" w:cs="Times New Roman"/>
-        </w:rPr>
-      </w:pPr>
-      <w:proofErr w:type="spellStart"/>
-      <w:r>
-        <w:rPr>
-          <w:rFonts w:ascii="Calibri" w:eastAsia="Calibri" w:hAnsi="Calibri" w:cs="Times New Roman"/>
-        </w:rPr>
-        <w:t>SetValue</w:t>
-      </w:r>
-      <w:proofErr w:type="spellEnd"/>
-      <w:r>
-        <w:rPr>
-          <w:rFonts w:ascii="Calibri" w:eastAsia="Calibri" w:hAnsi="Calibri" w:cs="Times New Roman"/>
-        </w:rPr>
-        <w:t xml:space="preserve"> saving ( only save changed value)</w:t>
-      </w:r>
-    </w:p>
-    <w:p>
-      <w:pPr>
-        <w:numPr>
-          <w:ilvl w:val="2"/>
-          <w:numId w:val="10"/>
-        </w:numPr>
-        <w:spacing w:after="0"/>
-        <w:rPr>
-          <w:rFonts w:ascii="Calibri" w:eastAsia="Calibri" w:hAnsi="Calibri" w:cs="Times New Roman"/>
-        </w:rPr>
-      </w:pPr>
-      <w:bookmarkStart w:id="0" w:name="_GoBack"/>
-      <w:r>
-        <w:rPr>
-          <w:rFonts w:ascii="Calibri" w:eastAsia="Calibri" w:hAnsi="Calibri" w:cs="Times New Roman"/>
-        </w:rPr>
-        <w:t>C3Dreader (MD)</w:t>
-      </w:r>
-    </w:p>
-    <w:p>
-      <w:pPr>
-        <w:numPr>
-          <w:ilvl w:val="3"/>
-          <w:numId w:val="10"/>
-        </w:numPr>
-        <w:spacing w:after="0"/>
-        <w:rPr>
-          <w:rFonts w:ascii="Calibri" w:eastAsia="Calibri" w:hAnsi="Calibri" w:cs="Times New Roman"/>
-        </w:rPr>
-      </w:pPr>
-      <w:r>
-        <w:rPr>
-          <w:rFonts w:ascii="Calibri" w:eastAsia="Calibri" w:hAnsi="Calibri" w:cs="Times New Roman"/>
-        </w:rPr>
         <w:t>Bug: Filters do not work when no analog data</w:t>
       </w:r>
     </w:p>
-    <w:bookmarkEnd w:id="0"/>
     <w:p>
       <w:pPr>
         <w:numPr>
@@ -4488,7 +4488,7 @@
   <w:abstractNum w:abstractNumId="2">
     <w:nsid w:val="0A7438BE"/>
     <w:multiLevelType w:val="hybridMultilevel"/>
-    <w:tmpl w:val="8D5692D2"/>
+    <w:tmpl w:val="B7EC7B8A"/>
     <w:lvl w:ilvl="0" w:tplc="04090001">
       <w:start w:val="1"/>
       <w:numFmt w:val="bullet"/>

</xml_diff>